<commit_message>
Updated documentation file by adding Use Case diagram image
</commit_message>
<xml_diff>
--- a/ZIO_harmonogram.docx
+++ b/ZIO_harmonogram.docx
@@ -1,6 +1,6 @@
 
 <file path=word/document.xml><?xml version="1.0" encoding="utf-8"?>
-<w:document xmlns:wpc="http://schemas.microsoft.com/office/word/2010/wordprocessingCanvas" xmlns:cx="http://schemas.microsoft.com/office/drawing/2014/chartex" xmlns:cx1="http://schemas.microsoft.com/office/drawing/2015/9/8/chartex" xmlns:cx2="http://schemas.microsoft.com/office/drawing/2015/10/21/chartex" xmlns:cx3="http://schemas.microsoft.com/office/drawing/2016/5/9/chartex" xmlns:cx4="http://schemas.microsoft.com/office/drawing/2016/5/10/chartex" xmlns:cx5="http://schemas.microsoft.com/office/drawing/2016/5/11/chartex" xmlns:cx6="http://schemas.microsoft.com/office/drawing/2016/5/12/chartex" xmlns:cx7="http://schemas.microsoft.com/office/drawing/2016/5/13/chartex" xmlns:cx8="http://schemas.microsoft.com/office/drawing/2016/5/14/chartex" xmlns:mc="http://schemas.openxmlformats.org/markup-compatibility/2006" xmlns:aink="http://schemas.microsoft.com/office/drawing/2016/ink" xmlns:am3d="http://schemas.microsoft.com/office/drawing/2017/model3d" xmlns:o="urn:schemas-microsoft-com:office:office" xmlns:r="http://schemas.openxmlformats.org/officeDocument/2006/relationships" xmlns:m="http://schemas.openxmlformats.org/officeDocument/2006/math" xmlns:v="urn:schemas-microsoft-com:vml" xmlns:wp14="http://schemas.microsoft.com/office/word/2010/wordprocessingDrawing" xmlns:wp="http://schemas.openxmlformats.org/drawingml/2006/wordprocessingDrawing" xmlns:w10="urn:schemas-microsoft-com:office:word" xmlns:w="http://schemas.openxmlformats.org/wordprocessingml/2006/main" xmlns:w14="http://schemas.microsoft.com/office/word/2010/wordml" xmlns:w15="http://schemas.microsoft.com/office/word/2012/wordml" xmlns:w16cex="http://schemas.microsoft.com/office/word/2018/wordml/cex" xmlns:w16cid="http://schemas.microsoft.com/office/word/2016/wordml/cid" xmlns:w16="http://schemas.microsoft.com/office/word/2018/wordml" xmlns:w16se="http://schemas.microsoft.com/office/word/2015/wordml/symex" xmlns:wpg="http://schemas.microsoft.com/office/word/2010/wordprocessingGroup" xmlns:wpi="http://schemas.microsoft.com/office/word/2010/wordprocessingInk" xmlns:wne="http://schemas.microsoft.com/office/word/2006/wordml" xmlns:wps="http://schemas.microsoft.com/office/word/2010/wordprocessingShape" mc:Ignorable="w14 w15 w16se w16cid w16 w16cex wp14">
+<w:document xmlns:wpc="http://schemas.microsoft.com/office/word/2010/wordprocessingCanvas" xmlns:cx="http://schemas.microsoft.com/office/drawing/2014/chartex" xmlns:cx1="http://schemas.microsoft.com/office/drawing/2015/9/8/chartex" xmlns:cx2="http://schemas.microsoft.com/office/drawing/2015/10/21/chartex" xmlns:cx3="http://schemas.microsoft.com/office/drawing/2016/5/9/chartex" xmlns:cx4="http://schemas.microsoft.com/office/drawing/2016/5/10/chartex" xmlns:cx5="http://schemas.microsoft.com/office/drawing/2016/5/11/chartex" xmlns:cx6="http://schemas.microsoft.com/office/drawing/2016/5/12/chartex" xmlns:cx7="http://schemas.microsoft.com/office/drawing/2016/5/13/chartex" xmlns:cx8="http://schemas.microsoft.com/office/drawing/2016/5/14/chartex" xmlns:mc="http://schemas.openxmlformats.org/markup-compatibility/2006" xmlns:aink="http://schemas.microsoft.com/office/drawing/2016/ink" xmlns:am3d="http://schemas.microsoft.com/office/drawing/2017/model3d" xmlns:o="urn:schemas-microsoft-com:office:office" xmlns:r="http://schemas.openxmlformats.org/officeDocument/2006/relationships" xmlns:m="http://schemas.openxmlformats.org/officeDocument/2006/math" xmlns:v="urn:schemas-microsoft-com:vml" xmlns:wp14="http://schemas.microsoft.com/office/word/2010/wordprocessingDrawing" xmlns:wp="http://schemas.openxmlformats.org/drawingml/2006/wordprocessingDrawing" xmlns:w10="urn:schemas-microsoft-com:office:word" xmlns:w="http://schemas.openxmlformats.org/wordprocessingml/2006/main" xmlns:w14="http://schemas.microsoft.com/office/word/2010/wordml" xmlns:w15="http://schemas.microsoft.com/office/word/2012/wordml" xmlns:w16cex="http://schemas.microsoft.com/office/word/2018/wordml/cex" xmlns:w16cid="http://schemas.microsoft.com/office/word/2016/wordml/cid" xmlns:w16="http://schemas.microsoft.com/office/word/2018/wordml" xmlns:w16se="http://schemas.microsoft.com/office/word/2015/wordml/symex" xmlns:wpg="http://schemas.microsoft.com/office/word/2010/wordprocessingGroup" xmlns:wpi="http://schemas.microsoft.com/office/word/2010/wordprocessingInk" xmlns:wne="http://schemas.microsoft.com/office/word/2006/wordml" xmlns:wps="http://schemas.microsoft.com/office/word/2010/wordprocessingShape" xmlns:a="http://schemas.openxmlformats.org/drawingml/2006/main" xmlns:pic="http://schemas.openxmlformats.org/drawingml/2006/picture" xmlns:a14="http://schemas.microsoft.com/office/drawing/2010/main" mc:Ignorable="w14 w15 w16se w16cid w16 w16cex wp14">
   <w:body>
     <w:tbl>
       <w:tblPr>
@@ -19,10 +19,10 @@
           <w:tcPr>
             <w:tcW w:w="2689" w:type="dxa"/>
             <w:tcBorders>
-              <w:top w:val="single" w:sz="4" w:space="0" w:color="auto"/>
-              <w:left w:val="single" w:sz="4" w:space="0" w:color="auto"/>
-              <w:bottom w:val="single" w:sz="4" w:space="0" w:color="auto"/>
-              <w:right w:val="single" w:sz="4" w:space="0" w:color="auto"/>
+              <w:top w:val="single" w:color="auto" w:sz="4" w:space="0"/>
+              <w:left w:val="single" w:color="auto" w:sz="4" w:space="0"/>
+              <w:bottom w:val="single" w:color="auto" w:sz="4" w:space="0"/>
+              <w:right w:val="single" w:color="auto" w:sz="4" w:space="0"/>
             </w:tcBorders>
             <w:hideMark/>
           </w:tcPr>
@@ -46,10 +46,10 @@
           <w:tcPr>
             <w:tcW w:w="1416" w:type="dxa"/>
             <w:tcBorders>
-              <w:top w:val="single" w:sz="4" w:space="0" w:color="auto"/>
-              <w:left w:val="single" w:sz="4" w:space="0" w:color="auto"/>
-              <w:bottom w:val="single" w:sz="4" w:space="0" w:color="auto"/>
-              <w:right w:val="single" w:sz="4" w:space="0" w:color="auto"/>
+              <w:top w:val="single" w:color="auto" w:sz="4" w:space="0"/>
+              <w:left w:val="single" w:color="auto" w:sz="4" w:space="0"/>
+              <w:bottom w:val="single" w:color="auto" w:sz="4" w:space="0"/>
+              <w:right w:val="single" w:color="auto" w:sz="4" w:space="0"/>
             </w:tcBorders>
             <w:hideMark/>
           </w:tcPr>
@@ -69,10 +69,10 @@
           <w:tcPr>
             <w:tcW w:w="2689" w:type="dxa"/>
             <w:tcBorders>
-              <w:top w:val="single" w:sz="4" w:space="0" w:color="auto"/>
-              <w:left w:val="single" w:sz="4" w:space="0" w:color="auto"/>
-              <w:bottom w:val="single" w:sz="4" w:space="0" w:color="auto"/>
-              <w:right w:val="single" w:sz="4" w:space="0" w:color="auto"/>
+              <w:top w:val="single" w:color="auto" w:sz="4" w:space="0"/>
+              <w:left w:val="single" w:color="auto" w:sz="4" w:space="0"/>
+              <w:bottom w:val="single" w:color="auto" w:sz="4" w:space="0"/>
+              <w:right w:val="single" w:color="auto" w:sz="4" w:space="0"/>
             </w:tcBorders>
             <w:hideMark/>
           </w:tcPr>
@@ -90,10 +90,10 @@
           <w:tcPr>
             <w:tcW w:w="1416" w:type="dxa"/>
             <w:tcBorders>
-              <w:top w:val="single" w:sz="4" w:space="0" w:color="auto"/>
-              <w:left w:val="single" w:sz="4" w:space="0" w:color="auto"/>
-              <w:bottom w:val="single" w:sz="4" w:space="0" w:color="auto"/>
-              <w:right w:val="single" w:sz="4" w:space="0" w:color="auto"/>
+              <w:top w:val="single" w:color="auto" w:sz="4" w:space="0"/>
+              <w:left w:val="single" w:color="auto" w:sz="4" w:space="0"/>
+              <w:bottom w:val="single" w:color="auto" w:sz="4" w:space="0"/>
+              <w:right w:val="single" w:color="auto" w:sz="4" w:space="0"/>
             </w:tcBorders>
             <w:hideMark/>
           </w:tcPr>
@@ -113,10 +113,10 @@
           <w:tcPr>
             <w:tcW w:w="2689" w:type="dxa"/>
             <w:tcBorders>
-              <w:top w:val="single" w:sz="4" w:space="0" w:color="auto"/>
-              <w:left w:val="single" w:sz="4" w:space="0" w:color="auto"/>
-              <w:bottom w:val="single" w:sz="4" w:space="0" w:color="auto"/>
-              <w:right w:val="single" w:sz="4" w:space="0" w:color="auto"/>
+              <w:top w:val="single" w:color="auto" w:sz="4" w:space="0"/>
+              <w:left w:val="single" w:color="auto" w:sz="4" w:space="0"/>
+              <w:bottom w:val="single" w:color="auto" w:sz="4" w:space="0"/>
+              <w:right w:val="single" w:color="auto" w:sz="4" w:space="0"/>
             </w:tcBorders>
             <w:hideMark/>
           </w:tcPr>
@@ -134,10 +134,10 @@
           <w:tcPr>
             <w:tcW w:w="1416" w:type="dxa"/>
             <w:tcBorders>
-              <w:top w:val="single" w:sz="4" w:space="0" w:color="auto"/>
-              <w:left w:val="single" w:sz="4" w:space="0" w:color="auto"/>
-              <w:bottom w:val="single" w:sz="4" w:space="0" w:color="auto"/>
-              <w:right w:val="single" w:sz="4" w:space="0" w:color="auto"/>
+              <w:top w:val="single" w:color="auto" w:sz="4" w:space="0"/>
+              <w:left w:val="single" w:color="auto" w:sz="4" w:space="0"/>
+              <w:bottom w:val="single" w:color="auto" w:sz="4" w:space="0"/>
+              <w:right w:val="single" w:color="auto" w:sz="4" w:space="0"/>
             </w:tcBorders>
             <w:hideMark/>
           </w:tcPr>
@@ -157,10 +157,10 @@
           <w:tcPr>
             <w:tcW w:w="2689" w:type="dxa"/>
             <w:tcBorders>
-              <w:top w:val="single" w:sz="4" w:space="0" w:color="auto"/>
-              <w:left w:val="single" w:sz="4" w:space="0" w:color="auto"/>
-              <w:bottom w:val="single" w:sz="4" w:space="0" w:color="auto"/>
-              <w:right w:val="single" w:sz="4" w:space="0" w:color="auto"/>
+              <w:top w:val="single" w:color="auto" w:sz="4" w:space="0"/>
+              <w:left w:val="single" w:color="auto" w:sz="4" w:space="0"/>
+              <w:bottom w:val="single" w:color="auto" w:sz="4" w:space="0"/>
+              <w:right w:val="single" w:color="auto" w:sz="4" w:space="0"/>
             </w:tcBorders>
             <w:hideMark/>
           </w:tcPr>
@@ -183,10 +183,10 @@
           <w:tcPr>
             <w:tcW w:w="1416" w:type="dxa"/>
             <w:tcBorders>
-              <w:top w:val="single" w:sz="4" w:space="0" w:color="auto"/>
-              <w:left w:val="single" w:sz="4" w:space="0" w:color="auto"/>
-              <w:bottom w:val="single" w:sz="4" w:space="0" w:color="auto"/>
-              <w:right w:val="single" w:sz="4" w:space="0" w:color="auto"/>
+              <w:top w:val="single" w:color="auto" w:sz="4" w:space="0"/>
+              <w:left w:val="single" w:color="auto" w:sz="4" w:space="0"/>
+              <w:bottom w:val="single" w:color="auto" w:sz="4" w:space="0"/>
+              <w:right w:val="single" w:color="auto" w:sz="4" w:space="0"/>
             </w:tcBorders>
             <w:hideMark/>
           </w:tcPr>
@@ -206,10 +206,10 @@
           <w:tcPr>
             <w:tcW w:w="2689" w:type="dxa"/>
             <w:tcBorders>
-              <w:top w:val="single" w:sz="4" w:space="0" w:color="auto"/>
-              <w:left w:val="single" w:sz="4" w:space="0" w:color="auto"/>
-              <w:bottom w:val="single" w:sz="4" w:space="0" w:color="auto"/>
-              <w:right w:val="single" w:sz="4" w:space="0" w:color="auto"/>
+              <w:top w:val="single" w:color="auto" w:sz="4" w:space="0"/>
+              <w:left w:val="single" w:color="auto" w:sz="4" w:space="0"/>
+              <w:bottom w:val="single" w:color="auto" w:sz="4" w:space="0"/>
+              <w:right w:val="single" w:color="auto" w:sz="4" w:space="0"/>
             </w:tcBorders>
             <w:hideMark/>
           </w:tcPr>
@@ -232,10 +232,10 @@
           <w:tcPr>
             <w:tcW w:w="1416" w:type="dxa"/>
             <w:tcBorders>
-              <w:top w:val="single" w:sz="4" w:space="0" w:color="auto"/>
-              <w:left w:val="single" w:sz="4" w:space="0" w:color="auto"/>
-              <w:bottom w:val="single" w:sz="4" w:space="0" w:color="auto"/>
-              <w:right w:val="single" w:sz="4" w:space="0" w:color="auto"/>
+              <w:top w:val="single" w:color="auto" w:sz="4" w:space="0"/>
+              <w:left w:val="single" w:color="auto" w:sz="4" w:space="0"/>
+              <w:bottom w:val="single" w:color="auto" w:sz="4" w:space="0"/>
+              <w:right w:val="single" w:color="auto" w:sz="4" w:space="0"/>
             </w:tcBorders>
             <w:hideMark/>
           </w:tcPr>
@@ -336,10 +336,10 @@
           <w:tcPr>
             <w:tcW w:w="554" w:type="dxa"/>
             <w:tcBorders>
-              <w:top w:val="single" w:sz="4" w:space="0" w:color="auto"/>
-              <w:left w:val="single" w:sz="4" w:space="0" w:color="auto"/>
-              <w:bottom w:val="single" w:sz="4" w:space="0" w:color="auto"/>
-              <w:right w:val="single" w:sz="4" w:space="0" w:color="auto"/>
+              <w:top w:val="single" w:color="auto" w:sz="4" w:space="0"/>
+              <w:left w:val="single" w:color="auto" w:sz="4" w:space="0"/>
+              <w:bottom w:val="single" w:color="auto" w:sz="4" w:space="0"/>
+              <w:right w:val="single" w:color="auto" w:sz="4" w:space="0"/>
             </w:tcBorders>
             <w:hideMark/>
           </w:tcPr>
@@ -359,10 +359,10 @@
           <w:tcPr>
             <w:tcW w:w="4261" w:type="dxa"/>
             <w:tcBorders>
-              <w:top w:val="single" w:sz="4" w:space="0" w:color="auto"/>
-              <w:left w:val="single" w:sz="4" w:space="0" w:color="auto"/>
-              <w:bottom w:val="single" w:sz="4" w:space="0" w:color="auto"/>
-              <w:right w:val="single" w:sz="4" w:space="0" w:color="auto"/>
+              <w:top w:val="single" w:color="auto" w:sz="4" w:space="0"/>
+              <w:left w:val="single" w:color="auto" w:sz="4" w:space="0"/>
+              <w:bottom w:val="single" w:color="auto" w:sz="4" w:space="0"/>
+              <w:right w:val="single" w:color="auto" w:sz="4" w:space="0"/>
             </w:tcBorders>
             <w:hideMark/>
           </w:tcPr>
@@ -380,10 +380,10 @@
           <w:tcPr>
             <w:tcW w:w="2835" w:type="dxa"/>
             <w:tcBorders>
-              <w:top w:val="single" w:sz="4" w:space="0" w:color="auto"/>
-              <w:left w:val="single" w:sz="4" w:space="0" w:color="auto"/>
-              <w:bottom w:val="single" w:sz="4" w:space="0" w:color="auto"/>
-              <w:right w:val="single" w:sz="4" w:space="0" w:color="auto"/>
+              <w:top w:val="single" w:color="auto" w:sz="4" w:space="0"/>
+              <w:left w:val="single" w:color="auto" w:sz="4" w:space="0"/>
+              <w:bottom w:val="single" w:color="auto" w:sz="4" w:space="0"/>
+              <w:right w:val="single" w:color="auto" w:sz="4" w:space="0"/>
             </w:tcBorders>
             <w:hideMark/>
           </w:tcPr>
@@ -401,10 +401,10 @@
           <w:tcPr>
             <w:tcW w:w="1993" w:type="dxa"/>
             <w:tcBorders>
-              <w:top w:val="single" w:sz="4" w:space="0" w:color="auto"/>
-              <w:left w:val="single" w:sz="4" w:space="0" w:color="auto"/>
-              <w:bottom w:val="single" w:sz="4" w:space="0" w:color="auto"/>
-              <w:right w:val="single" w:sz="4" w:space="0" w:color="auto"/>
+              <w:top w:val="single" w:color="auto" w:sz="4" w:space="0"/>
+              <w:left w:val="single" w:color="auto" w:sz="4" w:space="0"/>
+              <w:bottom w:val="single" w:color="auto" w:sz="4" w:space="0"/>
+              <w:right w:val="single" w:color="auto" w:sz="4" w:space="0"/>
             </w:tcBorders>
             <w:hideMark/>
           </w:tcPr>
@@ -427,10 +427,10 @@
           <w:tcPr>
             <w:tcW w:w="554" w:type="dxa"/>
             <w:tcBorders>
-              <w:top w:val="single" w:sz="4" w:space="0" w:color="auto"/>
-              <w:left w:val="single" w:sz="4" w:space="0" w:color="auto"/>
-              <w:bottom w:val="single" w:sz="4" w:space="0" w:color="auto"/>
-              <w:right w:val="single" w:sz="4" w:space="0" w:color="auto"/>
+              <w:top w:val="single" w:color="auto" w:sz="4" w:space="0"/>
+              <w:left w:val="single" w:color="auto" w:sz="4" w:space="0"/>
+              <w:bottom w:val="single" w:color="auto" w:sz="4" w:space="0"/>
+              <w:right w:val="single" w:color="auto" w:sz="4" w:space="0"/>
             </w:tcBorders>
             <w:hideMark/>
           </w:tcPr>
@@ -448,10 +448,10 @@
           <w:tcPr>
             <w:tcW w:w="4261" w:type="dxa"/>
             <w:tcBorders>
-              <w:top w:val="single" w:sz="4" w:space="0" w:color="auto"/>
-              <w:left w:val="single" w:sz="4" w:space="0" w:color="auto"/>
-              <w:bottom w:val="single" w:sz="4" w:space="0" w:color="auto"/>
-              <w:right w:val="single" w:sz="4" w:space="0" w:color="auto"/>
+              <w:top w:val="single" w:color="auto" w:sz="4" w:space="0"/>
+              <w:left w:val="single" w:color="auto" w:sz="4" w:space="0"/>
+              <w:bottom w:val="single" w:color="auto" w:sz="4" w:space="0"/>
+              <w:right w:val="single" w:color="auto" w:sz="4" w:space="0"/>
             </w:tcBorders>
           </w:tcPr>
           <w:p>
@@ -480,10 +480,10 @@
           <w:tcPr>
             <w:tcW w:w="2835" w:type="dxa"/>
             <w:tcBorders>
-              <w:top w:val="single" w:sz="4" w:space="0" w:color="auto"/>
-              <w:left w:val="single" w:sz="4" w:space="0" w:color="auto"/>
-              <w:bottom w:val="single" w:sz="4" w:space="0" w:color="auto"/>
-              <w:right w:val="single" w:sz="4" w:space="0" w:color="auto"/>
+              <w:top w:val="single" w:color="auto" w:sz="4" w:space="0"/>
+              <w:left w:val="single" w:color="auto" w:sz="4" w:space="0"/>
+              <w:bottom w:val="single" w:color="auto" w:sz="4" w:space="0"/>
+              <w:right w:val="single" w:color="auto" w:sz="4" w:space="0"/>
             </w:tcBorders>
           </w:tcPr>
           <w:p>
@@ -500,10 +500,10 @@
           <w:tcPr>
             <w:tcW w:w="1993" w:type="dxa"/>
             <w:tcBorders>
-              <w:top w:val="single" w:sz="4" w:space="0" w:color="auto"/>
-              <w:left w:val="single" w:sz="4" w:space="0" w:color="auto"/>
-              <w:bottom w:val="single" w:sz="4" w:space="0" w:color="auto"/>
-              <w:right w:val="single" w:sz="4" w:space="0" w:color="auto"/>
+              <w:top w:val="single" w:color="auto" w:sz="4" w:space="0"/>
+              <w:left w:val="single" w:color="auto" w:sz="4" w:space="0"/>
+              <w:bottom w:val="single" w:color="auto" w:sz="4" w:space="0"/>
+              <w:right w:val="single" w:color="auto" w:sz="4" w:space="0"/>
             </w:tcBorders>
           </w:tcPr>
           <w:p>
@@ -530,10 +530,10 @@
           <w:tcPr>
             <w:tcW w:w="554" w:type="dxa"/>
             <w:tcBorders>
-              <w:top w:val="single" w:sz="4" w:space="0" w:color="auto"/>
-              <w:left w:val="single" w:sz="4" w:space="0" w:color="auto"/>
-              <w:bottom w:val="single" w:sz="4" w:space="0" w:color="auto"/>
-              <w:right w:val="single" w:sz="4" w:space="0" w:color="auto"/>
+              <w:top w:val="single" w:color="auto" w:sz="4" w:space="0"/>
+              <w:left w:val="single" w:color="auto" w:sz="4" w:space="0"/>
+              <w:bottom w:val="single" w:color="auto" w:sz="4" w:space="0"/>
+              <w:right w:val="single" w:color="auto" w:sz="4" w:space="0"/>
             </w:tcBorders>
             <w:hideMark/>
           </w:tcPr>
@@ -551,10 +551,10 @@
           <w:tcPr>
             <w:tcW w:w="4261" w:type="dxa"/>
             <w:tcBorders>
-              <w:top w:val="single" w:sz="4" w:space="0" w:color="auto"/>
-              <w:left w:val="single" w:sz="4" w:space="0" w:color="auto"/>
-              <w:bottom w:val="single" w:sz="4" w:space="0" w:color="auto"/>
-              <w:right w:val="single" w:sz="4" w:space="0" w:color="auto"/>
+              <w:top w:val="single" w:color="auto" w:sz="4" w:space="0"/>
+              <w:left w:val="single" w:color="auto" w:sz="4" w:space="0"/>
+              <w:bottom w:val="single" w:color="auto" w:sz="4" w:space="0"/>
+              <w:right w:val="single" w:color="auto" w:sz="4" w:space="0"/>
             </w:tcBorders>
           </w:tcPr>
           <w:p>
@@ -586,10 +586,10 @@
           <w:tcPr>
             <w:tcW w:w="2835" w:type="dxa"/>
             <w:tcBorders>
-              <w:top w:val="single" w:sz="4" w:space="0" w:color="auto"/>
-              <w:left w:val="single" w:sz="4" w:space="0" w:color="auto"/>
-              <w:bottom w:val="single" w:sz="4" w:space="0" w:color="auto"/>
-              <w:right w:val="single" w:sz="4" w:space="0" w:color="auto"/>
+              <w:top w:val="single" w:color="auto" w:sz="4" w:space="0"/>
+              <w:left w:val="single" w:color="auto" w:sz="4" w:space="0"/>
+              <w:bottom w:val="single" w:color="auto" w:sz="4" w:space="0"/>
+              <w:right w:val="single" w:color="auto" w:sz="4" w:space="0"/>
             </w:tcBorders>
           </w:tcPr>
           <w:p>
@@ -606,10 +606,10 @@
           <w:tcPr>
             <w:tcW w:w="1993" w:type="dxa"/>
             <w:tcBorders>
-              <w:top w:val="single" w:sz="4" w:space="0" w:color="auto"/>
-              <w:left w:val="single" w:sz="4" w:space="0" w:color="auto"/>
-              <w:bottom w:val="single" w:sz="4" w:space="0" w:color="auto"/>
-              <w:right w:val="single" w:sz="4" w:space="0" w:color="auto"/>
+              <w:top w:val="single" w:color="auto" w:sz="4" w:space="0"/>
+              <w:left w:val="single" w:color="auto" w:sz="4" w:space="0"/>
+              <w:bottom w:val="single" w:color="auto" w:sz="4" w:space="0"/>
+              <w:right w:val="single" w:color="auto" w:sz="4" w:space="0"/>
             </w:tcBorders>
           </w:tcPr>
           <w:p>
@@ -636,10 +636,10 @@
           <w:tcPr>
             <w:tcW w:w="554" w:type="dxa"/>
             <w:tcBorders>
-              <w:top w:val="single" w:sz="4" w:space="0" w:color="auto"/>
-              <w:left w:val="single" w:sz="4" w:space="0" w:color="auto"/>
-              <w:bottom w:val="single" w:sz="4" w:space="0" w:color="auto"/>
-              <w:right w:val="single" w:sz="4" w:space="0" w:color="auto"/>
+              <w:top w:val="single" w:color="auto" w:sz="4" w:space="0"/>
+              <w:left w:val="single" w:color="auto" w:sz="4" w:space="0"/>
+              <w:bottom w:val="single" w:color="auto" w:sz="4" w:space="0"/>
+              <w:right w:val="single" w:color="auto" w:sz="4" w:space="0"/>
             </w:tcBorders>
             <w:hideMark/>
           </w:tcPr>
@@ -657,10 +657,10 @@
           <w:tcPr>
             <w:tcW w:w="4261" w:type="dxa"/>
             <w:tcBorders>
-              <w:top w:val="single" w:sz="4" w:space="0" w:color="auto"/>
-              <w:left w:val="single" w:sz="4" w:space="0" w:color="auto"/>
-              <w:bottom w:val="single" w:sz="4" w:space="0" w:color="auto"/>
-              <w:right w:val="single" w:sz="4" w:space="0" w:color="auto"/>
+              <w:top w:val="single" w:color="auto" w:sz="4" w:space="0"/>
+              <w:left w:val="single" w:color="auto" w:sz="4" w:space="0"/>
+              <w:bottom w:val="single" w:color="auto" w:sz="4" w:space="0"/>
+              <w:right w:val="single" w:color="auto" w:sz="4" w:space="0"/>
             </w:tcBorders>
           </w:tcPr>
           <w:p>
@@ -689,10 +689,10 @@
           <w:tcPr>
             <w:tcW w:w="2835" w:type="dxa"/>
             <w:tcBorders>
-              <w:top w:val="single" w:sz="4" w:space="0" w:color="auto"/>
-              <w:left w:val="single" w:sz="4" w:space="0" w:color="auto"/>
-              <w:bottom w:val="single" w:sz="4" w:space="0" w:color="auto"/>
-              <w:right w:val="single" w:sz="4" w:space="0" w:color="auto"/>
+              <w:top w:val="single" w:color="auto" w:sz="4" w:space="0"/>
+              <w:left w:val="single" w:color="auto" w:sz="4" w:space="0"/>
+              <w:bottom w:val="single" w:color="auto" w:sz="4" w:space="0"/>
+              <w:right w:val="single" w:color="auto" w:sz="4" w:space="0"/>
             </w:tcBorders>
           </w:tcPr>
           <w:p>
@@ -709,10 +709,10 @@
           <w:tcPr>
             <w:tcW w:w="1993" w:type="dxa"/>
             <w:tcBorders>
-              <w:top w:val="single" w:sz="4" w:space="0" w:color="auto"/>
-              <w:left w:val="single" w:sz="4" w:space="0" w:color="auto"/>
-              <w:bottom w:val="single" w:sz="4" w:space="0" w:color="auto"/>
-              <w:right w:val="single" w:sz="4" w:space="0" w:color="auto"/>
+              <w:top w:val="single" w:color="auto" w:sz="4" w:space="0"/>
+              <w:left w:val="single" w:color="auto" w:sz="4" w:space="0"/>
+              <w:bottom w:val="single" w:color="auto" w:sz="4" w:space="0"/>
+              <w:right w:val="single" w:color="auto" w:sz="4" w:space="0"/>
             </w:tcBorders>
           </w:tcPr>
           <w:p>
@@ -734,10 +734,10 @@
           <w:tcPr>
             <w:tcW w:w="554" w:type="dxa"/>
             <w:tcBorders>
-              <w:top w:val="single" w:sz="4" w:space="0" w:color="auto"/>
-              <w:left w:val="single" w:sz="4" w:space="0" w:color="auto"/>
-              <w:bottom w:val="single" w:sz="4" w:space="0" w:color="auto"/>
-              <w:right w:val="single" w:sz="4" w:space="0" w:color="auto"/>
+              <w:top w:val="single" w:color="auto" w:sz="4" w:space="0"/>
+              <w:left w:val="single" w:color="auto" w:sz="4" w:space="0"/>
+              <w:bottom w:val="single" w:color="auto" w:sz="4" w:space="0"/>
+              <w:right w:val="single" w:color="auto" w:sz="4" w:space="0"/>
             </w:tcBorders>
             <w:hideMark/>
           </w:tcPr>
@@ -755,10 +755,10 @@
           <w:tcPr>
             <w:tcW w:w="4261" w:type="dxa"/>
             <w:tcBorders>
-              <w:top w:val="single" w:sz="4" w:space="0" w:color="auto"/>
-              <w:left w:val="single" w:sz="4" w:space="0" w:color="auto"/>
-              <w:bottom w:val="single" w:sz="4" w:space="0" w:color="auto"/>
-              <w:right w:val="single" w:sz="4" w:space="0" w:color="auto"/>
+              <w:top w:val="single" w:color="auto" w:sz="4" w:space="0"/>
+              <w:left w:val="single" w:color="auto" w:sz="4" w:space="0"/>
+              <w:bottom w:val="single" w:color="auto" w:sz="4" w:space="0"/>
+              <w:right w:val="single" w:color="auto" w:sz="4" w:space="0"/>
             </w:tcBorders>
           </w:tcPr>
           <w:p>
@@ -787,10 +787,10 @@
           <w:tcPr>
             <w:tcW w:w="2835" w:type="dxa"/>
             <w:tcBorders>
-              <w:top w:val="single" w:sz="4" w:space="0" w:color="auto"/>
-              <w:left w:val="single" w:sz="4" w:space="0" w:color="auto"/>
-              <w:bottom w:val="single" w:sz="4" w:space="0" w:color="auto"/>
-              <w:right w:val="single" w:sz="4" w:space="0" w:color="auto"/>
+              <w:top w:val="single" w:color="auto" w:sz="4" w:space="0"/>
+              <w:left w:val="single" w:color="auto" w:sz="4" w:space="0"/>
+              <w:bottom w:val="single" w:color="auto" w:sz="4" w:space="0"/>
+              <w:right w:val="single" w:color="auto" w:sz="4" w:space="0"/>
             </w:tcBorders>
           </w:tcPr>
           <w:p>
@@ -807,10 +807,10 @@
           <w:tcPr>
             <w:tcW w:w="1993" w:type="dxa"/>
             <w:tcBorders>
-              <w:top w:val="single" w:sz="4" w:space="0" w:color="auto"/>
-              <w:left w:val="single" w:sz="4" w:space="0" w:color="auto"/>
-              <w:bottom w:val="single" w:sz="4" w:space="0" w:color="auto"/>
-              <w:right w:val="single" w:sz="4" w:space="0" w:color="auto"/>
+              <w:top w:val="single" w:color="auto" w:sz="4" w:space="0"/>
+              <w:left w:val="single" w:color="auto" w:sz="4" w:space="0"/>
+              <w:bottom w:val="single" w:color="auto" w:sz="4" w:space="0"/>
+              <w:right w:val="single" w:color="auto" w:sz="4" w:space="0"/>
             </w:tcBorders>
           </w:tcPr>
           <w:p>
@@ -832,10 +832,10 @@
           <w:tcPr>
             <w:tcW w:w="554" w:type="dxa"/>
             <w:tcBorders>
-              <w:top w:val="single" w:sz="4" w:space="0" w:color="auto"/>
-              <w:left w:val="single" w:sz="4" w:space="0" w:color="auto"/>
-              <w:bottom w:val="single" w:sz="4" w:space="0" w:color="auto"/>
-              <w:right w:val="single" w:sz="4" w:space="0" w:color="auto"/>
+              <w:top w:val="single" w:color="auto" w:sz="4" w:space="0"/>
+              <w:left w:val="single" w:color="auto" w:sz="4" w:space="0"/>
+              <w:bottom w:val="single" w:color="auto" w:sz="4" w:space="0"/>
+              <w:right w:val="single" w:color="auto" w:sz="4" w:space="0"/>
             </w:tcBorders>
             <w:hideMark/>
           </w:tcPr>
@@ -853,10 +853,10 @@
           <w:tcPr>
             <w:tcW w:w="4261" w:type="dxa"/>
             <w:tcBorders>
-              <w:top w:val="single" w:sz="4" w:space="0" w:color="auto"/>
-              <w:left w:val="single" w:sz="4" w:space="0" w:color="auto"/>
-              <w:bottom w:val="single" w:sz="4" w:space="0" w:color="auto"/>
-              <w:right w:val="single" w:sz="4" w:space="0" w:color="auto"/>
+              <w:top w:val="single" w:color="auto" w:sz="4" w:space="0"/>
+              <w:left w:val="single" w:color="auto" w:sz="4" w:space="0"/>
+              <w:bottom w:val="single" w:color="auto" w:sz="4" w:space="0"/>
+              <w:right w:val="single" w:color="auto" w:sz="4" w:space="0"/>
             </w:tcBorders>
           </w:tcPr>
           <w:p>
@@ -890,10 +890,10 @@
           <w:tcPr>
             <w:tcW w:w="2835" w:type="dxa"/>
             <w:tcBorders>
-              <w:top w:val="single" w:sz="4" w:space="0" w:color="auto"/>
-              <w:left w:val="single" w:sz="4" w:space="0" w:color="auto"/>
-              <w:bottom w:val="single" w:sz="4" w:space="0" w:color="auto"/>
-              <w:right w:val="single" w:sz="4" w:space="0" w:color="auto"/>
+              <w:top w:val="single" w:color="auto" w:sz="4" w:space="0"/>
+              <w:left w:val="single" w:color="auto" w:sz="4" w:space="0"/>
+              <w:bottom w:val="single" w:color="auto" w:sz="4" w:space="0"/>
+              <w:right w:val="single" w:color="auto" w:sz="4" w:space="0"/>
             </w:tcBorders>
           </w:tcPr>
           <w:p>
@@ -910,10 +910,10 @@
           <w:tcPr>
             <w:tcW w:w="1993" w:type="dxa"/>
             <w:tcBorders>
-              <w:top w:val="single" w:sz="4" w:space="0" w:color="auto"/>
-              <w:left w:val="single" w:sz="4" w:space="0" w:color="auto"/>
-              <w:bottom w:val="single" w:sz="4" w:space="0" w:color="auto"/>
-              <w:right w:val="single" w:sz="4" w:space="0" w:color="auto"/>
+              <w:top w:val="single" w:color="auto" w:sz="4" w:space="0"/>
+              <w:left w:val="single" w:color="auto" w:sz="4" w:space="0"/>
+              <w:bottom w:val="single" w:color="auto" w:sz="4" w:space="0"/>
+              <w:right w:val="single" w:color="auto" w:sz="4" w:space="0"/>
             </w:tcBorders>
           </w:tcPr>
           <w:p>
@@ -940,10 +940,10 @@
           <w:tcPr>
             <w:tcW w:w="554" w:type="dxa"/>
             <w:tcBorders>
-              <w:top w:val="single" w:sz="4" w:space="0" w:color="auto"/>
-              <w:left w:val="single" w:sz="4" w:space="0" w:color="auto"/>
-              <w:bottom w:val="single" w:sz="4" w:space="0" w:color="auto"/>
-              <w:right w:val="single" w:sz="4" w:space="0" w:color="auto"/>
+              <w:top w:val="single" w:color="auto" w:sz="4" w:space="0"/>
+              <w:left w:val="single" w:color="auto" w:sz="4" w:space="0"/>
+              <w:bottom w:val="single" w:color="auto" w:sz="4" w:space="0"/>
+              <w:right w:val="single" w:color="auto" w:sz="4" w:space="0"/>
             </w:tcBorders>
             <w:hideMark/>
           </w:tcPr>
@@ -961,10 +961,10 @@
           <w:tcPr>
             <w:tcW w:w="4261" w:type="dxa"/>
             <w:tcBorders>
-              <w:top w:val="single" w:sz="4" w:space="0" w:color="auto"/>
-              <w:left w:val="single" w:sz="4" w:space="0" w:color="auto"/>
-              <w:bottom w:val="single" w:sz="4" w:space="0" w:color="auto"/>
-              <w:right w:val="single" w:sz="4" w:space="0" w:color="auto"/>
+              <w:top w:val="single" w:color="auto" w:sz="4" w:space="0"/>
+              <w:left w:val="single" w:color="auto" w:sz="4" w:space="0"/>
+              <w:bottom w:val="single" w:color="auto" w:sz="4" w:space="0"/>
+              <w:right w:val="single" w:color="auto" w:sz="4" w:space="0"/>
             </w:tcBorders>
           </w:tcPr>
           <w:p>
@@ -998,10 +998,10 @@
           <w:tcPr>
             <w:tcW w:w="2835" w:type="dxa"/>
             <w:tcBorders>
-              <w:top w:val="single" w:sz="4" w:space="0" w:color="auto"/>
-              <w:left w:val="single" w:sz="4" w:space="0" w:color="auto"/>
-              <w:bottom w:val="single" w:sz="4" w:space="0" w:color="auto"/>
-              <w:right w:val="single" w:sz="4" w:space="0" w:color="auto"/>
+              <w:top w:val="single" w:color="auto" w:sz="4" w:space="0"/>
+              <w:left w:val="single" w:color="auto" w:sz="4" w:space="0"/>
+              <w:bottom w:val="single" w:color="auto" w:sz="4" w:space="0"/>
+              <w:right w:val="single" w:color="auto" w:sz="4" w:space="0"/>
             </w:tcBorders>
           </w:tcPr>
           <w:p>
@@ -1018,10 +1018,10 @@
           <w:tcPr>
             <w:tcW w:w="1993" w:type="dxa"/>
             <w:tcBorders>
-              <w:top w:val="single" w:sz="4" w:space="0" w:color="auto"/>
-              <w:left w:val="single" w:sz="4" w:space="0" w:color="auto"/>
-              <w:bottom w:val="single" w:sz="4" w:space="0" w:color="auto"/>
-              <w:right w:val="single" w:sz="4" w:space="0" w:color="auto"/>
+              <w:top w:val="single" w:color="auto" w:sz="4" w:space="0"/>
+              <w:left w:val="single" w:color="auto" w:sz="4" w:space="0"/>
+              <w:bottom w:val="single" w:color="auto" w:sz="4" w:space="0"/>
+              <w:right w:val="single" w:color="auto" w:sz="4" w:space="0"/>
             </w:tcBorders>
           </w:tcPr>
           <w:p>
@@ -1048,10 +1048,10 @@
           <w:tcPr>
             <w:tcW w:w="554" w:type="dxa"/>
             <w:tcBorders>
-              <w:top w:val="single" w:sz="4" w:space="0" w:color="auto"/>
-              <w:left w:val="single" w:sz="4" w:space="0" w:color="auto"/>
-              <w:bottom w:val="single" w:sz="4" w:space="0" w:color="auto"/>
-              <w:right w:val="single" w:sz="4" w:space="0" w:color="auto"/>
+              <w:top w:val="single" w:color="auto" w:sz="4" w:space="0"/>
+              <w:left w:val="single" w:color="auto" w:sz="4" w:space="0"/>
+              <w:bottom w:val="single" w:color="auto" w:sz="4" w:space="0"/>
+              <w:right w:val="single" w:color="auto" w:sz="4" w:space="0"/>
             </w:tcBorders>
             <w:hideMark/>
           </w:tcPr>
@@ -1069,10 +1069,10 @@
           <w:tcPr>
             <w:tcW w:w="4261" w:type="dxa"/>
             <w:tcBorders>
-              <w:top w:val="single" w:sz="4" w:space="0" w:color="auto"/>
-              <w:left w:val="single" w:sz="4" w:space="0" w:color="auto"/>
-              <w:bottom w:val="single" w:sz="4" w:space="0" w:color="auto"/>
-              <w:right w:val="single" w:sz="4" w:space="0" w:color="auto"/>
+              <w:top w:val="single" w:color="auto" w:sz="4" w:space="0"/>
+              <w:left w:val="single" w:color="auto" w:sz="4" w:space="0"/>
+              <w:bottom w:val="single" w:color="auto" w:sz="4" w:space="0"/>
+              <w:right w:val="single" w:color="auto" w:sz="4" w:space="0"/>
             </w:tcBorders>
             <w:hideMark/>
           </w:tcPr>
@@ -1096,10 +1096,10 @@
           <w:tcPr>
             <w:tcW w:w="2835" w:type="dxa"/>
             <w:tcBorders>
-              <w:top w:val="single" w:sz="4" w:space="0" w:color="auto"/>
-              <w:left w:val="single" w:sz="4" w:space="0" w:color="auto"/>
-              <w:bottom w:val="single" w:sz="4" w:space="0" w:color="auto"/>
-              <w:right w:val="single" w:sz="4" w:space="0" w:color="auto"/>
+              <w:top w:val="single" w:color="auto" w:sz="4" w:space="0"/>
+              <w:left w:val="single" w:color="auto" w:sz="4" w:space="0"/>
+              <w:bottom w:val="single" w:color="auto" w:sz="4" w:space="0"/>
+              <w:right w:val="single" w:color="auto" w:sz="4" w:space="0"/>
             </w:tcBorders>
             <w:hideMark/>
           </w:tcPr>
@@ -1117,10 +1117,10 @@
           <w:tcPr>
             <w:tcW w:w="1993" w:type="dxa"/>
             <w:tcBorders>
-              <w:top w:val="single" w:sz="4" w:space="0" w:color="auto"/>
-              <w:left w:val="single" w:sz="4" w:space="0" w:color="auto"/>
-              <w:bottom w:val="single" w:sz="4" w:space="0" w:color="auto"/>
-              <w:right w:val="single" w:sz="4" w:space="0" w:color="auto"/>
+              <w:top w:val="single" w:color="auto" w:sz="4" w:space="0"/>
+              <w:left w:val="single" w:color="auto" w:sz="4" w:space="0"/>
+              <w:bottom w:val="single" w:color="auto" w:sz="4" w:space="0"/>
+              <w:right w:val="single" w:color="auto" w:sz="4" w:space="0"/>
             </w:tcBorders>
             <w:hideMark/>
           </w:tcPr>
@@ -1143,10 +1143,10 @@
           <w:tcPr>
             <w:tcW w:w="554" w:type="dxa"/>
             <w:tcBorders>
-              <w:top w:val="single" w:sz="4" w:space="0" w:color="auto"/>
-              <w:left w:val="single" w:sz="4" w:space="0" w:color="auto"/>
-              <w:bottom w:val="single" w:sz="4" w:space="0" w:color="auto"/>
-              <w:right w:val="single" w:sz="4" w:space="0" w:color="auto"/>
+              <w:top w:val="single" w:color="auto" w:sz="4" w:space="0"/>
+              <w:left w:val="single" w:color="auto" w:sz="4" w:space="0"/>
+              <w:bottom w:val="single" w:color="auto" w:sz="4" w:space="0"/>
+              <w:right w:val="single" w:color="auto" w:sz="4" w:space="0"/>
             </w:tcBorders>
           </w:tcPr>
           <w:p>
@@ -1163,10 +1163,10 @@
           <w:tcPr>
             <w:tcW w:w="4261" w:type="dxa"/>
             <w:tcBorders>
-              <w:top w:val="single" w:sz="4" w:space="0" w:color="auto"/>
-              <w:left w:val="single" w:sz="4" w:space="0" w:color="auto"/>
-              <w:bottom w:val="single" w:sz="4" w:space="0" w:color="auto"/>
-              <w:right w:val="single" w:sz="4" w:space="0" w:color="auto"/>
+              <w:top w:val="single" w:color="auto" w:sz="4" w:space="0"/>
+              <w:left w:val="single" w:color="auto" w:sz="4" w:space="0"/>
+              <w:bottom w:val="single" w:color="auto" w:sz="4" w:space="0"/>
+              <w:right w:val="single" w:color="auto" w:sz="4" w:space="0"/>
             </w:tcBorders>
           </w:tcPr>
           <w:p>
@@ -1188,10 +1188,10 @@
           <w:tcPr>
             <w:tcW w:w="2835" w:type="dxa"/>
             <w:tcBorders>
-              <w:top w:val="single" w:sz="4" w:space="0" w:color="auto"/>
-              <w:left w:val="single" w:sz="4" w:space="0" w:color="auto"/>
-              <w:bottom w:val="single" w:sz="4" w:space="0" w:color="auto"/>
-              <w:right w:val="single" w:sz="4" w:space="0" w:color="auto"/>
+              <w:top w:val="single" w:color="auto" w:sz="4" w:space="0"/>
+              <w:left w:val="single" w:color="auto" w:sz="4" w:space="0"/>
+              <w:bottom w:val="single" w:color="auto" w:sz="4" w:space="0"/>
+              <w:right w:val="single" w:color="auto" w:sz="4" w:space="0"/>
             </w:tcBorders>
           </w:tcPr>
           <w:p>
@@ -1208,10 +1208,10 @@
           <w:tcPr>
             <w:tcW w:w="1993" w:type="dxa"/>
             <w:tcBorders>
-              <w:top w:val="single" w:sz="4" w:space="0" w:color="auto"/>
-              <w:left w:val="single" w:sz="4" w:space="0" w:color="auto"/>
-              <w:bottom w:val="single" w:sz="4" w:space="0" w:color="auto"/>
-              <w:right w:val="single" w:sz="4" w:space="0" w:color="auto"/>
+              <w:top w:val="single" w:color="auto" w:sz="4" w:space="0"/>
+              <w:left w:val="single" w:color="auto" w:sz="4" w:space="0"/>
+              <w:bottom w:val="single" w:color="auto" w:sz="4" w:space="0"/>
+              <w:right w:val="single" w:color="auto" w:sz="4" w:space="0"/>
             </w:tcBorders>
           </w:tcPr>
           <w:p>
@@ -1266,11 +1266,12 @@
           <w:tcPr>
             <w:tcW w:w="554" w:type="dxa"/>
             <w:tcBorders>
-              <w:top w:val="single" w:sz="4" w:space="0" w:color="auto"/>
-              <w:left w:val="single" w:sz="4" w:space="0" w:color="auto"/>
-              <w:bottom w:val="single" w:sz="4" w:space="0" w:color="auto"/>
-              <w:right w:val="single" w:sz="4" w:space="0" w:color="auto"/>
-            </w:tcBorders>
+              <w:top w:val="single" w:color="auto" w:sz="4" w:space="0"/>
+              <w:left w:val="single" w:color="auto" w:sz="4" w:space="0"/>
+              <w:bottom w:val="single" w:color="auto" w:sz="4" w:space="0"/>
+              <w:right w:val="single" w:color="auto" w:sz="4" w:space="0"/>
+            </w:tcBorders>
+            <w:tcMar/>
             <w:hideMark/>
           </w:tcPr>
           <w:p>
@@ -1289,11 +1290,12 @@
           <w:tcPr>
             <w:tcW w:w="4261" w:type="dxa"/>
             <w:tcBorders>
-              <w:top w:val="single" w:sz="4" w:space="0" w:color="auto"/>
-              <w:left w:val="single" w:sz="4" w:space="0" w:color="auto"/>
-              <w:bottom w:val="single" w:sz="4" w:space="0" w:color="auto"/>
-              <w:right w:val="single" w:sz="4" w:space="0" w:color="auto"/>
-            </w:tcBorders>
+              <w:top w:val="single" w:color="auto" w:sz="4" w:space="0"/>
+              <w:left w:val="single" w:color="auto" w:sz="4" w:space="0"/>
+              <w:bottom w:val="single" w:color="auto" w:sz="4" w:space="0"/>
+              <w:right w:val="single" w:color="auto" w:sz="4" w:space="0"/>
+            </w:tcBorders>
+            <w:tcMar/>
             <w:hideMark/>
           </w:tcPr>
           <w:p>
@@ -1310,11 +1312,12 @@
           <w:tcPr>
             <w:tcW w:w="2835" w:type="dxa"/>
             <w:tcBorders>
-              <w:top w:val="single" w:sz="4" w:space="0" w:color="auto"/>
-              <w:left w:val="single" w:sz="4" w:space="0" w:color="auto"/>
-              <w:bottom w:val="single" w:sz="4" w:space="0" w:color="auto"/>
-              <w:right w:val="single" w:sz="4" w:space="0" w:color="auto"/>
-            </w:tcBorders>
+              <w:top w:val="single" w:color="auto" w:sz="4" w:space="0"/>
+              <w:left w:val="single" w:color="auto" w:sz="4" w:space="0"/>
+              <w:bottom w:val="single" w:color="auto" w:sz="4" w:space="0"/>
+              <w:right w:val="single" w:color="auto" w:sz="4" w:space="0"/>
+            </w:tcBorders>
+            <w:tcMar/>
             <w:hideMark/>
           </w:tcPr>
           <w:p>
@@ -1331,11 +1334,12 @@
           <w:tcPr>
             <w:tcW w:w="1993" w:type="dxa"/>
             <w:tcBorders>
-              <w:top w:val="single" w:sz="4" w:space="0" w:color="auto"/>
-              <w:left w:val="single" w:sz="4" w:space="0" w:color="auto"/>
-              <w:bottom w:val="single" w:sz="4" w:space="0" w:color="auto"/>
-              <w:right w:val="single" w:sz="4" w:space="0" w:color="auto"/>
-            </w:tcBorders>
+              <w:top w:val="single" w:color="auto" w:sz="4" w:space="0"/>
+              <w:left w:val="single" w:color="auto" w:sz="4" w:space="0"/>
+              <w:bottom w:val="single" w:color="auto" w:sz="4" w:space="0"/>
+              <w:right w:val="single" w:color="auto" w:sz="4" w:space="0"/>
+            </w:tcBorders>
+            <w:tcMar/>
             <w:hideMark/>
           </w:tcPr>
           <w:p>
@@ -1357,11 +1361,12 @@
           <w:tcPr>
             <w:tcW w:w="554" w:type="dxa"/>
             <w:tcBorders>
-              <w:top w:val="single" w:sz="4" w:space="0" w:color="auto"/>
-              <w:left w:val="single" w:sz="4" w:space="0" w:color="auto"/>
-              <w:bottom w:val="single" w:sz="4" w:space="0" w:color="auto"/>
-              <w:right w:val="single" w:sz="4" w:space="0" w:color="auto"/>
-            </w:tcBorders>
+              <w:top w:val="single" w:color="auto" w:sz="4" w:space="0"/>
+              <w:left w:val="single" w:color="auto" w:sz="4" w:space="0"/>
+              <w:bottom w:val="single" w:color="auto" w:sz="4" w:space="0"/>
+              <w:right w:val="single" w:color="auto" w:sz="4" w:space="0"/>
+            </w:tcBorders>
+            <w:tcMar/>
             <w:hideMark/>
           </w:tcPr>
           <w:p>
@@ -1378,11 +1383,12 @@
           <w:tcPr>
             <w:tcW w:w="4261" w:type="dxa"/>
             <w:tcBorders>
-              <w:top w:val="single" w:sz="4" w:space="0" w:color="auto"/>
-              <w:left w:val="single" w:sz="4" w:space="0" w:color="auto"/>
-              <w:bottom w:val="single" w:sz="4" w:space="0" w:color="auto"/>
-              <w:right w:val="single" w:sz="4" w:space="0" w:color="auto"/>
-            </w:tcBorders>
+              <w:top w:val="single" w:color="auto" w:sz="4" w:space="0"/>
+              <w:left w:val="single" w:color="auto" w:sz="4" w:space="0"/>
+              <w:bottom w:val="single" w:color="auto" w:sz="4" w:space="0"/>
+              <w:right w:val="single" w:color="auto" w:sz="4" w:space="0"/>
+            </w:tcBorders>
+            <w:tcMar/>
           </w:tcPr>
           <w:p>
             <w:pPr>
@@ -1410,12 +1416,13 @@
           <w:tcPr>
             <w:tcW w:w="2835" w:type="dxa"/>
             <w:tcBorders>
-              <w:top w:val="single" w:sz="4" w:space="0" w:color="auto"/>
-              <w:left w:val="single" w:sz="4" w:space="0" w:color="auto"/>
-              <w:bottom w:val="single" w:sz="4" w:space="0" w:color="auto"/>
-              <w:right w:val="single" w:sz="4" w:space="0" w:color="auto"/>
+              <w:top w:val="single" w:color="auto" w:sz="4" w:space="0"/>
+              <w:left w:val="single" w:color="auto" w:sz="4" w:space="0"/>
+              <w:bottom w:val="single" w:color="auto" w:sz="4" w:space="0"/>
+              <w:right w:val="single" w:color="auto" w:sz="4" w:space="0"/>
             </w:tcBorders>
             <w:shd w:val="clear" w:color="auto" w:fill="70AD47" w:themeFill="accent6"/>
+            <w:tcMar/>
           </w:tcPr>
           <w:p>
             <w:pPr>
@@ -1428,11 +1435,12 @@
           <w:tcPr>
             <w:tcW w:w="1993" w:type="dxa"/>
             <w:tcBorders>
-              <w:top w:val="single" w:sz="4" w:space="0" w:color="auto"/>
-              <w:left w:val="single" w:sz="4" w:space="0" w:color="auto"/>
-              <w:bottom w:val="single" w:sz="4" w:space="0" w:color="auto"/>
-              <w:right w:val="single" w:sz="4" w:space="0" w:color="auto"/>
-            </w:tcBorders>
+              <w:top w:val="single" w:color="auto" w:sz="4" w:space="0"/>
+              <w:left w:val="single" w:color="auto" w:sz="4" w:space="0"/>
+              <w:bottom w:val="single" w:color="auto" w:sz="4" w:space="0"/>
+              <w:right w:val="single" w:color="auto" w:sz="4" w:space="0"/>
+            </w:tcBorders>
+            <w:tcMar/>
           </w:tcPr>
           <w:p>
             <w:pPr>
@@ -1458,11 +1466,12 @@
           <w:tcPr>
             <w:tcW w:w="554" w:type="dxa"/>
             <w:tcBorders>
-              <w:top w:val="single" w:sz="4" w:space="0" w:color="auto"/>
-              <w:left w:val="single" w:sz="4" w:space="0" w:color="auto"/>
-              <w:bottom w:val="single" w:sz="4" w:space="0" w:color="auto"/>
-              <w:right w:val="single" w:sz="4" w:space="0" w:color="auto"/>
-            </w:tcBorders>
+              <w:top w:val="single" w:color="auto" w:sz="4" w:space="0"/>
+              <w:left w:val="single" w:color="auto" w:sz="4" w:space="0"/>
+              <w:bottom w:val="single" w:color="auto" w:sz="4" w:space="0"/>
+              <w:right w:val="single" w:color="auto" w:sz="4" w:space="0"/>
+            </w:tcBorders>
+            <w:tcMar/>
             <w:hideMark/>
           </w:tcPr>
           <w:p>
@@ -1479,11 +1488,12 @@
           <w:tcPr>
             <w:tcW w:w="4261" w:type="dxa"/>
             <w:tcBorders>
-              <w:top w:val="single" w:sz="4" w:space="0" w:color="auto"/>
-              <w:left w:val="single" w:sz="4" w:space="0" w:color="auto"/>
-              <w:bottom w:val="single" w:sz="4" w:space="0" w:color="auto"/>
-              <w:right w:val="single" w:sz="4" w:space="0" w:color="auto"/>
-            </w:tcBorders>
+              <w:top w:val="single" w:color="auto" w:sz="4" w:space="0"/>
+              <w:left w:val="single" w:color="auto" w:sz="4" w:space="0"/>
+              <w:bottom w:val="single" w:color="auto" w:sz="4" w:space="0"/>
+              <w:right w:val="single" w:color="auto" w:sz="4" w:space="0"/>
+            </w:tcBorders>
+            <w:tcMar/>
           </w:tcPr>
           <w:p>
             <w:pPr>
@@ -1511,11 +1521,12 @@
           <w:tcPr>
             <w:tcW w:w="2835" w:type="dxa"/>
             <w:tcBorders>
-              <w:top w:val="single" w:sz="4" w:space="0" w:color="auto"/>
-              <w:left w:val="single" w:sz="4" w:space="0" w:color="auto"/>
-              <w:bottom w:val="single" w:sz="4" w:space="0" w:color="auto"/>
-              <w:right w:val="single" w:sz="4" w:space="0" w:color="auto"/>
-            </w:tcBorders>
+              <w:top w:val="single" w:color="auto" w:sz="4" w:space="0"/>
+              <w:left w:val="single" w:color="auto" w:sz="4" w:space="0"/>
+              <w:bottom w:val="single" w:color="auto" w:sz="4" w:space="0"/>
+              <w:right w:val="single" w:color="auto" w:sz="4" w:space="0"/>
+            </w:tcBorders>
+            <w:tcMar/>
           </w:tcPr>
           <w:p>
             <w:pPr>
@@ -1528,11 +1539,12 @@
           <w:tcPr>
             <w:tcW w:w="1993" w:type="dxa"/>
             <w:tcBorders>
-              <w:top w:val="single" w:sz="4" w:space="0" w:color="auto"/>
-              <w:left w:val="single" w:sz="4" w:space="0" w:color="auto"/>
-              <w:bottom w:val="single" w:sz="4" w:space="0" w:color="auto"/>
-              <w:right w:val="single" w:sz="4" w:space="0" w:color="auto"/>
-            </w:tcBorders>
+              <w:top w:val="single" w:color="auto" w:sz="4" w:space="0"/>
+              <w:left w:val="single" w:color="auto" w:sz="4" w:space="0"/>
+              <w:bottom w:val="single" w:color="auto" w:sz="4" w:space="0"/>
+              <w:right w:val="single" w:color="auto" w:sz="4" w:space="0"/>
+            </w:tcBorders>
+            <w:tcMar/>
           </w:tcPr>
           <w:p>
             <w:pPr>
@@ -1558,11 +1570,12 @@
           <w:tcPr>
             <w:tcW w:w="554" w:type="dxa"/>
             <w:tcBorders>
-              <w:top w:val="single" w:sz="4" w:space="0" w:color="auto"/>
-              <w:left w:val="single" w:sz="4" w:space="0" w:color="auto"/>
-              <w:bottom w:val="single" w:sz="4" w:space="0" w:color="auto"/>
-              <w:right w:val="single" w:sz="4" w:space="0" w:color="auto"/>
-            </w:tcBorders>
+              <w:top w:val="single" w:color="auto" w:sz="4" w:space="0"/>
+              <w:left w:val="single" w:color="auto" w:sz="4" w:space="0"/>
+              <w:bottom w:val="single" w:color="auto" w:sz="4" w:space="0"/>
+              <w:right w:val="single" w:color="auto" w:sz="4" w:space="0"/>
+            </w:tcBorders>
+            <w:tcMar/>
             <w:hideMark/>
           </w:tcPr>
           <w:p>
@@ -1579,11 +1592,12 @@
           <w:tcPr>
             <w:tcW w:w="4261" w:type="dxa"/>
             <w:tcBorders>
-              <w:top w:val="single" w:sz="4" w:space="0" w:color="auto"/>
-              <w:left w:val="single" w:sz="4" w:space="0" w:color="auto"/>
-              <w:bottom w:val="single" w:sz="4" w:space="0" w:color="auto"/>
-              <w:right w:val="single" w:sz="4" w:space="0" w:color="auto"/>
-            </w:tcBorders>
+              <w:top w:val="single" w:color="auto" w:sz="4" w:space="0"/>
+              <w:left w:val="single" w:color="auto" w:sz="4" w:space="0"/>
+              <w:bottom w:val="single" w:color="auto" w:sz="4" w:space="0"/>
+              <w:right w:val="single" w:color="auto" w:sz="4" w:space="0"/>
+            </w:tcBorders>
+            <w:tcMar/>
           </w:tcPr>
           <w:p>
             <w:pPr>
@@ -1611,12 +1625,13 @@
           <w:tcPr>
             <w:tcW w:w="2835" w:type="dxa"/>
             <w:tcBorders>
-              <w:top w:val="single" w:sz="4" w:space="0" w:color="auto"/>
-              <w:left w:val="single" w:sz="4" w:space="0" w:color="auto"/>
-              <w:bottom w:val="single" w:sz="4" w:space="0" w:color="auto"/>
-              <w:right w:val="single" w:sz="4" w:space="0" w:color="auto"/>
+              <w:top w:val="single" w:color="auto" w:sz="4" w:space="0"/>
+              <w:left w:val="single" w:color="auto" w:sz="4" w:space="0"/>
+              <w:bottom w:val="single" w:color="auto" w:sz="4" w:space="0"/>
+              <w:right w:val="single" w:color="auto" w:sz="4" w:space="0"/>
             </w:tcBorders>
             <w:shd w:val="clear" w:color="auto" w:fill="70AD47" w:themeFill="accent6"/>
+            <w:tcMar/>
           </w:tcPr>
           <w:p>
             <w:pPr>
@@ -1629,11 +1644,12 @@
           <w:tcPr>
             <w:tcW w:w="1993" w:type="dxa"/>
             <w:tcBorders>
-              <w:top w:val="single" w:sz="4" w:space="0" w:color="auto"/>
-              <w:left w:val="single" w:sz="4" w:space="0" w:color="auto"/>
-              <w:bottom w:val="single" w:sz="4" w:space="0" w:color="auto"/>
-              <w:right w:val="single" w:sz="4" w:space="0" w:color="auto"/>
-            </w:tcBorders>
+              <w:top w:val="single" w:color="auto" w:sz="4" w:space="0"/>
+              <w:left w:val="single" w:color="auto" w:sz="4" w:space="0"/>
+              <w:bottom w:val="single" w:color="auto" w:sz="4" w:space="0"/>
+              <w:right w:val="single" w:color="auto" w:sz="4" w:space="0"/>
+            </w:tcBorders>
+            <w:tcMar/>
           </w:tcPr>
           <w:p>
             <w:pPr>
@@ -1654,11 +1670,12 @@
           <w:tcPr>
             <w:tcW w:w="554" w:type="dxa"/>
             <w:tcBorders>
-              <w:top w:val="single" w:sz="4" w:space="0" w:color="auto"/>
-              <w:left w:val="single" w:sz="4" w:space="0" w:color="auto"/>
-              <w:bottom w:val="single" w:sz="4" w:space="0" w:color="auto"/>
-              <w:right w:val="single" w:sz="4" w:space="0" w:color="auto"/>
-            </w:tcBorders>
+              <w:top w:val="single" w:color="auto" w:sz="4" w:space="0"/>
+              <w:left w:val="single" w:color="auto" w:sz="4" w:space="0"/>
+              <w:bottom w:val="single" w:color="auto" w:sz="4" w:space="0"/>
+              <w:right w:val="single" w:color="auto" w:sz="4" w:space="0"/>
+            </w:tcBorders>
+            <w:tcMar/>
             <w:hideMark/>
           </w:tcPr>
           <w:p>
@@ -1675,11 +1692,12 @@
           <w:tcPr>
             <w:tcW w:w="4261" w:type="dxa"/>
             <w:tcBorders>
-              <w:top w:val="single" w:sz="4" w:space="0" w:color="auto"/>
-              <w:left w:val="single" w:sz="4" w:space="0" w:color="auto"/>
-              <w:bottom w:val="single" w:sz="4" w:space="0" w:color="auto"/>
-              <w:right w:val="single" w:sz="4" w:space="0" w:color="auto"/>
-            </w:tcBorders>
+              <w:top w:val="single" w:color="auto" w:sz="4" w:space="0"/>
+              <w:left w:val="single" w:color="auto" w:sz="4" w:space="0"/>
+              <w:bottom w:val="single" w:color="auto" w:sz="4" w:space="0"/>
+              <w:right w:val="single" w:color="auto" w:sz="4" w:space="0"/>
+            </w:tcBorders>
+            <w:tcMar/>
           </w:tcPr>
           <w:p>
             <w:pPr>
@@ -1707,11 +1725,12 @@
           <w:tcPr>
             <w:tcW w:w="2835" w:type="dxa"/>
             <w:tcBorders>
-              <w:top w:val="single" w:sz="4" w:space="0" w:color="auto"/>
-              <w:left w:val="single" w:sz="4" w:space="0" w:color="auto"/>
-              <w:bottom w:val="single" w:sz="4" w:space="0" w:color="auto"/>
-              <w:right w:val="single" w:sz="4" w:space="0" w:color="auto"/>
-            </w:tcBorders>
+              <w:top w:val="single" w:color="auto" w:sz="4" w:space="0"/>
+              <w:left w:val="single" w:color="auto" w:sz="4" w:space="0"/>
+              <w:bottom w:val="single" w:color="auto" w:sz="4" w:space="0"/>
+              <w:right w:val="single" w:color="auto" w:sz="4" w:space="0"/>
+            </w:tcBorders>
+            <w:tcMar/>
           </w:tcPr>
           <w:p>
             <w:pPr>
@@ -1724,11 +1743,12 @@
           <w:tcPr>
             <w:tcW w:w="1993" w:type="dxa"/>
             <w:tcBorders>
-              <w:top w:val="single" w:sz="4" w:space="0" w:color="auto"/>
-              <w:left w:val="single" w:sz="4" w:space="0" w:color="auto"/>
-              <w:bottom w:val="single" w:sz="4" w:space="0" w:color="auto"/>
-              <w:right w:val="single" w:sz="4" w:space="0" w:color="auto"/>
-            </w:tcBorders>
+              <w:top w:val="single" w:color="auto" w:sz="4" w:space="0"/>
+              <w:left w:val="single" w:color="auto" w:sz="4" w:space="0"/>
+              <w:bottom w:val="single" w:color="auto" w:sz="4" w:space="0"/>
+              <w:right w:val="single" w:color="auto" w:sz="4" w:space="0"/>
+            </w:tcBorders>
+            <w:tcMar/>
           </w:tcPr>
           <w:p>
             <w:pPr>
@@ -1749,11 +1769,12 @@
           <w:tcPr>
             <w:tcW w:w="554" w:type="dxa"/>
             <w:tcBorders>
-              <w:top w:val="single" w:sz="4" w:space="0" w:color="auto"/>
-              <w:left w:val="single" w:sz="4" w:space="0" w:color="auto"/>
-              <w:bottom w:val="single" w:sz="4" w:space="0" w:color="auto"/>
-              <w:right w:val="single" w:sz="4" w:space="0" w:color="auto"/>
-            </w:tcBorders>
+              <w:top w:val="single" w:color="auto" w:sz="4" w:space="0"/>
+              <w:left w:val="single" w:color="auto" w:sz="4" w:space="0"/>
+              <w:bottom w:val="single" w:color="auto" w:sz="4" w:space="0"/>
+              <w:right w:val="single" w:color="auto" w:sz="4" w:space="0"/>
+            </w:tcBorders>
+            <w:tcMar/>
             <w:hideMark/>
           </w:tcPr>
           <w:p>
@@ -1770,11 +1791,12 @@
           <w:tcPr>
             <w:tcW w:w="4261" w:type="dxa"/>
             <w:tcBorders>
-              <w:top w:val="single" w:sz="4" w:space="0" w:color="auto"/>
-              <w:left w:val="single" w:sz="4" w:space="0" w:color="auto"/>
-              <w:bottom w:val="single" w:sz="4" w:space="0" w:color="auto"/>
-              <w:right w:val="single" w:sz="4" w:space="0" w:color="auto"/>
-            </w:tcBorders>
+              <w:top w:val="single" w:color="auto" w:sz="4" w:space="0"/>
+              <w:left w:val="single" w:color="auto" w:sz="4" w:space="0"/>
+              <w:bottom w:val="single" w:color="auto" w:sz="4" w:space="0"/>
+              <w:right w:val="single" w:color="auto" w:sz="4" w:space="0"/>
+            </w:tcBorders>
+            <w:tcMar/>
           </w:tcPr>
           <w:p>
             <w:pPr>
@@ -1807,12 +1829,13 @@
           <w:tcPr>
             <w:tcW w:w="2835" w:type="dxa"/>
             <w:tcBorders>
-              <w:top w:val="single" w:sz="4" w:space="0" w:color="auto"/>
-              <w:left w:val="single" w:sz="4" w:space="0" w:color="auto"/>
-              <w:bottom w:val="single" w:sz="4" w:space="0" w:color="auto"/>
-              <w:right w:val="single" w:sz="4" w:space="0" w:color="auto"/>
+              <w:top w:val="single" w:color="auto" w:sz="4" w:space="0"/>
+              <w:left w:val="single" w:color="auto" w:sz="4" w:space="0"/>
+              <w:bottom w:val="single" w:color="auto" w:sz="4" w:space="0"/>
+              <w:right w:val="single" w:color="auto" w:sz="4" w:space="0"/>
             </w:tcBorders>
             <w:shd w:val="clear" w:color="auto" w:fill="70AD47" w:themeFill="accent6"/>
+            <w:tcMar/>
           </w:tcPr>
           <w:p>
             <w:pPr>
@@ -1825,11 +1848,12 @@
           <w:tcPr>
             <w:tcW w:w="1993" w:type="dxa"/>
             <w:tcBorders>
-              <w:top w:val="single" w:sz="4" w:space="0" w:color="auto"/>
-              <w:left w:val="single" w:sz="4" w:space="0" w:color="auto"/>
-              <w:bottom w:val="single" w:sz="4" w:space="0" w:color="auto"/>
-              <w:right w:val="single" w:sz="4" w:space="0" w:color="auto"/>
-            </w:tcBorders>
+              <w:top w:val="single" w:color="auto" w:sz="4" w:space="0"/>
+              <w:left w:val="single" w:color="auto" w:sz="4" w:space="0"/>
+              <w:bottom w:val="single" w:color="auto" w:sz="4" w:space="0"/>
+              <w:right w:val="single" w:color="auto" w:sz="4" w:space="0"/>
+            </w:tcBorders>
+            <w:tcMar/>
           </w:tcPr>
           <w:p>
             <w:pPr>
@@ -1855,11 +1879,12 @@
           <w:tcPr>
             <w:tcW w:w="554" w:type="dxa"/>
             <w:tcBorders>
-              <w:top w:val="single" w:sz="4" w:space="0" w:color="auto"/>
-              <w:left w:val="single" w:sz="4" w:space="0" w:color="auto"/>
-              <w:bottom w:val="single" w:sz="4" w:space="0" w:color="auto"/>
-              <w:right w:val="single" w:sz="4" w:space="0" w:color="auto"/>
-            </w:tcBorders>
+              <w:top w:val="single" w:color="auto" w:sz="4" w:space="0"/>
+              <w:left w:val="single" w:color="auto" w:sz="4" w:space="0"/>
+              <w:bottom w:val="single" w:color="auto" w:sz="4" w:space="0"/>
+              <w:right w:val="single" w:color="auto" w:sz="4" w:space="0"/>
+            </w:tcBorders>
+            <w:tcMar/>
             <w:hideMark/>
           </w:tcPr>
           <w:p>
@@ -1876,11 +1901,12 @@
           <w:tcPr>
             <w:tcW w:w="4261" w:type="dxa"/>
             <w:tcBorders>
-              <w:top w:val="single" w:sz="4" w:space="0" w:color="auto"/>
-              <w:left w:val="single" w:sz="4" w:space="0" w:color="auto"/>
-              <w:bottom w:val="single" w:sz="4" w:space="0" w:color="auto"/>
-              <w:right w:val="single" w:sz="4" w:space="0" w:color="auto"/>
-            </w:tcBorders>
+              <w:top w:val="single" w:color="auto" w:sz="4" w:space="0"/>
+              <w:left w:val="single" w:color="auto" w:sz="4" w:space="0"/>
+              <w:bottom w:val="single" w:color="auto" w:sz="4" w:space="0"/>
+              <w:right w:val="single" w:color="auto" w:sz="4" w:space="0"/>
+            </w:tcBorders>
+            <w:tcMar/>
           </w:tcPr>
           <w:p>
             <w:pPr>
@@ -1913,11 +1939,12 @@
           <w:tcPr>
             <w:tcW w:w="2835" w:type="dxa"/>
             <w:tcBorders>
-              <w:top w:val="single" w:sz="4" w:space="0" w:color="auto"/>
-              <w:left w:val="single" w:sz="4" w:space="0" w:color="auto"/>
-              <w:bottom w:val="single" w:sz="4" w:space="0" w:color="auto"/>
-              <w:right w:val="single" w:sz="4" w:space="0" w:color="auto"/>
-            </w:tcBorders>
+              <w:top w:val="single" w:color="auto" w:sz="4" w:space="0"/>
+              <w:left w:val="single" w:color="auto" w:sz="4" w:space="0"/>
+              <w:bottom w:val="single" w:color="auto" w:sz="4" w:space="0"/>
+              <w:right w:val="single" w:color="auto" w:sz="4" w:space="0"/>
+            </w:tcBorders>
+            <w:tcMar/>
           </w:tcPr>
           <w:p>
             <w:pPr>
@@ -1930,11 +1957,12 @@
           <w:tcPr>
             <w:tcW w:w="1993" w:type="dxa"/>
             <w:tcBorders>
-              <w:top w:val="single" w:sz="4" w:space="0" w:color="auto"/>
-              <w:left w:val="single" w:sz="4" w:space="0" w:color="auto"/>
-              <w:bottom w:val="single" w:sz="4" w:space="0" w:color="auto"/>
-              <w:right w:val="single" w:sz="4" w:space="0" w:color="auto"/>
-            </w:tcBorders>
+              <w:top w:val="single" w:color="auto" w:sz="4" w:space="0"/>
+              <w:left w:val="single" w:color="auto" w:sz="4" w:space="0"/>
+              <w:bottom w:val="single" w:color="auto" w:sz="4" w:space="0"/>
+              <w:right w:val="single" w:color="auto" w:sz="4" w:space="0"/>
+            </w:tcBorders>
+            <w:tcMar/>
           </w:tcPr>
           <w:p>
             <w:pPr>
@@ -1960,11 +1988,12 @@
           <w:tcPr>
             <w:tcW w:w="554" w:type="dxa"/>
             <w:tcBorders>
-              <w:top w:val="single" w:sz="4" w:space="0" w:color="auto"/>
-              <w:left w:val="single" w:sz="4" w:space="0" w:color="auto"/>
-              <w:bottom w:val="single" w:sz="4" w:space="0" w:color="auto"/>
-              <w:right w:val="single" w:sz="4" w:space="0" w:color="auto"/>
-            </w:tcBorders>
+              <w:top w:val="single" w:color="auto" w:sz="4" w:space="0"/>
+              <w:left w:val="single" w:color="auto" w:sz="4" w:space="0"/>
+              <w:bottom w:val="single" w:color="auto" w:sz="4" w:space="0"/>
+              <w:right w:val="single" w:color="auto" w:sz="4" w:space="0"/>
+            </w:tcBorders>
+            <w:tcMar/>
             <w:hideMark/>
           </w:tcPr>
           <w:p>
@@ -1981,11 +2010,12 @@
           <w:tcPr>
             <w:tcW w:w="4261" w:type="dxa"/>
             <w:tcBorders>
-              <w:top w:val="single" w:sz="4" w:space="0" w:color="auto"/>
-              <w:left w:val="single" w:sz="4" w:space="0" w:color="auto"/>
-              <w:bottom w:val="single" w:sz="4" w:space="0" w:color="auto"/>
-              <w:right w:val="single" w:sz="4" w:space="0" w:color="auto"/>
-            </w:tcBorders>
+              <w:top w:val="single" w:color="auto" w:sz="4" w:space="0"/>
+              <w:left w:val="single" w:color="auto" w:sz="4" w:space="0"/>
+              <w:bottom w:val="single" w:color="auto" w:sz="4" w:space="0"/>
+              <w:right w:val="single" w:color="auto" w:sz="4" w:space="0"/>
+            </w:tcBorders>
+            <w:tcMar/>
             <w:hideMark/>
           </w:tcPr>
           <w:p>
@@ -2008,17 +2038,32 @@
           <w:tcPr>
             <w:tcW w:w="2835" w:type="dxa"/>
             <w:tcBorders>
-              <w:top w:val="single" w:sz="4" w:space="0" w:color="auto"/>
-              <w:left w:val="single" w:sz="4" w:space="0" w:color="auto"/>
-              <w:bottom w:val="single" w:sz="4" w:space="0" w:color="auto"/>
-              <w:right w:val="single" w:sz="4" w:space="0" w:color="auto"/>
-            </w:tcBorders>
+              <w:top w:val="single" w:color="auto" w:sz="4" w:space="0"/>
+              <w:left w:val="single" w:color="auto" w:sz="4" w:space="0"/>
+              <w:bottom w:val="single" w:color="auto" w:sz="4" w:space="0"/>
+              <w:right w:val="single" w:color="auto" w:sz="4" w:space="0"/>
+            </w:tcBorders>
+            <w:shd w:val="clear" w:color="auto" w:fill="70AD47" w:themeFill="accent6"/>
+            <w:tcMar/>
             <w:hideMark/>
           </w:tcPr>
-          <w:p>
-            <w:pPr>
-              <w:spacing w:line="240" w:lineRule="auto"/>
-              <w:jc w:val="center"/>
+          <w:p w14:noSpellErr="1">
+            <w:pPr>
+              <w:spacing w:line="240" w:lineRule="auto"/>
+              <w:jc w:val="center"/>
+              <w:rPr>
+                <w:highlight w:val="darkGreen"/>
+              </w:rPr>
+            </w:pPr>
+          </w:p>
+          <w:p>
+            <w:pPr>
+              <w:pStyle w:val="Normalny"/>
+              <w:spacing w:line="240" w:lineRule="auto"/>
+              <w:jc w:val="center"/>
+              <w:rPr>
+                <w:highlight w:val="darkGreen"/>
+              </w:rPr>
             </w:pPr>
           </w:p>
         </w:tc>
@@ -2026,11 +2071,12 @@
           <w:tcPr>
             <w:tcW w:w="1993" w:type="dxa"/>
             <w:tcBorders>
-              <w:top w:val="single" w:sz="4" w:space="0" w:color="auto"/>
-              <w:left w:val="single" w:sz="4" w:space="0" w:color="auto"/>
-              <w:bottom w:val="single" w:sz="4" w:space="0" w:color="auto"/>
-              <w:right w:val="single" w:sz="4" w:space="0" w:color="auto"/>
-            </w:tcBorders>
+              <w:top w:val="single" w:color="auto" w:sz="4" w:space="0"/>
+              <w:left w:val="single" w:color="auto" w:sz="4" w:space="0"/>
+              <w:bottom w:val="single" w:color="auto" w:sz="4" w:space="0"/>
+              <w:right w:val="single" w:color="auto" w:sz="4" w:space="0"/>
+            </w:tcBorders>
+            <w:tcMar/>
             <w:hideMark/>
           </w:tcPr>
           <w:p>
@@ -2052,11 +2098,12 @@
           <w:tcPr>
             <w:tcW w:w="554" w:type="dxa"/>
             <w:tcBorders>
-              <w:top w:val="single" w:sz="4" w:space="0" w:color="auto"/>
-              <w:left w:val="single" w:sz="4" w:space="0" w:color="auto"/>
-              <w:bottom w:val="single" w:sz="4" w:space="0" w:color="auto"/>
-              <w:right w:val="single" w:sz="4" w:space="0" w:color="auto"/>
-            </w:tcBorders>
+              <w:top w:val="single" w:color="auto" w:sz="4" w:space="0"/>
+              <w:left w:val="single" w:color="auto" w:sz="4" w:space="0"/>
+              <w:bottom w:val="single" w:color="auto" w:sz="4" w:space="0"/>
+              <w:right w:val="single" w:color="auto" w:sz="4" w:space="0"/>
+            </w:tcBorders>
+            <w:tcMar/>
           </w:tcPr>
           <w:p>
             <w:pPr>
@@ -2072,11 +2119,12 @@
           <w:tcPr>
             <w:tcW w:w="4261" w:type="dxa"/>
             <w:tcBorders>
-              <w:top w:val="single" w:sz="4" w:space="0" w:color="auto"/>
-              <w:left w:val="single" w:sz="4" w:space="0" w:color="auto"/>
-              <w:bottom w:val="single" w:sz="4" w:space="0" w:color="auto"/>
-              <w:right w:val="single" w:sz="4" w:space="0" w:color="auto"/>
-            </w:tcBorders>
+              <w:top w:val="single" w:color="auto" w:sz="4" w:space="0"/>
+              <w:left w:val="single" w:color="auto" w:sz="4" w:space="0"/>
+              <w:bottom w:val="single" w:color="auto" w:sz="4" w:space="0"/>
+              <w:right w:val="single" w:color="auto" w:sz="4" w:space="0"/>
+            </w:tcBorders>
+            <w:tcMar/>
           </w:tcPr>
           <w:p>
             <w:pPr>
@@ -2097,11 +2145,12 @@
           <w:tcPr>
             <w:tcW w:w="2835" w:type="dxa"/>
             <w:tcBorders>
-              <w:top w:val="single" w:sz="4" w:space="0" w:color="auto"/>
-              <w:left w:val="single" w:sz="4" w:space="0" w:color="auto"/>
-              <w:bottom w:val="single" w:sz="4" w:space="0" w:color="auto"/>
-              <w:right w:val="single" w:sz="4" w:space="0" w:color="auto"/>
-            </w:tcBorders>
+              <w:top w:val="single" w:color="auto" w:sz="4" w:space="0"/>
+              <w:left w:val="single" w:color="auto" w:sz="4" w:space="0"/>
+              <w:bottom w:val="single" w:color="auto" w:sz="4" w:space="0"/>
+              <w:right w:val="single" w:color="auto" w:sz="4" w:space="0"/>
+            </w:tcBorders>
+            <w:tcMar/>
           </w:tcPr>
           <w:p>
             <w:pPr>
@@ -2114,11 +2163,12 @@
           <w:tcPr>
             <w:tcW w:w="1993" w:type="dxa"/>
             <w:tcBorders>
-              <w:top w:val="single" w:sz="4" w:space="0" w:color="auto"/>
-              <w:left w:val="single" w:sz="4" w:space="0" w:color="auto"/>
-              <w:bottom w:val="single" w:sz="4" w:space="0" w:color="auto"/>
-              <w:right w:val="single" w:sz="4" w:space="0" w:color="auto"/>
-            </w:tcBorders>
+              <w:top w:val="single" w:color="auto" w:sz="4" w:space="0"/>
+              <w:left w:val="single" w:color="auto" w:sz="4" w:space="0"/>
+              <w:bottom w:val="single" w:color="auto" w:sz="4" w:space="0"/>
+              <w:right w:val="single" w:color="auto" w:sz="4" w:space="0"/>
+            </w:tcBorders>
+            <w:tcMar/>
           </w:tcPr>
           <w:p>
             <w:pPr>
@@ -2693,7 +2743,6 @@
           <w:sz w:val="24"/>
           <w:szCs w:val="24"/>
         </w:rPr>
-        <w:lastRenderedPageBreak/>
         <w:t xml:space="preserve">Uruchomienie </w:t>
       </w:r>
       <w:proofErr w:type="spellStart"/>
@@ -2711,10 +2760,80 @@
           <w:szCs w:val="24"/>
         </w:rPr>
         <w:t xml:space="preserve"> dla wielu użytkowników jednocześnie,</w:t>
+      </w:r>
+    </w:p>
+    <w:p>
+      <w:pPr>
+        <w:pStyle w:val="Normalny"/>
+        <w:spacing w:line="360" w:lineRule="auto"/>
+        <w:rPr>
+          <w:sz w:val="24"/>
+          <w:szCs w:val="24"/>
+        </w:rPr>
+      </w:pPr>
+      <w:r>
+        <w:rPr>
+          <w:sz w:val="24"/>
+          <w:szCs w:val="24"/>
+        </w:rPr>
+        <w:t>Diagram przypadków użycia:</w:t>
+      </w:r>
+    </w:p>
+    <w:p>
+      <w:pPr>
+        <w:pStyle w:val="Normalny"/>
+        <w:spacing w:line="360" w:lineRule="auto"/>
+        <w:rPr>
+          <w:sz w:val="24"/>
+          <w:szCs w:val="24"/>
+        </w:rPr>
+      </w:pPr>
+      <w:r>
+        <w:drawing>
+          <wp:inline wp14:editId="16467043" wp14:anchorId="3D0A8D1C">
+            <wp:extent cx="5751871" cy="5200650"/>
+            <wp:effectExtent l="0" t="0" r="0" b="0"/>
+            <wp:docPr id="2055923743" name="" title=""/>
+            <wp:cNvGraphicFramePr>
+              <a:graphicFrameLocks noChangeAspect="1"/>
+            </wp:cNvGraphicFramePr>
+            <a:graphic>
+              <a:graphicData uri="http://schemas.openxmlformats.org/drawingml/2006/picture">
+                <pic:pic>
+                  <pic:nvPicPr>
+                    <pic:cNvPr id="0" name=""/>
+                    <pic:cNvPicPr/>
+                  </pic:nvPicPr>
+                  <pic:blipFill>
+                    <a:blip r:embed="R0e04e219865e4d55">
+                      <a:extLst>
+                        <a:ext xmlns:a="http://schemas.openxmlformats.org/drawingml/2006/main" uri="{28A0092B-C50C-407E-A947-70E740481C1C}">
+                          <a14:useLocalDpi val="0"/>
+                        </a:ext>
+                      </a:extLst>
+                    </a:blip>
+                    <a:stretch>
+                      <a:fillRect/>
+                    </a:stretch>
+                  </pic:blipFill>
+                  <pic:spPr>
+                    <a:xfrm>
+                      <a:off x="0" y="0"/>
+                      <a:ext cx="5751871" cy="5200650"/>
+                    </a:xfrm>
+                    <a:prstGeom prst="rect">
+                      <a:avLst/>
+                    </a:prstGeom>
+                  </pic:spPr>
+                </pic:pic>
+              </a:graphicData>
+            </a:graphic>
+          </wp:inline>
+        </w:drawing>
       </w:r>
     </w:p>
     <w:sectPr>
-      <w:pgSz w:w="11906" w:h="16838"/>
+      <w:pgSz w:w="11906" w:h="16838" w:orient="portrait"/>
       <w:pgMar w:top="1417" w:right="1417" w:bottom="1417" w:left="1417" w:header="708" w:footer="708" w:gutter="0"/>
       <w:cols w:space="708"/>
       <w:docGrid w:linePitch="360"/>
@@ -2738,7 +2857,7 @@
         <w:ind w:left="720" w:hanging="360"/>
       </w:pPr>
       <w:rPr>
-        <w:rFonts w:ascii="Symbol" w:hAnsi="Symbol" w:hint="default"/>
+        <w:rFonts w:hint="default" w:ascii="Symbol" w:hAnsi="Symbol"/>
       </w:rPr>
     </w:lvl>
     <w:lvl w:ilvl="1" w:tplc="04150003" w:tentative="1">
@@ -2750,7 +2869,7 @@
         <w:ind w:left="1440" w:hanging="360"/>
       </w:pPr>
       <w:rPr>
-        <w:rFonts w:ascii="Courier New" w:hAnsi="Courier New" w:cs="Courier New" w:hint="default"/>
+        <w:rFonts w:hint="default" w:ascii="Courier New" w:hAnsi="Courier New" w:cs="Courier New"/>
       </w:rPr>
     </w:lvl>
     <w:lvl w:ilvl="2" w:tplc="04150005" w:tentative="1">
@@ -2762,7 +2881,7 @@
         <w:ind w:left="2160" w:hanging="360"/>
       </w:pPr>
       <w:rPr>
-        <w:rFonts w:ascii="Wingdings" w:hAnsi="Wingdings" w:hint="default"/>
+        <w:rFonts w:hint="default" w:ascii="Wingdings" w:hAnsi="Wingdings"/>
       </w:rPr>
     </w:lvl>
     <w:lvl w:ilvl="3" w:tplc="04150001" w:tentative="1">
@@ -2774,7 +2893,7 @@
         <w:ind w:left="2880" w:hanging="360"/>
       </w:pPr>
       <w:rPr>
-        <w:rFonts w:ascii="Symbol" w:hAnsi="Symbol" w:hint="default"/>
+        <w:rFonts w:hint="default" w:ascii="Symbol" w:hAnsi="Symbol"/>
       </w:rPr>
     </w:lvl>
     <w:lvl w:ilvl="4" w:tplc="04150003" w:tentative="1">
@@ -2786,7 +2905,7 @@
         <w:ind w:left="3600" w:hanging="360"/>
       </w:pPr>
       <w:rPr>
-        <w:rFonts w:ascii="Courier New" w:hAnsi="Courier New" w:cs="Courier New" w:hint="default"/>
+        <w:rFonts w:hint="default" w:ascii="Courier New" w:hAnsi="Courier New" w:cs="Courier New"/>
       </w:rPr>
     </w:lvl>
     <w:lvl w:ilvl="5" w:tplc="04150005" w:tentative="1">
@@ -2798,7 +2917,7 @@
         <w:ind w:left="4320" w:hanging="360"/>
       </w:pPr>
       <w:rPr>
-        <w:rFonts w:ascii="Wingdings" w:hAnsi="Wingdings" w:hint="default"/>
+        <w:rFonts w:hint="default" w:ascii="Wingdings" w:hAnsi="Wingdings"/>
       </w:rPr>
     </w:lvl>
     <w:lvl w:ilvl="6" w:tplc="04150001" w:tentative="1">
@@ -2810,7 +2929,7 @@
         <w:ind w:left="5040" w:hanging="360"/>
       </w:pPr>
       <w:rPr>
-        <w:rFonts w:ascii="Symbol" w:hAnsi="Symbol" w:hint="default"/>
+        <w:rFonts w:hint="default" w:ascii="Symbol" w:hAnsi="Symbol"/>
       </w:rPr>
     </w:lvl>
     <w:lvl w:ilvl="7" w:tplc="04150003" w:tentative="1">
@@ -2822,7 +2941,7 @@
         <w:ind w:left="5760" w:hanging="360"/>
       </w:pPr>
       <w:rPr>
-        <w:rFonts w:ascii="Courier New" w:hAnsi="Courier New" w:cs="Courier New" w:hint="default"/>
+        <w:rFonts w:hint="default" w:ascii="Courier New" w:hAnsi="Courier New" w:cs="Courier New"/>
       </w:rPr>
     </w:lvl>
     <w:lvl w:ilvl="8" w:tplc="04150005" w:tentative="1">
@@ -2834,7 +2953,7 @@
         <w:ind w:left="6480" w:hanging="360"/>
       </w:pPr>
       <w:rPr>
-        <w:rFonts w:ascii="Wingdings" w:hAnsi="Wingdings" w:hint="default"/>
+        <w:rFonts w:hint="default" w:ascii="Wingdings" w:hAnsi="Wingdings"/>
       </w:rPr>
     </w:lvl>
   </w:abstractNum>
@@ -2849,7 +2968,7 @@
   <w:docDefaults>
     <w:rPrDefault>
       <w:rPr>
-        <w:rFonts w:asciiTheme="minorHAnsi" w:eastAsiaTheme="minorHAnsi" w:hAnsiTheme="minorHAnsi" w:cstheme="minorBidi"/>
+        <w:rFonts w:asciiTheme="minorHAnsi" w:hAnsiTheme="minorHAnsi" w:eastAsiaTheme="minorHAnsi" w:cstheme="minorBidi"/>
         <w:sz w:val="22"/>
         <w:szCs w:val="22"/>
         <w:lang w:val="pl-PL" w:eastAsia="en-US" w:bidi="ar-SA"/>
@@ -2864,14 +2983,14 @@
   <w:latentStyles w:defLockedState="0" w:defUIPriority="99" w:defSemiHidden="0" w:defUnhideWhenUsed="0" w:defQFormat="0" w:count="376">
     <w:lsdException w:name="Normal" w:uiPriority="0" w:qFormat="1"/>
     <w:lsdException w:name="heading 1" w:uiPriority="9" w:qFormat="1"/>
-    <w:lsdException w:name="heading 2" w:semiHidden="1" w:uiPriority="9" w:unhideWhenUsed="1" w:qFormat="1"/>
-    <w:lsdException w:name="heading 3" w:semiHidden="1" w:uiPriority="9" w:unhideWhenUsed="1" w:qFormat="1"/>
-    <w:lsdException w:name="heading 4" w:semiHidden="1" w:uiPriority="9" w:unhideWhenUsed="1" w:qFormat="1"/>
-    <w:lsdException w:name="heading 5" w:semiHidden="1" w:uiPriority="9" w:unhideWhenUsed="1" w:qFormat="1"/>
-    <w:lsdException w:name="heading 6" w:semiHidden="1" w:uiPriority="9" w:unhideWhenUsed="1" w:qFormat="1"/>
-    <w:lsdException w:name="heading 7" w:semiHidden="1" w:uiPriority="9" w:unhideWhenUsed="1" w:qFormat="1"/>
-    <w:lsdException w:name="heading 8" w:semiHidden="1" w:uiPriority="9" w:unhideWhenUsed="1" w:qFormat="1"/>
-    <w:lsdException w:name="heading 9" w:semiHidden="1" w:uiPriority="9" w:unhideWhenUsed="1" w:qFormat="1"/>
+    <w:lsdException w:name="heading 2" w:uiPriority="9" w:semiHidden="1" w:unhideWhenUsed="1" w:qFormat="1"/>
+    <w:lsdException w:name="heading 3" w:uiPriority="9" w:semiHidden="1" w:unhideWhenUsed="1" w:qFormat="1"/>
+    <w:lsdException w:name="heading 4" w:uiPriority="9" w:semiHidden="1" w:unhideWhenUsed="1" w:qFormat="1"/>
+    <w:lsdException w:name="heading 5" w:uiPriority="9" w:semiHidden="1" w:unhideWhenUsed="1" w:qFormat="1"/>
+    <w:lsdException w:name="heading 6" w:uiPriority="9" w:semiHidden="1" w:unhideWhenUsed="1" w:qFormat="1"/>
+    <w:lsdException w:name="heading 7" w:uiPriority="9" w:semiHidden="1" w:unhideWhenUsed="1" w:qFormat="1"/>
+    <w:lsdException w:name="heading 8" w:uiPriority="9" w:semiHidden="1" w:unhideWhenUsed="1" w:qFormat="1"/>
+    <w:lsdException w:name="heading 9" w:uiPriority="9" w:semiHidden="1" w:unhideWhenUsed="1" w:qFormat="1"/>
     <w:lsdException w:name="index 1" w:semiHidden="1" w:unhideWhenUsed="1"/>
     <w:lsdException w:name="index 2" w:semiHidden="1" w:unhideWhenUsed="1"/>
     <w:lsdException w:name="index 3" w:semiHidden="1" w:unhideWhenUsed="1"/>
@@ -2881,22 +3000,22 @@
     <w:lsdException w:name="index 7" w:semiHidden="1" w:unhideWhenUsed="1"/>
     <w:lsdException w:name="index 8" w:semiHidden="1" w:unhideWhenUsed="1"/>
     <w:lsdException w:name="index 9" w:semiHidden="1" w:unhideWhenUsed="1"/>
-    <w:lsdException w:name="toc 1" w:semiHidden="1" w:uiPriority="39" w:unhideWhenUsed="1"/>
-    <w:lsdException w:name="toc 2" w:semiHidden="1" w:uiPriority="39" w:unhideWhenUsed="1"/>
-    <w:lsdException w:name="toc 3" w:semiHidden="1" w:uiPriority="39" w:unhideWhenUsed="1"/>
-    <w:lsdException w:name="toc 4" w:semiHidden="1" w:uiPriority="39" w:unhideWhenUsed="1"/>
-    <w:lsdException w:name="toc 5" w:semiHidden="1" w:uiPriority="39" w:unhideWhenUsed="1"/>
-    <w:lsdException w:name="toc 6" w:semiHidden="1" w:uiPriority="39" w:unhideWhenUsed="1"/>
-    <w:lsdException w:name="toc 7" w:semiHidden="1" w:uiPriority="39" w:unhideWhenUsed="1"/>
-    <w:lsdException w:name="toc 8" w:semiHidden="1" w:uiPriority="39" w:unhideWhenUsed="1"/>
-    <w:lsdException w:name="toc 9" w:semiHidden="1" w:uiPriority="39" w:unhideWhenUsed="1"/>
+    <w:lsdException w:name="toc 1" w:uiPriority="39" w:semiHidden="1" w:unhideWhenUsed="1"/>
+    <w:lsdException w:name="toc 2" w:uiPriority="39" w:semiHidden="1" w:unhideWhenUsed="1"/>
+    <w:lsdException w:name="toc 3" w:uiPriority="39" w:semiHidden="1" w:unhideWhenUsed="1"/>
+    <w:lsdException w:name="toc 4" w:uiPriority="39" w:semiHidden="1" w:unhideWhenUsed="1"/>
+    <w:lsdException w:name="toc 5" w:uiPriority="39" w:semiHidden="1" w:unhideWhenUsed="1"/>
+    <w:lsdException w:name="toc 6" w:uiPriority="39" w:semiHidden="1" w:unhideWhenUsed="1"/>
+    <w:lsdException w:name="toc 7" w:uiPriority="39" w:semiHidden="1" w:unhideWhenUsed="1"/>
+    <w:lsdException w:name="toc 8" w:uiPriority="39" w:semiHidden="1" w:unhideWhenUsed="1"/>
+    <w:lsdException w:name="toc 9" w:uiPriority="39" w:semiHidden="1" w:unhideWhenUsed="1"/>
     <w:lsdException w:name="Normal Indent" w:semiHidden="1" w:unhideWhenUsed="1"/>
     <w:lsdException w:name="footnote text" w:semiHidden="1" w:unhideWhenUsed="1"/>
     <w:lsdException w:name="annotation text" w:semiHidden="1" w:unhideWhenUsed="1"/>
     <w:lsdException w:name="header" w:semiHidden="1" w:unhideWhenUsed="1"/>
     <w:lsdException w:name="footer" w:semiHidden="1" w:unhideWhenUsed="1"/>
     <w:lsdException w:name="index heading" w:semiHidden="1" w:unhideWhenUsed="1"/>
-    <w:lsdException w:name="caption" w:semiHidden="1" w:uiPriority="35" w:unhideWhenUsed="1" w:qFormat="1"/>
+    <w:lsdException w:name="caption" w:uiPriority="35" w:semiHidden="1" w:unhideWhenUsed="1" w:qFormat="1"/>
     <w:lsdException w:name="table of figures" w:semiHidden="1" w:unhideWhenUsed="1"/>
     <w:lsdException w:name="envelope address" w:semiHidden="1" w:unhideWhenUsed="1"/>
     <w:lsdException w:name="envelope return" w:semiHidden="1" w:unhideWhenUsed="1"/>
@@ -2927,7 +3046,7 @@
     <w:lsdException w:name="Title" w:uiPriority="10" w:qFormat="1"/>
     <w:lsdException w:name="Closing" w:semiHidden="1" w:unhideWhenUsed="1"/>
     <w:lsdException w:name="Signature" w:semiHidden="1" w:unhideWhenUsed="1"/>
-    <w:lsdException w:name="Default Paragraph Font" w:semiHidden="1" w:uiPriority="1" w:unhideWhenUsed="1"/>
+    <w:lsdException w:name="Default Paragraph Font" w:uiPriority="1" w:semiHidden="1" w:unhideWhenUsed="1"/>
     <w:lsdException w:name="Body Text" w:semiHidden="1" w:unhideWhenUsed="1"/>
     <w:lsdException w:name="Body Text Indent" w:semiHidden="1" w:unhideWhenUsed="1"/>
     <w:lsdException w:name="List Continue" w:semiHidden="1" w:unhideWhenUsed="1"/>
@@ -3127,8 +3246,8 @@
     <w:lsdException w:name="Subtle Reference" w:uiPriority="31" w:qFormat="1"/>
     <w:lsdException w:name="Intense Reference" w:uiPriority="32" w:qFormat="1"/>
     <w:lsdException w:name="Book Title" w:uiPriority="33" w:qFormat="1"/>
-    <w:lsdException w:name="Bibliography" w:semiHidden="1" w:uiPriority="37" w:unhideWhenUsed="1"/>
-    <w:lsdException w:name="TOC Heading" w:semiHidden="1" w:uiPriority="39" w:unhideWhenUsed="1" w:qFormat="1"/>
+    <w:lsdException w:name="Bibliography" w:uiPriority="37" w:semiHidden="1" w:unhideWhenUsed="1"/>
+    <w:lsdException w:name="TOC Heading" w:uiPriority="39" w:semiHidden="1" w:unhideWhenUsed="1" w:qFormat="1"/>
     <w:lsdException w:name="Plain Table 1" w:uiPriority="41"/>
     <w:lsdException w:name="Plain Table 2" w:uiPriority="42"/>
     <w:lsdException w:name="Plain Table 3" w:uiPriority="43"/>
@@ -3239,7 +3358,7 @@
     <w:lsdException w:name="Unresolved Mention" w:semiHidden="1" w:unhideWhenUsed="1"/>
     <w:lsdException w:name="Smart Link" w:semiHidden="1" w:unhideWhenUsed="1"/>
   </w:latentStyles>
-  <w:style w:type="paragraph" w:default="1" w:styleId="Normalny">
+  <w:style w:type="paragraph" w:styleId="Normalny" w:default="1">
     <w:name w:val="Normal"/>
     <w:qFormat/>
     <w:rsid w:val="00F72FF2"/>
@@ -3247,13 +3366,13 @@
       <w:spacing w:line="256" w:lineRule="auto"/>
     </w:pPr>
   </w:style>
-  <w:style w:type="character" w:default="1" w:styleId="Domylnaczcionkaakapitu">
+  <w:style w:type="character" w:styleId="Domylnaczcionkaakapitu" w:default="1">
     <w:name w:val="Default Paragraph Font"/>
     <w:uiPriority w:val="1"/>
     <w:semiHidden/>
     <w:unhideWhenUsed/>
   </w:style>
-  <w:style w:type="table" w:default="1" w:styleId="Standardowy">
+  <w:style w:type="table" w:styleId="Standardowy" w:default="1">
     <w:name w:val="Normal Table"/>
     <w:uiPriority w:val="99"/>
     <w:semiHidden/>
@@ -3268,7 +3387,7 @@
       </w:tblCellMar>
     </w:tblPr>
   </w:style>
-  <w:style w:type="numbering" w:default="1" w:styleId="Bezlisty">
+  <w:style w:type="numbering" w:styleId="Bezlisty" w:default="1">
     <w:name w:val="No List"/>
     <w:uiPriority w:val="99"/>
     <w:semiHidden/>
@@ -3285,12 +3404,12 @@
     <w:tblPr>
       <w:tblInd w:w="0" w:type="nil"/>
       <w:tblBorders>
-        <w:top w:val="single" w:sz="4" w:space="0" w:color="auto"/>
-        <w:left w:val="single" w:sz="4" w:space="0" w:color="auto"/>
-        <w:bottom w:val="single" w:sz="4" w:space="0" w:color="auto"/>
-        <w:right w:val="single" w:sz="4" w:space="0" w:color="auto"/>
-        <w:insideH w:val="single" w:sz="4" w:space="0" w:color="auto"/>
-        <w:insideV w:val="single" w:sz="4" w:space="0" w:color="auto"/>
+        <w:top w:val="single" w:color="auto" w:sz="4" w:space="0"/>
+        <w:left w:val="single" w:color="auto" w:sz="4" w:space="0"/>
+        <w:bottom w:val="single" w:color="auto" w:sz="4" w:space="0"/>
+        <w:right w:val="single" w:color="auto" w:sz="4" w:space="0"/>
+        <w:insideH w:val="single" w:color="auto" w:sz="4" w:space="0"/>
+        <w:insideV w:val="single" w:color="auto" w:sz="4" w:space="0"/>
       </w:tblBorders>
     </w:tblPr>
   </w:style>

</xml_diff>

<commit_message>
Added use case diagram v2
</commit_message>
<xml_diff>
--- a/ZIO_harmonogram.docx
+++ b/ZIO_harmonogram.docx
@@ -1,6 +1,6 @@
 
 <file path=word/document.xml><?xml version="1.0" encoding="utf-8"?>
-<w:document xmlns:wpc="http://schemas.microsoft.com/office/word/2010/wordprocessingCanvas" xmlns:cx="http://schemas.microsoft.com/office/drawing/2014/chartex" xmlns:cx1="http://schemas.microsoft.com/office/drawing/2015/9/8/chartex" xmlns:cx2="http://schemas.microsoft.com/office/drawing/2015/10/21/chartex" xmlns:cx3="http://schemas.microsoft.com/office/drawing/2016/5/9/chartex" xmlns:cx4="http://schemas.microsoft.com/office/drawing/2016/5/10/chartex" xmlns:cx5="http://schemas.microsoft.com/office/drawing/2016/5/11/chartex" xmlns:cx6="http://schemas.microsoft.com/office/drawing/2016/5/12/chartex" xmlns:cx7="http://schemas.microsoft.com/office/drawing/2016/5/13/chartex" xmlns:cx8="http://schemas.microsoft.com/office/drawing/2016/5/14/chartex" xmlns:mc="http://schemas.openxmlformats.org/markup-compatibility/2006" xmlns:aink="http://schemas.microsoft.com/office/drawing/2016/ink" xmlns:am3d="http://schemas.microsoft.com/office/drawing/2017/model3d" xmlns:o="urn:schemas-microsoft-com:office:office" xmlns:r="http://schemas.openxmlformats.org/officeDocument/2006/relationships" xmlns:m="http://schemas.openxmlformats.org/officeDocument/2006/math" xmlns:v="urn:schemas-microsoft-com:vml" xmlns:wp14="http://schemas.microsoft.com/office/word/2010/wordprocessingDrawing" xmlns:wp="http://schemas.openxmlformats.org/drawingml/2006/wordprocessingDrawing" xmlns:w10="urn:schemas-microsoft-com:office:word" xmlns:w="http://schemas.openxmlformats.org/wordprocessingml/2006/main" xmlns:w14="http://schemas.microsoft.com/office/word/2010/wordml" xmlns:w15="http://schemas.microsoft.com/office/word/2012/wordml" xmlns:w16cex="http://schemas.microsoft.com/office/word/2018/wordml/cex" xmlns:w16cid="http://schemas.microsoft.com/office/word/2016/wordml/cid" xmlns:w16="http://schemas.microsoft.com/office/word/2018/wordml" xmlns:w16se="http://schemas.microsoft.com/office/word/2015/wordml/symex" xmlns:wpg="http://schemas.microsoft.com/office/word/2010/wordprocessingGroup" xmlns:wpi="http://schemas.microsoft.com/office/word/2010/wordprocessingInk" xmlns:wne="http://schemas.microsoft.com/office/word/2006/wordml" xmlns:wps="http://schemas.microsoft.com/office/word/2010/wordprocessingShape" mc:Ignorable="w14 w15 w16se w16cid w16 w16cex wp14">
+<w:document xmlns:wpc="http://schemas.microsoft.com/office/word/2010/wordprocessingCanvas" xmlns:cx="http://schemas.microsoft.com/office/drawing/2014/chartex" xmlns:cx1="http://schemas.microsoft.com/office/drawing/2015/9/8/chartex" xmlns:cx2="http://schemas.microsoft.com/office/drawing/2015/10/21/chartex" xmlns:cx3="http://schemas.microsoft.com/office/drawing/2016/5/9/chartex" xmlns:cx4="http://schemas.microsoft.com/office/drawing/2016/5/10/chartex" xmlns:cx5="http://schemas.microsoft.com/office/drawing/2016/5/11/chartex" xmlns:cx6="http://schemas.microsoft.com/office/drawing/2016/5/12/chartex" xmlns:cx7="http://schemas.microsoft.com/office/drawing/2016/5/13/chartex" xmlns:cx8="http://schemas.microsoft.com/office/drawing/2016/5/14/chartex" xmlns:mc="http://schemas.openxmlformats.org/markup-compatibility/2006" xmlns:aink="http://schemas.microsoft.com/office/drawing/2016/ink" xmlns:am3d="http://schemas.microsoft.com/office/drawing/2017/model3d" xmlns:o="urn:schemas-microsoft-com:office:office" xmlns:r="http://schemas.openxmlformats.org/officeDocument/2006/relationships" xmlns:m="http://schemas.openxmlformats.org/officeDocument/2006/math" xmlns:v="urn:schemas-microsoft-com:vml" xmlns:wp14="http://schemas.microsoft.com/office/word/2010/wordprocessingDrawing" xmlns:wp="http://schemas.openxmlformats.org/drawingml/2006/wordprocessingDrawing" xmlns:w10="urn:schemas-microsoft-com:office:word" xmlns:w="http://schemas.openxmlformats.org/wordprocessingml/2006/main" xmlns:w14="http://schemas.microsoft.com/office/word/2010/wordml" xmlns:w15="http://schemas.microsoft.com/office/word/2012/wordml" xmlns:w16cex="http://schemas.microsoft.com/office/word/2018/wordml/cex" xmlns:w16cid="http://schemas.microsoft.com/office/word/2016/wordml/cid" xmlns:w16="http://schemas.microsoft.com/office/word/2018/wordml" xmlns:w16se="http://schemas.microsoft.com/office/word/2015/wordml/symex" xmlns:wpg="http://schemas.microsoft.com/office/word/2010/wordprocessingGroup" xmlns:wpi="http://schemas.microsoft.com/office/word/2010/wordprocessingInk" xmlns:wne="http://schemas.microsoft.com/office/word/2006/wordml" xmlns:wps="http://schemas.microsoft.com/office/word/2010/wordprocessingShape" xmlns:a="http://schemas.openxmlformats.org/drawingml/2006/main" xmlns:pic="http://schemas.openxmlformats.org/drawingml/2006/picture" xmlns:a14="http://schemas.microsoft.com/office/drawing/2010/main" mc:Ignorable="w14 w15 w16se w16cid w16 w16cex wp14">
   <w:body>
     <w:tbl>
       <w:tblPr>
@@ -19,10 +19,10 @@
           <w:tcPr>
             <w:tcW w:w="2689" w:type="dxa"/>
             <w:tcBorders>
-              <w:top w:val="single" w:sz="4" w:space="0" w:color="auto"/>
-              <w:left w:val="single" w:sz="4" w:space="0" w:color="auto"/>
-              <w:bottom w:val="single" w:sz="4" w:space="0" w:color="auto"/>
-              <w:right w:val="single" w:sz="4" w:space="0" w:color="auto"/>
+              <w:top w:val="single" w:color="auto" w:sz="4" w:space="0"/>
+              <w:left w:val="single" w:color="auto" w:sz="4" w:space="0"/>
+              <w:bottom w:val="single" w:color="auto" w:sz="4" w:space="0"/>
+              <w:right w:val="single" w:color="auto" w:sz="4" w:space="0"/>
             </w:tcBorders>
             <w:hideMark/>
           </w:tcPr>
@@ -46,10 +46,10 @@
           <w:tcPr>
             <w:tcW w:w="1416" w:type="dxa"/>
             <w:tcBorders>
-              <w:top w:val="single" w:sz="4" w:space="0" w:color="auto"/>
-              <w:left w:val="single" w:sz="4" w:space="0" w:color="auto"/>
-              <w:bottom w:val="single" w:sz="4" w:space="0" w:color="auto"/>
-              <w:right w:val="single" w:sz="4" w:space="0" w:color="auto"/>
+              <w:top w:val="single" w:color="auto" w:sz="4" w:space="0"/>
+              <w:left w:val="single" w:color="auto" w:sz="4" w:space="0"/>
+              <w:bottom w:val="single" w:color="auto" w:sz="4" w:space="0"/>
+              <w:right w:val="single" w:color="auto" w:sz="4" w:space="0"/>
             </w:tcBorders>
             <w:hideMark/>
           </w:tcPr>
@@ -69,10 +69,10 @@
           <w:tcPr>
             <w:tcW w:w="2689" w:type="dxa"/>
             <w:tcBorders>
-              <w:top w:val="single" w:sz="4" w:space="0" w:color="auto"/>
-              <w:left w:val="single" w:sz="4" w:space="0" w:color="auto"/>
-              <w:bottom w:val="single" w:sz="4" w:space="0" w:color="auto"/>
-              <w:right w:val="single" w:sz="4" w:space="0" w:color="auto"/>
+              <w:top w:val="single" w:color="auto" w:sz="4" w:space="0"/>
+              <w:left w:val="single" w:color="auto" w:sz="4" w:space="0"/>
+              <w:bottom w:val="single" w:color="auto" w:sz="4" w:space="0"/>
+              <w:right w:val="single" w:color="auto" w:sz="4" w:space="0"/>
             </w:tcBorders>
             <w:hideMark/>
           </w:tcPr>
@@ -90,10 +90,10 @@
           <w:tcPr>
             <w:tcW w:w="1416" w:type="dxa"/>
             <w:tcBorders>
-              <w:top w:val="single" w:sz="4" w:space="0" w:color="auto"/>
-              <w:left w:val="single" w:sz="4" w:space="0" w:color="auto"/>
-              <w:bottom w:val="single" w:sz="4" w:space="0" w:color="auto"/>
-              <w:right w:val="single" w:sz="4" w:space="0" w:color="auto"/>
+              <w:top w:val="single" w:color="auto" w:sz="4" w:space="0"/>
+              <w:left w:val="single" w:color="auto" w:sz="4" w:space="0"/>
+              <w:bottom w:val="single" w:color="auto" w:sz="4" w:space="0"/>
+              <w:right w:val="single" w:color="auto" w:sz="4" w:space="0"/>
             </w:tcBorders>
             <w:hideMark/>
           </w:tcPr>
@@ -113,10 +113,10 @@
           <w:tcPr>
             <w:tcW w:w="2689" w:type="dxa"/>
             <w:tcBorders>
-              <w:top w:val="single" w:sz="4" w:space="0" w:color="auto"/>
-              <w:left w:val="single" w:sz="4" w:space="0" w:color="auto"/>
-              <w:bottom w:val="single" w:sz="4" w:space="0" w:color="auto"/>
-              <w:right w:val="single" w:sz="4" w:space="0" w:color="auto"/>
+              <w:top w:val="single" w:color="auto" w:sz="4" w:space="0"/>
+              <w:left w:val="single" w:color="auto" w:sz="4" w:space="0"/>
+              <w:bottom w:val="single" w:color="auto" w:sz="4" w:space="0"/>
+              <w:right w:val="single" w:color="auto" w:sz="4" w:space="0"/>
             </w:tcBorders>
             <w:hideMark/>
           </w:tcPr>
@@ -134,10 +134,10 @@
           <w:tcPr>
             <w:tcW w:w="1416" w:type="dxa"/>
             <w:tcBorders>
-              <w:top w:val="single" w:sz="4" w:space="0" w:color="auto"/>
-              <w:left w:val="single" w:sz="4" w:space="0" w:color="auto"/>
-              <w:bottom w:val="single" w:sz="4" w:space="0" w:color="auto"/>
-              <w:right w:val="single" w:sz="4" w:space="0" w:color="auto"/>
+              <w:top w:val="single" w:color="auto" w:sz="4" w:space="0"/>
+              <w:left w:val="single" w:color="auto" w:sz="4" w:space="0"/>
+              <w:bottom w:val="single" w:color="auto" w:sz="4" w:space="0"/>
+              <w:right w:val="single" w:color="auto" w:sz="4" w:space="0"/>
             </w:tcBorders>
             <w:hideMark/>
           </w:tcPr>
@@ -157,10 +157,10 @@
           <w:tcPr>
             <w:tcW w:w="2689" w:type="dxa"/>
             <w:tcBorders>
-              <w:top w:val="single" w:sz="4" w:space="0" w:color="auto"/>
-              <w:left w:val="single" w:sz="4" w:space="0" w:color="auto"/>
-              <w:bottom w:val="single" w:sz="4" w:space="0" w:color="auto"/>
-              <w:right w:val="single" w:sz="4" w:space="0" w:color="auto"/>
+              <w:top w:val="single" w:color="auto" w:sz="4" w:space="0"/>
+              <w:left w:val="single" w:color="auto" w:sz="4" w:space="0"/>
+              <w:bottom w:val="single" w:color="auto" w:sz="4" w:space="0"/>
+              <w:right w:val="single" w:color="auto" w:sz="4" w:space="0"/>
             </w:tcBorders>
             <w:hideMark/>
           </w:tcPr>
@@ -183,10 +183,10 @@
           <w:tcPr>
             <w:tcW w:w="1416" w:type="dxa"/>
             <w:tcBorders>
-              <w:top w:val="single" w:sz="4" w:space="0" w:color="auto"/>
-              <w:left w:val="single" w:sz="4" w:space="0" w:color="auto"/>
-              <w:bottom w:val="single" w:sz="4" w:space="0" w:color="auto"/>
-              <w:right w:val="single" w:sz="4" w:space="0" w:color="auto"/>
+              <w:top w:val="single" w:color="auto" w:sz="4" w:space="0"/>
+              <w:left w:val="single" w:color="auto" w:sz="4" w:space="0"/>
+              <w:bottom w:val="single" w:color="auto" w:sz="4" w:space="0"/>
+              <w:right w:val="single" w:color="auto" w:sz="4" w:space="0"/>
             </w:tcBorders>
             <w:hideMark/>
           </w:tcPr>
@@ -206,10 +206,10 @@
           <w:tcPr>
             <w:tcW w:w="2689" w:type="dxa"/>
             <w:tcBorders>
-              <w:top w:val="single" w:sz="4" w:space="0" w:color="auto"/>
-              <w:left w:val="single" w:sz="4" w:space="0" w:color="auto"/>
-              <w:bottom w:val="single" w:sz="4" w:space="0" w:color="auto"/>
-              <w:right w:val="single" w:sz="4" w:space="0" w:color="auto"/>
+              <w:top w:val="single" w:color="auto" w:sz="4" w:space="0"/>
+              <w:left w:val="single" w:color="auto" w:sz="4" w:space="0"/>
+              <w:bottom w:val="single" w:color="auto" w:sz="4" w:space="0"/>
+              <w:right w:val="single" w:color="auto" w:sz="4" w:space="0"/>
             </w:tcBorders>
             <w:hideMark/>
           </w:tcPr>
@@ -232,10 +232,10 @@
           <w:tcPr>
             <w:tcW w:w="1416" w:type="dxa"/>
             <w:tcBorders>
-              <w:top w:val="single" w:sz="4" w:space="0" w:color="auto"/>
-              <w:left w:val="single" w:sz="4" w:space="0" w:color="auto"/>
-              <w:bottom w:val="single" w:sz="4" w:space="0" w:color="auto"/>
-              <w:right w:val="single" w:sz="4" w:space="0" w:color="auto"/>
+              <w:top w:val="single" w:color="auto" w:sz="4" w:space="0"/>
+              <w:left w:val="single" w:color="auto" w:sz="4" w:space="0"/>
+              <w:bottom w:val="single" w:color="auto" w:sz="4" w:space="0"/>
+              <w:right w:val="single" w:color="auto" w:sz="4" w:space="0"/>
             </w:tcBorders>
             <w:hideMark/>
           </w:tcPr>
@@ -336,10 +336,10 @@
           <w:tcPr>
             <w:tcW w:w="554" w:type="dxa"/>
             <w:tcBorders>
-              <w:top w:val="single" w:sz="4" w:space="0" w:color="auto"/>
-              <w:left w:val="single" w:sz="4" w:space="0" w:color="auto"/>
-              <w:bottom w:val="single" w:sz="4" w:space="0" w:color="auto"/>
-              <w:right w:val="single" w:sz="4" w:space="0" w:color="auto"/>
+              <w:top w:val="single" w:color="auto" w:sz="4" w:space="0"/>
+              <w:left w:val="single" w:color="auto" w:sz="4" w:space="0"/>
+              <w:bottom w:val="single" w:color="auto" w:sz="4" w:space="0"/>
+              <w:right w:val="single" w:color="auto" w:sz="4" w:space="0"/>
             </w:tcBorders>
             <w:hideMark/>
           </w:tcPr>
@@ -359,10 +359,10 @@
           <w:tcPr>
             <w:tcW w:w="4261" w:type="dxa"/>
             <w:tcBorders>
-              <w:top w:val="single" w:sz="4" w:space="0" w:color="auto"/>
-              <w:left w:val="single" w:sz="4" w:space="0" w:color="auto"/>
-              <w:bottom w:val="single" w:sz="4" w:space="0" w:color="auto"/>
-              <w:right w:val="single" w:sz="4" w:space="0" w:color="auto"/>
+              <w:top w:val="single" w:color="auto" w:sz="4" w:space="0"/>
+              <w:left w:val="single" w:color="auto" w:sz="4" w:space="0"/>
+              <w:bottom w:val="single" w:color="auto" w:sz="4" w:space="0"/>
+              <w:right w:val="single" w:color="auto" w:sz="4" w:space="0"/>
             </w:tcBorders>
             <w:hideMark/>
           </w:tcPr>
@@ -380,10 +380,10 @@
           <w:tcPr>
             <w:tcW w:w="2835" w:type="dxa"/>
             <w:tcBorders>
-              <w:top w:val="single" w:sz="4" w:space="0" w:color="auto"/>
-              <w:left w:val="single" w:sz="4" w:space="0" w:color="auto"/>
-              <w:bottom w:val="single" w:sz="4" w:space="0" w:color="auto"/>
-              <w:right w:val="single" w:sz="4" w:space="0" w:color="auto"/>
+              <w:top w:val="single" w:color="auto" w:sz="4" w:space="0"/>
+              <w:left w:val="single" w:color="auto" w:sz="4" w:space="0"/>
+              <w:bottom w:val="single" w:color="auto" w:sz="4" w:space="0"/>
+              <w:right w:val="single" w:color="auto" w:sz="4" w:space="0"/>
             </w:tcBorders>
             <w:hideMark/>
           </w:tcPr>
@@ -401,10 +401,10 @@
           <w:tcPr>
             <w:tcW w:w="1993" w:type="dxa"/>
             <w:tcBorders>
-              <w:top w:val="single" w:sz="4" w:space="0" w:color="auto"/>
-              <w:left w:val="single" w:sz="4" w:space="0" w:color="auto"/>
-              <w:bottom w:val="single" w:sz="4" w:space="0" w:color="auto"/>
-              <w:right w:val="single" w:sz="4" w:space="0" w:color="auto"/>
+              <w:top w:val="single" w:color="auto" w:sz="4" w:space="0"/>
+              <w:left w:val="single" w:color="auto" w:sz="4" w:space="0"/>
+              <w:bottom w:val="single" w:color="auto" w:sz="4" w:space="0"/>
+              <w:right w:val="single" w:color="auto" w:sz="4" w:space="0"/>
             </w:tcBorders>
             <w:hideMark/>
           </w:tcPr>
@@ -427,10 +427,10 @@
           <w:tcPr>
             <w:tcW w:w="554" w:type="dxa"/>
             <w:tcBorders>
-              <w:top w:val="single" w:sz="4" w:space="0" w:color="auto"/>
-              <w:left w:val="single" w:sz="4" w:space="0" w:color="auto"/>
-              <w:bottom w:val="single" w:sz="4" w:space="0" w:color="auto"/>
-              <w:right w:val="single" w:sz="4" w:space="0" w:color="auto"/>
+              <w:top w:val="single" w:color="auto" w:sz="4" w:space="0"/>
+              <w:left w:val="single" w:color="auto" w:sz="4" w:space="0"/>
+              <w:bottom w:val="single" w:color="auto" w:sz="4" w:space="0"/>
+              <w:right w:val="single" w:color="auto" w:sz="4" w:space="0"/>
             </w:tcBorders>
             <w:hideMark/>
           </w:tcPr>
@@ -448,10 +448,10 @@
           <w:tcPr>
             <w:tcW w:w="4261" w:type="dxa"/>
             <w:tcBorders>
-              <w:top w:val="single" w:sz="4" w:space="0" w:color="auto"/>
-              <w:left w:val="single" w:sz="4" w:space="0" w:color="auto"/>
-              <w:bottom w:val="single" w:sz="4" w:space="0" w:color="auto"/>
-              <w:right w:val="single" w:sz="4" w:space="0" w:color="auto"/>
+              <w:top w:val="single" w:color="auto" w:sz="4" w:space="0"/>
+              <w:left w:val="single" w:color="auto" w:sz="4" w:space="0"/>
+              <w:bottom w:val="single" w:color="auto" w:sz="4" w:space="0"/>
+              <w:right w:val="single" w:color="auto" w:sz="4" w:space="0"/>
             </w:tcBorders>
           </w:tcPr>
           <w:p>
@@ -480,10 +480,10 @@
           <w:tcPr>
             <w:tcW w:w="2835" w:type="dxa"/>
             <w:tcBorders>
-              <w:top w:val="single" w:sz="4" w:space="0" w:color="auto"/>
-              <w:left w:val="single" w:sz="4" w:space="0" w:color="auto"/>
-              <w:bottom w:val="single" w:sz="4" w:space="0" w:color="auto"/>
-              <w:right w:val="single" w:sz="4" w:space="0" w:color="auto"/>
+              <w:top w:val="single" w:color="auto" w:sz="4" w:space="0"/>
+              <w:left w:val="single" w:color="auto" w:sz="4" w:space="0"/>
+              <w:bottom w:val="single" w:color="auto" w:sz="4" w:space="0"/>
+              <w:right w:val="single" w:color="auto" w:sz="4" w:space="0"/>
             </w:tcBorders>
           </w:tcPr>
           <w:p>
@@ -500,10 +500,10 @@
           <w:tcPr>
             <w:tcW w:w="1993" w:type="dxa"/>
             <w:tcBorders>
-              <w:top w:val="single" w:sz="4" w:space="0" w:color="auto"/>
-              <w:left w:val="single" w:sz="4" w:space="0" w:color="auto"/>
-              <w:bottom w:val="single" w:sz="4" w:space="0" w:color="auto"/>
-              <w:right w:val="single" w:sz="4" w:space="0" w:color="auto"/>
+              <w:top w:val="single" w:color="auto" w:sz="4" w:space="0"/>
+              <w:left w:val="single" w:color="auto" w:sz="4" w:space="0"/>
+              <w:bottom w:val="single" w:color="auto" w:sz="4" w:space="0"/>
+              <w:right w:val="single" w:color="auto" w:sz="4" w:space="0"/>
             </w:tcBorders>
           </w:tcPr>
           <w:p>
@@ -530,10 +530,10 @@
           <w:tcPr>
             <w:tcW w:w="554" w:type="dxa"/>
             <w:tcBorders>
-              <w:top w:val="single" w:sz="4" w:space="0" w:color="auto"/>
-              <w:left w:val="single" w:sz="4" w:space="0" w:color="auto"/>
-              <w:bottom w:val="single" w:sz="4" w:space="0" w:color="auto"/>
-              <w:right w:val="single" w:sz="4" w:space="0" w:color="auto"/>
+              <w:top w:val="single" w:color="auto" w:sz="4" w:space="0"/>
+              <w:left w:val="single" w:color="auto" w:sz="4" w:space="0"/>
+              <w:bottom w:val="single" w:color="auto" w:sz="4" w:space="0"/>
+              <w:right w:val="single" w:color="auto" w:sz="4" w:space="0"/>
             </w:tcBorders>
             <w:hideMark/>
           </w:tcPr>
@@ -551,10 +551,10 @@
           <w:tcPr>
             <w:tcW w:w="4261" w:type="dxa"/>
             <w:tcBorders>
-              <w:top w:val="single" w:sz="4" w:space="0" w:color="auto"/>
-              <w:left w:val="single" w:sz="4" w:space="0" w:color="auto"/>
-              <w:bottom w:val="single" w:sz="4" w:space="0" w:color="auto"/>
-              <w:right w:val="single" w:sz="4" w:space="0" w:color="auto"/>
+              <w:top w:val="single" w:color="auto" w:sz="4" w:space="0"/>
+              <w:left w:val="single" w:color="auto" w:sz="4" w:space="0"/>
+              <w:bottom w:val="single" w:color="auto" w:sz="4" w:space="0"/>
+              <w:right w:val="single" w:color="auto" w:sz="4" w:space="0"/>
             </w:tcBorders>
           </w:tcPr>
           <w:p>
@@ -586,10 +586,10 @@
           <w:tcPr>
             <w:tcW w:w="2835" w:type="dxa"/>
             <w:tcBorders>
-              <w:top w:val="single" w:sz="4" w:space="0" w:color="auto"/>
-              <w:left w:val="single" w:sz="4" w:space="0" w:color="auto"/>
-              <w:bottom w:val="single" w:sz="4" w:space="0" w:color="auto"/>
-              <w:right w:val="single" w:sz="4" w:space="0" w:color="auto"/>
+              <w:top w:val="single" w:color="auto" w:sz="4" w:space="0"/>
+              <w:left w:val="single" w:color="auto" w:sz="4" w:space="0"/>
+              <w:bottom w:val="single" w:color="auto" w:sz="4" w:space="0"/>
+              <w:right w:val="single" w:color="auto" w:sz="4" w:space="0"/>
             </w:tcBorders>
           </w:tcPr>
           <w:p>
@@ -606,10 +606,10 @@
           <w:tcPr>
             <w:tcW w:w="1993" w:type="dxa"/>
             <w:tcBorders>
-              <w:top w:val="single" w:sz="4" w:space="0" w:color="auto"/>
-              <w:left w:val="single" w:sz="4" w:space="0" w:color="auto"/>
-              <w:bottom w:val="single" w:sz="4" w:space="0" w:color="auto"/>
-              <w:right w:val="single" w:sz="4" w:space="0" w:color="auto"/>
+              <w:top w:val="single" w:color="auto" w:sz="4" w:space="0"/>
+              <w:left w:val="single" w:color="auto" w:sz="4" w:space="0"/>
+              <w:bottom w:val="single" w:color="auto" w:sz="4" w:space="0"/>
+              <w:right w:val="single" w:color="auto" w:sz="4" w:space="0"/>
             </w:tcBorders>
           </w:tcPr>
           <w:p>
@@ -636,10 +636,10 @@
           <w:tcPr>
             <w:tcW w:w="554" w:type="dxa"/>
             <w:tcBorders>
-              <w:top w:val="single" w:sz="4" w:space="0" w:color="auto"/>
-              <w:left w:val="single" w:sz="4" w:space="0" w:color="auto"/>
-              <w:bottom w:val="single" w:sz="4" w:space="0" w:color="auto"/>
-              <w:right w:val="single" w:sz="4" w:space="0" w:color="auto"/>
+              <w:top w:val="single" w:color="auto" w:sz="4" w:space="0"/>
+              <w:left w:val="single" w:color="auto" w:sz="4" w:space="0"/>
+              <w:bottom w:val="single" w:color="auto" w:sz="4" w:space="0"/>
+              <w:right w:val="single" w:color="auto" w:sz="4" w:space="0"/>
             </w:tcBorders>
             <w:hideMark/>
           </w:tcPr>
@@ -657,10 +657,10 @@
           <w:tcPr>
             <w:tcW w:w="4261" w:type="dxa"/>
             <w:tcBorders>
-              <w:top w:val="single" w:sz="4" w:space="0" w:color="auto"/>
-              <w:left w:val="single" w:sz="4" w:space="0" w:color="auto"/>
-              <w:bottom w:val="single" w:sz="4" w:space="0" w:color="auto"/>
-              <w:right w:val="single" w:sz="4" w:space="0" w:color="auto"/>
+              <w:top w:val="single" w:color="auto" w:sz="4" w:space="0"/>
+              <w:left w:val="single" w:color="auto" w:sz="4" w:space="0"/>
+              <w:bottom w:val="single" w:color="auto" w:sz="4" w:space="0"/>
+              <w:right w:val="single" w:color="auto" w:sz="4" w:space="0"/>
             </w:tcBorders>
           </w:tcPr>
           <w:p>
@@ -689,10 +689,10 @@
           <w:tcPr>
             <w:tcW w:w="2835" w:type="dxa"/>
             <w:tcBorders>
-              <w:top w:val="single" w:sz="4" w:space="0" w:color="auto"/>
-              <w:left w:val="single" w:sz="4" w:space="0" w:color="auto"/>
-              <w:bottom w:val="single" w:sz="4" w:space="0" w:color="auto"/>
-              <w:right w:val="single" w:sz="4" w:space="0" w:color="auto"/>
+              <w:top w:val="single" w:color="auto" w:sz="4" w:space="0"/>
+              <w:left w:val="single" w:color="auto" w:sz="4" w:space="0"/>
+              <w:bottom w:val="single" w:color="auto" w:sz="4" w:space="0"/>
+              <w:right w:val="single" w:color="auto" w:sz="4" w:space="0"/>
             </w:tcBorders>
           </w:tcPr>
           <w:p>
@@ -709,10 +709,10 @@
           <w:tcPr>
             <w:tcW w:w="1993" w:type="dxa"/>
             <w:tcBorders>
-              <w:top w:val="single" w:sz="4" w:space="0" w:color="auto"/>
-              <w:left w:val="single" w:sz="4" w:space="0" w:color="auto"/>
-              <w:bottom w:val="single" w:sz="4" w:space="0" w:color="auto"/>
-              <w:right w:val="single" w:sz="4" w:space="0" w:color="auto"/>
+              <w:top w:val="single" w:color="auto" w:sz="4" w:space="0"/>
+              <w:left w:val="single" w:color="auto" w:sz="4" w:space="0"/>
+              <w:bottom w:val="single" w:color="auto" w:sz="4" w:space="0"/>
+              <w:right w:val="single" w:color="auto" w:sz="4" w:space="0"/>
             </w:tcBorders>
           </w:tcPr>
           <w:p>
@@ -734,10 +734,10 @@
           <w:tcPr>
             <w:tcW w:w="554" w:type="dxa"/>
             <w:tcBorders>
-              <w:top w:val="single" w:sz="4" w:space="0" w:color="auto"/>
-              <w:left w:val="single" w:sz="4" w:space="0" w:color="auto"/>
-              <w:bottom w:val="single" w:sz="4" w:space="0" w:color="auto"/>
-              <w:right w:val="single" w:sz="4" w:space="0" w:color="auto"/>
+              <w:top w:val="single" w:color="auto" w:sz="4" w:space="0"/>
+              <w:left w:val="single" w:color="auto" w:sz="4" w:space="0"/>
+              <w:bottom w:val="single" w:color="auto" w:sz="4" w:space="0"/>
+              <w:right w:val="single" w:color="auto" w:sz="4" w:space="0"/>
             </w:tcBorders>
             <w:hideMark/>
           </w:tcPr>
@@ -755,10 +755,10 @@
           <w:tcPr>
             <w:tcW w:w="4261" w:type="dxa"/>
             <w:tcBorders>
-              <w:top w:val="single" w:sz="4" w:space="0" w:color="auto"/>
-              <w:left w:val="single" w:sz="4" w:space="0" w:color="auto"/>
-              <w:bottom w:val="single" w:sz="4" w:space="0" w:color="auto"/>
-              <w:right w:val="single" w:sz="4" w:space="0" w:color="auto"/>
+              <w:top w:val="single" w:color="auto" w:sz="4" w:space="0"/>
+              <w:left w:val="single" w:color="auto" w:sz="4" w:space="0"/>
+              <w:bottom w:val="single" w:color="auto" w:sz="4" w:space="0"/>
+              <w:right w:val="single" w:color="auto" w:sz="4" w:space="0"/>
             </w:tcBorders>
           </w:tcPr>
           <w:p>
@@ -787,10 +787,10 @@
           <w:tcPr>
             <w:tcW w:w="2835" w:type="dxa"/>
             <w:tcBorders>
-              <w:top w:val="single" w:sz="4" w:space="0" w:color="auto"/>
-              <w:left w:val="single" w:sz="4" w:space="0" w:color="auto"/>
-              <w:bottom w:val="single" w:sz="4" w:space="0" w:color="auto"/>
-              <w:right w:val="single" w:sz="4" w:space="0" w:color="auto"/>
+              <w:top w:val="single" w:color="auto" w:sz="4" w:space="0"/>
+              <w:left w:val="single" w:color="auto" w:sz="4" w:space="0"/>
+              <w:bottom w:val="single" w:color="auto" w:sz="4" w:space="0"/>
+              <w:right w:val="single" w:color="auto" w:sz="4" w:space="0"/>
             </w:tcBorders>
           </w:tcPr>
           <w:p>
@@ -807,10 +807,10 @@
           <w:tcPr>
             <w:tcW w:w="1993" w:type="dxa"/>
             <w:tcBorders>
-              <w:top w:val="single" w:sz="4" w:space="0" w:color="auto"/>
-              <w:left w:val="single" w:sz="4" w:space="0" w:color="auto"/>
-              <w:bottom w:val="single" w:sz="4" w:space="0" w:color="auto"/>
-              <w:right w:val="single" w:sz="4" w:space="0" w:color="auto"/>
+              <w:top w:val="single" w:color="auto" w:sz="4" w:space="0"/>
+              <w:left w:val="single" w:color="auto" w:sz="4" w:space="0"/>
+              <w:bottom w:val="single" w:color="auto" w:sz="4" w:space="0"/>
+              <w:right w:val="single" w:color="auto" w:sz="4" w:space="0"/>
             </w:tcBorders>
           </w:tcPr>
           <w:p>
@@ -832,10 +832,10 @@
           <w:tcPr>
             <w:tcW w:w="554" w:type="dxa"/>
             <w:tcBorders>
-              <w:top w:val="single" w:sz="4" w:space="0" w:color="auto"/>
-              <w:left w:val="single" w:sz="4" w:space="0" w:color="auto"/>
-              <w:bottom w:val="single" w:sz="4" w:space="0" w:color="auto"/>
-              <w:right w:val="single" w:sz="4" w:space="0" w:color="auto"/>
+              <w:top w:val="single" w:color="auto" w:sz="4" w:space="0"/>
+              <w:left w:val="single" w:color="auto" w:sz="4" w:space="0"/>
+              <w:bottom w:val="single" w:color="auto" w:sz="4" w:space="0"/>
+              <w:right w:val="single" w:color="auto" w:sz="4" w:space="0"/>
             </w:tcBorders>
             <w:hideMark/>
           </w:tcPr>
@@ -853,10 +853,10 @@
           <w:tcPr>
             <w:tcW w:w="4261" w:type="dxa"/>
             <w:tcBorders>
-              <w:top w:val="single" w:sz="4" w:space="0" w:color="auto"/>
-              <w:left w:val="single" w:sz="4" w:space="0" w:color="auto"/>
-              <w:bottom w:val="single" w:sz="4" w:space="0" w:color="auto"/>
-              <w:right w:val="single" w:sz="4" w:space="0" w:color="auto"/>
+              <w:top w:val="single" w:color="auto" w:sz="4" w:space="0"/>
+              <w:left w:val="single" w:color="auto" w:sz="4" w:space="0"/>
+              <w:bottom w:val="single" w:color="auto" w:sz="4" w:space="0"/>
+              <w:right w:val="single" w:color="auto" w:sz="4" w:space="0"/>
             </w:tcBorders>
           </w:tcPr>
           <w:p>
@@ -890,10 +890,10 @@
           <w:tcPr>
             <w:tcW w:w="2835" w:type="dxa"/>
             <w:tcBorders>
-              <w:top w:val="single" w:sz="4" w:space="0" w:color="auto"/>
-              <w:left w:val="single" w:sz="4" w:space="0" w:color="auto"/>
-              <w:bottom w:val="single" w:sz="4" w:space="0" w:color="auto"/>
-              <w:right w:val="single" w:sz="4" w:space="0" w:color="auto"/>
+              <w:top w:val="single" w:color="auto" w:sz="4" w:space="0"/>
+              <w:left w:val="single" w:color="auto" w:sz="4" w:space="0"/>
+              <w:bottom w:val="single" w:color="auto" w:sz="4" w:space="0"/>
+              <w:right w:val="single" w:color="auto" w:sz="4" w:space="0"/>
             </w:tcBorders>
           </w:tcPr>
           <w:p>
@@ -910,10 +910,10 @@
           <w:tcPr>
             <w:tcW w:w="1993" w:type="dxa"/>
             <w:tcBorders>
-              <w:top w:val="single" w:sz="4" w:space="0" w:color="auto"/>
-              <w:left w:val="single" w:sz="4" w:space="0" w:color="auto"/>
-              <w:bottom w:val="single" w:sz="4" w:space="0" w:color="auto"/>
-              <w:right w:val="single" w:sz="4" w:space="0" w:color="auto"/>
+              <w:top w:val="single" w:color="auto" w:sz="4" w:space="0"/>
+              <w:left w:val="single" w:color="auto" w:sz="4" w:space="0"/>
+              <w:bottom w:val="single" w:color="auto" w:sz="4" w:space="0"/>
+              <w:right w:val="single" w:color="auto" w:sz="4" w:space="0"/>
             </w:tcBorders>
           </w:tcPr>
           <w:p>
@@ -940,10 +940,10 @@
           <w:tcPr>
             <w:tcW w:w="554" w:type="dxa"/>
             <w:tcBorders>
-              <w:top w:val="single" w:sz="4" w:space="0" w:color="auto"/>
-              <w:left w:val="single" w:sz="4" w:space="0" w:color="auto"/>
-              <w:bottom w:val="single" w:sz="4" w:space="0" w:color="auto"/>
-              <w:right w:val="single" w:sz="4" w:space="0" w:color="auto"/>
+              <w:top w:val="single" w:color="auto" w:sz="4" w:space="0"/>
+              <w:left w:val="single" w:color="auto" w:sz="4" w:space="0"/>
+              <w:bottom w:val="single" w:color="auto" w:sz="4" w:space="0"/>
+              <w:right w:val="single" w:color="auto" w:sz="4" w:space="0"/>
             </w:tcBorders>
             <w:hideMark/>
           </w:tcPr>
@@ -961,10 +961,10 @@
           <w:tcPr>
             <w:tcW w:w="4261" w:type="dxa"/>
             <w:tcBorders>
-              <w:top w:val="single" w:sz="4" w:space="0" w:color="auto"/>
-              <w:left w:val="single" w:sz="4" w:space="0" w:color="auto"/>
-              <w:bottom w:val="single" w:sz="4" w:space="0" w:color="auto"/>
-              <w:right w:val="single" w:sz="4" w:space="0" w:color="auto"/>
+              <w:top w:val="single" w:color="auto" w:sz="4" w:space="0"/>
+              <w:left w:val="single" w:color="auto" w:sz="4" w:space="0"/>
+              <w:bottom w:val="single" w:color="auto" w:sz="4" w:space="0"/>
+              <w:right w:val="single" w:color="auto" w:sz="4" w:space="0"/>
             </w:tcBorders>
           </w:tcPr>
           <w:p>
@@ -998,10 +998,10 @@
           <w:tcPr>
             <w:tcW w:w="2835" w:type="dxa"/>
             <w:tcBorders>
-              <w:top w:val="single" w:sz="4" w:space="0" w:color="auto"/>
-              <w:left w:val="single" w:sz="4" w:space="0" w:color="auto"/>
-              <w:bottom w:val="single" w:sz="4" w:space="0" w:color="auto"/>
-              <w:right w:val="single" w:sz="4" w:space="0" w:color="auto"/>
+              <w:top w:val="single" w:color="auto" w:sz="4" w:space="0"/>
+              <w:left w:val="single" w:color="auto" w:sz="4" w:space="0"/>
+              <w:bottom w:val="single" w:color="auto" w:sz="4" w:space="0"/>
+              <w:right w:val="single" w:color="auto" w:sz="4" w:space="0"/>
             </w:tcBorders>
           </w:tcPr>
           <w:p>
@@ -1018,10 +1018,10 @@
           <w:tcPr>
             <w:tcW w:w="1993" w:type="dxa"/>
             <w:tcBorders>
-              <w:top w:val="single" w:sz="4" w:space="0" w:color="auto"/>
-              <w:left w:val="single" w:sz="4" w:space="0" w:color="auto"/>
-              <w:bottom w:val="single" w:sz="4" w:space="0" w:color="auto"/>
-              <w:right w:val="single" w:sz="4" w:space="0" w:color="auto"/>
+              <w:top w:val="single" w:color="auto" w:sz="4" w:space="0"/>
+              <w:left w:val="single" w:color="auto" w:sz="4" w:space="0"/>
+              <w:bottom w:val="single" w:color="auto" w:sz="4" w:space="0"/>
+              <w:right w:val="single" w:color="auto" w:sz="4" w:space="0"/>
             </w:tcBorders>
           </w:tcPr>
           <w:p>
@@ -1048,10 +1048,10 @@
           <w:tcPr>
             <w:tcW w:w="554" w:type="dxa"/>
             <w:tcBorders>
-              <w:top w:val="single" w:sz="4" w:space="0" w:color="auto"/>
-              <w:left w:val="single" w:sz="4" w:space="0" w:color="auto"/>
-              <w:bottom w:val="single" w:sz="4" w:space="0" w:color="auto"/>
-              <w:right w:val="single" w:sz="4" w:space="0" w:color="auto"/>
+              <w:top w:val="single" w:color="auto" w:sz="4" w:space="0"/>
+              <w:left w:val="single" w:color="auto" w:sz="4" w:space="0"/>
+              <w:bottom w:val="single" w:color="auto" w:sz="4" w:space="0"/>
+              <w:right w:val="single" w:color="auto" w:sz="4" w:space="0"/>
             </w:tcBorders>
             <w:hideMark/>
           </w:tcPr>
@@ -1069,10 +1069,10 @@
           <w:tcPr>
             <w:tcW w:w="4261" w:type="dxa"/>
             <w:tcBorders>
-              <w:top w:val="single" w:sz="4" w:space="0" w:color="auto"/>
-              <w:left w:val="single" w:sz="4" w:space="0" w:color="auto"/>
-              <w:bottom w:val="single" w:sz="4" w:space="0" w:color="auto"/>
-              <w:right w:val="single" w:sz="4" w:space="0" w:color="auto"/>
+              <w:top w:val="single" w:color="auto" w:sz="4" w:space="0"/>
+              <w:left w:val="single" w:color="auto" w:sz="4" w:space="0"/>
+              <w:bottom w:val="single" w:color="auto" w:sz="4" w:space="0"/>
+              <w:right w:val="single" w:color="auto" w:sz="4" w:space="0"/>
             </w:tcBorders>
             <w:hideMark/>
           </w:tcPr>
@@ -1096,10 +1096,10 @@
           <w:tcPr>
             <w:tcW w:w="2835" w:type="dxa"/>
             <w:tcBorders>
-              <w:top w:val="single" w:sz="4" w:space="0" w:color="auto"/>
-              <w:left w:val="single" w:sz="4" w:space="0" w:color="auto"/>
-              <w:bottom w:val="single" w:sz="4" w:space="0" w:color="auto"/>
-              <w:right w:val="single" w:sz="4" w:space="0" w:color="auto"/>
+              <w:top w:val="single" w:color="auto" w:sz="4" w:space="0"/>
+              <w:left w:val="single" w:color="auto" w:sz="4" w:space="0"/>
+              <w:bottom w:val="single" w:color="auto" w:sz="4" w:space="0"/>
+              <w:right w:val="single" w:color="auto" w:sz="4" w:space="0"/>
             </w:tcBorders>
             <w:hideMark/>
           </w:tcPr>
@@ -1117,10 +1117,10 @@
           <w:tcPr>
             <w:tcW w:w="1993" w:type="dxa"/>
             <w:tcBorders>
-              <w:top w:val="single" w:sz="4" w:space="0" w:color="auto"/>
-              <w:left w:val="single" w:sz="4" w:space="0" w:color="auto"/>
-              <w:bottom w:val="single" w:sz="4" w:space="0" w:color="auto"/>
-              <w:right w:val="single" w:sz="4" w:space="0" w:color="auto"/>
+              <w:top w:val="single" w:color="auto" w:sz="4" w:space="0"/>
+              <w:left w:val="single" w:color="auto" w:sz="4" w:space="0"/>
+              <w:bottom w:val="single" w:color="auto" w:sz="4" w:space="0"/>
+              <w:right w:val="single" w:color="auto" w:sz="4" w:space="0"/>
             </w:tcBorders>
             <w:hideMark/>
           </w:tcPr>
@@ -1143,10 +1143,10 @@
           <w:tcPr>
             <w:tcW w:w="554" w:type="dxa"/>
             <w:tcBorders>
-              <w:top w:val="single" w:sz="4" w:space="0" w:color="auto"/>
-              <w:left w:val="single" w:sz="4" w:space="0" w:color="auto"/>
-              <w:bottom w:val="single" w:sz="4" w:space="0" w:color="auto"/>
-              <w:right w:val="single" w:sz="4" w:space="0" w:color="auto"/>
+              <w:top w:val="single" w:color="auto" w:sz="4" w:space="0"/>
+              <w:left w:val="single" w:color="auto" w:sz="4" w:space="0"/>
+              <w:bottom w:val="single" w:color="auto" w:sz="4" w:space="0"/>
+              <w:right w:val="single" w:color="auto" w:sz="4" w:space="0"/>
             </w:tcBorders>
           </w:tcPr>
           <w:p>
@@ -1163,10 +1163,10 @@
           <w:tcPr>
             <w:tcW w:w="4261" w:type="dxa"/>
             <w:tcBorders>
-              <w:top w:val="single" w:sz="4" w:space="0" w:color="auto"/>
-              <w:left w:val="single" w:sz="4" w:space="0" w:color="auto"/>
-              <w:bottom w:val="single" w:sz="4" w:space="0" w:color="auto"/>
-              <w:right w:val="single" w:sz="4" w:space="0" w:color="auto"/>
+              <w:top w:val="single" w:color="auto" w:sz="4" w:space="0"/>
+              <w:left w:val="single" w:color="auto" w:sz="4" w:space="0"/>
+              <w:bottom w:val="single" w:color="auto" w:sz="4" w:space="0"/>
+              <w:right w:val="single" w:color="auto" w:sz="4" w:space="0"/>
             </w:tcBorders>
           </w:tcPr>
           <w:p>
@@ -1188,10 +1188,10 @@
           <w:tcPr>
             <w:tcW w:w="2835" w:type="dxa"/>
             <w:tcBorders>
-              <w:top w:val="single" w:sz="4" w:space="0" w:color="auto"/>
-              <w:left w:val="single" w:sz="4" w:space="0" w:color="auto"/>
-              <w:bottom w:val="single" w:sz="4" w:space="0" w:color="auto"/>
-              <w:right w:val="single" w:sz="4" w:space="0" w:color="auto"/>
+              <w:top w:val="single" w:color="auto" w:sz="4" w:space="0"/>
+              <w:left w:val="single" w:color="auto" w:sz="4" w:space="0"/>
+              <w:bottom w:val="single" w:color="auto" w:sz="4" w:space="0"/>
+              <w:right w:val="single" w:color="auto" w:sz="4" w:space="0"/>
             </w:tcBorders>
           </w:tcPr>
           <w:p>
@@ -1208,10 +1208,10 @@
           <w:tcPr>
             <w:tcW w:w="1993" w:type="dxa"/>
             <w:tcBorders>
-              <w:top w:val="single" w:sz="4" w:space="0" w:color="auto"/>
-              <w:left w:val="single" w:sz="4" w:space="0" w:color="auto"/>
-              <w:bottom w:val="single" w:sz="4" w:space="0" w:color="auto"/>
-              <w:right w:val="single" w:sz="4" w:space="0" w:color="auto"/>
+              <w:top w:val="single" w:color="auto" w:sz="4" w:space="0"/>
+              <w:left w:val="single" w:color="auto" w:sz="4" w:space="0"/>
+              <w:bottom w:val="single" w:color="auto" w:sz="4" w:space="0"/>
+              <w:right w:val="single" w:color="auto" w:sz="4" w:space="0"/>
             </w:tcBorders>
           </w:tcPr>
           <w:p>
@@ -1266,10 +1266,10 @@
           <w:tcPr>
             <w:tcW w:w="554" w:type="dxa"/>
             <w:tcBorders>
-              <w:top w:val="single" w:sz="4" w:space="0" w:color="auto"/>
-              <w:left w:val="single" w:sz="4" w:space="0" w:color="auto"/>
-              <w:bottom w:val="single" w:sz="4" w:space="0" w:color="auto"/>
-              <w:right w:val="single" w:sz="4" w:space="0" w:color="auto"/>
+              <w:top w:val="single" w:color="auto" w:sz="4" w:space="0"/>
+              <w:left w:val="single" w:color="auto" w:sz="4" w:space="0"/>
+              <w:bottom w:val="single" w:color="auto" w:sz="4" w:space="0"/>
+              <w:right w:val="single" w:color="auto" w:sz="4" w:space="0"/>
             </w:tcBorders>
             <w:hideMark/>
           </w:tcPr>
@@ -1289,10 +1289,10 @@
           <w:tcPr>
             <w:tcW w:w="4261" w:type="dxa"/>
             <w:tcBorders>
-              <w:top w:val="single" w:sz="4" w:space="0" w:color="auto"/>
-              <w:left w:val="single" w:sz="4" w:space="0" w:color="auto"/>
-              <w:bottom w:val="single" w:sz="4" w:space="0" w:color="auto"/>
-              <w:right w:val="single" w:sz="4" w:space="0" w:color="auto"/>
+              <w:top w:val="single" w:color="auto" w:sz="4" w:space="0"/>
+              <w:left w:val="single" w:color="auto" w:sz="4" w:space="0"/>
+              <w:bottom w:val="single" w:color="auto" w:sz="4" w:space="0"/>
+              <w:right w:val="single" w:color="auto" w:sz="4" w:space="0"/>
             </w:tcBorders>
             <w:hideMark/>
           </w:tcPr>
@@ -1310,10 +1310,10 @@
           <w:tcPr>
             <w:tcW w:w="2835" w:type="dxa"/>
             <w:tcBorders>
-              <w:top w:val="single" w:sz="4" w:space="0" w:color="auto"/>
-              <w:left w:val="single" w:sz="4" w:space="0" w:color="auto"/>
-              <w:bottom w:val="single" w:sz="4" w:space="0" w:color="auto"/>
-              <w:right w:val="single" w:sz="4" w:space="0" w:color="auto"/>
+              <w:top w:val="single" w:color="auto" w:sz="4" w:space="0"/>
+              <w:left w:val="single" w:color="auto" w:sz="4" w:space="0"/>
+              <w:bottom w:val="single" w:color="auto" w:sz="4" w:space="0"/>
+              <w:right w:val="single" w:color="auto" w:sz="4" w:space="0"/>
             </w:tcBorders>
             <w:hideMark/>
           </w:tcPr>
@@ -1331,10 +1331,10 @@
           <w:tcPr>
             <w:tcW w:w="1993" w:type="dxa"/>
             <w:tcBorders>
-              <w:top w:val="single" w:sz="4" w:space="0" w:color="auto"/>
-              <w:left w:val="single" w:sz="4" w:space="0" w:color="auto"/>
-              <w:bottom w:val="single" w:sz="4" w:space="0" w:color="auto"/>
-              <w:right w:val="single" w:sz="4" w:space="0" w:color="auto"/>
+              <w:top w:val="single" w:color="auto" w:sz="4" w:space="0"/>
+              <w:left w:val="single" w:color="auto" w:sz="4" w:space="0"/>
+              <w:bottom w:val="single" w:color="auto" w:sz="4" w:space="0"/>
+              <w:right w:val="single" w:color="auto" w:sz="4" w:space="0"/>
             </w:tcBorders>
             <w:hideMark/>
           </w:tcPr>
@@ -1357,10 +1357,10 @@
           <w:tcPr>
             <w:tcW w:w="554" w:type="dxa"/>
             <w:tcBorders>
-              <w:top w:val="single" w:sz="4" w:space="0" w:color="auto"/>
-              <w:left w:val="single" w:sz="4" w:space="0" w:color="auto"/>
-              <w:bottom w:val="single" w:sz="4" w:space="0" w:color="auto"/>
-              <w:right w:val="single" w:sz="4" w:space="0" w:color="auto"/>
+              <w:top w:val="single" w:color="auto" w:sz="4" w:space="0"/>
+              <w:left w:val="single" w:color="auto" w:sz="4" w:space="0"/>
+              <w:bottom w:val="single" w:color="auto" w:sz="4" w:space="0"/>
+              <w:right w:val="single" w:color="auto" w:sz="4" w:space="0"/>
             </w:tcBorders>
             <w:hideMark/>
           </w:tcPr>
@@ -1378,10 +1378,10 @@
           <w:tcPr>
             <w:tcW w:w="4261" w:type="dxa"/>
             <w:tcBorders>
-              <w:top w:val="single" w:sz="4" w:space="0" w:color="auto"/>
-              <w:left w:val="single" w:sz="4" w:space="0" w:color="auto"/>
-              <w:bottom w:val="single" w:sz="4" w:space="0" w:color="auto"/>
-              <w:right w:val="single" w:sz="4" w:space="0" w:color="auto"/>
+              <w:top w:val="single" w:color="auto" w:sz="4" w:space="0"/>
+              <w:left w:val="single" w:color="auto" w:sz="4" w:space="0"/>
+              <w:bottom w:val="single" w:color="auto" w:sz="4" w:space="0"/>
+              <w:right w:val="single" w:color="auto" w:sz="4" w:space="0"/>
             </w:tcBorders>
           </w:tcPr>
           <w:p>
@@ -1410,10 +1410,10 @@
           <w:tcPr>
             <w:tcW w:w="2835" w:type="dxa"/>
             <w:tcBorders>
-              <w:top w:val="single" w:sz="4" w:space="0" w:color="auto"/>
-              <w:left w:val="single" w:sz="4" w:space="0" w:color="auto"/>
-              <w:bottom w:val="single" w:sz="4" w:space="0" w:color="auto"/>
-              <w:right w:val="single" w:sz="4" w:space="0" w:color="auto"/>
+              <w:top w:val="single" w:color="auto" w:sz="4" w:space="0"/>
+              <w:left w:val="single" w:color="auto" w:sz="4" w:space="0"/>
+              <w:bottom w:val="single" w:color="auto" w:sz="4" w:space="0"/>
+              <w:right w:val="single" w:color="auto" w:sz="4" w:space="0"/>
             </w:tcBorders>
             <w:shd w:val="clear" w:color="auto" w:fill="70AD47" w:themeFill="accent6"/>
           </w:tcPr>
@@ -1428,10 +1428,10 @@
           <w:tcPr>
             <w:tcW w:w="1993" w:type="dxa"/>
             <w:tcBorders>
-              <w:top w:val="single" w:sz="4" w:space="0" w:color="auto"/>
-              <w:left w:val="single" w:sz="4" w:space="0" w:color="auto"/>
-              <w:bottom w:val="single" w:sz="4" w:space="0" w:color="auto"/>
-              <w:right w:val="single" w:sz="4" w:space="0" w:color="auto"/>
+              <w:top w:val="single" w:color="auto" w:sz="4" w:space="0"/>
+              <w:left w:val="single" w:color="auto" w:sz="4" w:space="0"/>
+              <w:bottom w:val="single" w:color="auto" w:sz="4" w:space="0"/>
+              <w:right w:val="single" w:color="auto" w:sz="4" w:space="0"/>
             </w:tcBorders>
           </w:tcPr>
           <w:p>
@@ -1458,10 +1458,10 @@
           <w:tcPr>
             <w:tcW w:w="554" w:type="dxa"/>
             <w:tcBorders>
-              <w:top w:val="single" w:sz="4" w:space="0" w:color="auto"/>
-              <w:left w:val="single" w:sz="4" w:space="0" w:color="auto"/>
-              <w:bottom w:val="single" w:sz="4" w:space="0" w:color="auto"/>
-              <w:right w:val="single" w:sz="4" w:space="0" w:color="auto"/>
+              <w:top w:val="single" w:color="auto" w:sz="4" w:space="0"/>
+              <w:left w:val="single" w:color="auto" w:sz="4" w:space="0"/>
+              <w:bottom w:val="single" w:color="auto" w:sz="4" w:space="0"/>
+              <w:right w:val="single" w:color="auto" w:sz="4" w:space="0"/>
             </w:tcBorders>
             <w:hideMark/>
           </w:tcPr>
@@ -1479,10 +1479,10 @@
           <w:tcPr>
             <w:tcW w:w="4261" w:type="dxa"/>
             <w:tcBorders>
-              <w:top w:val="single" w:sz="4" w:space="0" w:color="auto"/>
-              <w:left w:val="single" w:sz="4" w:space="0" w:color="auto"/>
-              <w:bottom w:val="single" w:sz="4" w:space="0" w:color="auto"/>
-              <w:right w:val="single" w:sz="4" w:space="0" w:color="auto"/>
+              <w:top w:val="single" w:color="auto" w:sz="4" w:space="0"/>
+              <w:left w:val="single" w:color="auto" w:sz="4" w:space="0"/>
+              <w:bottom w:val="single" w:color="auto" w:sz="4" w:space="0"/>
+              <w:right w:val="single" w:color="auto" w:sz="4" w:space="0"/>
             </w:tcBorders>
           </w:tcPr>
           <w:p>
@@ -1511,10 +1511,10 @@
           <w:tcPr>
             <w:tcW w:w="2835" w:type="dxa"/>
             <w:tcBorders>
-              <w:top w:val="single" w:sz="4" w:space="0" w:color="auto"/>
-              <w:left w:val="single" w:sz="4" w:space="0" w:color="auto"/>
-              <w:bottom w:val="single" w:sz="4" w:space="0" w:color="auto"/>
-              <w:right w:val="single" w:sz="4" w:space="0" w:color="auto"/>
+              <w:top w:val="single" w:color="auto" w:sz="4" w:space="0"/>
+              <w:left w:val="single" w:color="auto" w:sz="4" w:space="0"/>
+              <w:bottom w:val="single" w:color="auto" w:sz="4" w:space="0"/>
+              <w:right w:val="single" w:color="auto" w:sz="4" w:space="0"/>
             </w:tcBorders>
             <w:shd w:val="clear" w:color="auto" w:fill="70AD47" w:themeFill="accent6"/>
           </w:tcPr>
@@ -1529,10 +1529,10 @@
           <w:tcPr>
             <w:tcW w:w="1993" w:type="dxa"/>
             <w:tcBorders>
-              <w:top w:val="single" w:sz="4" w:space="0" w:color="auto"/>
-              <w:left w:val="single" w:sz="4" w:space="0" w:color="auto"/>
-              <w:bottom w:val="single" w:sz="4" w:space="0" w:color="auto"/>
-              <w:right w:val="single" w:sz="4" w:space="0" w:color="auto"/>
+              <w:top w:val="single" w:color="auto" w:sz="4" w:space="0"/>
+              <w:left w:val="single" w:color="auto" w:sz="4" w:space="0"/>
+              <w:bottom w:val="single" w:color="auto" w:sz="4" w:space="0"/>
+              <w:right w:val="single" w:color="auto" w:sz="4" w:space="0"/>
             </w:tcBorders>
           </w:tcPr>
           <w:p>
@@ -1559,10 +1559,10 @@
           <w:tcPr>
             <w:tcW w:w="554" w:type="dxa"/>
             <w:tcBorders>
-              <w:top w:val="single" w:sz="4" w:space="0" w:color="auto"/>
-              <w:left w:val="single" w:sz="4" w:space="0" w:color="auto"/>
-              <w:bottom w:val="single" w:sz="4" w:space="0" w:color="auto"/>
-              <w:right w:val="single" w:sz="4" w:space="0" w:color="auto"/>
+              <w:top w:val="single" w:color="auto" w:sz="4" w:space="0"/>
+              <w:left w:val="single" w:color="auto" w:sz="4" w:space="0"/>
+              <w:bottom w:val="single" w:color="auto" w:sz="4" w:space="0"/>
+              <w:right w:val="single" w:color="auto" w:sz="4" w:space="0"/>
             </w:tcBorders>
             <w:hideMark/>
           </w:tcPr>
@@ -1580,10 +1580,10 @@
           <w:tcPr>
             <w:tcW w:w="4261" w:type="dxa"/>
             <w:tcBorders>
-              <w:top w:val="single" w:sz="4" w:space="0" w:color="auto"/>
-              <w:left w:val="single" w:sz="4" w:space="0" w:color="auto"/>
-              <w:bottom w:val="single" w:sz="4" w:space="0" w:color="auto"/>
-              <w:right w:val="single" w:sz="4" w:space="0" w:color="auto"/>
+              <w:top w:val="single" w:color="auto" w:sz="4" w:space="0"/>
+              <w:left w:val="single" w:color="auto" w:sz="4" w:space="0"/>
+              <w:bottom w:val="single" w:color="auto" w:sz="4" w:space="0"/>
+              <w:right w:val="single" w:color="auto" w:sz="4" w:space="0"/>
             </w:tcBorders>
           </w:tcPr>
           <w:p>
@@ -1612,10 +1612,10 @@
           <w:tcPr>
             <w:tcW w:w="2835" w:type="dxa"/>
             <w:tcBorders>
-              <w:top w:val="single" w:sz="4" w:space="0" w:color="auto"/>
-              <w:left w:val="single" w:sz="4" w:space="0" w:color="auto"/>
-              <w:bottom w:val="single" w:sz="4" w:space="0" w:color="auto"/>
-              <w:right w:val="single" w:sz="4" w:space="0" w:color="auto"/>
+              <w:top w:val="single" w:color="auto" w:sz="4" w:space="0"/>
+              <w:left w:val="single" w:color="auto" w:sz="4" w:space="0"/>
+              <w:bottom w:val="single" w:color="auto" w:sz="4" w:space="0"/>
+              <w:right w:val="single" w:color="auto" w:sz="4" w:space="0"/>
             </w:tcBorders>
             <w:shd w:val="clear" w:color="auto" w:fill="70AD47" w:themeFill="accent6"/>
           </w:tcPr>
@@ -1630,10 +1630,10 @@
           <w:tcPr>
             <w:tcW w:w="1993" w:type="dxa"/>
             <w:tcBorders>
-              <w:top w:val="single" w:sz="4" w:space="0" w:color="auto"/>
-              <w:left w:val="single" w:sz="4" w:space="0" w:color="auto"/>
-              <w:bottom w:val="single" w:sz="4" w:space="0" w:color="auto"/>
-              <w:right w:val="single" w:sz="4" w:space="0" w:color="auto"/>
+              <w:top w:val="single" w:color="auto" w:sz="4" w:space="0"/>
+              <w:left w:val="single" w:color="auto" w:sz="4" w:space="0"/>
+              <w:bottom w:val="single" w:color="auto" w:sz="4" w:space="0"/>
+              <w:right w:val="single" w:color="auto" w:sz="4" w:space="0"/>
             </w:tcBorders>
           </w:tcPr>
           <w:p>
@@ -1655,10 +1655,10 @@
           <w:tcPr>
             <w:tcW w:w="554" w:type="dxa"/>
             <w:tcBorders>
-              <w:top w:val="single" w:sz="4" w:space="0" w:color="auto"/>
-              <w:left w:val="single" w:sz="4" w:space="0" w:color="auto"/>
-              <w:bottom w:val="single" w:sz="4" w:space="0" w:color="auto"/>
-              <w:right w:val="single" w:sz="4" w:space="0" w:color="auto"/>
+              <w:top w:val="single" w:color="auto" w:sz="4" w:space="0"/>
+              <w:left w:val="single" w:color="auto" w:sz="4" w:space="0"/>
+              <w:bottom w:val="single" w:color="auto" w:sz="4" w:space="0"/>
+              <w:right w:val="single" w:color="auto" w:sz="4" w:space="0"/>
             </w:tcBorders>
             <w:hideMark/>
           </w:tcPr>
@@ -1676,10 +1676,10 @@
           <w:tcPr>
             <w:tcW w:w="4261" w:type="dxa"/>
             <w:tcBorders>
-              <w:top w:val="single" w:sz="4" w:space="0" w:color="auto"/>
-              <w:left w:val="single" w:sz="4" w:space="0" w:color="auto"/>
-              <w:bottom w:val="single" w:sz="4" w:space="0" w:color="auto"/>
-              <w:right w:val="single" w:sz="4" w:space="0" w:color="auto"/>
+              <w:top w:val="single" w:color="auto" w:sz="4" w:space="0"/>
+              <w:left w:val="single" w:color="auto" w:sz="4" w:space="0"/>
+              <w:bottom w:val="single" w:color="auto" w:sz="4" w:space="0"/>
+              <w:right w:val="single" w:color="auto" w:sz="4" w:space="0"/>
             </w:tcBorders>
           </w:tcPr>
           <w:p>
@@ -1708,10 +1708,10 @@
           <w:tcPr>
             <w:tcW w:w="2835" w:type="dxa"/>
             <w:tcBorders>
-              <w:top w:val="single" w:sz="4" w:space="0" w:color="auto"/>
-              <w:left w:val="single" w:sz="4" w:space="0" w:color="auto"/>
-              <w:bottom w:val="single" w:sz="4" w:space="0" w:color="auto"/>
-              <w:right w:val="single" w:sz="4" w:space="0" w:color="auto"/>
+              <w:top w:val="single" w:color="auto" w:sz="4" w:space="0"/>
+              <w:left w:val="single" w:color="auto" w:sz="4" w:space="0"/>
+              <w:bottom w:val="single" w:color="auto" w:sz="4" w:space="0"/>
+              <w:right w:val="single" w:color="auto" w:sz="4" w:space="0"/>
             </w:tcBorders>
             <w:shd w:val="clear" w:color="auto" w:fill="70AD47" w:themeFill="accent6"/>
           </w:tcPr>
@@ -1726,10 +1726,10 @@
           <w:tcPr>
             <w:tcW w:w="1993" w:type="dxa"/>
             <w:tcBorders>
-              <w:top w:val="single" w:sz="4" w:space="0" w:color="auto"/>
-              <w:left w:val="single" w:sz="4" w:space="0" w:color="auto"/>
-              <w:bottom w:val="single" w:sz="4" w:space="0" w:color="auto"/>
-              <w:right w:val="single" w:sz="4" w:space="0" w:color="auto"/>
+              <w:top w:val="single" w:color="auto" w:sz="4" w:space="0"/>
+              <w:left w:val="single" w:color="auto" w:sz="4" w:space="0"/>
+              <w:bottom w:val="single" w:color="auto" w:sz="4" w:space="0"/>
+              <w:right w:val="single" w:color="auto" w:sz="4" w:space="0"/>
             </w:tcBorders>
           </w:tcPr>
           <w:p>
@@ -1751,10 +1751,10 @@
           <w:tcPr>
             <w:tcW w:w="554" w:type="dxa"/>
             <w:tcBorders>
-              <w:top w:val="single" w:sz="4" w:space="0" w:color="auto"/>
-              <w:left w:val="single" w:sz="4" w:space="0" w:color="auto"/>
-              <w:bottom w:val="single" w:sz="4" w:space="0" w:color="auto"/>
-              <w:right w:val="single" w:sz="4" w:space="0" w:color="auto"/>
+              <w:top w:val="single" w:color="auto" w:sz="4" w:space="0"/>
+              <w:left w:val="single" w:color="auto" w:sz="4" w:space="0"/>
+              <w:bottom w:val="single" w:color="auto" w:sz="4" w:space="0"/>
+              <w:right w:val="single" w:color="auto" w:sz="4" w:space="0"/>
             </w:tcBorders>
             <w:hideMark/>
           </w:tcPr>
@@ -1772,10 +1772,10 @@
           <w:tcPr>
             <w:tcW w:w="4261" w:type="dxa"/>
             <w:tcBorders>
-              <w:top w:val="single" w:sz="4" w:space="0" w:color="auto"/>
-              <w:left w:val="single" w:sz="4" w:space="0" w:color="auto"/>
-              <w:bottom w:val="single" w:sz="4" w:space="0" w:color="auto"/>
-              <w:right w:val="single" w:sz="4" w:space="0" w:color="auto"/>
+              <w:top w:val="single" w:color="auto" w:sz="4" w:space="0"/>
+              <w:left w:val="single" w:color="auto" w:sz="4" w:space="0"/>
+              <w:bottom w:val="single" w:color="auto" w:sz="4" w:space="0"/>
+              <w:right w:val="single" w:color="auto" w:sz="4" w:space="0"/>
             </w:tcBorders>
           </w:tcPr>
           <w:p>
@@ -1809,10 +1809,10 @@
           <w:tcPr>
             <w:tcW w:w="2835" w:type="dxa"/>
             <w:tcBorders>
-              <w:top w:val="single" w:sz="4" w:space="0" w:color="auto"/>
-              <w:left w:val="single" w:sz="4" w:space="0" w:color="auto"/>
-              <w:bottom w:val="single" w:sz="4" w:space="0" w:color="auto"/>
-              <w:right w:val="single" w:sz="4" w:space="0" w:color="auto"/>
+              <w:top w:val="single" w:color="auto" w:sz="4" w:space="0"/>
+              <w:left w:val="single" w:color="auto" w:sz="4" w:space="0"/>
+              <w:bottom w:val="single" w:color="auto" w:sz="4" w:space="0"/>
+              <w:right w:val="single" w:color="auto" w:sz="4" w:space="0"/>
             </w:tcBorders>
             <w:shd w:val="clear" w:color="auto" w:fill="70AD47" w:themeFill="accent6"/>
           </w:tcPr>
@@ -1827,10 +1827,10 @@
           <w:tcPr>
             <w:tcW w:w="1993" w:type="dxa"/>
             <w:tcBorders>
-              <w:top w:val="single" w:sz="4" w:space="0" w:color="auto"/>
-              <w:left w:val="single" w:sz="4" w:space="0" w:color="auto"/>
-              <w:bottom w:val="single" w:sz="4" w:space="0" w:color="auto"/>
-              <w:right w:val="single" w:sz="4" w:space="0" w:color="auto"/>
+              <w:top w:val="single" w:color="auto" w:sz="4" w:space="0"/>
+              <w:left w:val="single" w:color="auto" w:sz="4" w:space="0"/>
+              <w:bottom w:val="single" w:color="auto" w:sz="4" w:space="0"/>
+              <w:right w:val="single" w:color="auto" w:sz="4" w:space="0"/>
             </w:tcBorders>
           </w:tcPr>
           <w:p>
@@ -1857,10 +1857,10 @@
           <w:tcPr>
             <w:tcW w:w="554" w:type="dxa"/>
             <w:tcBorders>
-              <w:top w:val="single" w:sz="4" w:space="0" w:color="auto"/>
-              <w:left w:val="single" w:sz="4" w:space="0" w:color="auto"/>
-              <w:bottom w:val="single" w:sz="4" w:space="0" w:color="auto"/>
-              <w:right w:val="single" w:sz="4" w:space="0" w:color="auto"/>
+              <w:top w:val="single" w:color="auto" w:sz="4" w:space="0"/>
+              <w:left w:val="single" w:color="auto" w:sz="4" w:space="0"/>
+              <w:bottom w:val="single" w:color="auto" w:sz="4" w:space="0"/>
+              <w:right w:val="single" w:color="auto" w:sz="4" w:space="0"/>
             </w:tcBorders>
             <w:hideMark/>
           </w:tcPr>
@@ -1878,10 +1878,10 @@
           <w:tcPr>
             <w:tcW w:w="4261" w:type="dxa"/>
             <w:tcBorders>
-              <w:top w:val="single" w:sz="4" w:space="0" w:color="auto"/>
-              <w:left w:val="single" w:sz="4" w:space="0" w:color="auto"/>
-              <w:bottom w:val="single" w:sz="4" w:space="0" w:color="auto"/>
-              <w:right w:val="single" w:sz="4" w:space="0" w:color="auto"/>
+              <w:top w:val="single" w:color="auto" w:sz="4" w:space="0"/>
+              <w:left w:val="single" w:color="auto" w:sz="4" w:space="0"/>
+              <w:bottom w:val="single" w:color="auto" w:sz="4" w:space="0"/>
+              <w:right w:val="single" w:color="auto" w:sz="4" w:space="0"/>
             </w:tcBorders>
           </w:tcPr>
           <w:p>
@@ -1915,10 +1915,10 @@
           <w:tcPr>
             <w:tcW w:w="2835" w:type="dxa"/>
             <w:tcBorders>
-              <w:top w:val="single" w:sz="4" w:space="0" w:color="auto"/>
-              <w:left w:val="single" w:sz="4" w:space="0" w:color="auto"/>
-              <w:bottom w:val="single" w:sz="4" w:space="0" w:color="auto"/>
-              <w:right w:val="single" w:sz="4" w:space="0" w:color="auto"/>
+              <w:top w:val="single" w:color="auto" w:sz="4" w:space="0"/>
+              <w:left w:val="single" w:color="auto" w:sz="4" w:space="0"/>
+              <w:bottom w:val="single" w:color="auto" w:sz="4" w:space="0"/>
+              <w:right w:val="single" w:color="auto" w:sz="4" w:space="0"/>
             </w:tcBorders>
           </w:tcPr>
           <w:p>
@@ -1932,10 +1932,10 @@
           <w:tcPr>
             <w:tcW w:w="1993" w:type="dxa"/>
             <w:tcBorders>
-              <w:top w:val="single" w:sz="4" w:space="0" w:color="auto"/>
-              <w:left w:val="single" w:sz="4" w:space="0" w:color="auto"/>
-              <w:bottom w:val="single" w:sz="4" w:space="0" w:color="auto"/>
-              <w:right w:val="single" w:sz="4" w:space="0" w:color="auto"/>
+              <w:top w:val="single" w:color="auto" w:sz="4" w:space="0"/>
+              <w:left w:val="single" w:color="auto" w:sz="4" w:space="0"/>
+              <w:bottom w:val="single" w:color="auto" w:sz="4" w:space="0"/>
+              <w:right w:val="single" w:color="auto" w:sz="4" w:space="0"/>
             </w:tcBorders>
           </w:tcPr>
           <w:p>
@@ -1962,10 +1962,10 @@
           <w:tcPr>
             <w:tcW w:w="554" w:type="dxa"/>
             <w:tcBorders>
-              <w:top w:val="single" w:sz="4" w:space="0" w:color="auto"/>
-              <w:left w:val="single" w:sz="4" w:space="0" w:color="auto"/>
-              <w:bottom w:val="single" w:sz="4" w:space="0" w:color="auto"/>
-              <w:right w:val="single" w:sz="4" w:space="0" w:color="auto"/>
+              <w:top w:val="single" w:color="auto" w:sz="4" w:space="0"/>
+              <w:left w:val="single" w:color="auto" w:sz="4" w:space="0"/>
+              <w:bottom w:val="single" w:color="auto" w:sz="4" w:space="0"/>
+              <w:right w:val="single" w:color="auto" w:sz="4" w:space="0"/>
             </w:tcBorders>
             <w:hideMark/>
           </w:tcPr>
@@ -1983,10 +1983,10 @@
           <w:tcPr>
             <w:tcW w:w="4261" w:type="dxa"/>
             <w:tcBorders>
-              <w:top w:val="single" w:sz="4" w:space="0" w:color="auto"/>
-              <w:left w:val="single" w:sz="4" w:space="0" w:color="auto"/>
-              <w:bottom w:val="single" w:sz="4" w:space="0" w:color="auto"/>
-              <w:right w:val="single" w:sz="4" w:space="0" w:color="auto"/>
+              <w:top w:val="single" w:color="auto" w:sz="4" w:space="0"/>
+              <w:left w:val="single" w:color="auto" w:sz="4" w:space="0"/>
+              <w:bottom w:val="single" w:color="auto" w:sz="4" w:space="0"/>
+              <w:right w:val="single" w:color="auto" w:sz="4" w:space="0"/>
             </w:tcBorders>
             <w:hideMark/>
           </w:tcPr>
@@ -2010,10 +2010,10 @@
           <w:tcPr>
             <w:tcW w:w="2835" w:type="dxa"/>
             <w:tcBorders>
-              <w:top w:val="single" w:sz="4" w:space="0" w:color="auto"/>
-              <w:left w:val="single" w:sz="4" w:space="0" w:color="auto"/>
-              <w:bottom w:val="single" w:sz="4" w:space="0" w:color="auto"/>
-              <w:right w:val="single" w:sz="4" w:space="0" w:color="auto"/>
+              <w:top w:val="single" w:color="auto" w:sz="4" w:space="0"/>
+              <w:left w:val="single" w:color="auto" w:sz="4" w:space="0"/>
+              <w:bottom w:val="single" w:color="auto" w:sz="4" w:space="0"/>
+              <w:right w:val="single" w:color="auto" w:sz="4" w:space="0"/>
             </w:tcBorders>
             <w:shd w:val="clear" w:color="auto" w:fill="70AD47" w:themeFill="accent6"/>
             <w:hideMark/>
@@ -2041,10 +2041,10 @@
           <w:tcPr>
             <w:tcW w:w="1993" w:type="dxa"/>
             <w:tcBorders>
-              <w:top w:val="single" w:sz="4" w:space="0" w:color="auto"/>
-              <w:left w:val="single" w:sz="4" w:space="0" w:color="auto"/>
-              <w:bottom w:val="single" w:sz="4" w:space="0" w:color="auto"/>
-              <w:right w:val="single" w:sz="4" w:space="0" w:color="auto"/>
+              <w:top w:val="single" w:color="auto" w:sz="4" w:space="0"/>
+              <w:left w:val="single" w:color="auto" w:sz="4" w:space="0"/>
+              <w:bottom w:val="single" w:color="auto" w:sz="4" w:space="0"/>
+              <w:right w:val="single" w:color="auto" w:sz="4" w:space="0"/>
             </w:tcBorders>
             <w:hideMark/>
           </w:tcPr>
@@ -2067,10 +2067,10 @@
           <w:tcPr>
             <w:tcW w:w="554" w:type="dxa"/>
             <w:tcBorders>
-              <w:top w:val="single" w:sz="4" w:space="0" w:color="auto"/>
-              <w:left w:val="single" w:sz="4" w:space="0" w:color="auto"/>
-              <w:bottom w:val="single" w:sz="4" w:space="0" w:color="auto"/>
-              <w:right w:val="single" w:sz="4" w:space="0" w:color="auto"/>
+              <w:top w:val="single" w:color="auto" w:sz="4" w:space="0"/>
+              <w:left w:val="single" w:color="auto" w:sz="4" w:space="0"/>
+              <w:bottom w:val="single" w:color="auto" w:sz="4" w:space="0"/>
+              <w:right w:val="single" w:color="auto" w:sz="4" w:space="0"/>
             </w:tcBorders>
           </w:tcPr>
           <w:p>
@@ -2087,10 +2087,10 @@
           <w:tcPr>
             <w:tcW w:w="4261" w:type="dxa"/>
             <w:tcBorders>
-              <w:top w:val="single" w:sz="4" w:space="0" w:color="auto"/>
-              <w:left w:val="single" w:sz="4" w:space="0" w:color="auto"/>
-              <w:bottom w:val="single" w:sz="4" w:space="0" w:color="auto"/>
-              <w:right w:val="single" w:sz="4" w:space="0" w:color="auto"/>
+              <w:top w:val="single" w:color="auto" w:sz="4" w:space="0"/>
+              <w:left w:val="single" w:color="auto" w:sz="4" w:space="0"/>
+              <w:bottom w:val="single" w:color="auto" w:sz="4" w:space="0"/>
+              <w:right w:val="single" w:color="auto" w:sz="4" w:space="0"/>
             </w:tcBorders>
           </w:tcPr>
           <w:p>
@@ -2112,10 +2112,10 @@
           <w:tcPr>
             <w:tcW w:w="2835" w:type="dxa"/>
             <w:tcBorders>
-              <w:top w:val="single" w:sz="4" w:space="0" w:color="auto"/>
-              <w:left w:val="single" w:sz="4" w:space="0" w:color="auto"/>
-              <w:bottom w:val="single" w:sz="4" w:space="0" w:color="auto"/>
-              <w:right w:val="single" w:sz="4" w:space="0" w:color="auto"/>
+              <w:top w:val="single" w:color="auto" w:sz="4" w:space="0"/>
+              <w:left w:val="single" w:color="auto" w:sz="4" w:space="0"/>
+              <w:bottom w:val="single" w:color="auto" w:sz="4" w:space="0"/>
+              <w:right w:val="single" w:color="auto" w:sz="4" w:space="0"/>
             </w:tcBorders>
           </w:tcPr>
           <w:p>
@@ -2129,10 +2129,10 @@
           <w:tcPr>
             <w:tcW w:w="1993" w:type="dxa"/>
             <w:tcBorders>
-              <w:top w:val="single" w:sz="4" w:space="0" w:color="auto"/>
-              <w:left w:val="single" w:sz="4" w:space="0" w:color="auto"/>
-              <w:bottom w:val="single" w:sz="4" w:space="0" w:color="auto"/>
-              <w:right w:val="single" w:sz="4" w:space="0" w:color="auto"/>
+              <w:top w:val="single" w:color="auto" w:sz="4" w:space="0"/>
+              <w:left w:val="single" w:color="auto" w:sz="4" w:space="0"/>
+              <w:bottom w:val="single" w:color="auto" w:sz="4" w:space="0"/>
+              <w:right w:val="single" w:color="auto" w:sz="4" w:space="0"/>
             </w:tcBorders>
           </w:tcPr>
           <w:p>
@@ -2950,35 +2950,28 @@
     <w:p>
       <w:pPr>
         <w:spacing w:line="360" w:lineRule="auto"/>
-        <w:rPr>
-          <w:sz w:val="24"/>
-          <w:szCs w:val="24"/>
-        </w:rPr>
-      </w:pPr>
-      <w:r>
-        <w:rPr>
-          <w:noProof/>
-        </w:rPr>
+      </w:pPr>
+      <w:r>
         <w:drawing>
-          <wp:inline distT="0" distB="0" distL="0" distR="0" wp14:anchorId="3D0A8D1C" wp14:editId="16467043">
-            <wp:extent cx="5751871" cy="5200650"/>
+          <wp:inline wp14:editId="66FBEEB4" wp14:anchorId="23642283">
+            <wp:extent cx="5821264" cy="7572375"/>
             <wp:effectExtent l="0" t="0" r="0" b="0"/>
-            <wp:docPr id="2055923743" name="Obraz 2055923743"/>
+            <wp:docPr id="1890069967" name="" title=""/>
             <wp:cNvGraphicFramePr>
-              <a:graphicFrameLocks xmlns:a="http://schemas.openxmlformats.org/drawingml/2006/main" noChangeAspect="1"/>
+              <a:graphicFrameLocks noChangeAspect="1"/>
             </wp:cNvGraphicFramePr>
-            <a:graphic xmlns:a="http://schemas.openxmlformats.org/drawingml/2006/main">
+            <a:graphic>
               <a:graphicData uri="http://schemas.openxmlformats.org/drawingml/2006/picture">
-                <pic:pic xmlns:pic="http://schemas.openxmlformats.org/drawingml/2006/picture">
+                <pic:pic>
                   <pic:nvPicPr>
                     <pic:cNvPr id="0" name=""/>
                     <pic:cNvPicPr/>
                   </pic:nvPicPr>
                   <pic:blipFill>
-                    <a:blip r:embed="rId8">
+                    <a:blip r:embed="R4ad96aa6773a4578">
                       <a:extLst>
-                        <a:ext uri="{28A0092B-C50C-407E-A947-70E740481C1C}">
-                          <a14:useLocalDpi xmlns:a14="http://schemas.microsoft.com/office/drawing/2010/main" val="0"/>
+                        <a:ext xmlns:a="http://schemas.openxmlformats.org/drawingml/2006/main" uri="{28A0092B-C50C-407E-A947-70E740481C1C}">
+                          <a14:useLocalDpi val="0"/>
                         </a:ext>
                       </a:extLst>
                     </a:blip>
@@ -2989,7 +2982,7 @@
                   <pic:spPr>
                     <a:xfrm>
                       <a:off x="0" y="0"/>
-                      <a:ext cx="5751871" cy="5200650"/>
+                      <a:ext cx="5821264" cy="7572375"/>
                     </a:xfrm>
                     <a:prstGeom prst="rect">
                       <a:avLst/>
@@ -4777,29 +4770,24 @@
         </w:rPr>
       </w:pPr>
       <w:r>
-        <w:rPr>
-          <w:noProof/>
-          <w:sz w:val="28"/>
-          <w:szCs w:val="28"/>
-        </w:rPr>
         <w:drawing>
-          <wp:inline distT="0" distB="0" distL="0" distR="0" wp14:anchorId="28B92761" wp14:editId="4188E0EB">
+          <wp:inline wp14:editId="3777256B" wp14:anchorId="28B92761">
             <wp:extent cx="5760720" cy="3684905"/>
             <wp:effectExtent l="0" t="0" r="0" b="0"/>
-            <wp:docPr id="1" name="Obraz 1"/>
+            <wp:docPr id="1" name="Obraz 1" title=""/>
             <wp:cNvGraphicFramePr>
-              <a:graphicFrameLocks xmlns:a="http://schemas.openxmlformats.org/drawingml/2006/main" noChangeAspect="1"/>
+              <a:graphicFrameLocks noChangeAspect="1"/>
             </wp:cNvGraphicFramePr>
-            <a:graphic xmlns:a="http://schemas.openxmlformats.org/drawingml/2006/main">
+            <a:graphic>
               <a:graphicData uri="http://schemas.openxmlformats.org/drawingml/2006/picture">
-                <pic:pic xmlns:pic="http://schemas.openxmlformats.org/drawingml/2006/picture">
+                <pic:pic>
                   <pic:nvPicPr>
-                    <pic:cNvPr id="1" name="Obraz 1"/>
+                    <pic:cNvPr id="0" name="Obraz 1"/>
                     <pic:cNvPicPr/>
                   </pic:nvPicPr>
                   <pic:blipFill>
-                    <a:blip r:embed="rId9">
-                      <a:extLst>
+                    <a:blip r:embed="Rb1bdd1374f4248ac">
+                      <a:extLst xmlns:a="http://schemas.openxmlformats.org/drawingml/2006/main">
                         <a:ext uri="{28A0092B-C50C-407E-A947-70E740481C1C}">
                           <a14:useLocalDpi xmlns:a14="http://schemas.microsoft.com/office/drawing/2010/main" val="0"/>
                         </a:ext>
@@ -4810,7 +4798,7 @@
                     </a:stretch>
                   </pic:blipFill>
                   <pic:spPr>
-                    <a:xfrm>
+                    <a:xfrm rot="0" flipH="0" flipV="0">
                       <a:off x="0" y="0"/>
                       <a:ext cx="5760720" cy="3684905"/>
                     </a:xfrm>
@@ -4826,7 +4814,7 @@
       </w:r>
     </w:p>
     <w:sectPr>
-      <w:pgSz w:w="11906" w:h="16838"/>
+      <w:pgSz w:w="11906" w:h="16838" w:orient="portrait"/>
       <w:pgMar w:top="1417" w:right="1417" w:bottom="1417" w:left="1417" w:header="708" w:footer="708" w:gutter="0"/>
       <w:cols w:space="708"/>
       <w:docGrid w:linePitch="360"/>
@@ -4900,7 +4888,7 @@
         <w:ind w:left="720" w:hanging="360"/>
       </w:pPr>
       <w:rPr>
-        <w:rFonts w:ascii="Symbol" w:hAnsi="Symbol" w:hint="default"/>
+        <w:rFonts w:hint="default" w:ascii="Symbol" w:hAnsi="Symbol"/>
       </w:rPr>
     </w:lvl>
     <w:lvl w:ilvl="1" w:tplc="04150003" w:tentative="1">
@@ -4912,7 +4900,7 @@
         <w:ind w:left="1440" w:hanging="360"/>
       </w:pPr>
       <w:rPr>
-        <w:rFonts w:ascii="Courier New" w:hAnsi="Courier New" w:cs="Courier New" w:hint="default"/>
+        <w:rFonts w:hint="default" w:ascii="Courier New" w:hAnsi="Courier New" w:cs="Courier New"/>
       </w:rPr>
     </w:lvl>
     <w:lvl w:ilvl="2" w:tplc="04150005" w:tentative="1">
@@ -4924,7 +4912,7 @@
         <w:ind w:left="2160" w:hanging="360"/>
       </w:pPr>
       <w:rPr>
-        <w:rFonts w:ascii="Wingdings" w:hAnsi="Wingdings" w:hint="default"/>
+        <w:rFonts w:hint="default" w:ascii="Wingdings" w:hAnsi="Wingdings"/>
       </w:rPr>
     </w:lvl>
     <w:lvl w:ilvl="3" w:tplc="04150001" w:tentative="1">
@@ -4936,7 +4924,7 @@
         <w:ind w:left="2880" w:hanging="360"/>
       </w:pPr>
       <w:rPr>
-        <w:rFonts w:ascii="Symbol" w:hAnsi="Symbol" w:hint="default"/>
+        <w:rFonts w:hint="default" w:ascii="Symbol" w:hAnsi="Symbol"/>
       </w:rPr>
     </w:lvl>
     <w:lvl w:ilvl="4" w:tplc="04150003" w:tentative="1">
@@ -4948,7 +4936,7 @@
         <w:ind w:left="3600" w:hanging="360"/>
       </w:pPr>
       <w:rPr>
-        <w:rFonts w:ascii="Courier New" w:hAnsi="Courier New" w:cs="Courier New" w:hint="default"/>
+        <w:rFonts w:hint="default" w:ascii="Courier New" w:hAnsi="Courier New" w:cs="Courier New"/>
       </w:rPr>
     </w:lvl>
     <w:lvl w:ilvl="5" w:tplc="04150005" w:tentative="1">
@@ -4960,7 +4948,7 @@
         <w:ind w:left="4320" w:hanging="360"/>
       </w:pPr>
       <w:rPr>
-        <w:rFonts w:ascii="Wingdings" w:hAnsi="Wingdings" w:hint="default"/>
+        <w:rFonts w:hint="default" w:ascii="Wingdings" w:hAnsi="Wingdings"/>
       </w:rPr>
     </w:lvl>
     <w:lvl w:ilvl="6" w:tplc="04150001" w:tentative="1">
@@ -4972,7 +4960,7 @@
         <w:ind w:left="5040" w:hanging="360"/>
       </w:pPr>
       <w:rPr>
-        <w:rFonts w:ascii="Symbol" w:hAnsi="Symbol" w:hint="default"/>
+        <w:rFonts w:hint="default" w:ascii="Symbol" w:hAnsi="Symbol"/>
       </w:rPr>
     </w:lvl>
     <w:lvl w:ilvl="7" w:tplc="04150003" w:tentative="1">
@@ -4984,7 +4972,7 @@
         <w:ind w:left="5760" w:hanging="360"/>
       </w:pPr>
       <w:rPr>
-        <w:rFonts w:ascii="Courier New" w:hAnsi="Courier New" w:cs="Courier New" w:hint="default"/>
+        <w:rFonts w:hint="default" w:ascii="Courier New" w:hAnsi="Courier New" w:cs="Courier New"/>
       </w:rPr>
     </w:lvl>
     <w:lvl w:ilvl="8" w:tplc="04150005" w:tentative="1">
@@ -4996,7 +4984,7 @@
         <w:ind w:left="6480" w:hanging="360"/>
       </w:pPr>
       <w:rPr>
-        <w:rFonts w:ascii="Wingdings" w:hAnsi="Wingdings" w:hint="default"/>
+        <w:rFonts w:hint="default" w:ascii="Wingdings" w:hAnsi="Wingdings"/>
       </w:rPr>
     </w:lvl>
   </w:abstractNum>
@@ -5013,7 +5001,7 @@
         <w:ind w:left="720" w:hanging="360"/>
       </w:pPr>
       <w:rPr>
-        <w:rFonts w:ascii="Symbol" w:hAnsi="Symbol" w:hint="default"/>
+        <w:rFonts w:hint="default" w:ascii="Symbol" w:hAnsi="Symbol"/>
       </w:rPr>
     </w:lvl>
     <w:lvl w:ilvl="1" w:tplc="04150003" w:tentative="1">
@@ -5025,7 +5013,7 @@
         <w:ind w:left="1440" w:hanging="360"/>
       </w:pPr>
       <w:rPr>
-        <w:rFonts w:ascii="Courier New" w:hAnsi="Courier New" w:cs="Courier New" w:hint="default"/>
+        <w:rFonts w:hint="default" w:ascii="Courier New" w:hAnsi="Courier New" w:cs="Courier New"/>
       </w:rPr>
     </w:lvl>
     <w:lvl w:ilvl="2" w:tplc="04150005" w:tentative="1">
@@ -5037,7 +5025,7 @@
         <w:ind w:left="2160" w:hanging="360"/>
       </w:pPr>
       <w:rPr>
-        <w:rFonts w:ascii="Wingdings" w:hAnsi="Wingdings" w:hint="default"/>
+        <w:rFonts w:hint="default" w:ascii="Wingdings" w:hAnsi="Wingdings"/>
       </w:rPr>
     </w:lvl>
     <w:lvl w:ilvl="3" w:tplc="04150001" w:tentative="1">
@@ -5049,7 +5037,7 @@
         <w:ind w:left="2880" w:hanging="360"/>
       </w:pPr>
       <w:rPr>
-        <w:rFonts w:ascii="Symbol" w:hAnsi="Symbol" w:hint="default"/>
+        <w:rFonts w:hint="default" w:ascii="Symbol" w:hAnsi="Symbol"/>
       </w:rPr>
     </w:lvl>
     <w:lvl w:ilvl="4" w:tplc="04150003" w:tentative="1">
@@ -5061,7 +5049,7 @@
         <w:ind w:left="3600" w:hanging="360"/>
       </w:pPr>
       <w:rPr>
-        <w:rFonts w:ascii="Courier New" w:hAnsi="Courier New" w:cs="Courier New" w:hint="default"/>
+        <w:rFonts w:hint="default" w:ascii="Courier New" w:hAnsi="Courier New" w:cs="Courier New"/>
       </w:rPr>
     </w:lvl>
     <w:lvl w:ilvl="5" w:tplc="04150005" w:tentative="1">
@@ -5073,7 +5061,7 @@
         <w:ind w:left="4320" w:hanging="360"/>
       </w:pPr>
       <w:rPr>
-        <w:rFonts w:ascii="Wingdings" w:hAnsi="Wingdings" w:hint="default"/>
+        <w:rFonts w:hint="default" w:ascii="Wingdings" w:hAnsi="Wingdings"/>
       </w:rPr>
     </w:lvl>
     <w:lvl w:ilvl="6" w:tplc="04150001" w:tentative="1">
@@ -5085,7 +5073,7 @@
         <w:ind w:left="5040" w:hanging="360"/>
       </w:pPr>
       <w:rPr>
-        <w:rFonts w:ascii="Symbol" w:hAnsi="Symbol" w:hint="default"/>
+        <w:rFonts w:hint="default" w:ascii="Symbol" w:hAnsi="Symbol"/>
       </w:rPr>
     </w:lvl>
     <w:lvl w:ilvl="7" w:tplc="04150003" w:tentative="1">
@@ -5097,7 +5085,7 @@
         <w:ind w:left="5760" w:hanging="360"/>
       </w:pPr>
       <w:rPr>
-        <w:rFonts w:ascii="Courier New" w:hAnsi="Courier New" w:cs="Courier New" w:hint="default"/>
+        <w:rFonts w:hint="default" w:ascii="Courier New" w:hAnsi="Courier New" w:cs="Courier New"/>
       </w:rPr>
     </w:lvl>
     <w:lvl w:ilvl="8" w:tplc="04150005" w:tentative="1">
@@ -5109,7 +5097,7 @@
         <w:ind w:left="6480" w:hanging="360"/>
       </w:pPr>
       <w:rPr>
-        <w:rFonts w:ascii="Wingdings" w:hAnsi="Wingdings" w:hint="default"/>
+        <w:rFonts w:hint="default" w:ascii="Wingdings" w:hAnsi="Wingdings"/>
       </w:rPr>
     </w:lvl>
   </w:abstractNum>
@@ -5126,7 +5114,7 @@
         <w:ind w:left="720" w:hanging="360"/>
       </w:pPr>
       <w:rPr>
-        <w:rFonts w:ascii="Symbol" w:hAnsi="Symbol" w:hint="default"/>
+        <w:rFonts w:hint="default" w:ascii="Symbol" w:hAnsi="Symbol"/>
       </w:rPr>
     </w:lvl>
     <w:lvl w:ilvl="1" w:tplc="04150003" w:tentative="1">
@@ -5138,7 +5126,7 @@
         <w:ind w:left="1440" w:hanging="360"/>
       </w:pPr>
       <w:rPr>
-        <w:rFonts w:ascii="Courier New" w:hAnsi="Courier New" w:cs="Courier New" w:hint="default"/>
+        <w:rFonts w:hint="default" w:ascii="Courier New" w:hAnsi="Courier New" w:cs="Courier New"/>
       </w:rPr>
     </w:lvl>
     <w:lvl w:ilvl="2" w:tplc="04150005" w:tentative="1">
@@ -5150,7 +5138,7 @@
         <w:ind w:left="2160" w:hanging="360"/>
       </w:pPr>
       <w:rPr>
-        <w:rFonts w:ascii="Wingdings" w:hAnsi="Wingdings" w:hint="default"/>
+        <w:rFonts w:hint="default" w:ascii="Wingdings" w:hAnsi="Wingdings"/>
       </w:rPr>
     </w:lvl>
     <w:lvl w:ilvl="3" w:tplc="04150001" w:tentative="1">
@@ -5162,7 +5150,7 @@
         <w:ind w:left="2880" w:hanging="360"/>
       </w:pPr>
       <w:rPr>
-        <w:rFonts w:ascii="Symbol" w:hAnsi="Symbol" w:hint="default"/>
+        <w:rFonts w:hint="default" w:ascii="Symbol" w:hAnsi="Symbol"/>
       </w:rPr>
     </w:lvl>
     <w:lvl w:ilvl="4" w:tplc="04150003" w:tentative="1">
@@ -5174,7 +5162,7 @@
         <w:ind w:left="3600" w:hanging="360"/>
       </w:pPr>
       <w:rPr>
-        <w:rFonts w:ascii="Courier New" w:hAnsi="Courier New" w:cs="Courier New" w:hint="default"/>
+        <w:rFonts w:hint="default" w:ascii="Courier New" w:hAnsi="Courier New" w:cs="Courier New"/>
       </w:rPr>
     </w:lvl>
     <w:lvl w:ilvl="5" w:tplc="04150005" w:tentative="1">
@@ -5186,7 +5174,7 @@
         <w:ind w:left="4320" w:hanging="360"/>
       </w:pPr>
       <w:rPr>
-        <w:rFonts w:ascii="Wingdings" w:hAnsi="Wingdings" w:hint="default"/>
+        <w:rFonts w:hint="default" w:ascii="Wingdings" w:hAnsi="Wingdings"/>
       </w:rPr>
     </w:lvl>
     <w:lvl w:ilvl="6" w:tplc="04150001" w:tentative="1">
@@ -5198,7 +5186,7 @@
         <w:ind w:left="5040" w:hanging="360"/>
       </w:pPr>
       <w:rPr>
-        <w:rFonts w:ascii="Symbol" w:hAnsi="Symbol" w:hint="default"/>
+        <w:rFonts w:hint="default" w:ascii="Symbol" w:hAnsi="Symbol"/>
       </w:rPr>
     </w:lvl>
     <w:lvl w:ilvl="7" w:tplc="04150003" w:tentative="1">
@@ -5210,7 +5198,7 @@
         <w:ind w:left="5760" w:hanging="360"/>
       </w:pPr>
       <w:rPr>
-        <w:rFonts w:ascii="Courier New" w:hAnsi="Courier New" w:cs="Courier New" w:hint="default"/>
+        <w:rFonts w:hint="default" w:ascii="Courier New" w:hAnsi="Courier New" w:cs="Courier New"/>
       </w:rPr>
     </w:lvl>
     <w:lvl w:ilvl="8" w:tplc="04150005" w:tentative="1">
@@ -5222,7 +5210,7 @@
         <w:ind w:left="6480" w:hanging="360"/>
       </w:pPr>
       <w:rPr>
-        <w:rFonts w:ascii="Wingdings" w:hAnsi="Wingdings" w:hint="default"/>
+        <w:rFonts w:hint="default" w:ascii="Wingdings" w:hAnsi="Wingdings"/>
       </w:rPr>
     </w:lvl>
   </w:abstractNum>
@@ -5239,7 +5227,7 @@
         <w:ind w:left="720" w:hanging="360"/>
       </w:pPr>
       <w:rPr>
-        <w:rFonts w:ascii="Symbol" w:hAnsi="Symbol" w:hint="default"/>
+        <w:rFonts w:hint="default" w:ascii="Symbol" w:hAnsi="Symbol"/>
       </w:rPr>
     </w:lvl>
     <w:lvl w:ilvl="1" w:tplc="04150003" w:tentative="1">
@@ -5251,7 +5239,7 @@
         <w:ind w:left="1440" w:hanging="360"/>
       </w:pPr>
       <w:rPr>
-        <w:rFonts w:ascii="Courier New" w:hAnsi="Courier New" w:cs="Courier New" w:hint="default"/>
+        <w:rFonts w:hint="default" w:ascii="Courier New" w:hAnsi="Courier New" w:cs="Courier New"/>
       </w:rPr>
     </w:lvl>
     <w:lvl w:ilvl="2" w:tplc="04150005" w:tentative="1">
@@ -5263,7 +5251,7 @@
         <w:ind w:left="2160" w:hanging="360"/>
       </w:pPr>
       <w:rPr>
-        <w:rFonts w:ascii="Wingdings" w:hAnsi="Wingdings" w:hint="default"/>
+        <w:rFonts w:hint="default" w:ascii="Wingdings" w:hAnsi="Wingdings"/>
       </w:rPr>
     </w:lvl>
     <w:lvl w:ilvl="3" w:tplc="04150001" w:tentative="1">
@@ -5275,7 +5263,7 @@
         <w:ind w:left="2880" w:hanging="360"/>
       </w:pPr>
       <w:rPr>
-        <w:rFonts w:ascii="Symbol" w:hAnsi="Symbol" w:hint="default"/>
+        <w:rFonts w:hint="default" w:ascii="Symbol" w:hAnsi="Symbol"/>
       </w:rPr>
     </w:lvl>
     <w:lvl w:ilvl="4" w:tplc="04150003" w:tentative="1">
@@ -5287,7 +5275,7 @@
         <w:ind w:left="3600" w:hanging="360"/>
       </w:pPr>
       <w:rPr>
-        <w:rFonts w:ascii="Courier New" w:hAnsi="Courier New" w:cs="Courier New" w:hint="default"/>
+        <w:rFonts w:hint="default" w:ascii="Courier New" w:hAnsi="Courier New" w:cs="Courier New"/>
       </w:rPr>
     </w:lvl>
     <w:lvl w:ilvl="5" w:tplc="04150005" w:tentative="1">
@@ -5299,7 +5287,7 @@
         <w:ind w:left="4320" w:hanging="360"/>
       </w:pPr>
       <w:rPr>
-        <w:rFonts w:ascii="Wingdings" w:hAnsi="Wingdings" w:hint="default"/>
+        <w:rFonts w:hint="default" w:ascii="Wingdings" w:hAnsi="Wingdings"/>
       </w:rPr>
     </w:lvl>
     <w:lvl w:ilvl="6" w:tplc="04150001" w:tentative="1">
@@ -5311,7 +5299,7 @@
         <w:ind w:left="5040" w:hanging="360"/>
       </w:pPr>
       <w:rPr>
-        <w:rFonts w:ascii="Symbol" w:hAnsi="Symbol" w:hint="default"/>
+        <w:rFonts w:hint="default" w:ascii="Symbol" w:hAnsi="Symbol"/>
       </w:rPr>
     </w:lvl>
     <w:lvl w:ilvl="7" w:tplc="04150003" w:tentative="1">
@@ -5323,7 +5311,7 @@
         <w:ind w:left="5760" w:hanging="360"/>
       </w:pPr>
       <w:rPr>
-        <w:rFonts w:ascii="Courier New" w:hAnsi="Courier New" w:cs="Courier New" w:hint="default"/>
+        <w:rFonts w:hint="default" w:ascii="Courier New" w:hAnsi="Courier New" w:cs="Courier New"/>
       </w:rPr>
     </w:lvl>
     <w:lvl w:ilvl="8" w:tplc="04150005" w:tentative="1">
@@ -5335,7 +5323,7 @@
         <w:ind w:left="6480" w:hanging="360"/>
       </w:pPr>
       <w:rPr>
-        <w:rFonts w:ascii="Wingdings" w:hAnsi="Wingdings" w:hint="default"/>
+        <w:rFonts w:hint="default" w:ascii="Wingdings" w:hAnsi="Wingdings"/>
       </w:rPr>
     </w:lvl>
   </w:abstractNum>
@@ -5359,7 +5347,7 @@
   <w:docDefaults>
     <w:rPrDefault>
       <w:rPr>
-        <w:rFonts w:asciiTheme="minorHAnsi" w:eastAsiaTheme="minorHAnsi" w:hAnsiTheme="minorHAnsi" w:cstheme="minorBidi"/>
+        <w:rFonts w:asciiTheme="minorHAnsi" w:hAnsiTheme="minorHAnsi" w:eastAsiaTheme="minorHAnsi" w:cstheme="minorBidi"/>
         <w:sz w:val="22"/>
         <w:szCs w:val="22"/>
         <w:lang w:val="pl-PL" w:eastAsia="en-US" w:bidi="ar-SA"/>
@@ -5374,14 +5362,14 @@
   <w:latentStyles w:defLockedState="0" w:defUIPriority="99" w:defSemiHidden="0" w:defUnhideWhenUsed="0" w:defQFormat="0" w:count="376">
     <w:lsdException w:name="Normal" w:uiPriority="0" w:qFormat="1"/>
     <w:lsdException w:name="heading 1" w:uiPriority="9" w:qFormat="1"/>
-    <w:lsdException w:name="heading 2" w:semiHidden="1" w:uiPriority="9" w:unhideWhenUsed="1" w:qFormat="1"/>
-    <w:lsdException w:name="heading 3" w:semiHidden="1" w:uiPriority="9" w:unhideWhenUsed="1" w:qFormat="1"/>
-    <w:lsdException w:name="heading 4" w:semiHidden="1" w:uiPriority="9" w:unhideWhenUsed="1" w:qFormat="1"/>
-    <w:lsdException w:name="heading 5" w:semiHidden="1" w:uiPriority="9" w:unhideWhenUsed="1" w:qFormat="1"/>
-    <w:lsdException w:name="heading 6" w:semiHidden="1" w:uiPriority="9" w:unhideWhenUsed="1" w:qFormat="1"/>
-    <w:lsdException w:name="heading 7" w:semiHidden="1" w:uiPriority="9" w:unhideWhenUsed="1" w:qFormat="1"/>
-    <w:lsdException w:name="heading 8" w:semiHidden="1" w:uiPriority="9" w:unhideWhenUsed="1" w:qFormat="1"/>
-    <w:lsdException w:name="heading 9" w:semiHidden="1" w:uiPriority="9" w:unhideWhenUsed="1" w:qFormat="1"/>
+    <w:lsdException w:name="heading 2" w:uiPriority="9" w:semiHidden="1" w:unhideWhenUsed="1" w:qFormat="1"/>
+    <w:lsdException w:name="heading 3" w:uiPriority="9" w:semiHidden="1" w:unhideWhenUsed="1" w:qFormat="1"/>
+    <w:lsdException w:name="heading 4" w:uiPriority="9" w:semiHidden="1" w:unhideWhenUsed="1" w:qFormat="1"/>
+    <w:lsdException w:name="heading 5" w:uiPriority="9" w:semiHidden="1" w:unhideWhenUsed="1" w:qFormat="1"/>
+    <w:lsdException w:name="heading 6" w:uiPriority="9" w:semiHidden="1" w:unhideWhenUsed="1" w:qFormat="1"/>
+    <w:lsdException w:name="heading 7" w:uiPriority="9" w:semiHidden="1" w:unhideWhenUsed="1" w:qFormat="1"/>
+    <w:lsdException w:name="heading 8" w:uiPriority="9" w:semiHidden="1" w:unhideWhenUsed="1" w:qFormat="1"/>
+    <w:lsdException w:name="heading 9" w:uiPriority="9" w:semiHidden="1" w:unhideWhenUsed="1" w:qFormat="1"/>
     <w:lsdException w:name="index 1" w:semiHidden="1" w:unhideWhenUsed="1"/>
     <w:lsdException w:name="index 2" w:semiHidden="1" w:unhideWhenUsed="1"/>
     <w:lsdException w:name="index 3" w:semiHidden="1" w:unhideWhenUsed="1"/>
@@ -5391,22 +5379,22 @@
     <w:lsdException w:name="index 7" w:semiHidden="1" w:unhideWhenUsed="1"/>
     <w:lsdException w:name="index 8" w:semiHidden="1" w:unhideWhenUsed="1"/>
     <w:lsdException w:name="index 9" w:semiHidden="1" w:unhideWhenUsed="1"/>
-    <w:lsdException w:name="toc 1" w:semiHidden="1" w:uiPriority="39" w:unhideWhenUsed="1"/>
-    <w:lsdException w:name="toc 2" w:semiHidden="1" w:uiPriority="39" w:unhideWhenUsed="1"/>
-    <w:lsdException w:name="toc 3" w:semiHidden="1" w:uiPriority="39" w:unhideWhenUsed="1"/>
-    <w:lsdException w:name="toc 4" w:semiHidden="1" w:uiPriority="39" w:unhideWhenUsed="1"/>
-    <w:lsdException w:name="toc 5" w:semiHidden="1" w:uiPriority="39" w:unhideWhenUsed="1"/>
-    <w:lsdException w:name="toc 6" w:semiHidden="1" w:uiPriority="39" w:unhideWhenUsed="1"/>
-    <w:lsdException w:name="toc 7" w:semiHidden="1" w:uiPriority="39" w:unhideWhenUsed="1"/>
-    <w:lsdException w:name="toc 8" w:semiHidden="1" w:uiPriority="39" w:unhideWhenUsed="1"/>
-    <w:lsdException w:name="toc 9" w:semiHidden="1" w:uiPriority="39" w:unhideWhenUsed="1"/>
+    <w:lsdException w:name="toc 1" w:uiPriority="39" w:semiHidden="1" w:unhideWhenUsed="1"/>
+    <w:lsdException w:name="toc 2" w:uiPriority="39" w:semiHidden="1" w:unhideWhenUsed="1"/>
+    <w:lsdException w:name="toc 3" w:uiPriority="39" w:semiHidden="1" w:unhideWhenUsed="1"/>
+    <w:lsdException w:name="toc 4" w:uiPriority="39" w:semiHidden="1" w:unhideWhenUsed="1"/>
+    <w:lsdException w:name="toc 5" w:uiPriority="39" w:semiHidden="1" w:unhideWhenUsed="1"/>
+    <w:lsdException w:name="toc 6" w:uiPriority="39" w:semiHidden="1" w:unhideWhenUsed="1"/>
+    <w:lsdException w:name="toc 7" w:uiPriority="39" w:semiHidden="1" w:unhideWhenUsed="1"/>
+    <w:lsdException w:name="toc 8" w:uiPriority="39" w:semiHidden="1" w:unhideWhenUsed="1"/>
+    <w:lsdException w:name="toc 9" w:uiPriority="39" w:semiHidden="1" w:unhideWhenUsed="1"/>
     <w:lsdException w:name="Normal Indent" w:semiHidden="1" w:unhideWhenUsed="1"/>
     <w:lsdException w:name="footnote text" w:semiHidden="1" w:unhideWhenUsed="1"/>
     <w:lsdException w:name="annotation text" w:semiHidden="1" w:unhideWhenUsed="1"/>
     <w:lsdException w:name="header" w:semiHidden="1" w:unhideWhenUsed="1"/>
     <w:lsdException w:name="footer" w:semiHidden="1" w:unhideWhenUsed="1"/>
     <w:lsdException w:name="index heading" w:semiHidden="1" w:unhideWhenUsed="1"/>
-    <w:lsdException w:name="caption" w:semiHidden="1" w:uiPriority="35" w:unhideWhenUsed="1" w:qFormat="1"/>
+    <w:lsdException w:name="caption" w:uiPriority="35" w:semiHidden="1" w:unhideWhenUsed="1" w:qFormat="1"/>
     <w:lsdException w:name="table of figures" w:semiHidden="1" w:unhideWhenUsed="1"/>
     <w:lsdException w:name="envelope address" w:semiHidden="1" w:unhideWhenUsed="1"/>
     <w:lsdException w:name="envelope return" w:semiHidden="1" w:unhideWhenUsed="1"/>
@@ -5437,7 +5425,7 @@
     <w:lsdException w:name="Title" w:uiPriority="10" w:qFormat="1"/>
     <w:lsdException w:name="Closing" w:semiHidden="1" w:unhideWhenUsed="1"/>
     <w:lsdException w:name="Signature" w:semiHidden="1" w:unhideWhenUsed="1"/>
-    <w:lsdException w:name="Default Paragraph Font" w:semiHidden="1" w:uiPriority="1" w:unhideWhenUsed="1"/>
+    <w:lsdException w:name="Default Paragraph Font" w:uiPriority="1" w:semiHidden="1" w:unhideWhenUsed="1"/>
     <w:lsdException w:name="Body Text" w:semiHidden="1" w:unhideWhenUsed="1"/>
     <w:lsdException w:name="Body Text Indent" w:semiHidden="1" w:unhideWhenUsed="1"/>
     <w:lsdException w:name="List Continue" w:semiHidden="1" w:unhideWhenUsed="1"/>
@@ -5637,8 +5625,8 @@
     <w:lsdException w:name="Subtle Reference" w:uiPriority="31" w:qFormat="1"/>
     <w:lsdException w:name="Intense Reference" w:uiPriority="32" w:qFormat="1"/>
     <w:lsdException w:name="Book Title" w:uiPriority="33" w:qFormat="1"/>
-    <w:lsdException w:name="Bibliography" w:semiHidden="1" w:uiPriority="37" w:unhideWhenUsed="1"/>
-    <w:lsdException w:name="TOC Heading" w:semiHidden="1" w:uiPriority="39" w:unhideWhenUsed="1" w:qFormat="1"/>
+    <w:lsdException w:name="Bibliography" w:uiPriority="37" w:semiHidden="1" w:unhideWhenUsed="1"/>
+    <w:lsdException w:name="TOC Heading" w:uiPriority="39" w:semiHidden="1" w:unhideWhenUsed="1" w:qFormat="1"/>
     <w:lsdException w:name="Plain Table 1" w:uiPriority="41"/>
     <w:lsdException w:name="Plain Table 2" w:uiPriority="42"/>
     <w:lsdException w:name="Plain Table 3" w:uiPriority="43"/>
@@ -5749,7 +5737,7 @@
     <w:lsdException w:name="Unresolved Mention" w:semiHidden="1" w:unhideWhenUsed="1"/>
     <w:lsdException w:name="Smart Link" w:semiHidden="1" w:unhideWhenUsed="1"/>
   </w:latentStyles>
-  <w:style w:type="paragraph" w:default="1" w:styleId="Normalny">
+  <w:style w:type="paragraph" w:styleId="Normalny" w:default="1">
     <w:name w:val="Normal"/>
     <w:qFormat/>
     <w:rsid w:val="00F72FF2"/>
@@ -5757,13 +5745,13 @@
       <w:spacing w:line="256" w:lineRule="auto"/>
     </w:pPr>
   </w:style>
-  <w:style w:type="character" w:default="1" w:styleId="Domylnaczcionkaakapitu">
+  <w:style w:type="character" w:styleId="Domylnaczcionkaakapitu" w:default="1">
     <w:name w:val="Default Paragraph Font"/>
     <w:uiPriority w:val="1"/>
     <w:semiHidden/>
     <w:unhideWhenUsed/>
   </w:style>
-  <w:style w:type="table" w:default="1" w:styleId="Standardowy">
+  <w:style w:type="table" w:styleId="Standardowy" w:default="1">
     <w:name w:val="Normal Table"/>
     <w:uiPriority w:val="99"/>
     <w:semiHidden/>
@@ -5778,7 +5766,7 @@
       </w:tblCellMar>
     </w:tblPr>
   </w:style>
-  <w:style w:type="numbering" w:default="1" w:styleId="Bezlisty">
+  <w:style w:type="numbering" w:styleId="Bezlisty" w:default="1">
     <w:name w:val="No List"/>
     <w:uiPriority w:val="99"/>
     <w:semiHidden/>
@@ -5795,12 +5783,12 @@
     <w:tblPr>
       <w:tblInd w:w="0" w:type="nil"/>
       <w:tblBorders>
-        <w:top w:val="single" w:sz="4" w:space="0" w:color="auto"/>
-        <w:left w:val="single" w:sz="4" w:space="0" w:color="auto"/>
-        <w:bottom w:val="single" w:sz="4" w:space="0" w:color="auto"/>
-        <w:right w:val="single" w:sz="4" w:space="0" w:color="auto"/>
-        <w:insideH w:val="single" w:sz="4" w:space="0" w:color="auto"/>
-        <w:insideV w:val="single" w:sz="4" w:space="0" w:color="auto"/>
+        <w:top w:val="single" w:color="auto" w:sz="4" w:space="0"/>
+        <w:left w:val="single" w:color="auto" w:sz="4" w:space="0"/>
+        <w:bottom w:val="single" w:color="auto" w:sz="4" w:space="0"/>
+        <w:right w:val="single" w:color="auto" w:sz="4" w:space="0"/>
+        <w:insideH w:val="single" w:color="auto" w:sz="4" w:space="0"/>
+        <w:insideV w:val="single" w:color="auto" w:sz="4" w:space="0"/>
       </w:tblBorders>
     </w:tblPr>
   </w:style>
@@ -5830,7 +5818,7 @@
       <w:spacing w:after="0" w:line="240" w:lineRule="auto"/>
     </w:pPr>
   </w:style>
-  <w:style w:type="character" w:customStyle="1" w:styleId="NagwekZnak">
+  <w:style w:type="character" w:styleId="NagwekZnak" w:customStyle="1">
     <w:name w:val="Nagłówek Znak"/>
     <w:basedOn w:val="Domylnaczcionkaakapitu"/>
     <w:link w:val="Nagwek"/>
@@ -5852,7 +5840,7 @@
       <w:spacing w:after="0" w:line="240" w:lineRule="auto"/>
     </w:pPr>
   </w:style>
-  <w:style w:type="character" w:customStyle="1" w:styleId="StopkaZnak">
+  <w:style w:type="character" w:styleId="StopkaZnak" w:customStyle="1">
     <w:name w:val="Stopka Znak"/>
     <w:basedOn w:val="Domylnaczcionkaakapitu"/>
     <w:link w:val="Stopka"/>

</xml_diff>

<commit_message>
(Hopefully) fixed Django project
</commit_message>
<xml_diff>
--- a/ZIO_harmonogram.docx
+++ b/ZIO_harmonogram.docx
@@ -1,6 +1,6 @@
 
 <file path=word/document.xml><?xml version="1.0" encoding="utf-8"?>
-<w:document xmlns:wpc="http://schemas.microsoft.com/office/word/2010/wordprocessingCanvas" xmlns:cx="http://schemas.microsoft.com/office/drawing/2014/chartex" xmlns:cx1="http://schemas.microsoft.com/office/drawing/2015/9/8/chartex" xmlns:cx2="http://schemas.microsoft.com/office/drawing/2015/10/21/chartex" xmlns:cx3="http://schemas.microsoft.com/office/drawing/2016/5/9/chartex" xmlns:cx4="http://schemas.microsoft.com/office/drawing/2016/5/10/chartex" xmlns:cx5="http://schemas.microsoft.com/office/drawing/2016/5/11/chartex" xmlns:cx6="http://schemas.microsoft.com/office/drawing/2016/5/12/chartex" xmlns:cx7="http://schemas.microsoft.com/office/drawing/2016/5/13/chartex" xmlns:cx8="http://schemas.microsoft.com/office/drawing/2016/5/14/chartex" xmlns:mc="http://schemas.openxmlformats.org/markup-compatibility/2006" xmlns:aink="http://schemas.microsoft.com/office/drawing/2016/ink" xmlns:am3d="http://schemas.microsoft.com/office/drawing/2017/model3d" xmlns:o="urn:schemas-microsoft-com:office:office" xmlns:r="http://schemas.openxmlformats.org/officeDocument/2006/relationships" xmlns:m="http://schemas.openxmlformats.org/officeDocument/2006/math" xmlns:v="urn:schemas-microsoft-com:vml" xmlns:wp14="http://schemas.microsoft.com/office/word/2010/wordprocessingDrawing" xmlns:wp="http://schemas.openxmlformats.org/drawingml/2006/wordprocessingDrawing" xmlns:w10="urn:schemas-microsoft-com:office:word" xmlns:w="http://schemas.openxmlformats.org/wordprocessingml/2006/main" xmlns:w14="http://schemas.microsoft.com/office/word/2010/wordml" xmlns:w15="http://schemas.microsoft.com/office/word/2012/wordml" xmlns:w16cex="http://schemas.microsoft.com/office/word/2018/wordml/cex" xmlns:w16cid="http://schemas.microsoft.com/office/word/2016/wordml/cid" xmlns:w16="http://schemas.microsoft.com/office/word/2018/wordml" xmlns:w16se="http://schemas.microsoft.com/office/word/2015/wordml/symex" xmlns:wpg="http://schemas.microsoft.com/office/word/2010/wordprocessingGroup" xmlns:wpi="http://schemas.microsoft.com/office/word/2010/wordprocessingInk" xmlns:wne="http://schemas.microsoft.com/office/word/2006/wordml" xmlns:wps="http://schemas.microsoft.com/office/word/2010/wordprocessingShape" xmlns:a="http://schemas.openxmlformats.org/drawingml/2006/main" xmlns:pic="http://schemas.openxmlformats.org/drawingml/2006/picture" xmlns:a14="http://schemas.microsoft.com/office/drawing/2010/main" mc:Ignorable="w14 w15 w16se w16cid w16 w16cex wp14">
+<w:document xmlns:wpc="http://schemas.microsoft.com/office/word/2010/wordprocessingCanvas" xmlns:cx="http://schemas.microsoft.com/office/drawing/2014/chartex" xmlns:cx1="http://schemas.microsoft.com/office/drawing/2015/9/8/chartex" xmlns:cx2="http://schemas.microsoft.com/office/drawing/2015/10/21/chartex" xmlns:cx3="http://schemas.microsoft.com/office/drawing/2016/5/9/chartex" xmlns:cx4="http://schemas.microsoft.com/office/drawing/2016/5/10/chartex" xmlns:cx5="http://schemas.microsoft.com/office/drawing/2016/5/11/chartex" xmlns:cx6="http://schemas.microsoft.com/office/drawing/2016/5/12/chartex" xmlns:cx7="http://schemas.microsoft.com/office/drawing/2016/5/13/chartex" xmlns:cx8="http://schemas.microsoft.com/office/drawing/2016/5/14/chartex" xmlns:mc="http://schemas.openxmlformats.org/markup-compatibility/2006" xmlns:aink="http://schemas.microsoft.com/office/drawing/2016/ink" xmlns:am3d="http://schemas.microsoft.com/office/drawing/2017/model3d" xmlns:o="urn:schemas-microsoft-com:office:office" xmlns:r="http://schemas.openxmlformats.org/officeDocument/2006/relationships" xmlns:m="http://schemas.openxmlformats.org/officeDocument/2006/math" xmlns:v="urn:schemas-microsoft-com:vml" xmlns:wp14="http://schemas.microsoft.com/office/word/2010/wordprocessingDrawing" xmlns:wp="http://schemas.openxmlformats.org/drawingml/2006/wordprocessingDrawing" xmlns:w10="urn:schemas-microsoft-com:office:word" xmlns:w="http://schemas.openxmlformats.org/wordprocessingml/2006/main" xmlns:w14="http://schemas.microsoft.com/office/word/2010/wordml" xmlns:w15="http://schemas.microsoft.com/office/word/2012/wordml" xmlns:w16cex="http://schemas.microsoft.com/office/word/2018/wordml/cex" xmlns:w16cid="http://schemas.microsoft.com/office/word/2016/wordml/cid" xmlns:w16="http://schemas.microsoft.com/office/word/2018/wordml" xmlns:w16se="http://schemas.microsoft.com/office/word/2015/wordml/symex" xmlns:wpg="http://schemas.microsoft.com/office/word/2010/wordprocessingGroup" xmlns:wpi="http://schemas.microsoft.com/office/word/2010/wordprocessingInk" xmlns:wne="http://schemas.microsoft.com/office/word/2006/wordml" xmlns:wps="http://schemas.microsoft.com/office/word/2010/wordprocessingShape" mc:Ignorable="w14 w15 w16se w16cid w16 w16cex wp14">
   <w:body>
     <w:tbl>
       <w:tblPr>
@@ -19,10 +19,10 @@
           <w:tcPr>
             <w:tcW w:w="2689" w:type="dxa"/>
             <w:tcBorders>
-              <w:top w:val="single" w:color="auto" w:sz="4" w:space="0"/>
-              <w:left w:val="single" w:color="auto" w:sz="4" w:space="0"/>
-              <w:bottom w:val="single" w:color="auto" w:sz="4" w:space="0"/>
-              <w:right w:val="single" w:color="auto" w:sz="4" w:space="0"/>
+              <w:top w:val="single" w:sz="4" w:space="0" w:color="auto"/>
+              <w:left w:val="single" w:sz="4" w:space="0" w:color="auto"/>
+              <w:bottom w:val="single" w:sz="4" w:space="0" w:color="auto"/>
+              <w:right w:val="single" w:sz="4" w:space="0" w:color="auto"/>
             </w:tcBorders>
             <w:hideMark/>
           </w:tcPr>
@@ -46,10 +46,10 @@
           <w:tcPr>
             <w:tcW w:w="1416" w:type="dxa"/>
             <w:tcBorders>
-              <w:top w:val="single" w:color="auto" w:sz="4" w:space="0"/>
-              <w:left w:val="single" w:color="auto" w:sz="4" w:space="0"/>
-              <w:bottom w:val="single" w:color="auto" w:sz="4" w:space="0"/>
-              <w:right w:val="single" w:color="auto" w:sz="4" w:space="0"/>
+              <w:top w:val="single" w:sz="4" w:space="0" w:color="auto"/>
+              <w:left w:val="single" w:sz="4" w:space="0" w:color="auto"/>
+              <w:bottom w:val="single" w:sz="4" w:space="0" w:color="auto"/>
+              <w:right w:val="single" w:sz="4" w:space="0" w:color="auto"/>
             </w:tcBorders>
             <w:hideMark/>
           </w:tcPr>
@@ -69,10 +69,10 @@
           <w:tcPr>
             <w:tcW w:w="2689" w:type="dxa"/>
             <w:tcBorders>
-              <w:top w:val="single" w:color="auto" w:sz="4" w:space="0"/>
-              <w:left w:val="single" w:color="auto" w:sz="4" w:space="0"/>
-              <w:bottom w:val="single" w:color="auto" w:sz="4" w:space="0"/>
-              <w:right w:val="single" w:color="auto" w:sz="4" w:space="0"/>
+              <w:top w:val="single" w:sz="4" w:space="0" w:color="auto"/>
+              <w:left w:val="single" w:sz="4" w:space="0" w:color="auto"/>
+              <w:bottom w:val="single" w:sz="4" w:space="0" w:color="auto"/>
+              <w:right w:val="single" w:sz="4" w:space="0" w:color="auto"/>
             </w:tcBorders>
             <w:hideMark/>
           </w:tcPr>
@@ -90,10 +90,10 @@
           <w:tcPr>
             <w:tcW w:w="1416" w:type="dxa"/>
             <w:tcBorders>
-              <w:top w:val="single" w:color="auto" w:sz="4" w:space="0"/>
-              <w:left w:val="single" w:color="auto" w:sz="4" w:space="0"/>
-              <w:bottom w:val="single" w:color="auto" w:sz="4" w:space="0"/>
-              <w:right w:val="single" w:color="auto" w:sz="4" w:space="0"/>
+              <w:top w:val="single" w:sz="4" w:space="0" w:color="auto"/>
+              <w:left w:val="single" w:sz="4" w:space="0" w:color="auto"/>
+              <w:bottom w:val="single" w:sz="4" w:space="0" w:color="auto"/>
+              <w:right w:val="single" w:sz="4" w:space="0" w:color="auto"/>
             </w:tcBorders>
             <w:hideMark/>
           </w:tcPr>
@@ -113,10 +113,10 @@
           <w:tcPr>
             <w:tcW w:w="2689" w:type="dxa"/>
             <w:tcBorders>
-              <w:top w:val="single" w:color="auto" w:sz="4" w:space="0"/>
-              <w:left w:val="single" w:color="auto" w:sz="4" w:space="0"/>
-              <w:bottom w:val="single" w:color="auto" w:sz="4" w:space="0"/>
-              <w:right w:val="single" w:color="auto" w:sz="4" w:space="0"/>
+              <w:top w:val="single" w:sz="4" w:space="0" w:color="auto"/>
+              <w:left w:val="single" w:sz="4" w:space="0" w:color="auto"/>
+              <w:bottom w:val="single" w:sz="4" w:space="0" w:color="auto"/>
+              <w:right w:val="single" w:sz="4" w:space="0" w:color="auto"/>
             </w:tcBorders>
             <w:hideMark/>
           </w:tcPr>
@@ -134,10 +134,10 @@
           <w:tcPr>
             <w:tcW w:w="1416" w:type="dxa"/>
             <w:tcBorders>
-              <w:top w:val="single" w:color="auto" w:sz="4" w:space="0"/>
-              <w:left w:val="single" w:color="auto" w:sz="4" w:space="0"/>
-              <w:bottom w:val="single" w:color="auto" w:sz="4" w:space="0"/>
-              <w:right w:val="single" w:color="auto" w:sz="4" w:space="0"/>
+              <w:top w:val="single" w:sz="4" w:space="0" w:color="auto"/>
+              <w:left w:val="single" w:sz="4" w:space="0" w:color="auto"/>
+              <w:bottom w:val="single" w:sz="4" w:space="0" w:color="auto"/>
+              <w:right w:val="single" w:sz="4" w:space="0" w:color="auto"/>
             </w:tcBorders>
             <w:hideMark/>
           </w:tcPr>
@@ -157,10 +157,10 @@
           <w:tcPr>
             <w:tcW w:w="2689" w:type="dxa"/>
             <w:tcBorders>
-              <w:top w:val="single" w:color="auto" w:sz="4" w:space="0"/>
-              <w:left w:val="single" w:color="auto" w:sz="4" w:space="0"/>
-              <w:bottom w:val="single" w:color="auto" w:sz="4" w:space="0"/>
-              <w:right w:val="single" w:color="auto" w:sz="4" w:space="0"/>
+              <w:top w:val="single" w:sz="4" w:space="0" w:color="auto"/>
+              <w:left w:val="single" w:sz="4" w:space="0" w:color="auto"/>
+              <w:bottom w:val="single" w:sz="4" w:space="0" w:color="auto"/>
+              <w:right w:val="single" w:sz="4" w:space="0" w:color="auto"/>
             </w:tcBorders>
             <w:hideMark/>
           </w:tcPr>
@@ -183,10 +183,10 @@
           <w:tcPr>
             <w:tcW w:w="1416" w:type="dxa"/>
             <w:tcBorders>
-              <w:top w:val="single" w:color="auto" w:sz="4" w:space="0"/>
-              <w:left w:val="single" w:color="auto" w:sz="4" w:space="0"/>
-              <w:bottom w:val="single" w:color="auto" w:sz="4" w:space="0"/>
-              <w:right w:val="single" w:color="auto" w:sz="4" w:space="0"/>
+              <w:top w:val="single" w:sz="4" w:space="0" w:color="auto"/>
+              <w:left w:val="single" w:sz="4" w:space="0" w:color="auto"/>
+              <w:bottom w:val="single" w:sz="4" w:space="0" w:color="auto"/>
+              <w:right w:val="single" w:sz="4" w:space="0" w:color="auto"/>
             </w:tcBorders>
             <w:hideMark/>
           </w:tcPr>
@@ -206,10 +206,10 @@
           <w:tcPr>
             <w:tcW w:w="2689" w:type="dxa"/>
             <w:tcBorders>
-              <w:top w:val="single" w:color="auto" w:sz="4" w:space="0"/>
-              <w:left w:val="single" w:color="auto" w:sz="4" w:space="0"/>
-              <w:bottom w:val="single" w:color="auto" w:sz="4" w:space="0"/>
-              <w:right w:val="single" w:color="auto" w:sz="4" w:space="0"/>
+              <w:top w:val="single" w:sz="4" w:space="0" w:color="auto"/>
+              <w:left w:val="single" w:sz="4" w:space="0" w:color="auto"/>
+              <w:bottom w:val="single" w:sz="4" w:space="0" w:color="auto"/>
+              <w:right w:val="single" w:sz="4" w:space="0" w:color="auto"/>
             </w:tcBorders>
             <w:hideMark/>
           </w:tcPr>
@@ -232,10 +232,10 @@
           <w:tcPr>
             <w:tcW w:w="1416" w:type="dxa"/>
             <w:tcBorders>
-              <w:top w:val="single" w:color="auto" w:sz="4" w:space="0"/>
-              <w:left w:val="single" w:color="auto" w:sz="4" w:space="0"/>
-              <w:bottom w:val="single" w:color="auto" w:sz="4" w:space="0"/>
-              <w:right w:val="single" w:color="auto" w:sz="4" w:space="0"/>
+              <w:top w:val="single" w:sz="4" w:space="0" w:color="auto"/>
+              <w:left w:val="single" w:sz="4" w:space="0" w:color="auto"/>
+              <w:bottom w:val="single" w:sz="4" w:space="0" w:color="auto"/>
+              <w:right w:val="single" w:sz="4" w:space="0" w:color="auto"/>
             </w:tcBorders>
             <w:hideMark/>
           </w:tcPr>
@@ -336,10 +336,10 @@
           <w:tcPr>
             <w:tcW w:w="554" w:type="dxa"/>
             <w:tcBorders>
-              <w:top w:val="single" w:color="auto" w:sz="4" w:space="0"/>
-              <w:left w:val="single" w:color="auto" w:sz="4" w:space="0"/>
-              <w:bottom w:val="single" w:color="auto" w:sz="4" w:space="0"/>
-              <w:right w:val="single" w:color="auto" w:sz="4" w:space="0"/>
+              <w:top w:val="single" w:sz="4" w:space="0" w:color="auto"/>
+              <w:left w:val="single" w:sz="4" w:space="0" w:color="auto"/>
+              <w:bottom w:val="single" w:sz="4" w:space="0" w:color="auto"/>
+              <w:right w:val="single" w:sz="4" w:space="0" w:color="auto"/>
             </w:tcBorders>
             <w:hideMark/>
           </w:tcPr>
@@ -359,10 +359,10 @@
           <w:tcPr>
             <w:tcW w:w="4261" w:type="dxa"/>
             <w:tcBorders>
-              <w:top w:val="single" w:color="auto" w:sz="4" w:space="0"/>
-              <w:left w:val="single" w:color="auto" w:sz="4" w:space="0"/>
-              <w:bottom w:val="single" w:color="auto" w:sz="4" w:space="0"/>
-              <w:right w:val="single" w:color="auto" w:sz="4" w:space="0"/>
+              <w:top w:val="single" w:sz="4" w:space="0" w:color="auto"/>
+              <w:left w:val="single" w:sz="4" w:space="0" w:color="auto"/>
+              <w:bottom w:val="single" w:sz="4" w:space="0" w:color="auto"/>
+              <w:right w:val="single" w:sz="4" w:space="0" w:color="auto"/>
             </w:tcBorders>
             <w:hideMark/>
           </w:tcPr>
@@ -380,10 +380,10 @@
           <w:tcPr>
             <w:tcW w:w="2835" w:type="dxa"/>
             <w:tcBorders>
-              <w:top w:val="single" w:color="auto" w:sz="4" w:space="0"/>
-              <w:left w:val="single" w:color="auto" w:sz="4" w:space="0"/>
-              <w:bottom w:val="single" w:color="auto" w:sz="4" w:space="0"/>
-              <w:right w:val="single" w:color="auto" w:sz="4" w:space="0"/>
+              <w:top w:val="single" w:sz="4" w:space="0" w:color="auto"/>
+              <w:left w:val="single" w:sz="4" w:space="0" w:color="auto"/>
+              <w:bottom w:val="single" w:sz="4" w:space="0" w:color="auto"/>
+              <w:right w:val="single" w:sz="4" w:space="0" w:color="auto"/>
             </w:tcBorders>
             <w:hideMark/>
           </w:tcPr>
@@ -401,10 +401,10 @@
           <w:tcPr>
             <w:tcW w:w="1993" w:type="dxa"/>
             <w:tcBorders>
-              <w:top w:val="single" w:color="auto" w:sz="4" w:space="0"/>
-              <w:left w:val="single" w:color="auto" w:sz="4" w:space="0"/>
-              <w:bottom w:val="single" w:color="auto" w:sz="4" w:space="0"/>
-              <w:right w:val="single" w:color="auto" w:sz="4" w:space="0"/>
+              <w:top w:val="single" w:sz="4" w:space="0" w:color="auto"/>
+              <w:left w:val="single" w:sz="4" w:space="0" w:color="auto"/>
+              <w:bottom w:val="single" w:sz="4" w:space="0" w:color="auto"/>
+              <w:right w:val="single" w:sz="4" w:space="0" w:color="auto"/>
             </w:tcBorders>
             <w:hideMark/>
           </w:tcPr>
@@ -427,10 +427,10 @@
           <w:tcPr>
             <w:tcW w:w="554" w:type="dxa"/>
             <w:tcBorders>
-              <w:top w:val="single" w:color="auto" w:sz="4" w:space="0"/>
-              <w:left w:val="single" w:color="auto" w:sz="4" w:space="0"/>
-              <w:bottom w:val="single" w:color="auto" w:sz="4" w:space="0"/>
-              <w:right w:val="single" w:color="auto" w:sz="4" w:space="0"/>
+              <w:top w:val="single" w:sz="4" w:space="0" w:color="auto"/>
+              <w:left w:val="single" w:sz="4" w:space="0" w:color="auto"/>
+              <w:bottom w:val="single" w:sz="4" w:space="0" w:color="auto"/>
+              <w:right w:val="single" w:sz="4" w:space="0" w:color="auto"/>
             </w:tcBorders>
             <w:hideMark/>
           </w:tcPr>
@@ -448,10 +448,10 @@
           <w:tcPr>
             <w:tcW w:w="4261" w:type="dxa"/>
             <w:tcBorders>
-              <w:top w:val="single" w:color="auto" w:sz="4" w:space="0"/>
-              <w:left w:val="single" w:color="auto" w:sz="4" w:space="0"/>
-              <w:bottom w:val="single" w:color="auto" w:sz="4" w:space="0"/>
-              <w:right w:val="single" w:color="auto" w:sz="4" w:space="0"/>
+              <w:top w:val="single" w:sz="4" w:space="0" w:color="auto"/>
+              <w:left w:val="single" w:sz="4" w:space="0" w:color="auto"/>
+              <w:bottom w:val="single" w:sz="4" w:space="0" w:color="auto"/>
+              <w:right w:val="single" w:sz="4" w:space="0" w:color="auto"/>
             </w:tcBorders>
           </w:tcPr>
           <w:p>
@@ -480,10 +480,10 @@
           <w:tcPr>
             <w:tcW w:w="2835" w:type="dxa"/>
             <w:tcBorders>
-              <w:top w:val="single" w:color="auto" w:sz="4" w:space="0"/>
-              <w:left w:val="single" w:color="auto" w:sz="4" w:space="0"/>
-              <w:bottom w:val="single" w:color="auto" w:sz="4" w:space="0"/>
-              <w:right w:val="single" w:color="auto" w:sz="4" w:space="0"/>
+              <w:top w:val="single" w:sz="4" w:space="0" w:color="auto"/>
+              <w:left w:val="single" w:sz="4" w:space="0" w:color="auto"/>
+              <w:bottom w:val="single" w:sz="4" w:space="0" w:color="auto"/>
+              <w:right w:val="single" w:sz="4" w:space="0" w:color="auto"/>
             </w:tcBorders>
           </w:tcPr>
           <w:p>
@@ -500,10 +500,10 @@
           <w:tcPr>
             <w:tcW w:w="1993" w:type="dxa"/>
             <w:tcBorders>
-              <w:top w:val="single" w:color="auto" w:sz="4" w:space="0"/>
-              <w:left w:val="single" w:color="auto" w:sz="4" w:space="0"/>
-              <w:bottom w:val="single" w:color="auto" w:sz="4" w:space="0"/>
-              <w:right w:val="single" w:color="auto" w:sz="4" w:space="0"/>
+              <w:top w:val="single" w:sz="4" w:space="0" w:color="auto"/>
+              <w:left w:val="single" w:sz="4" w:space="0" w:color="auto"/>
+              <w:bottom w:val="single" w:sz="4" w:space="0" w:color="auto"/>
+              <w:right w:val="single" w:sz="4" w:space="0" w:color="auto"/>
             </w:tcBorders>
           </w:tcPr>
           <w:p>
@@ -530,10 +530,10 @@
           <w:tcPr>
             <w:tcW w:w="554" w:type="dxa"/>
             <w:tcBorders>
-              <w:top w:val="single" w:color="auto" w:sz="4" w:space="0"/>
-              <w:left w:val="single" w:color="auto" w:sz="4" w:space="0"/>
-              <w:bottom w:val="single" w:color="auto" w:sz="4" w:space="0"/>
-              <w:right w:val="single" w:color="auto" w:sz="4" w:space="0"/>
+              <w:top w:val="single" w:sz="4" w:space="0" w:color="auto"/>
+              <w:left w:val="single" w:sz="4" w:space="0" w:color="auto"/>
+              <w:bottom w:val="single" w:sz="4" w:space="0" w:color="auto"/>
+              <w:right w:val="single" w:sz="4" w:space="0" w:color="auto"/>
             </w:tcBorders>
             <w:hideMark/>
           </w:tcPr>
@@ -551,10 +551,10 @@
           <w:tcPr>
             <w:tcW w:w="4261" w:type="dxa"/>
             <w:tcBorders>
-              <w:top w:val="single" w:color="auto" w:sz="4" w:space="0"/>
-              <w:left w:val="single" w:color="auto" w:sz="4" w:space="0"/>
-              <w:bottom w:val="single" w:color="auto" w:sz="4" w:space="0"/>
-              <w:right w:val="single" w:color="auto" w:sz="4" w:space="0"/>
+              <w:top w:val="single" w:sz="4" w:space="0" w:color="auto"/>
+              <w:left w:val="single" w:sz="4" w:space="0" w:color="auto"/>
+              <w:bottom w:val="single" w:sz="4" w:space="0" w:color="auto"/>
+              <w:right w:val="single" w:sz="4" w:space="0" w:color="auto"/>
             </w:tcBorders>
           </w:tcPr>
           <w:p>
@@ -586,10 +586,10 @@
           <w:tcPr>
             <w:tcW w:w="2835" w:type="dxa"/>
             <w:tcBorders>
-              <w:top w:val="single" w:color="auto" w:sz="4" w:space="0"/>
-              <w:left w:val="single" w:color="auto" w:sz="4" w:space="0"/>
-              <w:bottom w:val="single" w:color="auto" w:sz="4" w:space="0"/>
-              <w:right w:val="single" w:color="auto" w:sz="4" w:space="0"/>
+              <w:top w:val="single" w:sz="4" w:space="0" w:color="auto"/>
+              <w:left w:val="single" w:sz="4" w:space="0" w:color="auto"/>
+              <w:bottom w:val="single" w:sz="4" w:space="0" w:color="auto"/>
+              <w:right w:val="single" w:sz="4" w:space="0" w:color="auto"/>
             </w:tcBorders>
           </w:tcPr>
           <w:p>
@@ -606,10 +606,10 @@
           <w:tcPr>
             <w:tcW w:w="1993" w:type="dxa"/>
             <w:tcBorders>
-              <w:top w:val="single" w:color="auto" w:sz="4" w:space="0"/>
-              <w:left w:val="single" w:color="auto" w:sz="4" w:space="0"/>
-              <w:bottom w:val="single" w:color="auto" w:sz="4" w:space="0"/>
-              <w:right w:val="single" w:color="auto" w:sz="4" w:space="0"/>
+              <w:top w:val="single" w:sz="4" w:space="0" w:color="auto"/>
+              <w:left w:val="single" w:sz="4" w:space="0" w:color="auto"/>
+              <w:bottom w:val="single" w:sz="4" w:space="0" w:color="auto"/>
+              <w:right w:val="single" w:sz="4" w:space="0" w:color="auto"/>
             </w:tcBorders>
           </w:tcPr>
           <w:p>
@@ -636,10 +636,10 @@
           <w:tcPr>
             <w:tcW w:w="554" w:type="dxa"/>
             <w:tcBorders>
-              <w:top w:val="single" w:color="auto" w:sz="4" w:space="0"/>
-              <w:left w:val="single" w:color="auto" w:sz="4" w:space="0"/>
-              <w:bottom w:val="single" w:color="auto" w:sz="4" w:space="0"/>
-              <w:right w:val="single" w:color="auto" w:sz="4" w:space="0"/>
+              <w:top w:val="single" w:sz="4" w:space="0" w:color="auto"/>
+              <w:left w:val="single" w:sz="4" w:space="0" w:color="auto"/>
+              <w:bottom w:val="single" w:sz="4" w:space="0" w:color="auto"/>
+              <w:right w:val="single" w:sz="4" w:space="0" w:color="auto"/>
             </w:tcBorders>
             <w:hideMark/>
           </w:tcPr>
@@ -657,10 +657,10 @@
           <w:tcPr>
             <w:tcW w:w="4261" w:type="dxa"/>
             <w:tcBorders>
-              <w:top w:val="single" w:color="auto" w:sz="4" w:space="0"/>
-              <w:left w:val="single" w:color="auto" w:sz="4" w:space="0"/>
-              <w:bottom w:val="single" w:color="auto" w:sz="4" w:space="0"/>
-              <w:right w:val="single" w:color="auto" w:sz="4" w:space="0"/>
+              <w:top w:val="single" w:sz="4" w:space="0" w:color="auto"/>
+              <w:left w:val="single" w:sz="4" w:space="0" w:color="auto"/>
+              <w:bottom w:val="single" w:sz="4" w:space="0" w:color="auto"/>
+              <w:right w:val="single" w:sz="4" w:space="0" w:color="auto"/>
             </w:tcBorders>
           </w:tcPr>
           <w:p>
@@ -689,10 +689,10 @@
           <w:tcPr>
             <w:tcW w:w="2835" w:type="dxa"/>
             <w:tcBorders>
-              <w:top w:val="single" w:color="auto" w:sz="4" w:space="0"/>
-              <w:left w:val="single" w:color="auto" w:sz="4" w:space="0"/>
-              <w:bottom w:val="single" w:color="auto" w:sz="4" w:space="0"/>
-              <w:right w:val="single" w:color="auto" w:sz="4" w:space="0"/>
+              <w:top w:val="single" w:sz="4" w:space="0" w:color="auto"/>
+              <w:left w:val="single" w:sz="4" w:space="0" w:color="auto"/>
+              <w:bottom w:val="single" w:sz="4" w:space="0" w:color="auto"/>
+              <w:right w:val="single" w:sz="4" w:space="0" w:color="auto"/>
             </w:tcBorders>
           </w:tcPr>
           <w:p>
@@ -709,10 +709,10 @@
           <w:tcPr>
             <w:tcW w:w="1993" w:type="dxa"/>
             <w:tcBorders>
-              <w:top w:val="single" w:color="auto" w:sz="4" w:space="0"/>
-              <w:left w:val="single" w:color="auto" w:sz="4" w:space="0"/>
-              <w:bottom w:val="single" w:color="auto" w:sz="4" w:space="0"/>
-              <w:right w:val="single" w:color="auto" w:sz="4" w:space="0"/>
+              <w:top w:val="single" w:sz="4" w:space="0" w:color="auto"/>
+              <w:left w:val="single" w:sz="4" w:space="0" w:color="auto"/>
+              <w:bottom w:val="single" w:sz="4" w:space="0" w:color="auto"/>
+              <w:right w:val="single" w:sz="4" w:space="0" w:color="auto"/>
             </w:tcBorders>
           </w:tcPr>
           <w:p>
@@ -734,10 +734,10 @@
           <w:tcPr>
             <w:tcW w:w="554" w:type="dxa"/>
             <w:tcBorders>
-              <w:top w:val="single" w:color="auto" w:sz="4" w:space="0"/>
-              <w:left w:val="single" w:color="auto" w:sz="4" w:space="0"/>
-              <w:bottom w:val="single" w:color="auto" w:sz="4" w:space="0"/>
-              <w:right w:val="single" w:color="auto" w:sz="4" w:space="0"/>
+              <w:top w:val="single" w:sz="4" w:space="0" w:color="auto"/>
+              <w:left w:val="single" w:sz="4" w:space="0" w:color="auto"/>
+              <w:bottom w:val="single" w:sz="4" w:space="0" w:color="auto"/>
+              <w:right w:val="single" w:sz="4" w:space="0" w:color="auto"/>
             </w:tcBorders>
             <w:hideMark/>
           </w:tcPr>
@@ -755,10 +755,10 @@
           <w:tcPr>
             <w:tcW w:w="4261" w:type="dxa"/>
             <w:tcBorders>
-              <w:top w:val="single" w:color="auto" w:sz="4" w:space="0"/>
-              <w:left w:val="single" w:color="auto" w:sz="4" w:space="0"/>
-              <w:bottom w:val="single" w:color="auto" w:sz="4" w:space="0"/>
-              <w:right w:val="single" w:color="auto" w:sz="4" w:space="0"/>
+              <w:top w:val="single" w:sz="4" w:space="0" w:color="auto"/>
+              <w:left w:val="single" w:sz="4" w:space="0" w:color="auto"/>
+              <w:bottom w:val="single" w:sz="4" w:space="0" w:color="auto"/>
+              <w:right w:val="single" w:sz="4" w:space="0" w:color="auto"/>
             </w:tcBorders>
           </w:tcPr>
           <w:p>
@@ -787,10 +787,10 @@
           <w:tcPr>
             <w:tcW w:w="2835" w:type="dxa"/>
             <w:tcBorders>
-              <w:top w:val="single" w:color="auto" w:sz="4" w:space="0"/>
-              <w:left w:val="single" w:color="auto" w:sz="4" w:space="0"/>
-              <w:bottom w:val="single" w:color="auto" w:sz="4" w:space="0"/>
-              <w:right w:val="single" w:color="auto" w:sz="4" w:space="0"/>
+              <w:top w:val="single" w:sz="4" w:space="0" w:color="auto"/>
+              <w:left w:val="single" w:sz="4" w:space="0" w:color="auto"/>
+              <w:bottom w:val="single" w:sz="4" w:space="0" w:color="auto"/>
+              <w:right w:val="single" w:sz="4" w:space="0" w:color="auto"/>
             </w:tcBorders>
           </w:tcPr>
           <w:p>
@@ -807,10 +807,10 @@
           <w:tcPr>
             <w:tcW w:w="1993" w:type="dxa"/>
             <w:tcBorders>
-              <w:top w:val="single" w:color="auto" w:sz="4" w:space="0"/>
-              <w:left w:val="single" w:color="auto" w:sz="4" w:space="0"/>
-              <w:bottom w:val="single" w:color="auto" w:sz="4" w:space="0"/>
-              <w:right w:val="single" w:color="auto" w:sz="4" w:space="0"/>
+              <w:top w:val="single" w:sz="4" w:space="0" w:color="auto"/>
+              <w:left w:val="single" w:sz="4" w:space="0" w:color="auto"/>
+              <w:bottom w:val="single" w:sz="4" w:space="0" w:color="auto"/>
+              <w:right w:val="single" w:sz="4" w:space="0" w:color="auto"/>
             </w:tcBorders>
           </w:tcPr>
           <w:p>
@@ -832,10 +832,10 @@
           <w:tcPr>
             <w:tcW w:w="554" w:type="dxa"/>
             <w:tcBorders>
-              <w:top w:val="single" w:color="auto" w:sz="4" w:space="0"/>
-              <w:left w:val="single" w:color="auto" w:sz="4" w:space="0"/>
-              <w:bottom w:val="single" w:color="auto" w:sz="4" w:space="0"/>
-              <w:right w:val="single" w:color="auto" w:sz="4" w:space="0"/>
+              <w:top w:val="single" w:sz="4" w:space="0" w:color="auto"/>
+              <w:left w:val="single" w:sz="4" w:space="0" w:color="auto"/>
+              <w:bottom w:val="single" w:sz="4" w:space="0" w:color="auto"/>
+              <w:right w:val="single" w:sz="4" w:space="0" w:color="auto"/>
             </w:tcBorders>
             <w:hideMark/>
           </w:tcPr>
@@ -853,10 +853,10 @@
           <w:tcPr>
             <w:tcW w:w="4261" w:type="dxa"/>
             <w:tcBorders>
-              <w:top w:val="single" w:color="auto" w:sz="4" w:space="0"/>
-              <w:left w:val="single" w:color="auto" w:sz="4" w:space="0"/>
-              <w:bottom w:val="single" w:color="auto" w:sz="4" w:space="0"/>
-              <w:right w:val="single" w:color="auto" w:sz="4" w:space="0"/>
+              <w:top w:val="single" w:sz="4" w:space="0" w:color="auto"/>
+              <w:left w:val="single" w:sz="4" w:space="0" w:color="auto"/>
+              <w:bottom w:val="single" w:sz="4" w:space="0" w:color="auto"/>
+              <w:right w:val="single" w:sz="4" w:space="0" w:color="auto"/>
             </w:tcBorders>
           </w:tcPr>
           <w:p>
@@ -890,10 +890,10 @@
           <w:tcPr>
             <w:tcW w:w="2835" w:type="dxa"/>
             <w:tcBorders>
-              <w:top w:val="single" w:color="auto" w:sz="4" w:space="0"/>
-              <w:left w:val="single" w:color="auto" w:sz="4" w:space="0"/>
-              <w:bottom w:val="single" w:color="auto" w:sz="4" w:space="0"/>
-              <w:right w:val="single" w:color="auto" w:sz="4" w:space="0"/>
+              <w:top w:val="single" w:sz="4" w:space="0" w:color="auto"/>
+              <w:left w:val="single" w:sz="4" w:space="0" w:color="auto"/>
+              <w:bottom w:val="single" w:sz="4" w:space="0" w:color="auto"/>
+              <w:right w:val="single" w:sz="4" w:space="0" w:color="auto"/>
             </w:tcBorders>
           </w:tcPr>
           <w:p>
@@ -910,10 +910,10 @@
           <w:tcPr>
             <w:tcW w:w="1993" w:type="dxa"/>
             <w:tcBorders>
-              <w:top w:val="single" w:color="auto" w:sz="4" w:space="0"/>
-              <w:left w:val="single" w:color="auto" w:sz="4" w:space="0"/>
-              <w:bottom w:val="single" w:color="auto" w:sz="4" w:space="0"/>
-              <w:right w:val="single" w:color="auto" w:sz="4" w:space="0"/>
+              <w:top w:val="single" w:sz="4" w:space="0" w:color="auto"/>
+              <w:left w:val="single" w:sz="4" w:space="0" w:color="auto"/>
+              <w:bottom w:val="single" w:sz="4" w:space="0" w:color="auto"/>
+              <w:right w:val="single" w:sz="4" w:space="0" w:color="auto"/>
             </w:tcBorders>
           </w:tcPr>
           <w:p>
@@ -940,10 +940,10 @@
           <w:tcPr>
             <w:tcW w:w="554" w:type="dxa"/>
             <w:tcBorders>
-              <w:top w:val="single" w:color="auto" w:sz="4" w:space="0"/>
-              <w:left w:val="single" w:color="auto" w:sz="4" w:space="0"/>
-              <w:bottom w:val="single" w:color="auto" w:sz="4" w:space="0"/>
-              <w:right w:val="single" w:color="auto" w:sz="4" w:space="0"/>
+              <w:top w:val="single" w:sz="4" w:space="0" w:color="auto"/>
+              <w:left w:val="single" w:sz="4" w:space="0" w:color="auto"/>
+              <w:bottom w:val="single" w:sz="4" w:space="0" w:color="auto"/>
+              <w:right w:val="single" w:sz="4" w:space="0" w:color="auto"/>
             </w:tcBorders>
             <w:hideMark/>
           </w:tcPr>
@@ -961,10 +961,10 @@
           <w:tcPr>
             <w:tcW w:w="4261" w:type="dxa"/>
             <w:tcBorders>
-              <w:top w:val="single" w:color="auto" w:sz="4" w:space="0"/>
-              <w:left w:val="single" w:color="auto" w:sz="4" w:space="0"/>
-              <w:bottom w:val="single" w:color="auto" w:sz="4" w:space="0"/>
-              <w:right w:val="single" w:color="auto" w:sz="4" w:space="0"/>
+              <w:top w:val="single" w:sz="4" w:space="0" w:color="auto"/>
+              <w:left w:val="single" w:sz="4" w:space="0" w:color="auto"/>
+              <w:bottom w:val="single" w:sz="4" w:space="0" w:color="auto"/>
+              <w:right w:val="single" w:sz="4" w:space="0" w:color="auto"/>
             </w:tcBorders>
           </w:tcPr>
           <w:p>
@@ -998,10 +998,10 @@
           <w:tcPr>
             <w:tcW w:w="2835" w:type="dxa"/>
             <w:tcBorders>
-              <w:top w:val="single" w:color="auto" w:sz="4" w:space="0"/>
-              <w:left w:val="single" w:color="auto" w:sz="4" w:space="0"/>
-              <w:bottom w:val="single" w:color="auto" w:sz="4" w:space="0"/>
-              <w:right w:val="single" w:color="auto" w:sz="4" w:space="0"/>
+              <w:top w:val="single" w:sz="4" w:space="0" w:color="auto"/>
+              <w:left w:val="single" w:sz="4" w:space="0" w:color="auto"/>
+              <w:bottom w:val="single" w:sz="4" w:space="0" w:color="auto"/>
+              <w:right w:val="single" w:sz="4" w:space="0" w:color="auto"/>
             </w:tcBorders>
           </w:tcPr>
           <w:p>
@@ -1018,10 +1018,10 @@
           <w:tcPr>
             <w:tcW w:w="1993" w:type="dxa"/>
             <w:tcBorders>
-              <w:top w:val="single" w:color="auto" w:sz="4" w:space="0"/>
-              <w:left w:val="single" w:color="auto" w:sz="4" w:space="0"/>
-              <w:bottom w:val="single" w:color="auto" w:sz="4" w:space="0"/>
-              <w:right w:val="single" w:color="auto" w:sz="4" w:space="0"/>
+              <w:top w:val="single" w:sz="4" w:space="0" w:color="auto"/>
+              <w:left w:val="single" w:sz="4" w:space="0" w:color="auto"/>
+              <w:bottom w:val="single" w:sz="4" w:space="0" w:color="auto"/>
+              <w:right w:val="single" w:sz="4" w:space="0" w:color="auto"/>
             </w:tcBorders>
           </w:tcPr>
           <w:p>
@@ -1048,10 +1048,10 @@
           <w:tcPr>
             <w:tcW w:w="554" w:type="dxa"/>
             <w:tcBorders>
-              <w:top w:val="single" w:color="auto" w:sz="4" w:space="0"/>
-              <w:left w:val="single" w:color="auto" w:sz="4" w:space="0"/>
-              <w:bottom w:val="single" w:color="auto" w:sz="4" w:space="0"/>
-              <w:right w:val="single" w:color="auto" w:sz="4" w:space="0"/>
+              <w:top w:val="single" w:sz="4" w:space="0" w:color="auto"/>
+              <w:left w:val="single" w:sz="4" w:space="0" w:color="auto"/>
+              <w:bottom w:val="single" w:sz="4" w:space="0" w:color="auto"/>
+              <w:right w:val="single" w:sz="4" w:space="0" w:color="auto"/>
             </w:tcBorders>
             <w:hideMark/>
           </w:tcPr>
@@ -1069,10 +1069,10 @@
           <w:tcPr>
             <w:tcW w:w="4261" w:type="dxa"/>
             <w:tcBorders>
-              <w:top w:val="single" w:color="auto" w:sz="4" w:space="0"/>
-              <w:left w:val="single" w:color="auto" w:sz="4" w:space="0"/>
-              <w:bottom w:val="single" w:color="auto" w:sz="4" w:space="0"/>
-              <w:right w:val="single" w:color="auto" w:sz="4" w:space="0"/>
+              <w:top w:val="single" w:sz="4" w:space="0" w:color="auto"/>
+              <w:left w:val="single" w:sz="4" w:space="0" w:color="auto"/>
+              <w:bottom w:val="single" w:sz="4" w:space="0" w:color="auto"/>
+              <w:right w:val="single" w:sz="4" w:space="0" w:color="auto"/>
             </w:tcBorders>
             <w:hideMark/>
           </w:tcPr>
@@ -1096,10 +1096,10 @@
           <w:tcPr>
             <w:tcW w:w="2835" w:type="dxa"/>
             <w:tcBorders>
-              <w:top w:val="single" w:color="auto" w:sz="4" w:space="0"/>
-              <w:left w:val="single" w:color="auto" w:sz="4" w:space="0"/>
-              <w:bottom w:val="single" w:color="auto" w:sz="4" w:space="0"/>
-              <w:right w:val="single" w:color="auto" w:sz="4" w:space="0"/>
+              <w:top w:val="single" w:sz="4" w:space="0" w:color="auto"/>
+              <w:left w:val="single" w:sz="4" w:space="0" w:color="auto"/>
+              <w:bottom w:val="single" w:sz="4" w:space="0" w:color="auto"/>
+              <w:right w:val="single" w:sz="4" w:space="0" w:color="auto"/>
             </w:tcBorders>
             <w:hideMark/>
           </w:tcPr>
@@ -1117,10 +1117,10 @@
           <w:tcPr>
             <w:tcW w:w="1993" w:type="dxa"/>
             <w:tcBorders>
-              <w:top w:val="single" w:color="auto" w:sz="4" w:space="0"/>
-              <w:left w:val="single" w:color="auto" w:sz="4" w:space="0"/>
-              <w:bottom w:val="single" w:color="auto" w:sz="4" w:space="0"/>
-              <w:right w:val="single" w:color="auto" w:sz="4" w:space="0"/>
+              <w:top w:val="single" w:sz="4" w:space="0" w:color="auto"/>
+              <w:left w:val="single" w:sz="4" w:space="0" w:color="auto"/>
+              <w:bottom w:val="single" w:sz="4" w:space="0" w:color="auto"/>
+              <w:right w:val="single" w:sz="4" w:space="0" w:color="auto"/>
             </w:tcBorders>
             <w:hideMark/>
           </w:tcPr>
@@ -1143,10 +1143,10 @@
           <w:tcPr>
             <w:tcW w:w="554" w:type="dxa"/>
             <w:tcBorders>
-              <w:top w:val="single" w:color="auto" w:sz="4" w:space="0"/>
-              <w:left w:val="single" w:color="auto" w:sz="4" w:space="0"/>
-              <w:bottom w:val="single" w:color="auto" w:sz="4" w:space="0"/>
-              <w:right w:val="single" w:color="auto" w:sz="4" w:space="0"/>
+              <w:top w:val="single" w:sz="4" w:space="0" w:color="auto"/>
+              <w:left w:val="single" w:sz="4" w:space="0" w:color="auto"/>
+              <w:bottom w:val="single" w:sz="4" w:space="0" w:color="auto"/>
+              <w:right w:val="single" w:sz="4" w:space="0" w:color="auto"/>
             </w:tcBorders>
           </w:tcPr>
           <w:p>
@@ -1163,10 +1163,10 @@
           <w:tcPr>
             <w:tcW w:w="4261" w:type="dxa"/>
             <w:tcBorders>
-              <w:top w:val="single" w:color="auto" w:sz="4" w:space="0"/>
-              <w:left w:val="single" w:color="auto" w:sz="4" w:space="0"/>
-              <w:bottom w:val="single" w:color="auto" w:sz="4" w:space="0"/>
-              <w:right w:val="single" w:color="auto" w:sz="4" w:space="0"/>
+              <w:top w:val="single" w:sz="4" w:space="0" w:color="auto"/>
+              <w:left w:val="single" w:sz="4" w:space="0" w:color="auto"/>
+              <w:bottom w:val="single" w:sz="4" w:space="0" w:color="auto"/>
+              <w:right w:val="single" w:sz="4" w:space="0" w:color="auto"/>
             </w:tcBorders>
           </w:tcPr>
           <w:p>
@@ -1188,10 +1188,10 @@
           <w:tcPr>
             <w:tcW w:w="2835" w:type="dxa"/>
             <w:tcBorders>
-              <w:top w:val="single" w:color="auto" w:sz="4" w:space="0"/>
-              <w:left w:val="single" w:color="auto" w:sz="4" w:space="0"/>
-              <w:bottom w:val="single" w:color="auto" w:sz="4" w:space="0"/>
-              <w:right w:val="single" w:color="auto" w:sz="4" w:space="0"/>
+              <w:top w:val="single" w:sz="4" w:space="0" w:color="auto"/>
+              <w:left w:val="single" w:sz="4" w:space="0" w:color="auto"/>
+              <w:bottom w:val="single" w:sz="4" w:space="0" w:color="auto"/>
+              <w:right w:val="single" w:sz="4" w:space="0" w:color="auto"/>
             </w:tcBorders>
           </w:tcPr>
           <w:p>
@@ -1208,10 +1208,10 @@
           <w:tcPr>
             <w:tcW w:w="1993" w:type="dxa"/>
             <w:tcBorders>
-              <w:top w:val="single" w:color="auto" w:sz="4" w:space="0"/>
-              <w:left w:val="single" w:color="auto" w:sz="4" w:space="0"/>
-              <w:bottom w:val="single" w:color="auto" w:sz="4" w:space="0"/>
-              <w:right w:val="single" w:color="auto" w:sz="4" w:space="0"/>
+              <w:top w:val="single" w:sz="4" w:space="0" w:color="auto"/>
+              <w:left w:val="single" w:sz="4" w:space="0" w:color="auto"/>
+              <w:bottom w:val="single" w:sz="4" w:space="0" w:color="auto"/>
+              <w:right w:val="single" w:sz="4" w:space="0" w:color="auto"/>
             </w:tcBorders>
           </w:tcPr>
           <w:p>
@@ -1266,10 +1266,10 @@
           <w:tcPr>
             <w:tcW w:w="554" w:type="dxa"/>
             <w:tcBorders>
-              <w:top w:val="single" w:color="auto" w:sz="4" w:space="0"/>
-              <w:left w:val="single" w:color="auto" w:sz="4" w:space="0"/>
-              <w:bottom w:val="single" w:color="auto" w:sz="4" w:space="0"/>
-              <w:right w:val="single" w:color="auto" w:sz="4" w:space="0"/>
+              <w:top w:val="single" w:sz="4" w:space="0" w:color="auto"/>
+              <w:left w:val="single" w:sz="4" w:space="0" w:color="auto"/>
+              <w:bottom w:val="single" w:sz="4" w:space="0" w:color="auto"/>
+              <w:right w:val="single" w:sz="4" w:space="0" w:color="auto"/>
             </w:tcBorders>
             <w:hideMark/>
           </w:tcPr>
@@ -1289,10 +1289,10 @@
           <w:tcPr>
             <w:tcW w:w="4261" w:type="dxa"/>
             <w:tcBorders>
-              <w:top w:val="single" w:color="auto" w:sz="4" w:space="0"/>
-              <w:left w:val="single" w:color="auto" w:sz="4" w:space="0"/>
-              <w:bottom w:val="single" w:color="auto" w:sz="4" w:space="0"/>
-              <w:right w:val="single" w:color="auto" w:sz="4" w:space="0"/>
+              <w:top w:val="single" w:sz="4" w:space="0" w:color="auto"/>
+              <w:left w:val="single" w:sz="4" w:space="0" w:color="auto"/>
+              <w:bottom w:val="single" w:sz="4" w:space="0" w:color="auto"/>
+              <w:right w:val="single" w:sz="4" w:space="0" w:color="auto"/>
             </w:tcBorders>
             <w:hideMark/>
           </w:tcPr>
@@ -1310,10 +1310,10 @@
           <w:tcPr>
             <w:tcW w:w="2835" w:type="dxa"/>
             <w:tcBorders>
-              <w:top w:val="single" w:color="auto" w:sz="4" w:space="0"/>
-              <w:left w:val="single" w:color="auto" w:sz="4" w:space="0"/>
-              <w:bottom w:val="single" w:color="auto" w:sz="4" w:space="0"/>
-              <w:right w:val="single" w:color="auto" w:sz="4" w:space="0"/>
+              <w:top w:val="single" w:sz="4" w:space="0" w:color="auto"/>
+              <w:left w:val="single" w:sz="4" w:space="0" w:color="auto"/>
+              <w:bottom w:val="single" w:sz="4" w:space="0" w:color="auto"/>
+              <w:right w:val="single" w:sz="4" w:space="0" w:color="auto"/>
             </w:tcBorders>
             <w:hideMark/>
           </w:tcPr>
@@ -1331,10 +1331,10 @@
           <w:tcPr>
             <w:tcW w:w="1993" w:type="dxa"/>
             <w:tcBorders>
-              <w:top w:val="single" w:color="auto" w:sz="4" w:space="0"/>
-              <w:left w:val="single" w:color="auto" w:sz="4" w:space="0"/>
-              <w:bottom w:val="single" w:color="auto" w:sz="4" w:space="0"/>
-              <w:right w:val="single" w:color="auto" w:sz="4" w:space="0"/>
+              <w:top w:val="single" w:sz="4" w:space="0" w:color="auto"/>
+              <w:left w:val="single" w:sz="4" w:space="0" w:color="auto"/>
+              <w:bottom w:val="single" w:sz="4" w:space="0" w:color="auto"/>
+              <w:right w:val="single" w:sz="4" w:space="0" w:color="auto"/>
             </w:tcBorders>
             <w:hideMark/>
           </w:tcPr>
@@ -1357,10 +1357,10 @@
           <w:tcPr>
             <w:tcW w:w="554" w:type="dxa"/>
             <w:tcBorders>
-              <w:top w:val="single" w:color="auto" w:sz="4" w:space="0"/>
-              <w:left w:val="single" w:color="auto" w:sz="4" w:space="0"/>
-              <w:bottom w:val="single" w:color="auto" w:sz="4" w:space="0"/>
-              <w:right w:val="single" w:color="auto" w:sz="4" w:space="0"/>
+              <w:top w:val="single" w:sz="4" w:space="0" w:color="auto"/>
+              <w:left w:val="single" w:sz="4" w:space="0" w:color="auto"/>
+              <w:bottom w:val="single" w:sz="4" w:space="0" w:color="auto"/>
+              <w:right w:val="single" w:sz="4" w:space="0" w:color="auto"/>
             </w:tcBorders>
             <w:hideMark/>
           </w:tcPr>
@@ -1378,10 +1378,10 @@
           <w:tcPr>
             <w:tcW w:w="4261" w:type="dxa"/>
             <w:tcBorders>
-              <w:top w:val="single" w:color="auto" w:sz="4" w:space="0"/>
-              <w:left w:val="single" w:color="auto" w:sz="4" w:space="0"/>
-              <w:bottom w:val="single" w:color="auto" w:sz="4" w:space="0"/>
-              <w:right w:val="single" w:color="auto" w:sz="4" w:space="0"/>
+              <w:top w:val="single" w:sz="4" w:space="0" w:color="auto"/>
+              <w:left w:val="single" w:sz="4" w:space="0" w:color="auto"/>
+              <w:bottom w:val="single" w:sz="4" w:space="0" w:color="auto"/>
+              <w:right w:val="single" w:sz="4" w:space="0" w:color="auto"/>
             </w:tcBorders>
           </w:tcPr>
           <w:p>
@@ -1410,10 +1410,10 @@
           <w:tcPr>
             <w:tcW w:w="2835" w:type="dxa"/>
             <w:tcBorders>
-              <w:top w:val="single" w:color="auto" w:sz="4" w:space="0"/>
-              <w:left w:val="single" w:color="auto" w:sz="4" w:space="0"/>
-              <w:bottom w:val="single" w:color="auto" w:sz="4" w:space="0"/>
-              <w:right w:val="single" w:color="auto" w:sz="4" w:space="0"/>
+              <w:top w:val="single" w:sz="4" w:space="0" w:color="auto"/>
+              <w:left w:val="single" w:sz="4" w:space="0" w:color="auto"/>
+              <w:bottom w:val="single" w:sz="4" w:space="0" w:color="auto"/>
+              <w:right w:val="single" w:sz="4" w:space="0" w:color="auto"/>
             </w:tcBorders>
             <w:shd w:val="clear" w:color="auto" w:fill="70AD47" w:themeFill="accent6"/>
           </w:tcPr>
@@ -1428,10 +1428,10 @@
           <w:tcPr>
             <w:tcW w:w="1993" w:type="dxa"/>
             <w:tcBorders>
-              <w:top w:val="single" w:color="auto" w:sz="4" w:space="0"/>
-              <w:left w:val="single" w:color="auto" w:sz="4" w:space="0"/>
-              <w:bottom w:val="single" w:color="auto" w:sz="4" w:space="0"/>
-              <w:right w:val="single" w:color="auto" w:sz="4" w:space="0"/>
+              <w:top w:val="single" w:sz="4" w:space="0" w:color="auto"/>
+              <w:left w:val="single" w:sz="4" w:space="0" w:color="auto"/>
+              <w:bottom w:val="single" w:sz="4" w:space="0" w:color="auto"/>
+              <w:right w:val="single" w:sz="4" w:space="0" w:color="auto"/>
             </w:tcBorders>
           </w:tcPr>
           <w:p>
@@ -1458,10 +1458,10 @@
           <w:tcPr>
             <w:tcW w:w="554" w:type="dxa"/>
             <w:tcBorders>
-              <w:top w:val="single" w:color="auto" w:sz="4" w:space="0"/>
-              <w:left w:val="single" w:color="auto" w:sz="4" w:space="0"/>
-              <w:bottom w:val="single" w:color="auto" w:sz="4" w:space="0"/>
-              <w:right w:val="single" w:color="auto" w:sz="4" w:space="0"/>
+              <w:top w:val="single" w:sz="4" w:space="0" w:color="auto"/>
+              <w:left w:val="single" w:sz="4" w:space="0" w:color="auto"/>
+              <w:bottom w:val="single" w:sz="4" w:space="0" w:color="auto"/>
+              <w:right w:val="single" w:sz="4" w:space="0" w:color="auto"/>
             </w:tcBorders>
             <w:hideMark/>
           </w:tcPr>
@@ -1479,10 +1479,10 @@
           <w:tcPr>
             <w:tcW w:w="4261" w:type="dxa"/>
             <w:tcBorders>
-              <w:top w:val="single" w:color="auto" w:sz="4" w:space="0"/>
-              <w:left w:val="single" w:color="auto" w:sz="4" w:space="0"/>
-              <w:bottom w:val="single" w:color="auto" w:sz="4" w:space="0"/>
-              <w:right w:val="single" w:color="auto" w:sz="4" w:space="0"/>
+              <w:top w:val="single" w:sz="4" w:space="0" w:color="auto"/>
+              <w:left w:val="single" w:sz="4" w:space="0" w:color="auto"/>
+              <w:bottom w:val="single" w:sz="4" w:space="0" w:color="auto"/>
+              <w:right w:val="single" w:sz="4" w:space="0" w:color="auto"/>
             </w:tcBorders>
           </w:tcPr>
           <w:p>
@@ -1511,10 +1511,10 @@
           <w:tcPr>
             <w:tcW w:w="2835" w:type="dxa"/>
             <w:tcBorders>
-              <w:top w:val="single" w:color="auto" w:sz="4" w:space="0"/>
-              <w:left w:val="single" w:color="auto" w:sz="4" w:space="0"/>
-              <w:bottom w:val="single" w:color="auto" w:sz="4" w:space="0"/>
-              <w:right w:val="single" w:color="auto" w:sz="4" w:space="0"/>
+              <w:top w:val="single" w:sz="4" w:space="0" w:color="auto"/>
+              <w:left w:val="single" w:sz="4" w:space="0" w:color="auto"/>
+              <w:bottom w:val="single" w:sz="4" w:space="0" w:color="auto"/>
+              <w:right w:val="single" w:sz="4" w:space="0" w:color="auto"/>
             </w:tcBorders>
             <w:shd w:val="clear" w:color="auto" w:fill="70AD47" w:themeFill="accent6"/>
           </w:tcPr>
@@ -1529,10 +1529,10 @@
           <w:tcPr>
             <w:tcW w:w="1993" w:type="dxa"/>
             <w:tcBorders>
-              <w:top w:val="single" w:color="auto" w:sz="4" w:space="0"/>
-              <w:left w:val="single" w:color="auto" w:sz="4" w:space="0"/>
-              <w:bottom w:val="single" w:color="auto" w:sz="4" w:space="0"/>
-              <w:right w:val="single" w:color="auto" w:sz="4" w:space="0"/>
+              <w:top w:val="single" w:sz="4" w:space="0" w:color="auto"/>
+              <w:left w:val="single" w:sz="4" w:space="0" w:color="auto"/>
+              <w:bottom w:val="single" w:sz="4" w:space="0" w:color="auto"/>
+              <w:right w:val="single" w:sz="4" w:space="0" w:color="auto"/>
             </w:tcBorders>
           </w:tcPr>
           <w:p>
@@ -1559,10 +1559,10 @@
           <w:tcPr>
             <w:tcW w:w="554" w:type="dxa"/>
             <w:tcBorders>
-              <w:top w:val="single" w:color="auto" w:sz="4" w:space="0"/>
-              <w:left w:val="single" w:color="auto" w:sz="4" w:space="0"/>
-              <w:bottom w:val="single" w:color="auto" w:sz="4" w:space="0"/>
-              <w:right w:val="single" w:color="auto" w:sz="4" w:space="0"/>
+              <w:top w:val="single" w:sz="4" w:space="0" w:color="auto"/>
+              <w:left w:val="single" w:sz="4" w:space="0" w:color="auto"/>
+              <w:bottom w:val="single" w:sz="4" w:space="0" w:color="auto"/>
+              <w:right w:val="single" w:sz="4" w:space="0" w:color="auto"/>
             </w:tcBorders>
             <w:hideMark/>
           </w:tcPr>
@@ -1580,10 +1580,10 @@
           <w:tcPr>
             <w:tcW w:w="4261" w:type="dxa"/>
             <w:tcBorders>
-              <w:top w:val="single" w:color="auto" w:sz="4" w:space="0"/>
-              <w:left w:val="single" w:color="auto" w:sz="4" w:space="0"/>
-              <w:bottom w:val="single" w:color="auto" w:sz="4" w:space="0"/>
-              <w:right w:val="single" w:color="auto" w:sz="4" w:space="0"/>
+              <w:top w:val="single" w:sz="4" w:space="0" w:color="auto"/>
+              <w:left w:val="single" w:sz="4" w:space="0" w:color="auto"/>
+              <w:bottom w:val="single" w:sz="4" w:space="0" w:color="auto"/>
+              <w:right w:val="single" w:sz="4" w:space="0" w:color="auto"/>
             </w:tcBorders>
           </w:tcPr>
           <w:p>
@@ -1612,10 +1612,10 @@
           <w:tcPr>
             <w:tcW w:w="2835" w:type="dxa"/>
             <w:tcBorders>
-              <w:top w:val="single" w:color="auto" w:sz="4" w:space="0"/>
-              <w:left w:val="single" w:color="auto" w:sz="4" w:space="0"/>
-              <w:bottom w:val="single" w:color="auto" w:sz="4" w:space="0"/>
-              <w:right w:val="single" w:color="auto" w:sz="4" w:space="0"/>
+              <w:top w:val="single" w:sz="4" w:space="0" w:color="auto"/>
+              <w:left w:val="single" w:sz="4" w:space="0" w:color="auto"/>
+              <w:bottom w:val="single" w:sz="4" w:space="0" w:color="auto"/>
+              <w:right w:val="single" w:sz="4" w:space="0" w:color="auto"/>
             </w:tcBorders>
             <w:shd w:val="clear" w:color="auto" w:fill="70AD47" w:themeFill="accent6"/>
           </w:tcPr>
@@ -1630,10 +1630,10 @@
           <w:tcPr>
             <w:tcW w:w="1993" w:type="dxa"/>
             <w:tcBorders>
-              <w:top w:val="single" w:color="auto" w:sz="4" w:space="0"/>
-              <w:left w:val="single" w:color="auto" w:sz="4" w:space="0"/>
-              <w:bottom w:val="single" w:color="auto" w:sz="4" w:space="0"/>
-              <w:right w:val="single" w:color="auto" w:sz="4" w:space="0"/>
+              <w:top w:val="single" w:sz="4" w:space="0" w:color="auto"/>
+              <w:left w:val="single" w:sz="4" w:space="0" w:color="auto"/>
+              <w:bottom w:val="single" w:sz="4" w:space="0" w:color="auto"/>
+              <w:right w:val="single" w:sz="4" w:space="0" w:color="auto"/>
             </w:tcBorders>
           </w:tcPr>
           <w:p>
@@ -1655,10 +1655,10 @@
           <w:tcPr>
             <w:tcW w:w="554" w:type="dxa"/>
             <w:tcBorders>
-              <w:top w:val="single" w:color="auto" w:sz="4" w:space="0"/>
-              <w:left w:val="single" w:color="auto" w:sz="4" w:space="0"/>
-              <w:bottom w:val="single" w:color="auto" w:sz="4" w:space="0"/>
-              <w:right w:val="single" w:color="auto" w:sz="4" w:space="0"/>
+              <w:top w:val="single" w:sz="4" w:space="0" w:color="auto"/>
+              <w:left w:val="single" w:sz="4" w:space="0" w:color="auto"/>
+              <w:bottom w:val="single" w:sz="4" w:space="0" w:color="auto"/>
+              <w:right w:val="single" w:sz="4" w:space="0" w:color="auto"/>
             </w:tcBorders>
             <w:hideMark/>
           </w:tcPr>
@@ -1676,10 +1676,10 @@
           <w:tcPr>
             <w:tcW w:w="4261" w:type="dxa"/>
             <w:tcBorders>
-              <w:top w:val="single" w:color="auto" w:sz="4" w:space="0"/>
-              <w:left w:val="single" w:color="auto" w:sz="4" w:space="0"/>
-              <w:bottom w:val="single" w:color="auto" w:sz="4" w:space="0"/>
-              <w:right w:val="single" w:color="auto" w:sz="4" w:space="0"/>
+              <w:top w:val="single" w:sz="4" w:space="0" w:color="auto"/>
+              <w:left w:val="single" w:sz="4" w:space="0" w:color="auto"/>
+              <w:bottom w:val="single" w:sz="4" w:space="0" w:color="auto"/>
+              <w:right w:val="single" w:sz="4" w:space="0" w:color="auto"/>
             </w:tcBorders>
           </w:tcPr>
           <w:p>
@@ -1708,10 +1708,10 @@
           <w:tcPr>
             <w:tcW w:w="2835" w:type="dxa"/>
             <w:tcBorders>
-              <w:top w:val="single" w:color="auto" w:sz="4" w:space="0"/>
-              <w:left w:val="single" w:color="auto" w:sz="4" w:space="0"/>
-              <w:bottom w:val="single" w:color="auto" w:sz="4" w:space="0"/>
-              <w:right w:val="single" w:color="auto" w:sz="4" w:space="0"/>
+              <w:top w:val="single" w:sz="4" w:space="0" w:color="auto"/>
+              <w:left w:val="single" w:sz="4" w:space="0" w:color="auto"/>
+              <w:bottom w:val="single" w:sz="4" w:space="0" w:color="auto"/>
+              <w:right w:val="single" w:sz="4" w:space="0" w:color="auto"/>
             </w:tcBorders>
             <w:shd w:val="clear" w:color="auto" w:fill="70AD47" w:themeFill="accent6"/>
           </w:tcPr>
@@ -1726,10 +1726,10 @@
           <w:tcPr>
             <w:tcW w:w="1993" w:type="dxa"/>
             <w:tcBorders>
-              <w:top w:val="single" w:color="auto" w:sz="4" w:space="0"/>
-              <w:left w:val="single" w:color="auto" w:sz="4" w:space="0"/>
-              <w:bottom w:val="single" w:color="auto" w:sz="4" w:space="0"/>
-              <w:right w:val="single" w:color="auto" w:sz="4" w:space="0"/>
+              <w:top w:val="single" w:sz="4" w:space="0" w:color="auto"/>
+              <w:left w:val="single" w:sz="4" w:space="0" w:color="auto"/>
+              <w:bottom w:val="single" w:sz="4" w:space="0" w:color="auto"/>
+              <w:right w:val="single" w:sz="4" w:space="0" w:color="auto"/>
             </w:tcBorders>
           </w:tcPr>
           <w:p>
@@ -1751,10 +1751,10 @@
           <w:tcPr>
             <w:tcW w:w="554" w:type="dxa"/>
             <w:tcBorders>
-              <w:top w:val="single" w:color="auto" w:sz="4" w:space="0"/>
-              <w:left w:val="single" w:color="auto" w:sz="4" w:space="0"/>
-              <w:bottom w:val="single" w:color="auto" w:sz="4" w:space="0"/>
-              <w:right w:val="single" w:color="auto" w:sz="4" w:space="0"/>
+              <w:top w:val="single" w:sz="4" w:space="0" w:color="auto"/>
+              <w:left w:val="single" w:sz="4" w:space="0" w:color="auto"/>
+              <w:bottom w:val="single" w:sz="4" w:space="0" w:color="auto"/>
+              <w:right w:val="single" w:sz="4" w:space="0" w:color="auto"/>
             </w:tcBorders>
             <w:hideMark/>
           </w:tcPr>
@@ -1772,10 +1772,10 @@
           <w:tcPr>
             <w:tcW w:w="4261" w:type="dxa"/>
             <w:tcBorders>
-              <w:top w:val="single" w:color="auto" w:sz="4" w:space="0"/>
-              <w:left w:val="single" w:color="auto" w:sz="4" w:space="0"/>
-              <w:bottom w:val="single" w:color="auto" w:sz="4" w:space="0"/>
-              <w:right w:val="single" w:color="auto" w:sz="4" w:space="0"/>
+              <w:top w:val="single" w:sz="4" w:space="0" w:color="auto"/>
+              <w:left w:val="single" w:sz="4" w:space="0" w:color="auto"/>
+              <w:bottom w:val="single" w:sz="4" w:space="0" w:color="auto"/>
+              <w:right w:val="single" w:sz="4" w:space="0" w:color="auto"/>
             </w:tcBorders>
           </w:tcPr>
           <w:p>
@@ -1809,10 +1809,10 @@
           <w:tcPr>
             <w:tcW w:w="2835" w:type="dxa"/>
             <w:tcBorders>
-              <w:top w:val="single" w:color="auto" w:sz="4" w:space="0"/>
-              <w:left w:val="single" w:color="auto" w:sz="4" w:space="0"/>
-              <w:bottom w:val="single" w:color="auto" w:sz="4" w:space="0"/>
-              <w:right w:val="single" w:color="auto" w:sz="4" w:space="0"/>
+              <w:top w:val="single" w:sz="4" w:space="0" w:color="auto"/>
+              <w:left w:val="single" w:sz="4" w:space="0" w:color="auto"/>
+              <w:bottom w:val="single" w:sz="4" w:space="0" w:color="auto"/>
+              <w:right w:val="single" w:sz="4" w:space="0" w:color="auto"/>
             </w:tcBorders>
             <w:shd w:val="clear" w:color="auto" w:fill="70AD47" w:themeFill="accent6"/>
           </w:tcPr>
@@ -1827,10 +1827,10 @@
           <w:tcPr>
             <w:tcW w:w="1993" w:type="dxa"/>
             <w:tcBorders>
-              <w:top w:val="single" w:color="auto" w:sz="4" w:space="0"/>
-              <w:left w:val="single" w:color="auto" w:sz="4" w:space="0"/>
-              <w:bottom w:val="single" w:color="auto" w:sz="4" w:space="0"/>
-              <w:right w:val="single" w:color="auto" w:sz="4" w:space="0"/>
+              <w:top w:val="single" w:sz="4" w:space="0" w:color="auto"/>
+              <w:left w:val="single" w:sz="4" w:space="0" w:color="auto"/>
+              <w:bottom w:val="single" w:sz="4" w:space="0" w:color="auto"/>
+              <w:right w:val="single" w:sz="4" w:space="0" w:color="auto"/>
             </w:tcBorders>
           </w:tcPr>
           <w:p>
@@ -1857,10 +1857,10 @@
           <w:tcPr>
             <w:tcW w:w="554" w:type="dxa"/>
             <w:tcBorders>
-              <w:top w:val="single" w:color="auto" w:sz="4" w:space="0"/>
-              <w:left w:val="single" w:color="auto" w:sz="4" w:space="0"/>
-              <w:bottom w:val="single" w:color="auto" w:sz="4" w:space="0"/>
-              <w:right w:val="single" w:color="auto" w:sz="4" w:space="0"/>
+              <w:top w:val="single" w:sz="4" w:space="0" w:color="auto"/>
+              <w:left w:val="single" w:sz="4" w:space="0" w:color="auto"/>
+              <w:bottom w:val="single" w:sz="4" w:space="0" w:color="auto"/>
+              <w:right w:val="single" w:sz="4" w:space="0" w:color="auto"/>
             </w:tcBorders>
             <w:hideMark/>
           </w:tcPr>
@@ -1878,10 +1878,10 @@
           <w:tcPr>
             <w:tcW w:w="4261" w:type="dxa"/>
             <w:tcBorders>
-              <w:top w:val="single" w:color="auto" w:sz="4" w:space="0"/>
-              <w:left w:val="single" w:color="auto" w:sz="4" w:space="0"/>
-              <w:bottom w:val="single" w:color="auto" w:sz="4" w:space="0"/>
-              <w:right w:val="single" w:color="auto" w:sz="4" w:space="0"/>
+              <w:top w:val="single" w:sz="4" w:space="0" w:color="auto"/>
+              <w:left w:val="single" w:sz="4" w:space="0" w:color="auto"/>
+              <w:bottom w:val="single" w:sz="4" w:space="0" w:color="auto"/>
+              <w:right w:val="single" w:sz="4" w:space="0" w:color="auto"/>
             </w:tcBorders>
           </w:tcPr>
           <w:p>
@@ -1915,10 +1915,10 @@
           <w:tcPr>
             <w:tcW w:w="2835" w:type="dxa"/>
             <w:tcBorders>
-              <w:top w:val="single" w:color="auto" w:sz="4" w:space="0"/>
-              <w:left w:val="single" w:color="auto" w:sz="4" w:space="0"/>
-              <w:bottom w:val="single" w:color="auto" w:sz="4" w:space="0"/>
-              <w:right w:val="single" w:color="auto" w:sz="4" w:space="0"/>
+              <w:top w:val="single" w:sz="4" w:space="0" w:color="auto"/>
+              <w:left w:val="single" w:sz="4" w:space="0" w:color="auto"/>
+              <w:bottom w:val="single" w:sz="4" w:space="0" w:color="auto"/>
+              <w:right w:val="single" w:sz="4" w:space="0" w:color="auto"/>
             </w:tcBorders>
           </w:tcPr>
           <w:p>
@@ -1932,10 +1932,10 @@
           <w:tcPr>
             <w:tcW w:w="1993" w:type="dxa"/>
             <w:tcBorders>
-              <w:top w:val="single" w:color="auto" w:sz="4" w:space="0"/>
-              <w:left w:val="single" w:color="auto" w:sz="4" w:space="0"/>
-              <w:bottom w:val="single" w:color="auto" w:sz="4" w:space="0"/>
-              <w:right w:val="single" w:color="auto" w:sz="4" w:space="0"/>
+              <w:top w:val="single" w:sz="4" w:space="0" w:color="auto"/>
+              <w:left w:val="single" w:sz="4" w:space="0" w:color="auto"/>
+              <w:bottom w:val="single" w:sz="4" w:space="0" w:color="auto"/>
+              <w:right w:val="single" w:sz="4" w:space="0" w:color="auto"/>
             </w:tcBorders>
           </w:tcPr>
           <w:p>
@@ -1962,10 +1962,10 @@
           <w:tcPr>
             <w:tcW w:w="554" w:type="dxa"/>
             <w:tcBorders>
-              <w:top w:val="single" w:color="auto" w:sz="4" w:space="0"/>
-              <w:left w:val="single" w:color="auto" w:sz="4" w:space="0"/>
-              <w:bottom w:val="single" w:color="auto" w:sz="4" w:space="0"/>
-              <w:right w:val="single" w:color="auto" w:sz="4" w:space="0"/>
+              <w:top w:val="single" w:sz="4" w:space="0" w:color="auto"/>
+              <w:left w:val="single" w:sz="4" w:space="0" w:color="auto"/>
+              <w:bottom w:val="single" w:sz="4" w:space="0" w:color="auto"/>
+              <w:right w:val="single" w:sz="4" w:space="0" w:color="auto"/>
             </w:tcBorders>
             <w:hideMark/>
           </w:tcPr>
@@ -1983,10 +1983,10 @@
           <w:tcPr>
             <w:tcW w:w="4261" w:type="dxa"/>
             <w:tcBorders>
-              <w:top w:val="single" w:color="auto" w:sz="4" w:space="0"/>
-              <w:left w:val="single" w:color="auto" w:sz="4" w:space="0"/>
-              <w:bottom w:val="single" w:color="auto" w:sz="4" w:space="0"/>
-              <w:right w:val="single" w:color="auto" w:sz="4" w:space="0"/>
+              <w:top w:val="single" w:sz="4" w:space="0" w:color="auto"/>
+              <w:left w:val="single" w:sz="4" w:space="0" w:color="auto"/>
+              <w:bottom w:val="single" w:sz="4" w:space="0" w:color="auto"/>
+              <w:right w:val="single" w:sz="4" w:space="0" w:color="auto"/>
             </w:tcBorders>
             <w:hideMark/>
           </w:tcPr>
@@ -2010,10 +2010,10 @@
           <w:tcPr>
             <w:tcW w:w="2835" w:type="dxa"/>
             <w:tcBorders>
-              <w:top w:val="single" w:color="auto" w:sz="4" w:space="0"/>
-              <w:left w:val="single" w:color="auto" w:sz="4" w:space="0"/>
-              <w:bottom w:val="single" w:color="auto" w:sz="4" w:space="0"/>
-              <w:right w:val="single" w:color="auto" w:sz="4" w:space="0"/>
+              <w:top w:val="single" w:sz="4" w:space="0" w:color="auto"/>
+              <w:left w:val="single" w:sz="4" w:space="0" w:color="auto"/>
+              <w:bottom w:val="single" w:sz="4" w:space="0" w:color="auto"/>
+              <w:right w:val="single" w:sz="4" w:space="0" w:color="auto"/>
             </w:tcBorders>
             <w:shd w:val="clear" w:color="auto" w:fill="70AD47" w:themeFill="accent6"/>
             <w:hideMark/>
@@ -2041,10 +2041,10 @@
           <w:tcPr>
             <w:tcW w:w="1993" w:type="dxa"/>
             <w:tcBorders>
-              <w:top w:val="single" w:color="auto" w:sz="4" w:space="0"/>
-              <w:left w:val="single" w:color="auto" w:sz="4" w:space="0"/>
-              <w:bottom w:val="single" w:color="auto" w:sz="4" w:space="0"/>
-              <w:right w:val="single" w:color="auto" w:sz="4" w:space="0"/>
+              <w:top w:val="single" w:sz="4" w:space="0" w:color="auto"/>
+              <w:left w:val="single" w:sz="4" w:space="0" w:color="auto"/>
+              <w:bottom w:val="single" w:sz="4" w:space="0" w:color="auto"/>
+              <w:right w:val="single" w:sz="4" w:space="0" w:color="auto"/>
             </w:tcBorders>
             <w:hideMark/>
           </w:tcPr>
@@ -2067,10 +2067,10 @@
           <w:tcPr>
             <w:tcW w:w="554" w:type="dxa"/>
             <w:tcBorders>
-              <w:top w:val="single" w:color="auto" w:sz="4" w:space="0"/>
-              <w:left w:val="single" w:color="auto" w:sz="4" w:space="0"/>
-              <w:bottom w:val="single" w:color="auto" w:sz="4" w:space="0"/>
-              <w:right w:val="single" w:color="auto" w:sz="4" w:space="0"/>
+              <w:top w:val="single" w:sz="4" w:space="0" w:color="auto"/>
+              <w:left w:val="single" w:sz="4" w:space="0" w:color="auto"/>
+              <w:bottom w:val="single" w:sz="4" w:space="0" w:color="auto"/>
+              <w:right w:val="single" w:sz="4" w:space="0" w:color="auto"/>
             </w:tcBorders>
           </w:tcPr>
           <w:p>
@@ -2087,10 +2087,10 @@
           <w:tcPr>
             <w:tcW w:w="4261" w:type="dxa"/>
             <w:tcBorders>
-              <w:top w:val="single" w:color="auto" w:sz="4" w:space="0"/>
-              <w:left w:val="single" w:color="auto" w:sz="4" w:space="0"/>
-              <w:bottom w:val="single" w:color="auto" w:sz="4" w:space="0"/>
-              <w:right w:val="single" w:color="auto" w:sz="4" w:space="0"/>
+              <w:top w:val="single" w:sz="4" w:space="0" w:color="auto"/>
+              <w:left w:val="single" w:sz="4" w:space="0" w:color="auto"/>
+              <w:bottom w:val="single" w:sz="4" w:space="0" w:color="auto"/>
+              <w:right w:val="single" w:sz="4" w:space="0" w:color="auto"/>
             </w:tcBorders>
           </w:tcPr>
           <w:p>
@@ -2112,11 +2112,12 @@
           <w:tcPr>
             <w:tcW w:w="2835" w:type="dxa"/>
             <w:tcBorders>
-              <w:top w:val="single" w:color="auto" w:sz="4" w:space="0"/>
-              <w:left w:val="single" w:color="auto" w:sz="4" w:space="0"/>
-              <w:bottom w:val="single" w:color="auto" w:sz="4" w:space="0"/>
-              <w:right w:val="single" w:color="auto" w:sz="4" w:space="0"/>
-            </w:tcBorders>
+              <w:top w:val="single" w:sz="4" w:space="0" w:color="auto"/>
+              <w:left w:val="single" w:sz="4" w:space="0" w:color="auto"/>
+              <w:bottom w:val="single" w:sz="4" w:space="0" w:color="auto"/>
+              <w:right w:val="single" w:sz="4" w:space="0" w:color="auto"/>
+            </w:tcBorders>
+            <w:shd w:val="clear" w:color="auto" w:fill="70AD47" w:themeFill="accent6"/>
           </w:tcPr>
           <w:p>
             <w:pPr>
@@ -2129,10 +2130,10 @@
           <w:tcPr>
             <w:tcW w:w="1993" w:type="dxa"/>
             <w:tcBorders>
-              <w:top w:val="single" w:color="auto" w:sz="4" w:space="0"/>
-              <w:left w:val="single" w:color="auto" w:sz="4" w:space="0"/>
-              <w:bottom w:val="single" w:color="auto" w:sz="4" w:space="0"/>
-              <w:right w:val="single" w:color="auto" w:sz="4" w:space="0"/>
+              <w:top w:val="single" w:sz="4" w:space="0" w:color="auto"/>
+              <w:left w:val="single" w:sz="4" w:space="0" w:color="auto"/>
+              <w:bottom w:val="single" w:sz="4" w:space="0" w:color="auto"/>
+              <w:right w:val="single" w:sz="4" w:space="0" w:color="auto"/>
             </w:tcBorders>
           </w:tcPr>
           <w:p>
@@ -2952,26 +2953,30 @@
         <w:spacing w:line="360" w:lineRule="auto"/>
       </w:pPr>
       <w:r>
+        <w:rPr>
+          <w:noProof/>
+        </w:rPr>
+        <w:lastRenderedPageBreak/>
         <w:drawing>
-          <wp:inline wp14:editId="66FBEEB4" wp14:anchorId="23642283">
+          <wp:inline distT="0" distB="0" distL="0" distR="0" wp14:anchorId="23642283" wp14:editId="66FBEEB4">
             <wp:extent cx="5821264" cy="7572375"/>
             <wp:effectExtent l="0" t="0" r="0" b="0"/>
-            <wp:docPr id="1890069967" name="" title=""/>
+            <wp:docPr id="1890069967" name="Obraz 1890069967"/>
             <wp:cNvGraphicFramePr>
-              <a:graphicFrameLocks noChangeAspect="1"/>
+              <a:graphicFrameLocks xmlns:a="http://schemas.openxmlformats.org/drawingml/2006/main" noChangeAspect="1"/>
             </wp:cNvGraphicFramePr>
-            <a:graphic>
+            <a:graphic xmlns:a="http://schemas.openxmlformats.org/drawingml/2006/main">
               <a:graphicData uri="http://schemas.openxmlformats.org/drawingml/2006/picture">
-                <pic:pic>
+                <pic:pic xmlns:pic="http://schemas.openxmlformats.org/drawingml/2006/picture">
                   <pic:nvPicPr>
                     <pic:cNvPr id="0" name=""/>
                     <pic:cNvPicPr/>
                   </pic:nvPicPr>
                   <pic:blipFill>
-                    <a:blip r:embed="R4ad96aa6773a4578">
+                    <a:blip r:embed="rId8">
                       <a:extLst>
-                        <a:ext xmlns:a="http://schemas.openxmlformats.org/drawingml/2006/main" uri="{28A0092B-C50C-407E-A947-70E740481C1C}">
-                          <a14:useLocalDpi val="0"/>
+                        <a:ext uri="{28A0092B-C50C-407E-A947-70E740481C1C}">
+                          <a14:useLocalDpi xmlns:a14="http://schemas.microsoft.com/office/drawing/2010/main" val="0"/>
                         </a:ext>
                       </a:extLst>
                     </a:blip>
@@ -3017,7 +3022,6 @@
           <w:sz w:val="28"/>
           <w:szCs w:val="28"/>
         </w:rPr>
-        <w:lastRenderedPageBreak/>
         <w:t>Scenariusze przypadków użycia:</w:t>
       </w:r>
     </w:p>
@@ -3051,6 +3055,7 @@
                 <w:sz w:val="28"/>
                 <w:szCs w:val="28"/>
               </w:rPr>
+              <w:lastRenderedPageBreak/>
               <w:t xml:space="preserve">Scenariusz 1: </w:t>
             </w:r>
             <w:r>
@@ -3886,7 +3891,6 @@
                 <w:sz w:val="24"/>
                 <w:szCs w:val="24"/>
               </w:rPr>
-              <w:lastRenderedPageBreak/>
               <w:t xml:space="preserve">Użytkownik może przypisać dany </w:t>
             </w:r>
             <w:proofErr w:type="spellStart"/>
@@ -4757,7 +4761,6 @@
           <w:sz w:val="28"/>
           <w:szCs w:val="28"/>
         </w:rPr>
-        <w:lastRenderedPageBreak/>
         <w:t>Diagram klas:</w:t>
       </w:r>
     </w:p>
@@ -4770,24 +4773,28 @@
         </w:rPr>
       </w:pPr>
       <w:r>
+        <w:rPr>
+          <w:noProof/>
+        </w:rPr>
+        <w:lastRenderedPageBreak/>
         <w:drawing>
-          <wp:inline wp14:editId="3777256B" wp14:anchorId="28B92761">
+          <wp:inline distT="0" distB="0" distL="0" distR="0" wp14:anchorId="28B92761" wp14:editId="3777256B">
             <wp:extent cx="5760720" cy="3684905"/>
             <wp:effectExtent l="0" t="0" r="0" b="0"/>
-            <wp:docPr id="1" name="Obraz 1" title=""/>
+            <wp:docPr id="1" name="Obraz 1"/>
             <wp:cNvGraphicFramePr>
-              <a:graphicFrameLocks noChangeAspect="1"/>
+              <a:graphicFrameLocks xmlns:a="http://schemas.openxmlformats.org/drawingml/2006/main" noChangeAspect="1"/>
             </wp:cNvGraphicFramePr>
-            <a:graphic>
+            <a:graphic xmlns:a="http://schemas.openxmlformats.org/drawingml/2006/main">
               <a:graphicData uri="http://schemas.openxmlformats.org/drawingml/2006/picture">
-                <pic:pic>
+                <pic:pic xmlns:pic="http://schemas.openxmlformats.org/drawingml/2006/picture">
                   <pic:nvPicPr>
                     <pic:cNvPr id="0" name="Obraz 1"/>
                     <pic:cNvPicPr/>
                   </pic:nvPicPr>
                   <pic:blipFill>
-                    <a:blip r:embed="Rb1bdd1374f4248ac">
-                      <a:extLst xmlns:a="http://schemas.openxmlformats.org/drawingml/2006/main">
+                    <a:blip r:embed="rId9">
+                      <a:extLst>
                         <a:ext uri="{28A0092B-C50C-407E-A947-70E740481C1C}">
                           <a14:useLocalDpi xmlns:a14="http://schemas.microsoft.com/office/drawing/2010/main" val="0"/>
                         </a:ext>
@@ -4798,7 +4805,7 @@
                     </a:stretch>
                   </pic:blipFill>
                   <pic:spPr>
-                    <a:xfrm rot="0" flipH="0" flipV="0">
+                    <a:xfrm>
                       <a:off x="0" y="0"/>
                       <a:ext cx="5760720" cy="3684905"/>
                     </a:xfrm>
@@ -4814,7 +4821,7 @@
       </w:r>
     </w:p>
     <w:sectPr>
-      <w:pgSz w:w="11906" w:h="16838" w:orient="portrait"/>
+      <w:pgSz w:w="11906" w:h="16838"/>
       <w:pgMar w:top="1417" w:right="1417" w:bottom="1417" w:left="1417" w:header="708" w:footer="708" w:gutter="0"/>
       <w:cols w:space="708"/>
       <w:docGrid w:linePitch="360"/>
@@ -4888,7 +4895,7 @@
         <w:ind w:left="720" w:hanging="360"/>
       </w:pPr>
       <w:rPr>
-        <w:rFonts w:hint="default" w:ascii="Symbol" w:hAnsi="Symbol"/>
+        <w:rFonts w:ascii="Symbol" w:hAnsi="Symbol" w:hint="default"/>
       </w:rPr>
     </w:lvl>
     <w:lvl w:ilvl="1" w:tplc="04150003" w:tentative="1">
@@ -4900,7 +4907,7 @@
         <w:ind w:left="1440" w:hanging="360"/>
       </w:pPr>
       <w:rPr>
-        <w:rFonts w:hint="default" w:ascii="Courier New" w:hAnsi="Courier New" w:cs="Courier New"/>
+        <w:rFonts w:ascii="Courier New" w:hAnsi="Courier New" w:cs="Courier New" w:hint="default"/>
       </w:rPr>
     </w:lvl>
     <w:lvl w:ilvl="2" w:tplc="04150005" w:tentative="1">
@@ -4912,7 +4919,7 @@
         <w:ind w:left="2160" w:hanging="360"/>
       </w:pPr>
       <w:rPr>
-        <w:rFonts w:hint="default" w:ascii="Wingdings" w:hAnsi="Wingdings"/>
+        <w:rFonts w:ascii="Wingdings" w:hAnsi="Wingdings" w:hint="default"/>
       </w:rPr>
     </w:lvl>
     <w:lvl w:ilvl="3" w:tplc="04150001" w:tentative="1">
@@ -4924,7 +4931,7 @@
         <w:ind w:left="2880" w:hanging="360"/>
       </w:pPr>
       <w:rPr>
-        <w:rFonts w:hint="default" w:ascii="Symbol" w:hAnsi="Symbol"/>
+        <w:rFonts w:ascii="Symbol" w:hAnsi="Symbol" w:hint="default"/>
       </w:rPr>
     </w:lvl>
     <w:lvl w:ilvl="4" w:tplc="04150003" w:tentative="1">
@@ -4936,7 +4943,7 @@
         <w:ind w:left="3600" w:hanging="360"/>
       </w:pPr>
       <w:rPr>
-        <w:rFonts w:hint="default" w:ascii="Courier New" w:hAnsi="Courier New" w:cs="Courier New"/>
+        <w:rFonts w:ascii="Courier New" w:hAnsi="Courier New" w:cs="Courier New" w:hint="default"/>
       </w:rPr>
     </w:lvl>
     <w:lvl w:ilvl="5" w:tplc="04150005" w:tentative="1">
@@ -4948,7 +4955,7 @@
         <w:ind w:left="4320" w:hanging="360"/>
       </w:pPr>
       <w:rPr>
-        <w:rFonts w:hint="default" w:ascii="Wingdings" w:hAnsi="Wingdings"/>
+        <w:rFonts w:ascii="Wingdings" w:hAnsi="Wingdings" w:hint="default"/>
       </w:rPr>
     </w:lvl>
     <w:lvl w:ilvl="6" w:tplc="04150001" w:tentative="1">
@@ -4960,7 +4967,7 @@
         <w:ind w:left="5040" w:hanging="360"/>
       </w:pPr>
       <w:rPr>
-        <w:rFonts w:hint="default" w:ascii="Symbol" w:hAnsi="Symbol"/>
+        <w:rFonts w:ascii="Symbol" w:hAnsi="Symbol" w:hint="default"/>
       </w:rPr>
     </w:lvl>
     <w:lvl w:ilvl="7" w:tplc="04150003" w:tentative="1">
@@ -4972,7 +4979,7 @@
         <w:ind w:left="5760" w:hanging="360"/>
       </w:pPr>
       <w:rPr>
-        <w:rFonts w:hint="default" w:ascii="Courier New" w:hAnsi="Courier New" w:cs="Courier New"/>
+        <w:rFonts w:ascii="Courier New" w:hAnsi="Courier New" w:cs="Courier New" w:hint="default"/>
       </w:rPr>
     </w:lvl>
     <w:lvl w:ilvl="8" w:tplc="04150005" w:tentative="1">
@@ -4984,7 +4991,7 @@
         <w:ind w:left="6480" w:hanging="360"/>
       </w:pPr>
       <w:rPr>
-        <w:rFonts w:hint="default" w:ascii="Wingdings" w:hAnsi="Wingdings"/>
+        <w:rFonts w:ascii="Wingdings" w:hAnsi="Wingdings" w:hint="default"/>
       </w:rPr>
     </w:lvl>
   </w:abstractNum>
@@ -5001,7 +5008,7 @@
         <w:ind w:left="720" w:hanging="360"/>
       </w:pPr>
       <w:rPr>
-        <w:rFonts w:hint="default" w:ascii="Symbol" w:hAnsi="Symbol"/>
+        <w:rFonts w:ascii="Symbol" w:hAnsi="Symbol" w:hint="default"/>
       </w:rPr>
     </w:lvl>
     <w:lvl w:ilvl="1" w:tplc="04150003" w:tentative="1">
@@ -5013,7 +5020,7 @@
         <w:ind w:left="1440" w:hanging="360"/>
       </w:pPr>
       <w:rPr>
-        <w:rFonts w:hint="default" w:ascii="Courier New" w:hAnsi="Courier New" w:cs="Courier New"/>
+        <w:rFonts w:ascii="Courier New" w:hAnsi="Courier New" w:cs="Courier New" w:hint="default"/>
       </w:rPr>
     </w:lvl>
     <w:lvl w:ilvl="2" w:tplc="04150005" w:tentative="1">
@@ -5025,7 +5032,7 @@
         <w:ind w:left="2160" w:hanging="360"/>
       </w:pPr>
       <w:rPr>
-        <w:rFonts w:hint="default" w:ascii="Wingdings" w:hAnsi="Wingdings"/>
+        <w:rFonts w:ascii="Wingdings" w:hAnsi="Wingdings" w:hint="default"/>
       </w:rPr>
     </w:lvl>
     <w:lvl w:ilvl="3" w:tplc="04150001" w:tentative="1">
@@ -5037,7 +5044,7 @@
         <w:ind w:left="2880" w:hanging="360"/>
       </w:pPr>
       <w:rPr>
-        <w:rFonts w:hint="default" w:ascii="Symbol" w:hAnsi="Symbol"/>
+        <w:rFonts w:ascii="Symbol" w:hAnsi="Symbol" w:hint="default"/>
       </w:rPr>
     </w:lvl>
     <w:lvl w:ilvl="4" w:tplc="04150003" w:tentative="1">
@@ -5049,7 +5056,7 @@
         <w:ind w:left="3600" w:hanging="360"/>
       </w:pPr>
       <w:rPr>
-        <w:rFonts w:hint="default" w:ascii="Courier New" w:hAnsi="Courier New" w:cs="Courier New"/>
+        <w:rFonts w:ascii="Courier New" w:hAnsi="Courier New" w:cs="Courier New" w:hint="default"/>
       </w:rPr>
     </w:lvl>
     <w:lvl w:ilvl="5" w:tplc="04150005" w:tentative="1">
@@ -5061,7 +5068,7 @@
         <w:ind w:left="4320" w:hanging="360"/>
       </w:pPr>
       <w:rPr>
-        <w:rFonts w:hint="default" w:ascii="Wingdings" w:hAnsi="Wingdings"/>
+        <w:rFonts w:ascii="Wingdings" w:hAnsi="Wingdings" w:hint="default"/>
       </w:rPr>
     </w:lvl>
     <w:lvl w:ilvl="6" w:tplc="04150001" w:tentative="1">
@@ -5073,7 +5080,7 @@
         <w:ind w:left="5040" w:hanging="360"/>
       </w:pPr>
       <w:rPr>
-        <w:rFonts w:hint="default" w:ascii="Symbol" w:hAnsi="Symbol"/>
+        <w:rFonts w:ascii="Symbol" w:hAnsi="Symbol" w:hint="default"/>
       </w:rPr>
     </w:lvl>
     <w:lvl w:ilvl="7" w:tplc="04150003" w:tentative="1">
@@ -5085,7 +5092,7 @@
         <w:ind w:left="5760" w:hanging="360"/>
       </w:pPr>
       <w:rPr>
-        <w:rFonts w:hint="default" w:ascii="Courier New" w:hAnsi="Courier New" w:cs="Courier New"/>
+        <w:rFonts w:ascii="Courier New" w:hAnsi="Courier New" w:cs="Courier New" w:hint="default"/>
       </w:rPr>
     </w:lvl>
     <w:lvl w:ilvl="8" w:tplc="04150005" w:tentative="1">
@@ -5097,7 +5104,7 @@
         <w:ind w:left="6480" w:hanging="360"/>
       </w:pPr>
       <w:rPr>
-        <w:rFonts w:hint="default" w:ascii="Wingdings" w:hAnsi="Wingdings"/>
+        <w:rFonts w:ascii="Wingdings" w:hAnsi="Wingdings" w:hint="default"/>
       </w:rPr>
     </w:lvl>
   </w:abstractNum>
@@ -5114,7 +5121,7 @@
         <w:ind w:left="720" w:hanging="360"/>
       </w:pPr>
       <w:rPr>
-        <w:rFonts w:hint="default" w:ascii="Symbol" w:hAnsi="Symbol"/>
+        <w:rFonts w:ascii="Symbol" w:hAnsi="Symbol" w:hint="default"/>
       </w:rPr>
     </w:lvl>
     <w:lvl w:ilvl="1" w:tplc="04150003" w:tentative="1">
@@ -5126,7 +5133,7 @@
         <w:ind w:left="1440" w:hanging="360"/>
       </w:pPr>
       <w:rPr>
-        <w:rFonts w:hint="default" w:ascii="Courier New" w:hAnsi="Courier New" w:cs="Courier New"/>
+        <w:rFonts w:ascii="Courier New" w:hAnsi="Courier New" w:cs="Courier New" w:hint="default"/>
       </w:rPr>
     </w:lvl>
     <w:lvl w:ilvl="2" w:tplc="04150005" w:tentative="1">
@@ -5138,7 +5145,7 @@
         <w:ind w:left="2160" w:hanging="360"/>
       </w:pPr>
       <w:rPr>
-        <w:rFonts w:hint="default" w:ascii="Wingdings" w:hAnsi="Wingdings"/>
+        <w:rFonts w:ascii="Wingdings" w:hAnsi="Wingdings" w:hint="default"/>
       </w:rPr>
     </w:lvl>
     <w:lvl w:ilvl="3" w:tplc="04150001" w:tentative="1">
@@ -5150,7 +5157,7 @@
         <w:ind w:left="2880" w:hanging="360"/>
       </w:pPr>
       <w:rPr>
-        <w:rFonts w:hint="default" w:ascii="Symbol" w:hAnsi="Symbol"/>
+        <w:rFonts w:ascii="Symbol" w:hAnsi="Symbol" w:hint="default"/>
       </w:rPr>
     </w:lvl>
     <w:lvl w:ilvl="4" w:tplc="04150003" w:tentative="1">
@@ -5162,7 +5169,7 @@
         <w:ind w:left="3600" w:hanging="360"/>
       </w:pPr>
       <w:rPr>
-        <w:rFonts w:hint="default" w:ascii="Courier New" w:hAnsi="Courier New" w:cs="Courier New"/>
+        <w:rFonts w:ascii="Courier New" w:hAnsi="Courier New" w:cs="Courier New" w:hint="default"/>
       </w:rPr>
     </w:lvl>
     <w:lvl w:ilvl="5" w:tplc="04150005" w:tentative="1">
@@ -5174,7 +5181,7 @@
         <w:ind w:left="4320" w:hanging="360"/>
       </w:pPr>
       <w:rPr>
-        <w:rFonts w:hint="default" w:ascii="Wingdings" w:hAnsi="Wingdings"/>
+        <w:rFonts w:ascii="Wingdings" w:hAnsi="Wingdings" w:hint="default"/>
       </w:rPr>
     </w:lvl>
     <w:lvl w:ilvl="6" w:tplc="04150001" w:tentative="1">
@@ -5186,7 +5193,7 @@
         <w:ind w:left="5040" w:hanging="360"/>
       </w:pPr>
       <w:rPr>
-        <w:rFonts w:hint="default" w:ascii="Symbol" w:hAnsi="Symbol"/>
+        <w:rFonts w:ascii="Symbol" w:hAnsi="Symbol" w:hint="default"/>
       </w:rPr>
     </w:lvl>
     <w:lvl w:ilvl="7" w:tplc="04150003" w:tentative="1">
@@ -5198,7 +5205,7 @@
         <w:ind w:left="5760" w:hanging="360"/>
       </w:pPr>
       <w:rPr>
-        <w:rFonts w:hint="default" w:ascii="Courier New" w:hAnsi="Courier New" w:cs="Courier New"/>
+        <w:rFonts w:ascii="Courier New" w:hAnsi="Courier New" w:cs="Courier New" w:hint="default"/>
       </w:rPr>
     </w:lvl>
     <w:lvl w:ilvl="8" w:tplc="04150005" w:tentative="1">
@@ -5210,7 +5217,7 @@
         <w:ind w:left="6480" w:hanging="360"/>
       </w:pPr>
       <w:rPr>
-        <w:rFonts w:hint="default" w:ascii="Wingdings" w:hAnsi="Wingdings"/>
+        <w:rFonts w:ascii="Wingdings" w:hAnsi="Wingdings" w:hint="default"/>
       </w:rPr>
     </w:lvl>
   </w:abstractNum>
@@ -5227,7 +5234,7 @@
         <w:ind w:left="720" w:hanging="360"/>
       </w:pPr>
       <w:rPr>
-        <w:rFonts w:hint="default" w:ascii="Symbol" w:hAnsi="Symbol"/>
+        <w:rFonts w:ascii="Symbol" w:hAnsi="Symbol" w:hint="default"/>
       </w:rPr>
     </w:lvl>
     <w:lvl w:ilvl="1" w:tplc="04150003" w:tentative="1">
@@ -5239,7 +5246,7 @@
         <w:ind w:left="1440" w:hanging="360"/>
       </w:pPr>
       <w:rPr>
-        <w:rFonts w:hint="default" w:ascii="Courier New" w:hAnsi="Courier New" w:cs="Courier New"/>
+        <w:rFonts w:ascii="Courier New" w:hAnsi="Courier New" w:cs="Courier New" w:hint="default"/>
       </w:rPr>
     </w:lvl>
     <w:lvl w:ilvl="2" w:tplc="04150005" w:tentative="1">
@@ -5251,7 +5258,7 @@
         <w:ind w:left="2160" w:hanging="360"/>
       </w:pPr>
       <w:rPr>
-        <w:rFonts w:hint="default" w:ascii="Wingdings" w:hAnsi="Wingdings"/>
+        <w:rFonts w:ascii="Wingdings" w:hAnsi="Wingdings" w:hint="default"/>
       </w:rPr>
     </w:lvl>
     <w:lvl w:ilvl="3" w:tplc="04150001" w:tentative="1">
@@ -5263,7 +5270,7 @@
         <w:ind w:left="2880" w:hanging="360"/>
       </w:pPr>
       <w:rPr>
-        <w:rFonts w:hint="default" w:ascii="Symbol" w:hAnsi="Symbol"/>
+        <w:rFonts w:ascii="Symbol" w:hAnsi="Symbol" w:hint="default"/>
       </w:rPr>
     </w:lvl>
     <w:lvl w:ilvl="4" w:tplc="04150003" w:tentative="1">
@@ -5275,7 +5282,7 @@
         <w:ind w:left="3600" w:hanging="360"/>
       </w:pPr>
       <w:rPr>
-        <w:rFonts w:hint="default" w:ascii="Courier New" w:hAnsi="Courier New" w:cs="Courier New"/>
+        <w:rFonts w:ascii="Courier New" w:hAnsi="Courier New" w:cs="Courier New" w:hint="default"/>
       </w:rPr>
     </w:lvl>
     <w:lvl w:ilvl="5" w:tplc="04150005" w:tentative="1">
@@ -5287,7 +5294,7 @@
         <w:ind w:left="4320" w:hanging="360"/>
       </w:pPr>
       <w:rPr>
-        <w:rFonts w:hint="default" w:ascii="Wingdings" w:hAnsi="Wingdings"/>
+        <w:rFonts w:ascii="Wingdings" w:hAnsi="Wingdings" w:hint="default"/>
       </w:rPr>
     </w:lvl>
     <w:lvl w:ilvl="6" w:tplc="04150001" w:tentative="1">
@@ -5299,7 +5306,7 @@
         <w:ind w:left="5040" w:hanging="360"/>
       </w:pPr>
       <w:rPr>
-        <w:rFonts w:hint="default" w:ascii="Symbol" w:hAnsi="Symbol"/>
+        <w:rFonts w:ascii="Symbol" w:hAnsi="Symbol" w:hint="default"/>
       </w:rPr>
     </w:lvl>
     <w:lvl w:ilvl="7" w:tplc="04150003" w:tentative="1">
@@ -5311,7 +5318,7 @@
         <w:ind w:left="5760" w:hanging="360"/>
       </w:pPr>
       <w:rPr>
-        <w:rFonts w:hint="default" w:ascii="Courier New" w:hAnsi="Courier New" w:cs="Courier New"/>
+        <w:rFonts w:ascii="Courier New" w:hAnsi="Courier New" w:cs="Courier New" w:hint="default"/>
       </w:rPr>
     </w:lvl>
     <w:lvl w:ilvl="8" w:tplc="04150005" w:tentative="1">
@@ -5323,7 +5330,7 @@
         <w:ind w:left="6480" w:hanging="360"/>
       </w:pPr>
       <w:rPr>
-        <w:rFonts w:hint="default" w:ascii="Wingdings" w:hAnsi="Wingdings"/>
+        <w:rFonts w:ascii="Wingdings" w:hAnsi="Wingdings" w:hint="default"/>
       </w:rPr>
     </w:lvl>
   </w:abstractNum>
@@ -5347,7 +5354,7 @@
   <w:docDefaults>
     <w:rPrDefault>
       <w:rPr>
-        <w:rFonts w:asciiTheme="minorHAnsi" w:hAnsiTheme="minorHAnsi" w:eastAsiaTheme="minorHAnsi" w:cstheme="minorBidi"/>
+        <w:rFonts w:asciiTheme="minorHAnsi" w:eastAsiaTheme="minorHAnsi" w:hAnsiTheme="minorHAnsi" w:cstheme="minorBidi"/>
         <w:sz w:val="22"/>
         <w:szCs w:val="22"/>
         <w:lang w:val="pl-PL" w:eastAsia="en-US" w:bidi="ar-SA"/>
@@ -5362,14 +5369,14 @@
   <w:latentStyles w:defLockedState="0" w:defUIPriority="99" w:defSemiHidden="0" w:defUnhideWhenUsed="0" w:defQFormat="0" w:count="376">
     <w:lsdException w:name="Normal" w:uiPriority="0" w:qFormat="1"/>
     <w:lsdException w:name="heading 1" w:uiPriority="9" w:qFormat="1"/>
-    <w:lsdException w:name="heading 2" w:uiPriority="9" w:semiHidden="1" w:unhideWhenUsed="1" w:qFormat="1"/>
-    <w:lsdException w:name="heading 3" w:uiPriority="9" w:semiHidden="1" w:unhideWhenUsed="1" w:qFormat="1"/>
-    <w:lsdException w:name="heading 4" w:uiPriority="9" w:semiHidden="1" w:unhideWhenUsed="1" w:qFormat="1"/>
-    <w:lsdException w:name="heading 5" w:uiPriority="9" w:semiHidden="1" w:unhideWhenUsed="1" w:qFormat="1"/>
-    <w:lsdException w:name="heading 6" w:uiPriority="9" w:semiHidden="1" w:unhideWhenUsed="1" w:qFormat="1"/>
-    <w:lsdException w:name="heading 7" w:uiPriority="9" w:semiHidden="1" w:unhideWhenUsed="1" w:qFormat="1"/>
-    <w:lsdException w:name="heading 8" w:uiPriority="9" w:semiHidden="1" w:unhideWhenUsed="1" w:qFormat="1"/>
-    <w:lsdException w:name="heading 9" w:uiPriority="9" w:semiHidden="1" w:unhideWhenUsed="1" w:qFormat="1"/>
+    <w:lsdException w:name="heading 2" w:semiHidden="1" w:uiPriority="9" w:unhideWhenUsed="1" w:qFormat="1"/>
+    <w:lsdException w:name="heading 3" w:semiHidden="1" w:uiPriority="9" w:unhideWhenUsed="1" w:qFormat="1"/>
+    <w:lsdException w:name="heading 4" w:semiHidden="1" w:uiPriority="9" w:unhideWhenUsed="1" w:qFormat="1"/>
+    <w:lsdException w:name="heading 5" w:semiHidden="1" w:uiPriority="9" w:unhideWhenUsed="1" w:qFormat="1"/>
+    <w:lsdException w:name="heading 6" w:semiHidden="1" w:uiPriority="9" w:unhideWhenUsed="1" w:qFormat="1"/>
+    <w:lsdException w:name="heading 7" w:semiHidden="1" w:uiPriority="9" w:unhideWhenUsed="1" w:qFormat="1"/>
+    <w:lsdException w:name="heading 8" w:semiHidden="1" w:uiPriority="9" w:unhideWhenUsed="1" w:qFormat="1"/>
+    <w:lsdException w:name="heading 9" w:semiHidden="1" w:uiPriority="9" w:unhideWhenUsed="1" w:qFormat="1"/>
     <w:lsdException w:name="index 1" w:semiHidden="1" w:unhideWhenUsed="1"/>
     <w:lsdException w:name="index 2" w:semiHidden="1" w:unhideWhenUsed="1"/>
     <w:lsdException w:name="index 3" w:semiHidden="1" w:unhideWhenUsed="1"/>
@@ -5379,22 +5386,22 @@
     <w:lsdException w:name="index 7" w:semiHidden="1" w:unhideWhenUsed="1"/>
     <w:lsdException w:name="index 8" w:semiHidden="1" w:unhideWhenUsed="1"/>
     <w:lsdException w:name="index 9" w:semiHidden="1" w:unhideWhenUsed="1"/>
-    <w:lsdException w:name="toc 1" w:uiPriority="39" w:semiHidden="1" w:unhideWhenUsed="1"/>
-    <w:lsdException w:name="toc 2" w:uiPriority="39" w:semiHidden="1" w:unhideWhenUsed="1"/>
-    <w:lsdException w:name="toc 3" w:uiPriority="39" w:semiHidden="1" w:unhideWhenUsed="1"/>
-    <w:lsdException w:name="toc 4" w:uiPriority="39" w:semiHidden="1" w:unhideWhenUsed="1"/>
-    <w:lsdException w:name="toc 5" w:uiPriority="39" w:semiHidden="1" w:unhideWhenUsed="1"/>
-    <w:lsdException w:name="toc 6" w:uiPriority="39" w:semiHidden="1" w:unhideWhenUsed="1"/>
-    <w:lsdException w:name="toc 7" w:uiPriority="39" w:semiHidden="1" w:unhideWhenUsed="1"/>
-    <w:lsdException w:name="toc 8" w:uiPriority="39" w:semiHidden="1" w:unhideWhenUsed="1"/>
-    <w:lsdException w:name="toc 9" w:uiPriority="39" w:semiHidden="1" w:unhideWhenUsed="1"/>
+    <w:lsdException w:name="toc 1" w:semiHidden="1" w:uiPriority="39" w:unhideWhenUsed="1"/>
+    <w:lsdException w:name="toc 2" w:semiHidden="1" w:uiPriority="39" w:unhideWhenUsed="1"/>
+    <w:lsdException w:name="toc 3" w:semiHidden="1" w:uiPriority="39" w:unhideWhenUsed="1"/>
+    <w:lsdException w:name="toc 4" w:semiHidden="1" w:uiPriority="39" w:unhideWhenUsed="1"/>
+    <w:lsdException w:name="toc 5" w:semiHidden="1" w:uiPriority="39" w:unhideWhenUsed="1"/>
+    <w:lsdException w:name="toc 6" w:semiHidden="1" w:uiPriority="39" w:unhideWhenUsed="1"/>
+    <w:lsdException w:name="toc 7" w:semiHidden="1" w:uiPriority="39" w:unhideWhenUsed="1"/>
+    <w:lsdException w:name="toc 8" w:semiHidden="1" w:uiPriority="39" w:unhideWhenUsed="1"/>
+    <w:lsdException w:name="toc 9" w:semiHidden="1" w:uiPriority="39" w:unhideWhenUsed="1"/>
     <w:lsdException w:name="Normal Indent" w:semiHidden="1" w:unhideWhenUsed="1"/>
     <w:lsdException w:name="footnote text" w:semiHidden="1" w:unhideWhenUsed="1"/>
     <w:lsdException w:name="annotation text" w:semiHidden="1" w:unhideWhenUsed="1"/>
     <w:lsdException w:name="header" w:semiHidden="1" w:unhideWhenUsed="1"/>
     <w:lsdException w:name="footer" w:semiHidden="1" w:unhideWhenUsed="1"/>
     <w:lsdException w:name="index heading" w:semiHidden="1" w:unhideWhenUsed="1"/>
-    <w:lsdException w:name="caption" w:uiPriority="35" w:semiHidden="1" w:unhideWhenUsed="1" w:qFormat="1"/>
+    <w:lsdException w:name="caption" w:semiHidden="1" w:uiPriority="35" w:unhideWhenUsed="1" w:qFormat="1"/>
     <w:lsdException w:name="table of figures" w:semiHidden="1" w:unhideWhenUsed="1"/>
     <w:lsdException w:name="envelope address" w:semiHidden="1" w:unhideWhenUsed="1"/>
     <w:lsdException w:name="envelope return" w:semiHidden="1" w:unhideWhenUsed="1"/>
@@ -5425,7 +5432,7 @@
     <w:lsdException w:name="Title" w:uiPriority="10" w:qFormat="1"/>
     <w:lsdException w:name="Closing" w:semiHidden="1" w:unhideWhenUsed="1"/>
     <w:lsdException w:name="Signature" w:semiHidden="1" w:unhideWhenUsed="1"/>
-    <w:lsdException w:name="Default Paragraph Font" w:uiPriority="1" w:semiHidden="1" w:unhideWhenUsed="1"/>
+    <w:lsdException w:name="Default Paragraph Font" w:semiHidden="1" w:uiPriority="1" w:unhideWhenUsed="1"/>
     <w:lsdException w:name="Body Text" w:semiHidden="1" w:unhideWhenUsed="1"/>
     <w:lsdException w:name="Body Text Indent" w:semiHidden="1" w:unhideWhenUsed="1"/>
     <w:lsdException w:name="List Continue" w:semiHidden="1" w:unhideWhenUsed="1"/>
@@ -5625,8 +5632,8 @@
     <w:lsdException w:name="Subtle Reference" w:uiPriority="31" w:qFormat="1"/>
     <w:lsdException w:name="Intense Reference" w:uiPriority="32" w:qFormat="1"/>
     <w:lsdException w:name="Book Title" w:uiPriority="33" w:qFormat="1"/>
-    <w:lsdException w:name="Bibliography" w:uiPriority="37" w:semiHidden="1" w:unhideWhenUsed="1"/>
-    <w:lsdException w:name="TOC Heading" w:uiPriority="39" w:semiHidden="1" w:unhideWhenUsed="1" w:qFormat="1"/>
+    <w:lsdException w:name="Bibliography" w:semiHidden="1" w:uiPriority="37" w:unhideWhenUsed="1"/>
+    <w:lsdException w:name="TOC Heading" w:semiHidden="1" w:uiPriority="39" w:unhideWhenUsed="1" w:qFormat="1"/>
     <w:lsdException w:name="Plain Table 1" w:uiPriority="41"/>
     <w:lsdException w:name="Plain Table 2" w:uiPriority="42"/>
     <w:lsdException w:name="Plain Table 3" w:uiPriority="43"/>
@@ -5737,7 +5744,7 @@
     <w:lsdException w:name="Unresolved Mention" w:semiHidden="1" w:unhideWhenUsed="1"/>
     <w:lsdException w:name="Smart Link" w:semiHidden="1" w:unhideWhenUsed="1"/>
   </w:latentStyles>
-  <w:style w:type="paragraph" w:styleId="Normalny" w:default="1">
+  <w:style w:type="paragraph" w:default="1" w:styleId="Normalny">
     <w:name w:val="Normal"/>
     <w:qFormat/>
     <w:rsid w:val="00F72FF2"/>
@@ -5745,13 +5752,13 @@
       <w:spacing w:line="256" w:lineRule="auto"/>
     </w:pPr>
   </w:style>
-  <w:style w:type="character" w:styleId="Domylnaczcionkaakapitu" w:default="1">
+  <w:style w:type="character" w:default="1" w:styleId="Domylnaczcionkaakapitu">
     <w:name w:val="Default Paragraph Font"/>
     <w:uiPriority w:val="1"/>
     <w:semiHidden/>
     <w:unhideWhenUsed/>
   </w:style>
-  <w:style w:type="table" w:styleId="Standardowy" w:default="1">
+  <w:style w:type="table" w:default="1" w:styleId="Standardowy">
     <w:name w:val="Normal Table"/>
     <w:uiPriority w:val="99"/>
     <w:semiHidden/>
@@ -5766,7 +5773,7 @@
       </w:tblCellMar>
     </w:tblPr>
   </w:style>
-  <w:style w:type="numbering" w:styleId="Bezlisty" w:default="1">
+  <w:style w:type="numbering" w:default="1" w:styleId="Bezlisty">
     <w:name w:val="No List"/>
     <w:uiPriority w:val="99"/>
     <w:semiHidden/>
@@ -5783,12 +5790,12 @@
     <w:tblPr>
       <w:tblInd w:w="0" w:type="nil"/>
       <w:tblBorders>
-        <w:top w:val="single" w:color="auto" w:sz="4" w:space="0"/>
-        <w:left w:val="single" w:color="auto" w:sz="4" w:space="0"/>
-        <w:bottom w:val="single" w:color="auto" w:sz="4" w:space="0"/>
-        <w:right w:val="single" w:color="auto" w:sz="4" w:space="0"/>
-        <w:insideH w:val="single" w:color="auto" w:sz="4" w:space="0"/>
-        <w:insideV w:val="single" w:color="auto" w:sz="4" w:space="0"/>
+        <w:top w:val="single" w:sz="4" w:space="0" w:color="auto"/>
+        <w:left w:val="single" w:sz="4" w:space="0" w:color="auto"/>
+        <w:bottom w:val="single" w:sz="4" w:space="0" w:color="auto"/>
+        <w:right w:val="single" w:sz="4" w:space="0" w:color="auto"/>
+        <w:insideH w:val="single" w:sz="4" w:space="0" w:color="auto"/>
+        <w:insideV w:val="single" w:sz="4" w:space="0" w:color="auto"/>
       </w:tblBorders>
     </w:tblPr>
   </w:style>
@@ -5818,7 +5825,7 @@
       <w:spacing w:after="0" w:line="240" w:lineRule="auto"/>
     </w:pPr>
   </w:style>
-  <w:style w:type="character" w:styleId="NagwekZnak" w:customStyle="1">
+  <w:style w:type="character" w:customStyle="1" w:styleId="NagwekZnak">
     <w:name w:val="Nagłówek Znak"/>
     <w:basedOn w:val="Domylnaczcionkaakapitu"/>
     <w:link w:val="Nagwek"/>
@@ -5840,7 +5847,7 @@
       <w:spacing w:after="0" w:line="240" w:lineRule="auto"/>
     </w:pPr>
   </w:style>
-  <w:style w:type="character" w:styleId="StopkaZnak" w:customStyle="1">
+  <w:style w:type="character" w:customStyle="1" w:styleId="StopkaZnak">
     <w:name w:val="Stopka Znak"/>
     <w:basedOn w:val="Domylnaczcionkaakapitu"/>
     <w:link w:val="Stopka"/>

</xml_diff>

<commit_message>
create mockup and update documentation
</commit_message>
<xml_diff>
--- a/ZIO_harmonogram.docx
+++ b/ZIO_harmonogram.docx
@@ -1,6 +1,6 @@
 
 <file path=word/document.xml><?xml version="1.0" encoding="utf-8"?>
-<w:document xmlns:wpc="http://schemas.microsoft.com/office/word/2010/wordprocessingCanvas" xmlns:cx="http://schemas.microsoft.com/office/drawing/2014/chartex" xmlns:cx1="http://schemas.microsoft.com/office/drawing/2015/9/8/chartex" xmlns:cx2="http://schemas.microsoft.com/office/drawing/2015/10/21/chartex" xmlns:cx3="http://schemas.microsoft.com/office/drawing/2016/5/9/chartex" xmlns:cx4="http://schemas.microsoft.com/office/drawing/2016/5/10/chartex" xmlns:cx5="http://schemas.microsoft.com/office/drawing/2016/5/11/chartex" xmlns:cx6="http://schemas.microsoft.com/office/drawing/2016/5/12/chartex" xmlns:cx7="http://schemas.microsoft.com/office/drawing/2016/5/13/chartex" xmlns:cx8="http://schemas.microsoft.com/office/drawing/2016/5/14/chartex" xmlns:mc="http://schemas.openxmlformats.org/markup-compatibility/2006" xmlns:aink="http://schemas.microsoft.com/office/drawing/2016/ink" xmlns:am3d="http://schemas.microsoft.com/office/drawing/2017/model3d" xmlns:o="urn:schemas-microsoft-com:office:office" xmlns:r="http://schemas.openxmlformats.org/officeDocument/2006/relationships" xmlns:m="http://schemas.openxmlformats.org/officeDocument/2006/math" xmlns:v="urn:schemas-microsoft-com:vml" xmlns:wp14="http://schemas.microsoft.com/office/word/2010/wordprocessingDrawing" xmlns:wp="http://schemas.openxmlformats.org/drawingml/2006/wordprocessingDrawing" xmlns:w10="urn:schemas-microsoft-com:office:word" xmlns:w="http://schemas.openxmlformats.org/wordprocessingml/2006/main" xmlns:w14="http://schemas.microsoft.com/office/word/2010/wordml" xmlns:w15="http://schemas.microsoft.com/office/word/2012/wordml" xmlns:w16cex="http://schemas.microsoft.com/office/word/2018/wordml/cex" xmlns:w16cid="http://schemas.microsoft.com/office/word/2016/wordml/cid" xmlns:w16="http://schemas.microsoft.com/office/word/2018/wordml" xmlns:w16se="http://schemas.microsoft.com/office/word/2015/wordml/symex" xmlns:wpg="http://schemas.microsoft.com/office/word/2010/wordprocessingGroup" xmlns:wpi="http://schemas.microsoft.com/office/word/2010/wordprocessingInk" xmlns:wne="http://schemas.microsoft.com/office/word/2006/wordml" xmlns:wps="http://schemas.microsoft.com/office/word/2010/wordprocessingShape" mc:Ignorable="w14 w15 w16se w16cid w16 w16cex wp14">
+<w:document xmlns:wpc="http://schemas.microsoft.com/office/word/2010/wordprocessingCanvas" xmlns:cx="http://schemas.microsoft.com/office/drawing/2014/chartex" xmlns:cx1="http://schemas.microsoft.com/office/drawing/2015/9/8/chartex" xmlns:mc="http://schemas.openxmlformats.org/markup-compatibility/2006" xmlns:o="urn:schemas-microsoft-com:office:office" xmlns:r="http://schemas.openxmlformats.org/officeDocument/2006/relationships" xmlns:m="http://schemas.openxmlformats.org/officeDocument/2006/math" xmlns:v="urn:schemas-microsoft-com:vml" xmlns:wp14="http://schemas.microsoft.com/office/word/2010/wordprocessingDrawing" xmlns:wp="http://schemas.openxmlformats.org/drawingml/2006/wordprocessingDrawing" xmlns:w10="urn:schemas-microsoft-com:office:word" xmlns:w="http://schemas.openxmlformats.org/wordprocessingml/2006/main" xmlns:w14="http://schemas.microsoft.com/office/word/2010/wordml" xmlns:w15="http://schemas.microsoft.com/office/word/2012/wordml" xmlns:w16se="http://schemas.microsoft.com/office/word/2015/wordml/symex" xmlns:wpg="http://schemas.microsoft.com/office/word/2010/wordprocessingGroup" xmlns:wpi="http://schemas.microsoft.com/office/word/2010/wordprocessingInk" xmlns:wne="http://schemas.microsoft.com/office/word/2006/wordml" xmlns:wps="http://schemas.microsoft.com/office/word/2010/wordprocessingShape" mc:Ignorable="w14 w15 w16se wp14">
   <w:body>
     <w:tbl>
       <w:tblPr>
@@ -169,13 +169,8 @@
               <w:spacing w:line="240" w:lineRule="auto"/>
               <w:jc w:val="center"/>
             </w:pPr>
-            <w:proofErr w:type="spellStart"/>
-            <w:r>
-              <w:t>Samluk</w:t>
-            </w:r>
-            <w:proofErr w:type="spellEnd"/>
-            <w:r>
-              <w:t xml:space="preserve"> Mateusz</w:t>
+            <w:r>
+              <w:t>Samluk Mateusz</w:t>
             </w:r>
           </w:p>
         </w:tc>
@@ -218,13 +213,8 @@
               <w:spacing w:line="240" w:lineRule="auto"/>
               <w:jc w:val="center"/>
             </w:pPr>
-            <w:proofErr w:type="spellStart"/>
-            <w:r>
-              <w:t>Polejczuk</w:t>
-            </w:r>
-            <w:proofErr w:type="spellEnd"/>
-            <w:r>
-              <w:t xml:space="preserve"> Adam</w:t>
+            <w:r>
+              <w:t>Polejczuk Adam</w:t>
             </w:r>
           </w:p>
         </w:tc>
@@ -292,26 +282,10 @@
         <w:t xml:space="preserve">Temat projektu: </w:t>
       </w:r>
       <w:r>
-        <w:t xml:space="preserve">Implementacja prostego serwisu webowego w technologii </w:t>
-      </w:r>
-      <w:proofErr w:type="spellStart"/>
-      <w:r>
-        <w:t>Django</w:t>
-      </w:r>
-      <w:proofErr w:type="spellEnd"/>
-      <w:r>
-        <w:t xml:space="preserve"> do zarządzania zadaniami </w:t>
-      </w:r>
-      <w:r>
-        <w:t xml:space="preserve">wyznaczonymi przez </w:t>
-      </w:r>
-      <w:proofErr w:type="spellStart"/>
-      <w:r>
-        <w:t>nextflow</w:t>
-      </w:r>
-      <w:proofErr w:type="spellEnd"/>
-      <w:r>
-        <w:t>.</w:t>
+        <w:t xml:space="preserve">Implementacja prostego serwisu webowego w technologii Django do zarządzania zadaniami </w:t>
+      </w:r>
+      <w:r>
+        <w:t>wyznaczonymi przez nextflow.</w:t>
       </w:r>
     </w:p>
     <w:p/>
@@ -348,11 +322,9 @@
               <w:spacing w:line="240" w:lineRule="auto"/>
               <w:jc w:val="center"/>
             </w:pPr>
-            <w:proofErr w:type="spellStart"/>
             <w:r>
               <w:t>lp</w:t>
             </w:r>
-            <w:proofErr w:type="spellEnd"/>
           </w:p>
         </w:tc>
         <w:tc>
@@ -511,13 +483,8 @@
               <w:spacing w:line="240" w:lineRule="auto"/>
               <w:jc w:val="center"/>
             </w:pPr>
-            <w:proofErr w:type="spellStart"/>
-            <w:r>
-              <w:t>Polejczuk</w:t>
-            </w:r>
-            <w:proofErr w:type="spellEnd"/>
-            <w:r>
-              <w:t xml:space="preserve"> Adam</w:t>
+            <w:r>
+              <w:t>Polejczuk Adam</w:t>
             </w:r>
           </w:p>
         </w:tc>
@@ -617,13 +584,8 @@
               <w:spacing w:line="240" w:lineRule="auto"/>
               <w:jc w:val="center"/>
             </w:pPr>
-            <w:proofErr w:type="spellStart"/>
-            <w:r>
-              <w:t>Polejczuk</w:t>
-            </w:r>
-            <w:proofErr w:type="spellEnd"/>
-            <w:r>
-              <w:t xml:space="preserve"> Adam</w:t>
+            <w:r>
+              <w:t>Polejczuk Adam</w:t>
             </w:r>
           </w:p>
         </w:tc>
@@ -871,13 +833,8 @@
               <w:jc w:val="center"/>
             </w:pPr>
             <w:r>
-              <w:t xml:space="preserve">Przygotowanie </w:t>
-            </w:r>
-            <w:proofErr w:type="spellStart"/>
-            <w:r>
-              <w:t>repo</w:t>
-            </w:r>
-            <w:proofErr w:type="spellEnd"/>
+              <w:t>Przygotowanie repo</w:t>
+            </w:r>
           </w:p>
           <w:p>
             <w:pPr>
@@ -921,13 +878,8 @@
               <w:spacing w:line="240" w:lineRule="auto"/>
               <w:jc w:val="center"/>
             </w:pPr>
-            <w:proofErr w:type="spellStart"/>
-            <w:r>
-              <w:t>Samluk</w:t>
-            </w:r>
-            <w:proofErr w:type="spellEnd"/>
-            <w:r>
-              <w:t xml:space="preserve"> Mateusz</w:t>
+            <w:r>
+              <w:t>Samluk Mateusz</w:t>
             </w:r>
           </w:p>
         </w:tc>
@@ -978,13 +930,8 @@
               <w:spacing w:line="240" w:lineRule="auto"/>
               <w:jc w:val="center"/>
             </w:pPr>
-            <w:proofErr w:type="spellStart"/>
-            <w:r>
-              <w:t>Mockup</w:t>
-            </w:r>
-            <w:proofErr w:type="spellEnd"/>
-            <w:r>
-              <w:t xml:space="preserve"> interfejsu</w:t>
+            <w:r>
+              <w:t>Mockup interfejsu</w:t>
             </w:r>
           </w:p>
           <w:p>
@@ -1029,13 +976,8 @@
               <w:spacing w:line="240" w:lineRule="auto"/>
               <w:jc w:val="center"/>
             </w:pPr>
-            <w:proofErr w:type="spellStart"/>
-            <w:r>
-              <w:t>Samluk</w:t>
-            </w:r>
-            <w:proofErr w:type="spellEnd"/>
-            <w:r>
-              <w:t xml:space="preserve"> Mateusz</w:t>
+            <w:r>
+              <w:t>Samluk Mateusz</w:t>
             </w:r>
           </w:p>
         </w:tc>
@@ -1175,13 +1117,8 @@
               <w:jc w:val="center"/>
             </w:pPr>
             <w:r>
-              <w:t xml:space="preserve">Zaprojektować modele w </w:t>
-            </w:r>
-            <w:proofErr w:type="spellStart"/>
-            <w:r>
-              <w:t>Django</w:t>
-            </w:r>
-            <w:proofErr w:type="spellEnd"/>
+              <w:t>Zaprojektować modele w Django</w:t>
+            </w:r>
           </w:p>
         </w:tc>
         <w:tc>
@@ -1278,11 +1215,9 @@
               <w:spacing w:line="240" w:lineRule="auto"/>
               <w:jc w:val="center"/>
             </w:pPr>
-            <w:proofErr w:type="spellStart"/>
             <w:r>
               <w:t>lp</w:t>
             </w:r>
-            <w:proofErr w:type="spellEnd"/>
           </w:p>
         </w:tc>
         <w:tc>
@@ -1439,13 +1374,8 @@
               <w:spacing w:line="240" w:lineRule="auto"/>
               <w:jc w:val="center"/>
             </w:pPr>
-            <w:proofErr w:type="spellStart"/>
-            <w:r>
-              <w:t>Polejczuk</w:t>
-            </w:r>
-            <w:proofErr w:type="spellEnd"/>
-            <w:r>
-              <w:t xml:space="preserve"> Adam</w:t>
+            <w:r>
+              <w:t>Polejczuk Adam</w:t>
             </w:r>
           </w:p>
         </w:tc>
@@ -1540,13 +1470,8 @@
               <w:spacing w:line="240" w:lineRule="auto"/>
               <w:jc w:val="center"/>
             </w:pPr>
-            <w:proofErr w:type="spellStart"/>
-            <w:r>
-              <w:t>Polejczuk</w:t>
-            </w:r>
-            <w:proofErr w:type="spellEnd"/>
-            <w:r>
-              <w:t xml:space="preserve"> Adam</w:t>
+            <w:r>
+              <w:t>Polejczuk Adam</w:t>
             </w:r>
           </w:p>
         </w:tc>
@@ -1790,13 +1715,8 @@
               <w:jc w:val="center"/>
             </w:pPr>
             <w:r>
-              <w:t xml:space="preserve">Przygotowanie </w:t>
-            </w:r>
-            <w:proofErr w:type="spellStart"/>
-            <w:r>
-              <w:t>repo</w:t>
-            </w:r>
-            <w:proofErr w:type="spellEnd"/>
+              <w:t>Przygotowanie repo</w:t>
+            </w:r>
           </w:p>
           <w:p>
             <w:pPr>
@@ -1838,13 +1758,8 @@
               <w:spacing w:line="240" w:lineRule="auto"/>
               <w:jc w:val="center"/>
             </w:pPr>
-            <w:proofErr w:type="spellStart"/>
-            <w:r>
-              <w:t>Samluk</w:t>
-            </w:r>
-            <w:proofErr w:type="spellEnd"/>
-            <w:r>
-              <w:t xml:space="preserve"> Mateusz</w:t>
+            <w:r>
+              <w:t>Samluk Mateusz</w:t>
             </w:r>
           </w:p>
         </w:tc>
@@ -1895,13 +1810,8 @@
               <w:spacing w:line="240" w:lineRule="auto"/>
               <w:jc w:val="center"/>
             </w:pPr>
-            <w:proofErr w:type="spellStart"/>
-            <w:r>
-              <w:t>Mockup</w:t>
-            </w:r>
-            <w:proofErr w:type="spellEnd"/>
-            <w:r>
-              <w:t xml:space="preserve"> interfejsu</w:t>
+            <w:r>
+              <w:t>Mockup interfejsu</w:t>
             </w:r>
           </w:p>
           <w:p>
@@ -1920,6 +1830,7 @@
               <w:bottom w:val="single" w:sz="4" w:space="0" w:color="auto"/>
               <w:right w:val="single" w:sz="4" w:space="0" w:color="auto"/>
             </w:tcBorders>
+            <w:shd w:val="clear" w:color="auto" w:fill="70AD47" w:themeFill="accent6"/>
           </w:tcPr>
           <w:p>
             <w:pPr>
@@ -1943,13 +1854,8 @@
               <w:spacing w:line="240" w:lineRule="auto"/>
               <w:jc w:val="center"/>
             </w:pPr>
-            <w:proofErr w:type="spellStart"/>
-            <w:r>
-              <w:t>Samluk</w:t>
-            </w:r>
-            <w:proofErr w:type="spellEnd"/>
-            <w:r>
-              <w:t xml:space="preserve"> Mateusz</w:t>
+            <w:r>
+              <w:t>Samluk Mateusz</w:t>
             </w:r>
           </w:p>
         </w:tc>
@@ -2099,13 +2005,8 @@
               <w:jc w:val="center"/>
             </w:pPr>
             <w:r>
-              <w:t xml:space="preserve">Zaprojektować modele w </w:t>
-            </w:r>
-            <w:proofErr w:type="spellStart"/>
-            <w:r>
-              <w:t>Django</w:t>
-            </w:r>
-            <w:proofErr w:type="spellEnd"/>
+              <w:t>Zaprojektować modele w Django</w:t>
+            </w:r>
           </w:p>
         </w:tc>
         <w:tc>
@@ -2148,7 +2049,10 @@
         </w:tc>
       </w:tr>
     </w:tbl>
-    <w:p/>
+    <w:p>
+      <w:bookmarkStart w:id="0" w:name="_GoBack"/>
+    </w:p>
+    <w:bookmarkEnd w:id="0"/>
     <w:p>
       <w:r>
         <w:rPr>
@@ -2171,305 +2075,49 @@
           <w:sz w:val="24"/>
           <w:szCs w:val="24"/>
         </w:rPr>
-        <w:t xml:space="preserve">Zadaniem jest tej aplikacji jest zarządzanie (dodawanie, modyfikowanie, usuwanie, uruchamianie) </w:t>
-      </w:r>
-      <w:proofErr w:type="spellStart"/>
+        <w:t>Zadaniem jest tej aplikacji jest zarządzanie (dodawanie, modyfikowanie, usuwanie, uruchamianie) workflow. Każdy workflow składa się z pomniejszych tasków, w których w skład wchodzą subtaski.</w:t>
+      </w:r>
       <w:r>
         <w:rPr>
           <w:sz w:val="24"/>
           <w:szCs w:val="24"/>
         </w:rPr>
-        <w:t>workflow</w:t>
-      </w:r>
-      <w:proofErr w:type="spellEnd"/>
+        <w:t xml:space="preserve"> Subtaski są poszczególny</w:t>
+      </w:r>
       <w:r>
         <w:rPr>
           <w:sz w:val="24"/>
           <w:szCs w:val="24"/>
         </w:rPr>
-        <w:t xml:space="preserve">. Każdy </w:t>
-      </w:r>
-      <w:proofErr w:type="spellStart"/>
+        <w:t>mi skryptami, które zapisane są w formacie .sh lub .py.</w:t>
+      </w:r>
       <w:r>
         <w:rPr>
           <w:sz w:val="24"/>
           <w:szCs w:val="24"/>
         </w:rPr>
-        <w:t>workflow</w:t>
-      </w:r>
-      <w:proofErr w:type="spellEnd"/>
+        <w:t xml:space="preserve"> Nextflow zostanie wykorzystany do tworzenia i uruchamiania workflow.</w:t>
+      </w:r>
       <w:r>
         <w:rPr>
           <w:sz w:val="24"/>
           <w:szCs w:val="24"/>
         </w:rPr>
-        <w:t xml:space="preserve"> składa się z pomniejszych </w:t>
-      </w:r>
-      <w:proofErr w:type="spellStart"/>
+        <w:t xml:space="preserve"> Celery oraz RabbitMQ zostanie wykorzystany do równoległego uruchamiania skryptów Nextflow. Aplikacja będzie napisana w języku Python z wykorzystaniem framework’a Django.</w:t>
+      </w:r>
       <w:r>
         <w:rPr>
           <w:sz w:val="24"/>
           <w:szCs w:val="24"/>
         </w:rPr>
-        <w:t>tasków</w:t>
-      </w:r>
-      <w:proofErr w:type="spellEnd"/>
+        <w:t xml:space="preserve"> W aplikacji występowały będą trzy role użytkowników: </w:t>
+      </w:r>
       <w:r>
         <w:rPr>
           <w:sz w:val="24"/>
           <w:szCs w:val="24"/>
         </w:rPr>
-        <w:t xml:space="preserve">, w których w skład wchodzą </w:t>
-      </w:r>
-      <w:proofErr w:type="spellStart"/>
-      <w:r>
-        <w:rPr>
-          <w:sz w:val="24"/>
-          <w:szCs w:val="24"/>
-        </w:rPr>
-        <w:t>subtaski</w:t>
-      </w:r>
-      <w:proofErr w:type="spellEnd"/>
-      <w:r>
-        <w:rPr>
-          <w:sz w:val="24"/>
-          <w:szCs w:val="24"/>
-        </w:rPr>
-        <w:t>.</w:t>
-      </w:r>
-      <w:r>
-        <w:rPr>
-          <w:sz w:val="24"/>
-          <w:szCs w:val="24"/>
-        </w:rPr>
-        <w:t xml:space="preserve"> </w:t>
-      </w:r>
-      <w:proofErr w:type="spellStart"/>
-      <w:r>
-        <w:rPr>
-          <w:sz w:val="24"/>
-          <w:szCs w:val="24"/>
-        </w:rPr>
-        <w:t>Subtaski</w:t>
-      </w:r>
-      <w:proofErr w:type="spellEnd"/>
-      <w:r>
-        <w:rPr>
-          <w:sz w:val="24"/>
-          <w:szCs w:val="24"/>
-        </w:rPr>
-        <w:t xml:space="preserve"> są poszczególny</w:t>
-      </w:r>
-      <w:r>
-        <w:rPr>
-          <w:sz w:val="24"/>
-          <w:szCs w:val="24"/>
-        </w:rPr>
-        <w:t>mi skryptami, które zapisane są w formacie .</w:t>
-      </w:r>
-      <w:proofErr w:type="spellStart"/>
-      <w:r>
-        <w:rPr>
-          <w:sz w:val="24"/>
-          <w:szCs w:val="24"/>
-        </w:rPr>
-        <w:t>sh</w:t>
-      </w:r>
-      <w:proofErr w:type="spellEnd"/>
-      <w:r>
-        <w:rPr>
-          <w:sz w:val="24"/>
-          <w:szCs w:val="24"/>
-        </w:rPr>
-        <w:t xml:space="preserve"> lub .</w:t>
-      </w:r>
-      <w:proofErr w:type="spellStart"/>
-      <w:r>
-        <w:rPr>
-          <w:sz w:val="24"/>
-          <w:szCs w:val="24"/>
-        </w:rPr>
-        <w:t>py</w:t>
-      </w:r>
-      <w:proofErr w:type="spellEnd"/>
-      <w:r>
-        <w:rPr>
-          <w:sz w:val="24"/>
-          <w:szCs w:val="24"/>
-        </w:rPr>
-        <w:t>.</w:t>
-      </w:r>
-      <w:r>
-        <w:rPr>
-          <w:sz w:val="24"/>
-          <w:szCs w:val="24"/>
-        </w:rPr>
-        <w:t xml:space="preserve"> </w:t>
-      </w:r>
-      <w:proofErr w:type="spellStart"/>
-      <w:r>
-        <w:rPr>
-          <w:sz w:val="24"/>
-          <w:szCs w:val="24"/>
-        </w:rPr>
-        <w:t>Nextflow</w:t>
-      </w:r>
-      <w:proofErr w:type="spellEnd"/>
-      <w:r>
-        <w:rPr>
-          <w:sz w:val="24"/>
-          <w:szCs w:val="24"/>
-        </w:rPr>
-        <w:t xml:space="preserve"> zostanie wykorzystany do tworzenia i uruchamiania </w:t>
-      </w:r>
-      <w:proofErr w:type="spellStart"/>
-      <w:r>
-        <w:rPr>
-          <w:sz w:val="24"/>
-          <w:szCs w:val="24"/>
-        </w:rPr>
-        <w:t>workflow</w:t>
-      </w:r>
-      <w:proofErr w:type="spellEnd"/>
-      <w:r>
-        <w:rPr>
-          <w:sz w:val="24"/>
-          <w:szCs w:val="24"/>
-        </w:rPr>
-        <w:t>.</w:t>
-      </w:r>
-      <w:r>
-        <w:rPr>
-          <w:sz w:val="24"/>
-          <w:szCs w:val="24"/>
-        </w:rPr>
-        <w:t xml:space="preserve"> </w:t>
-      </w:r>
-      <w:proofErr w:type="spellStart"/>
-      <w:r>
-        <w:rPr>
-          <w:sz w:val="24"/>
-          <w:szCs w:val="24"/>
-        </w:rPr>
-        <w:t>Celery</w:t>
-      </w:r>
-      <w:proofErr w:type="spellEnd"/>
-      <w:r>
-        <w:rPr>
-          <w:sz w:val="24"/>
-          <w:szCs w:val="24"/>
-        </w:rPr>
-        <w:t xml:space="preserve"> oraz </w:t>
-      </w:r>
-      <w:proofErr w:type="spellStart"/>
-      <w:r>
-        <w:rPr>
-          <w:sz w:val="24"/>
-          <w:szCs w:val="24"/>
-        </w:rPr>
-        <w:t>RabbitMQ</w:t>
-      </w:r>
-      <w:proofErr w:type="spellEnd"/>
-      <w:r>
-        <w:rPr>
-          <w:sz w:val="24"/>
-          <w:szCs w:val="24"/>
-        </w:rPr>
-        <w:t xml:space="preserve"> zostanie wykorzystany do równoległego uruchamiania skryptów </w:t>
-      </w:r>
-      <w:proofErr w:type="spellStart"/>
-      <w:r>
-        <w:rPr>
-          <w:sz w:val="24"/>
-          <w:szCs w:val="24"/>
-        </w:rPr>
-        <w:t>Nextflow</w:t>
-      </w:r>
-      <w:proofErr w:type="spellEnd"/>
-      <w:r>
-        <w:rPr>
-          <w:sz w:val="24"/>
-          <w:szCs w:val="24"/>
-        </w:rPr>
-        <w:t xml:space="preserve">. Aplikacja będzie napisana w języku </w:t>
-      </w:r>
-      <w:proofErr w:type="spellStart"/>
-      <w:r>
-        <w:rPr>
-          <w:sz w:val="24"/>
-          <w:szCs w:val="24"/>
-        </w:rPr>
-        <w:t>Python</w:t>
-      </w:r>
-      <w:proofErr w:type="spellEnd"/>
-      <w:r>
-        <w:rPr>
-          <w:sz w:val="24"/>
-          <w:szCs w:val="24"/>
-        </w:rPr>
-        <w:t xml:space="preserve"> z wykorzystaniem </w:t>
-      </w:r>
-      <w:proofErr w:type="spellStart"/>
-      <w:r>
-        <w:rPr>
-          <w:sz w:val="24"/>
-          <w:szCs w:val="24"/>
-        </w:rPr>
-        <w:t>framework’a</w:t>
-      </w:r>
-      <w:proofErr w:type="spellEnd"/>
-      <w:r>
-        <w:rPr>
-          <w:sz w:val="24"/>
-          <w:szCs w:val="24"/>
-        </w:rPr>
-        <w:t xml:space="preserve"> </w:t>
-      </w:r>
-      <w:proofErr w:type="spellStart"/>
-      <w:r>
-        <w:rPr>
-          <w:sz w:val="24"/>
-          <w:szCs w:val="24"/>
-        </w:rPr>
-        <w:t>Django</w:t>
-      </w:r>
-      <w:proofErr w:type="spellEnd"/>
-      <w:r>
-        <w:rPr>
-          <w:sz w:val="24"/>
-          <w:szCs w:val="24"/>
-        </w:rPr>
-        <w:t>.</w:t>
-      </w:r>
-      <w:r>
-        <w:rPr>
-          <w:sz w:val="24"/>
-          <w:szCs w:val="24"/>
-        </w:rPr>
-        <w:t xml:space="preserve"> W aplikacji występowały będą trzy role użytkowników: </w:t>
-      </w:r>
-      <w:r>
-        <w:rPr>
-          <w:sz w:val="24"/>
-          <w:szCs w:val="24"/>
-        </w:rPr>
-        <w:t xml:space="preserve">użytkownik, zarządca </w:t>
-      </w:r>
-      <w:proofErr w:type="spellStart"/>
-      <w:r>
-        <w:rPr>
-          <w:sz w:val="24"/>
-          <w:szCs w:val="24"/>
-        </w:rPr>
-        <w:t>workflow</w:t>
-      </w:r>
-      <w:proofErr w:type="spellEnd"/>
-      <w:r>
-        <w:rPr>
-          <w:sz w:val="24"/>
-          <w:szCs w:val="24"/>
-        </w:rPr>
-        <w:t xml:space="preserve"> oraz administrator. Każda z ról posiada własne uprawnienia:</w:t>
+        <w:t>użytkownik, zarządca workflow oraz administrator. Każda z ról posiada własne uprawnienia:</w:t>
       </w:r>
     </w:p>
     <w:p>
@@ -2490,23 +2138,7 @@
           <w:sz w:val="24"/>
           <w:szCs w:val="24"/>
         </w:rPr>
-        <w:t xml:space="preserve">Użytkownik może jedynie uruchomić </w:t>
-      </w:r>
-      <w:proofErr w:type="spellStart"/>
-      <w:r>
-        <w:rPr>
-          <w:sz w:val="24"/>
-          <w:szCs w:val="24"/>
-        </w:rPr>
-        <w:t>workflow</w:t>
-      </w:r>
-      <w:proofErr w:type="spellEnd"/>
-      <w:r>
-        <w:rPr>
-          <w:sz w:val="24"/>
-          <w:szCs w:val="24"/>
-        </w:rPr>
-        <w:t xml:space="preserve"> oraz przejrzeć jego wyniki,</w:t>
+        <w:t>Użytkownik może jedynie uruchomić workflow oraz przejrzeć jego wyniki,</w:t>
       </w:r>
     </w:p>
     <w:p>
@@ -2527,55 +2159,7 @@
           <w:sz w:val="24"/>
           <w:szCs w:val="24"/>
         </w:rPr>
-        <w:t xml:space="preserve">Zarządca </w:t>
-      </w:r>
-      <w:proofErr w:type="spellStart"/>
-      <w:r>
-        <w:rPr>
-          <w:sz w:val="24"/>
-          <w:szCs w:val="24"/>
-        </w:rPr>
-        <w:t>workflow</w:t>
-      </w:r>
-      <w:proofErr w:type="spellEnd"/>
-      <w:r>
-        <w:rPr>
-          <w:sz w:val="24"/>
-          <w:szCs w:val="24"/>
-        </w:rPr>
-        <w:t xml:space="preserve"> ma uprawnienia użytkownika, dodatkowo może zarządzać </w:t>
-      </w:r>
-      <w:proofErr w:type="spellStart"/>
-      <w:r>
-        <w:rPr>
-          <w:sz w:val="24"/>
-          <w:szCs w:val="24"/>
-        </w:rPr>
-        <w:t>workflow</w:t>
-      </w:r>
-      <w:proofErr w:type="spellEnd"/>
-      <w:r>
-        <w:rPr>
-          <w:sz w:val="24"/>
-          <w:szCs w:val="24"/>
-        </w:rPr>
-        <w:t xml:space="preserve"> i </w:t>
-      </w:r>
-      <w:proofErr w:type="spellStart"/>
-      <w:r>
-        <w:rPr>
-          <w:sz w:val="24"/>
-          <w:szCs w:val="24"/>
-        </w:rPr>
-        <w:t>taskami</w:t>
-      </w:r>
-      <w:proofErr w:type="spellEnd"/>
-      <w:r>
-        <w:rPr>
-          <w:sz w:val="24"/>
-          <w:szCs w:val="24"/>
-        </w:rPr>
-        <w:t>,</w:t>
+        <w:t>Zarządca workflow ma uprawnienia użytkownika, dodatkowo może zarządzać workflow i taskami,</w:t>
       </w:r>
     </w:p>
     <w:p>
@@ -2596,33 +2180,8 @@
           <w:sz w:val="24"/>
           <w:szCs w:val="24"/>
         </w:rPr>
-        <w:t xml:space="preserve">Administrator posiada uprawnienia zarządcy </w:t>
-      </w:r>
-      <w:proofErr w:type="spellStart"/>
-      <w:r>
-        <w:rPr>
-          <w:sz w:val="24"/>
-          <w:szCs w:val="24"/>
-        </w:rPr>
-        <w:t>workflow</w:t>
-      </w:r>
-      <w:proofErr w:type="spellEnd"/>
-      <w:r>
-        <w:rPr>
-          <w:sz w:val="24"/>
-          <w:szCs w:val="24"/>
-        </w:rPr>
-        <w:t xml:space="preserve">. Poza tym, może zarządzać </w:t>
-      </w:r>
-      <w:proofErr w:type="spellStart"/>
-      <w:r>
-        <w:rPr>
-          <w:sz w:val="24"/>
-          <w:szCs w:val="24"/>
-        </w:rPr>
-        <w:t>subtaskami</w:t>
-      </w:r>
-      <w:proofErr w:type="spellEnd"/>
+        <w:t>Administrator posiada uprawnienia zarządcy workflow. Poza tym, może zarządzać subtaskami</w:t>
+      </w:r>
       <w:r>
         <w:rPr>
           <w:sz w:val="24"/>
@@ -2680,39 +2239,7 @@
           <w:sz w:val="24"/>
           <w:szCs w:val="24"/>
         </w:rPr>
-        <w:t xml:space="preserve">Zarządzanie </w:t>
-      </w:r>
-      <w:proofErr w:type="spellStart"/>
-      <w:r>
-        <w:rPr>
-          <w:sz w:val="24"/>
-          <w:szCs w:val="24"/>
-        </w:rPr>
-        <w:t>subtaskami</w:t>
-      </w:r>
-      <w:proofErr w:type="spellEnd"/>
-      <w:r>
-        <w:rPr>
-          <w:sz w:val="24"/>
-          <w:szCs w:val="24"/>
-        </w:rPr>
-        <w:t xml:space="preserve">, </w:t>
-      </w:r>
-      <w:proofErr w:type="spellStart"/>
-      <w:r>
-        <w:rPr>
-          <w:sz w:val="24"/>
-          <w:szCs w:val="24"/>
-        </w:rPr>
-        <w:t>taskami</w:t>
-      </w:r>
-      <w:proofErr w:type="spellEnd"/>
-      <w:r>
-        <w:rPr>
-          <w:sz w:val="24"/>
-          <w:szCs w:val="24"/>
-        </w:rPr>
-        <w:t xml:space="preserve"> (dodawanie, modyfikowanie, usuwanie),</w:t>
+        <w:t>Zarządzanie subtaskami, taskami (dodawanie, modyfikowanie, usuwanie),</w:t>
       </w:r>
     </w:p>
     <w:p>
@@ -2733,55 +2260,7 @@
           <w:sz w:val="24"/>
           <w:szCs w:val="24"/>
         </w:rPr>
-        <w:t xml:space="preserve">Zarządzanie </w:t>
-      </w:r>
-      <w:proofErr w:type="spellStart"/>
-      <w:r>
-        <w:rPr>
-          <w:sz w:val="24"/>
-          <w:szCs w:val="24"/>
-        </w:rPr>
-        <w:t>workflow</w:t>
-      </w:r>
-      <w:proofErr w:type="spellEnd"/>
-      <w:r>
-        <w:rPr>
-          <w:sz w:val="24"/>
-          <w:szCs w:val="24"/>
-        </w:rPr>
-        <w:t xml:space="preserve"> (dodawanie, modyfikowanie, usuwanie, uruchamianie, ustalanie kolejności </w:t>
-      </w:r>
-      <w:proofErr w:type="spellStart"/>
-      <w:r>
-        <w:rPr>
-          <w:sz w:val="24"/>
-          <w:szCs w:val="24"/>
-        </w:rPr>
-        <w:t>tasków</w:t>
-      </w:r>
-      <w:proofErr w:type="spellEnd"/>
-      <w:r>
-        <w:rPr>
-          <w:sz w:val="24"/>
-          <w:szCs w:val="24"/>
-        </w:rPr>
-        <w:t xml:space="preserve"> oraz </w:t>
-      </w:r>
-      <w:proofErr w:type="spellStart"/>
-      <w:r>
-        <w:rPr>
-          <w:sz w:val="24"/>
-          <w:szCs w:val="24"/>
-        </w:rPr>
-        <w:t>subtasków</w:t>
-      </w:r>
-      <w:proofErr w:type="spellEnd"/>
-      <w:r>
-        <w:rPr>
-          <w:sz w:val="24"/>
-          <w:szCs w:val="24"/>
-        </w:rPr>
-        <w:t>),</w:t>
+        <w:t>Zarządzanie workflow (dodawanie, modyfikowanie, usuwanie, uruchamianie, ustalanie kolejności tasków oraz subtasków),</w:t>
       </w:r>
     </w:p>
     <w:p>
@@ -2802,39 +2281,7 @@
           <w:sz w:val="24"/>
           <w:szCs w:val="24"/>
         </w:rPr>
-        <w:t>Dodawanie skryptów w postaci plików (.</w:t>
-      </w:r>
-      <w:proofErr w:type="spellStart"/>
-      <w:r>
-        <w:rPr>
-          <w:sz w:val="24"/>
-          <w:szCs w:val="24"/>
-        </w:rPr>
-        <w:t>py</w:t>
-      </w:r>
-      <w:proofErr w:type="spellEnd"/>
-      <w:r>
-        <w:rPr>
-          <w:sz w:val="24"/>
-          <w:szCs w:val="24"/>
-        </w:rPr>
-        <w:t xml:space="preserve"> i .</w:t>
-      </w:r>
-      <w:proofErr w:type="spellStart"/>
-      <w:r>
-        <w:rPr>
-          <w:sz w:val="24"/>
-          <w:szCs w:val="24"/>
-        </w:rPr>
-        <w:t>sh</w:t>
-      </w:r>
-      <w:proofErr w:type="spellEnd"/>
-      <w:r>
-        <w:rPr>
-          <w:sz w:val="24"/>
-          <w:szCs w:val="24"/>
-        </w:rPr>
-        <w:t>),</w:t>
+        <w:t>Dodawanie skryptów w postaci plików (.py i .sh),</w:t>
       </w:r>
     </w:p>
     <w:p>
@@ -2855,23 +2302,7 @@
           <w:sz w:val="24"/>
           <w:szCs w:val="24"/>
         </w:rPr>
-        <w:t xml:space="preserve">Przeglądanie wyników </w:t>
-      </w:r>
-      <w:proofErr w:type="spellStart"/>
-      <w:r>
-        <w:rPr>
-          <w:sz w:val="24"/>
-          <w:szCs w:val="24"/>
-        </w:rPr>
-        <w:t>workflow</w:t>
-      </w:r>
-      <w:proofErr w:type="spellEnd"/>
-      <w:r>
-        <w:rPr>
-          <w:sz w:val="24"/>
-          <w:szCs w:val="24"/>
-        </w:rPr>
-        <w:t xml:space="preserve"> i każdej z jego części,</w:t>
+        <w:t>Przeglądanie wyników workflow i każdej z jego części,</w:t>
       </w:r>
     </w:p>
     <w:p>
@@ -2915,21 +2346,12 @@
         </w:rPr>
         <w:t xml:space="preserve">Uruchomienie </w:t>
       </w:r>
-      <w:proofErr w:type="spellStart"/>
       <w:r>
         <w:rPr>
           <w:sz w:val="24"/>
           <w:szCs w:val="24"/>
         </w:rPr>
-        <w:t>workflow</w:t>
-      </w:r>
-      <w:proofErr w:type="spellEnd"/>
-      <w:r>
-        <w:rPr>
-          <w:sz w:val="24"/>
-          <w:szCs w:val="24"/>
-        </w:rPr>
-        <w:t xml:space="preserve"> dla wielu użytkowników jednocześnie,</w:t>
+        <w:t>workflow dla wielu użytkowników jednocześnie,</w:t>
       </w:r>
     </w:p>
     <w:p>
@@ -2955,6 +2377,7 @@
       <w:r>
         <w:rPr>
           <w:noProof/>
+          <w:lang w:eastAsia="pl-PL"/>
         </w:rPr>
         <w:lastRenderedPageBreak/>
         <w:drawing>
@@ -3063,17 +2486,8 @@
                 <w:sz w:val="28"/>
                 <w:szCs w:val="28"/>
               </w:rPr>
-              <w:t xml:space="preserve">Użytkownik uruchamia i przegląda raport </w:t>
-            </w:r>
-            <w:proofErr w:type="spellStart"/>
-            <w:r>
-              <w:rPr>
-                <w:sz w:val="28"/>
-                <w:szCs w:val="28"/>
-              </w:rPr>
-              <w:t>workflow</w:t>
-            </w:r>
-            <w:proofErr w:type="spellEnd"/>
+              <w:t>Użytkownik uruchamia i przegląda raport workflow</w:t>
+            </w:r>
           </w:p>
         </w:tc>
       </w:tr>
@@ -3186,23 +2600,7 @@
                 <w:sz w:val="24"/>
                 <w:szCs w:val="24"/>
               </w:rPr>
-              <w:t xml:space="preserve">Użytkownik przegląda listę dostępnych </w:t>
-            </w:r>
-            <w:proofErr w:type="spellStart"/>
-            <w:r>
-              <w:rPr>
-                <w:sz w:val="24"/>
-                <w:szCs w:val="24"/>
-              </w:rPr>
-              <w:t>workflow</w:t>
-            </w:r>
-            <w:proofErr w:type="spellEnd"/>
-            <w:r>
-              <w:rPr>
-                <w:sz w:val="24"/>
-                <w:szCs w:val="24"/>
-              </w:rPr>
-              <w:t xml:space="preserve"> i wybiera ten, który chce uruchomić,</w:t>
+              <w:t>Użytkownik przegląda listę dostępnych workflow i wybiera ten, który chce uruchomić,</w:t>
             </w:r>
           </w:p>
           <w:p>
@@ -3223,39 +2621,7 @@
                 <w:sz w:val="24"/>
                 <w:szCs w:val="24"/>
               </w:rPr>
-              <w:t xml:space="preserve">Użytkownik czeka na wykonanie wszystkich </w:t>
-            </w:r>
-            <w:proofErr w:type="spellStart"/>
-            <w:r>
-              <w:rPr>
-                <w:sz w:val="24"/>
-                <w:szCs w:val="24"/>
-              </w:rPr>
-              <w:t>tasków</w:t>
-            </w:r>
-            <w:proofErr w:type="spellEnd"/>
-            <w:r>
-              <w:rPr>
-                <w:sz w:val="24"/>
-                <w:szCs w:val="24"/>
-              </w:rPr>
-              <w:t xml:space="preserve"> danego </w:t>
-            </w:r>
-            <w:proofErr w:type="spellStart"/>
-            <w:r>
-              <w:rPr>
-                <w:sz w:val="24"/>
-                <w:szCs w:val="24"/>
-              </w:rPr>
-              <w:t>workflow</w:t>
-            </w:r>
-            <w:proofErr w:type="spellEnd"/>
-            <w:r>
-              <w:rPr>
-                <w:sz w:val="24"/>
-                <w:szCs w:val="24"/>
-              </w:rPr>
-              <w:t>,</w:t>
+              <w:t>Użytkownik czeka na wykonanie wszystkich tasków danego workflow,</w:t>
             </w:r>
           </w:p>
           <w:p>
@@ -3276,23 +2642,7 @@
                 <w:sz w:val="24"/>
                 <w:szCs w:val="24"/>
               </w:rPr>
-              <w:t xml:space="preserve">Po zakończeniu wszystkich </w:t>
-            </w:r>
-            <w:proofErr w:type="spellStart"/>
-            <w:r>
-              <w:rPr>
-                <w:sz w:val="24"/>
-                <w:szCs w:val="24"/>
-              </w:rPr>
-              <w:t>tasków</w:t>
-            </w:r>
-            <w:proofErr w:type="spellEnd"/>
-            <w:r>
-              <w:rPr>
-                <w:sz w:val="24"/>
-                <w:szCs w:val="24"/>
-              </w:rPr>
-              <w:t>, użytkownik ma możliwość podejrzenia raportu.</w:t>
+              <w:t>Po zakończeniu wszystkich tasków, użytkownik ma możliwość podejrzenia raportu.</w:t>
             </w:r>
           </w:p>
         </w:tc>
@@ -3341,17 +2691,8 @@
                 <w:sz w:val="24"/>
                 <w:szCs w:val="24"/>
               </w:rPr>
-              <w:t xml:space="preserve">Raport przebiegu </w:t>
-            </w:r>
-            <w:proofErr w:type="spellStart"/>
-            <w:r>
-              <w:rPr>
-                <w:sz w:val="24"/>
-                <w:szCs w:val="24"/>
-              </w:rPr>
-              <w:t>workflow</w:t>
-            </w:r>
-            <w:proofErr w:type="spellEnd"/>
+              <w:t>Raport przebiegu workflow</w:t>
+            </w:r>
           </w:p>
         </w:tc>
       </w:tr>
@@ -3462,23 +2803,7 @@
                 <w:sz w:val="24"/>
                 <w:szCs w:val="24"/>
               </w:rPr>
-              <w:t xml:space="preserve">Użytkownik może zatrzymać bądź przerwać wykonywanie </w:t>
-            </w:r>
-            <w:proofErr w:type="spellStart"/>
-            <w:r>
-              <w:rPr>
-                <w:sz w:val="24"/>
-                <w:szCs w:val="24"/>
-              </w:rPr>
-              <w:t>workflow</w:t>
-            </w:r>
-            <w:proofErr w:type="spellEnd"/>
-            <w:r>
-              <w:rPr>
-                <w:sz w:val="24"/>
-                <w:szCs w:val="24"/>
-              </w:rPr>
-              <w:t>,</w:t>
+              <w:t>Użytkownik może zatrzymać bądź przerwać wykonywanie workflow,</w:t>
             </w:r>
           </w:p>
           <w:p>
@@ -3544,17 +2869,8 @@
                 <w:sz w:val="28"/>
                 <w:szCs w:val="28"/>
               </w:rPr>
-              <w:t xml:space="preserve">Scenariusz 2: Zarządzanie </w:t>
-            </w:r>
-            <w:proofErr w:type="spellStart"/>
-            <w:r>
-              <w:rPr>
-                <w:sz w:val="28"/>
-                <w:szCs w:val="28"/>
-              </w:rPr>
-              <w:t>workflow</w:t>
-            </w:r>
-            <w:proofErr w:type="spellEnd"/>
+              <w:t>Scenariusz 2: Zarządzanie workflow</w:t>
+            </w:r>
           </w:p>
         </w:tc>
       </w:tr>
@@ -3597,17 +2913,8 @@
                 <w:sz w:val="24"/>
                 <w:szCs w:val="24"/>
               </w:rPr>
-              <w:t xml:space="preserve">Zarządca </w:t>
-            </w:r>
-            <w:proofErr w:type="spellStart"/>
-            <w:r>
-              <w:rPr>
-                <w:sz w:val="24"/>
-                <w:szCs w:val="24"/>
-              </w:rPr>
-              <w:t>workflow</w:t>
-            </w:r>
-            <w:proofErr w:type="spellEnd"/>
+              <w:t>Zarządca workflow</w:t>
+            </w:r>
           </w:p>
         </w:tc>
       </w:tr>
@@ -3676,23 +2983,7 @@
                 <w:sz w:val="24"/>
                 <w:szCs w:val="24"/>
               </w:rPr>
-              <w:t xml:space="preserve">Użytkownik może uruchomić istniejące już </w:t>
-            </w:r>
-            <w:proofErr w:type="spellStart"/>
-            <w:r>
-              <w:rPr>
-                <w:sz w:val="24"/>
-                <w:szCs w:val="24"/>
-              </w:rPr>
-              <w:t>workflow</w:t>
-            </w:r>
-            <w:proofErr w:type="spellEnd"/>
-            <w:r>
-              <w:rPr>
-                <w:sz w:val="24"/>
-                <w:szCs w:val="24"/>
-              </w:rPr>
-              <w:t>,</w:t>
+              <w:t>Użytkownik może uruchomić istniejące już workflow,</w:t>
             </w:r>
           </w:p>
           <w:p>
@@ -3713,23 +3004,7 @@
                 <w:sz w:val="24"/>
                 <w:szCs w:val="24"/>
               </w:rPr>
-              <w:t xml:space="preserve">Użytkownik może modyfikować bądź usunąć istniejące </w:t>
-            </w:r>
-            <w:proofErr w:type="spellStart"/>
-            <w:r>
-              <w:rPr>
-                <w:sz w:val="24"/>
-                <w:szCs w:val="24"/>
-              </w:rPr>
-              <w:t>taski</w:t>
-            </w:r>
-            <w:proofErr w:type="spellEnd"/>
-            <w:r>
-              <w:rPr>
-                <w:sz w:val="24"/>
-                <w:szCs w:val="24"/>
-              </w:rPr>
-              <w:t>,</w:t>
+              <w:t>Użytkownik może modyfikować bądź usunąć istniejące taski,</w:t>
             </w:r>
           </w:p>
           <w:p>
@@ -3757,23 +3032,7 @@
                 <w:sz w:val="24"/>
                 <w:szCs w:val="24"/>
               </w:rPr>
-              <w:t xml:space="preserve"> może utworzyć taska z udostępnionych mu przez administratora </w:t>
-            </w:r>
-            <w:proofErr w:type="spellStart"/>
-            <w:r>
-              <w:rPr>
-                <w:sz w:val="24"/>
-                <w:szCs w:val="24"/>
-              </w:rPr>
-              <w:t>subtasków</w:t>
-            </w:r>
-            <w:proofErr w:type="spellEnd"/>
-            <w:r>
-              <w:rPr>
-                <w:sz w:val="24"/>
-                <w:szCs w:val="24"/>
-              </w:rPr>
-              <w:t>,</w:t>
+              <w:t xml:space="preserve"> może utworzyć taska z udostępnionych mu przez administratora subtasków,</w:t>
             </w:r>
           </w:p>
           <w:p>
@@ -3801,39 +3060,7 @@
                 <w:sz w:val="24"/>
                 <w:szCs w:val="24"/>
               </w:rPr>
-              <w:t xml:space="preserve">może stworzyć </w:t>
-            </w:r>
-            <w:proofErr w:type="spellStart"/>
-            <w:r>
-              <w:rPr>
-                <w:sz w:val="24"/>
-                <w:szCs w:val="24"/>
-              </w:rPr>
-              <w:t>workflow</w:t>
-            </w:r>
-            <w:proofErr w:type="spellEnd"/>
-            <w:r>
-              <w:rPr>
-                <w:sz w:val="24"/>
-                <w:szCs w:val="24"/>
-              </w:rPr>
-              <w:t xml:space="preserve"> z dostępnych </w:t>
-            </w:r>
-            <w:proofErr w:type="spellStart"/>
-            <w:r>
-              <w:rPr>
-                <w:sz w:val="24"/>
-                <w:szCs w:val="24"/>
-              </w:rPr>
-              <w:t>tasków</w:t>
-            </w:r>
-            <w:proofErr w:type="spellEnd"/>
-            <w:r>
-              <w:rPr>
-                <w:sz w:val="24"/>
-                <w:szCs w:val="24"/>
-              </w:rPr>
-              <w:t>,</w:t>
+              <w:t>może stworzyć workflow z dostępnych tasków,</w:t>
             </w:r>
           </w:p>
           <w:p>
@@ -3854,23 +3081,7 @@
                 <w:sz w:val="24"/>
                 <w:szCs w:val="24"/>
               </w:rPr>
-              <w:t xml:space="preserve">Użytkownik może ustalić kolejność wykonywania </w:t>
-            </w:r>
-            <w:proofErr w:type="spellStart"/>
-            <w:r>
-              <w:rPr>
-                <w:sz w:val="24"/>
-                <w:szCs w:val="24"/>
-              </w:rPr>
-              <w:t>tasków</w:t>
-            </w:r>
-            <w:proofErr w:type="spellEnd"/>
-            <w:r>
-              <w:rPr>
-                <w:sz w:val="24"/>
-                <w:szCs w:val="24"/>
-              </w:rPr>
-              <w:t xml:space="preserve"> i czy powinny być uruchamiane równocześnie, </w:t>
+              <w:t xml:space="preserve">Użytkownik może ustalić kolejność wykonywania tasków i czy powinny być uruchamiane równocześnie, </w:t>
             </w:r>
           </w:p>
           <w:p>
@@ -3891,23 +3102,7 @@
                 <w:sz w:val="24"/>
                 <w:szCs w:val="24"/>
               </w:rPr>
-              <w:t xml:space="preserve">Użytkownik może przypisać dany </w:t>
-            </w:r>
-            <w:proofErr w:type="spellStart"/>
-            <w:r>
-              <w:rPr>
-                <w:sz w:val="24"/>
-                <w:szCs w:val="24"/>
-              </w:rPr>
-              <w:t>workflow</w:t>
-            </w:r>
-            <w:proofErr w:type="spellEnd"/>
-            <w:r>
-              <w:rPr>
-                <w:sz w:val="24"/>
-                <w:szCs w:val="24"/>
-              </w:rPr>
-              <w:t xml:space="preserve"> do danych użytkownik</w:t>
+              <w:t>Użytkownik może przypisać dany workflow do danych użytkownik</w:t>
             </w:r>
             <w:r>
               <w:rPr>
@@ -3971,23 +3166,7 @@
                 <w:sz w:val="24"/>
                 <w:szCs w:val="24"/>
               </w:rPr>
-              <w:t xml:space="preserve">Dodanie nowych </w:t>
-            </w:r>
-            <w:proofErr w:type="spellStart"/>
-            <w:r>
-              <w:rPr>
-                <w:sz w:val="24"/>
-                <w:szCs w:val="24"/>
-              </w:rPr>
-              <w:t>workflow</w:t>
-            </w:r>
-            <w:proofErr w:type="spellEnd"/>
-            <w:r>
-              <w:rPr>
-                <w:sz w:val="24"/>
-                <w:szCs w:val="24"/>
-              </w:rPr>
-              <w:t xml:space="preserve"> do listy</w:t>
+              <w:t>Dodanie nowych workflow do listy</w:t>
             </w:r>
           </w:p>
           <w:p>
@@ -4008,23 +3187,7 @@
                 <w:sz w:val="24"/>
                 <w:szCs w:val="24"/>
               </w:rPr>
-              <w:t xml:space="preserve">Dodanie nowych </w:t>
-            </w:r>
-            <w:proofErr w:type="spellStart"/>
-            <w:r>
-              <w:rPr>
-                <w:sz w:val="24"/>
-                <w:szCs w:val="24"/>
-              </w:rPr>
-              <w:t>tasków</w:t>
-            </w:r>
-            <w:proofErr w:type="spellEnd"/>
-            <w:r>
-              <w:rPr>
-                <w:sz w:val="24"/>
-                <w:szCs w:val="24"/>
-              </w:rPr>
-              <w:t xml:space="preserve"> do listy</w:t>
+              <w:t>Dodanie nowych tasków do listy</w:t>
             </w:r>
           </w:p>
         </w:tc>
@@ -4129,23 +3292,7 @@
                 <w:sz w:val="24"/>
                 <w:szCs w:val="24"/>
               </w:rPr>
-              <w:t xml:space="preserve">Użytkownik może zatrzymać bądź przerwać wykonywanie </w:t>
-            </w:r>
-            <w:proofErr w:type="spellStart"/>
-            <w:r>
-              <w:rPr>
-                <w:sz w:val="24"/>
-                <w:szCs w:val="24"/>
-              </w:rPr>
-              <w:t>workflow</w:t>
-            </w:r>
-            <w:proofErr w:type="spellEnd"/>
-            <w:r>
-              <w:rPr>
-                <w:sz w:val="24"/>
-                <w:szCs w:val="24"/>
-              </w:rPr>
-              <w:t>,</w:t>
+              <w:t>Użytkownik może zatrzymać bądź przerwać wykonywanie workflow,</w:t>
             </w:r>
           </w:p>
           <w:p>
@@ -4194,23 +3341,7 @@
                 <w:sz w:val="24"/>
                 <w:szCs w:val="24"/>
               </w:rPr>
-              <w:t xml:space="preserve"> posiada uprawnień zarządcy </w:t>
-            </w:r>
-            <w:proofErr w:type="spellStart"/>
-            <w:r>
-              <w:rPr>
-                <w:sz w:val="24"/>
-                <w:szCs w:val="24"/>
-              </w:rPr>
-              <w:t>workflow</w:t>
-            </w:r>
-            <w:proofErr w:type="spellEnd"/>
-            <w:r>
-              <w:rPr>
-                <w:sz w:val="24"/>
-                <w:szCs w:val="24"/>
-              </w:rPr>
-              <w:t>,</w:t>
+              <w:t xml:space="preserve"> posiada uprawnień zarządcy workflow,</w:t>
             </w:r>
           </w:p>
         </w:tc>
@@ -4276,17 +3407,8 @@
                 <w:sz w:val="28"/>
                 <w:szCs w:val="28"/>
               </w:rPr>
-              <w:t xml:space="preserve">Zarządzanie </w:t>
-            </w:r>
-            <w:proofErr w:type="spellStart"/>
-            <w:r>
-              <w:rPr>
-                <w:sz w:val="28"/>
-                <w:szCs w:val="28"/>
-              </w:rPr>
-              <w:t>subtaskami</w:t>
-            </w:r>
-            <w:proofErr w:type="spellEnd"/>
+              <w:t>Zarządzanie subtaskami</w:t>
+            </w:r>
           </w:p>
         </w:tc>
       </w:tr>
@@ -4399,39 +3521,7 @@
                 <w:sz w:val="24"/>
                 <w:szCs w:val="24"/>
               </w:rPr>
-              <w:t>Użytkownik może wgrać skrypt, który posiada format .</w:t>
-            </w:r>
-            <w:proofErr w:type="spellStart"/>
-            <w:r>
-              <w:rPr>
-                <w:sz w:val="24"/>
-                <w:szCs w:val="24"/>
-              </w:rPr>
-              <w:t>py</w:t>
-            </w:r>
-            <w:proofErr w:type="spellEnd"/>
-            <w:r>
-              <w:rPr>
-                <w:sz w:val="24"/>
-                <w:szCs w:val="24"/>
-              </w:rPr>
-              <w:t xml:space="preserve"> bądź .</w:t>
-            </w:r>
-            <w:proofErr w:type="spellStart"/>
-            <w:r>
-              <w:rPr>
-                <w:sz w:val="24"/>
-                <w:szCs w:val="24"/>
-              </w:rPr>
-              <w:t>sh</w:t>
-            </w:r>
-            <w:proofErr w:type="spellEnd"/>
-            <w:r>
-              <w:rPr>
-                <w:sz w:val="24"/>
-                <w:szCs w:val="24"/>
-              </w:rPr>
-              <w:t>,</w:t>
+              <w:t>Użytkownik może wgrać skrypt, który posiada format .py bądź .sh,</w:t>
             </w:r>
           </w:p>
           <w:p>
@@ -4452,23 +3542,7 @@
                 <w:sz w:val="24"/>
                 <w:szCs w:val="24"/>
               </w:rPr>
-              <w:t xml:space="preserve">Użytkownik może edytować bądź usunąć istniejące już </w:t>
-            </w:r>
-            <w:proofErr w:type="spellStart"/>
-            <w:r>
-              <w:rPr>
-                <w:sz w:val="24"/>
-                <w:szCs w:val="24"/>
-              </w:rPr>
-              <w:t>subtaski</w:t>
-            </w:r>
-            <w:proofErr w:type="spellEnd"/>
-            <w:r>
-              <w:rPr>
-                <w:sz w:val="24"/>
-                <w:szCs w:val="24"/>
-              </w:rPr>
-              <w:t>,</w:t>
+              <w:t>Użytkownik może edytować bądź usunąć istniejące już subtaski,</w:t>
             </w:r>
           </w:p>
           <w:p>
@@ -4538,33 +3612,8 @@
                 <w:sz w:val="24"/>
                 <w:szCs w:val="24"/>
               </w:rPr>
-              <w:t xml:space="preserve">Dodany zostanie </w:t>
-            </w:r>
-            <w:proofErr w:type="spellStart"/>
-            <w:r>
-              <w:rPr>
-                <w:sz w:val="24"/>
-                <w:szCs w:val="24"/>
-              </w:rPr>
-              <w:t>subtask</w:t>
-            </w:r>
-            <w:proofErr w:type="spellEnd"/>
-            <w:r>
-              <w:rPr>
-                <w:sz w:val="24"/>
-                <w:szCs w:val="24"/>
-              </w:rPr>
-              <w:t xml:space="preserve"> do listy </w:t>
-            </w:r>
-            <w:proofErr w:type="spellStart"/>
-            <w:r>
-              <w:rPr>
-                <w:sz w:val="24"/>
-                <w:szCs w:val="24"/>
-              </w:rPr>
-              <w:t>subtasków</w:t>
-            </w:r>
-            <w:proofErr w:type="spellEnd"/>
+              <w:t>Dodany zostanie subtask do listy subtasków</w:t>
+            </w:r>
           </w:p>
         </w:tc>
       </w:tr>
@@ -4775,6 +3824,7 @@
       <w:r>
         <w:rPr>
           <w:noProof/>
+          <w:lang w:eastAsia="pl-PL"/>
         </w:rPr>
         <w:lastRenderedPageBreak/>
         <w:drawing>
@@ -4820,6 +3870,903 @@
         </w:drawing>
       </w:r>
     </w:p>
+    <w:p>
+      <w:pPr>
+        <w:spacing w:line="360" w:lineRule="auto"/>
+        <w:rPr>
+          <w:sz w:val="28"/>
+          <w:szCs w:val="28"/>
+        </w:rPr>
+      </w:pPr>
+      <w:r>
+        <w:rPr>
+          <w:sz w:val="28"/>
+          <w:szCs w:val="28"/>
+        </w:rPr>
+        <w:t>Mockup:</w:t>
+      </w:r>
+    </w:p>
+    <w:p>
+      <w:pPr>
+        <w:keepNext/>
+        <w:spacing w:line="360" w:lineRule="auto"/>
+      </w:pPr>
+      <w:r>
+        <w:rPr>
+          <w:noProof/>
+          <w:sz w:val="28"/>
+          <w:szCs w:val="28"/>
+          <w:lang w:eastAsia="pl-PL"/>
+        </w:rPr>
+        <w:drawing>
+          <wp:inline distT="0" distB="0" distL="0" distR="0" wp14:anchorId="17D8372E" wp14:editId="2E73C320">
+            <wp:extent cx="5759450" cy="3241675"/>
+            <wp:effectExtent l="0" t="0" r="0" b="0"/>
+            <wp:docPr id="8" name="Obraz 8" descr="Web 1920 – 1"/>
+            <wp:cNvGraphicFramePr>
+              <a:graphicFrameLocks xmlns:a="http://schemas.openxmlformats.org/drawingml/2006/main" noChangeAspect="1"/>
+            </wp:cNvGraphicFramePr>
+            <a:graphic xmlns:a="http://schemas.openxmlformats.org/drawingml/2006/main">
+              <a:graphicData uri="http://schemas.openxmlformats.org/drawingml/2006/picture">
+                <pic:pic xmlns:pic="http://schemas.openxmlformats.org/drawingml/2006/picture">
+                  <pic:nvPicPr>
+                    <pic:cNvPr id="0" name="Picture 1" descr="Web 1920 – 1"/>
+                    <pic:cNvPicPr>
+                      <a:picLocks noChangeAspect="1" noChangeArrowheads="1"/>
+                    </pic:cNvPicPr>
+                  </pic:nvPicPr>
+                  <pic:blipFill>
+                    <a:blip r:embed="rId10" cstate="print">
+                      <a:extLst>
+                        <a:ext uri="{28A0092B-C50C-407E-A947-70E740481C1C}">
+                          <a14:useLocalDpi xmlns:a14="http://schemas.microsoft.com/office/drawing/2010/main" val="0"/>
+                        </a:ext>
+                      </a:extLst>
+                    </a:blip>
+                    <a:srcRect/>
+                    <a:stretch>
+                      <a:fillRect/>
+                    </a:stretch>
+                  </pic:blipFill>
+                  <pic:spPr bwMode="auto">
+                    <a:xfrm>
+                      <a:off x="0" y="0"/>
+                      <a:ext cx="5759450" cy="3241675"/>
+                    </a:xfrm>
+                    <a:prstGeom prst="rect">
+                      <a:avLst/>
+                    </a:prstGeom>
+                    <a:noFill/>
+                    <a:ln>
+                      <a:noFill/>
+                    </a:ln>
+                  </pic:spPr>
+                </pic:pic>
+              </a:graphicData>
+            </a:graphic>
+          </wp:inline>
+        </w:drawing>
+      </w:r>
+    </w:p>
+    <w:p>
+      <w:pPr>
+        <w:pStyle w:val="Legenda"/>
+        <w:jc w:val="center"/>
+        <w:rPr>
+          <w:i w:val="0"/>
+          <w:sz w:val="32"/>
+          <w:szCs w:val="28"/>
+        </w:rPr>
+      </w:pPr>
+      <w:r>
+        <w:rPr>
+          <w:i w:val="0"/>
+          <w:sz w:val="20"/>
+        </w:rPr>
+        <w:t xml:space="preserve">Rysunek </w:t>
+      </w:r>
+      <w:r>
+        <w:rPr>
+          <w:i w:val="0"/>
+          <w:sz w:val="20"/>
+        </w:rPr>
+        <w:fldChar w:fldCharType="begin"/>
+      </w:r>
+      <w:r>
+        <w:rPr>
+          <w:i w:val="0"/>
+          <w:sz w:val="20"/>
+        </w:rPr>
+        <w:instrText xml:space="preserve"> SEQ Rysunek \* ARABIC </w:instrText>
+      </w:r>
+      <w:r>
+        <w:rPr>
+          <w:i w:val="0"/>
+          <w:sz w:val="20"/>
+        </w:rPr>
+        <w:fldChar w:fldCharType="separate"/>
+      </w:r>
+      <w:r>
+        <w:rPr>
+          <w:i w:val="0"/>
+          <w:noProof/>
+          <w:sz w:val="20"/>
+        </w:rPr>
+        <w:t>1</w:t>
+      </w:r>
+      <w:r>
+        <w:rPr>
+          <w:i w:val="0"/>
+          <w:sz w:val="20"/>
+        </w:rPr>
+        <w:fldChar w:fldCharType="end"/>
+      </w:r>
+      <w:r>
+        <w:rPr>
+          <w:i w:val="0"/>
+          <w:sz w:val="20"/>
+        </w:rPr>
+        <w:t xml:space="preserve"> Okno logowania</w:t>
+      </w:r>
+    </w:p>
+    <w:p>
+      <w:pPr>
+        <w:keepNext/>
+        <w:spacing w:line="360" w:lineRule="auto"/>
+      </w:pPr>
+      <w:r>
+        <w:rPr>
+          <w:noProof/>
+          <w:sz w:val="28"/>
+          <w:szCs w:val="28"/>
+          <w:lang w:eastAsia="pl-PL"/>
+        </w:rPr>
+        <w:lastRenderedPageBreak/>
+        <w:drawing>
+          <wp:inline distT="0" distB="0" distL="0" distR="0" wp14:anchorId="5CC99DAD" wp14:editId="7D93445C">
+            <wp:extent cx="5759450" cy="3241675"/>
+            <wp:effectExtent l="0" t="0" r="0" b="0"/>
+            <wp:docPr id="7" name="Obraz 7" descr="Web 1920 – 3"/>
+            <wp:cNvGraphicFramePr>
+              <a:graphicFrameLocks xmlns:a="http://schemas.openxmlformats.org/drawingml/2006/main" noChangeAspect="1"/>
+            </wp:cNvGraphicFramePr>
+            <a:graphic xmlns:a="http://schemas.openxmlformats.org/drawingml/2006/main">
+              <a:graphicData uri="http://schemas.openxmlformats.org/drawingml/2006/picture">
+                <pic:pic xmlns:pic="http://schemas.openxmlformats.org/drawingml/2006/picture">
+                  <pic:nvPicPr>
+                    <pic:cNvPr id="0" name="Picture 2" descr="Web 1920 – 3"/>
+                    <pic:cNvPicPr>
+                      <a:picLocks noChangeAspect="1" noChangeArrowheads="1"/>
+                    </pic:cNvPicPr>
+                  </pic:nvPicPr>
+                  <pic:blipFill>
+                    <a:blip r:embed="rId11" cstate="print">
+                      <a:extLst>
+                        <a:ext uri="{28A0092B-C50C-407E-A947-70E740481C1C}">
+                          <a14:useLocalDpi xmlns:a14="http://schemas.microsoft.com/office/drawing/2010/main" val="0"/>
+                        </a:ext>
+                      </a:extLst>
+                    </a:blip>
+                    <a:srcRect/>
+                    <a:stretch>
+                      <a:fillRect/>
+                    </a:stretch>
+                  </pic:blipFill>
+                  <pic:spPr bwMode="auto">
+                    <a:xfrm>
+                      <a:off x="0" y="0"/>
+                      <a:ext cx="5759450" cy="3241675"/>
+                    </a:xfrm>
+                    <a:prstGeom prst="rect">
+                      <a:avLst/>
+                    </a:prstGeom>
+                    <a:noFill/>
+                    <a:ln>
+                      <a:noFill/>
+                    </a:ln>
+                  </pic:spPr>
+                </pic:pic>
+              </a:graphicData>
+            </a:graphic>
+          </wp:inline>
+        </w:drawing>
+      </w:r>
+    </w:p>
+    <w:p>
+      <w:pPr>
+        <w:pStyle w:val="Legenda"/>
+        <w:jc w:val="center"/>
+        <w:rPr>
+          <w:i w:val="0"/>
+          <w:sz w:val="32"/>
+          <w:szCs w:val="28"/>
+        </w:rPr>
+      </w:pPr>
+      <w:r>
+        <w:rPr>
+          <w:i w:val="0"/>
+          <w:sz w:val="20"/>
+        </w:rPr>
+        <w:t xml:space="preserve">Rysunek </w:t>
+      </w:r>
+      <w:r>
+        <w:rPr>
+          <w:i w:val="0"/>
+          <w:sz w:val="20"/>
+        </w:rPr>
+        <w:fldChar w:fldCharType="begin"/>
+      </w:r>
+      <w:r>
+        <w:rPr>
+          <w:i w:val="0"/>
+          <w:sz w:val="20"/>
+        </w:rPr>
+        <w:instrText xml:space="preserve"> SEQ Rysunek \* ARABIC </w:instrText>
+      </w:r>
+      <w:r>
+        <w:rPr>
+          <w:i w:val="0"/>
+          <w:sz w:val="20"/>
+        </w:rPr>
+        <w:fldChar w:fldCharType="separate"/>
+      </w:r>
+      <w:r>
+        <w:rPr>
+          <w:i w:val="0"/>
+          <w:noProof/>
+          <w:sz w:val="20"/>
+        </w:rPr>
+        <w:t>2</w:t>
+      </w:r>
+      <w:r>
+        <w:rPr>
+          <w:i w:val="0"/>
+          <w:sz w:val="20"/>
+        </w:rPr>
+        <w:fldChar w:fldCharType="end"/>
+      </w:r>
+      <w:r>
+        <w:rPr>
+          <w:i w:val="0"/>
+          <w:sz w:val="20"/>
+        </w:rPr>
+        <w:t xml:space="preserve"> Okno rejstracji</w:t>
+      </w:r>
+    </w:p>
+    <w:p>
+      <w:pPr>
+        <w:keepNext/>
+        <w:spacing w:line="360" w:lineRule="auto"/>
+      </w:pPr>
+      <w:r>
+        <w:rPr>
+          <w:noProof/>
+          <w:sz w:val="28"/>
+          <w:szCs w:val="28"/>
+          <w:lang w:eastAsia="pl-PL"/>
+        </w:rPr>
+        <w:lastRenderedPageBreak/>
+        <w:drawing>
+          <wp:inline distT="0" distB="0" distL="0" distR="0" wp14:anchorId="3DB2D801" wp14:editId="48FCC108">
+            <wp:extent cx="5759450" cy="5403215"/>
+            <wp:effectExtent l="0" t="0" r="0" b="6985"/>
+            <wp:docPr id="6" name="Obraz 6" descr="Web 1920 – 5"/>
+            <wp:cNvGraphicFramePr>
+              <a:graphicFrameLocks xmlns:a="http://schemas.openxmlformats.org/drawingml/2006/main" noChangeAspect="1"/>
+            </wp:cNvGraphicFramePr>
+            <a:graphic xmlns:a="http://schemas.openxmlformats.org/drawingml/2006/main">
+              <a:graphicData uri="http://schemas.openxmlformats.org/drawingml/2006/picture">
+                <pic:pic xmlns:pic="http://schemas.openxmlformats.org/drawingml/2006/picture">
+                  <pic:nvPicPr>
+                    <pic:cNvPr id="0" name="Picture 3" descr="Web 1920 – 5"/>
+                    <pic:cNvPicPr>
+                      <a:picLocks noChangeAspect="1" noChangeArrowheads="1"/>
+                    </pic:cNvPicPr>
+                  </pic:nvPicPr>
+                  <pic:blipFill>
+                    <a:blip r:embed="rId12" cstate="print">
+                      <a:extLst>
+                        <a:ext uri="{28A0092B-C50C-407E-A947-70E740481C1C}">
+                          <a14:useLocalDpi xmlns:a14="http://schemas.microsoft.com/office/drawing/2010/main" val="0"/>
+                        </a:ext>
+                      </a:extLst>
+                    </a:blip>
+                    <a:srcRect/>
+                    <a:stretch>
+                      <a:fillRect/>
+                    </a:stretch>
+                  </pic:blipFill>
+                  <pic:spPr bwMode="auto">
+                    <a:xfrm>
+                      <a:off x="0" y="0"/>
+                      <a:ext cx="5759450" cy="5403215"/>
+                    </a:xfrm>
+                    <a:prstGeom prst="rect">
+                      <a:avLst/>
+                    </a:prstGeom>
+                    <a:noFill/>
+                    <a:ln>
+                      <a:noFill/>
+                    </a:ln>
+                  </pic:spPr>
+                </pic:pic>
+              </a:graphicData>
+            </a:graphic>
+          </wp:inline>
+        </w:drawing>
+      </w:r>
+    </w:p>
+    <w:p>
+      <w:pPr>
+        <w:pStyle w:val="Legenda"/>
+        <w:jc w:val="center"/>
+        <w:rPr>
+          <w:i w:val="0"/>
+          <w:sz w:val="32"/>
+          <w:szCs w:val="28"/>
+        </w:rPr>
+      </w:pPr>
+      <w:r>
+        <w:rPr>
+          <w:i w:val="0"/>
+          <w:sz w:val="20"/>
+        </w:rPr>
+        <w:t xml:space="preserve">Rysunek </w:t>
+      </w:r>
+      <w:r>
+        <w:rPr>
+          <w:i w:val="0"/>
+          <w:sz w:val="20"/>
+        </w:rPr>
+        <w:fldChar w:fldCharType="begin"/>
+      </w:r>
+      <w:r>
+        <w:rPr>
+          <w:i w:val="0"/>
+          <w:sz w:val="20"/>
+        </w:rPr>
+        <w:instrText xml:space="preserve"> SEQ Rysunek \* ARABIC </w:instrText>
+      </w:r>
+      <w:r>
+        <w:rPr>
+          <w:i w:val="0"/>
+          <w:sz w:val="20"/>
+        </w:rPr>
+        <w:fldChar w:fldCharType="separate"/>
+      </w:r>
+      <w:r>
+        <w:rPr>
+          <w:i w:val="0"/>
+          <w:noProof/>
+          <w:sz w:val="20"/>
+        </w:rPr>
+        <w:t>3</w:t>
+      </w:r>
+      <w:r>
+        <w:rPr>
+          <w:i w:val="0"/>
+          <w:sz w:val="20"/>
+        </w:rPr>
+        <w:fldChar w:fldCharType="end"/>
+      </w:r>
+      <w:r>
+        <w:rPr>
+          <w:i w:val="0"/>
+          <w:sz w:val="20"/>
+        </w:rPr>
+        <w:t xml:space="preserve"> </w:t>
+      </w:r>
+      <w:r>
+        <w:rPr>
+          <w:i w:val="0"/>
+          <w:sz w:val="20"/>
+        </w:rPr>
+        <w:t>Okno widoku wszystkich workflowów</w:t>
+      </w:r>
+    </w:p>
+    <w:p>
+      <w:pPr>
+        <w:keepNext/>
+        <w:spacing w:line="360" w:lineRule="auto"/>
+      </w:pPr>
+      <w:r>
+        <w:rPr>
+          <w:noProof/>
+          <w:sz w:val="28"/>
+          <w:szCs w:val="28"/>
+          <w:lang w:eastAsia="pl-PL"/>
+        </w:rPr>
+        <w:lastRenderedPageBreak/>
+        <w:drawing>
+          <wp:inline distT="0" distB="0" distL="0" distR="0" wp14:anchorId="11157642" wp14:editId="5FEB226B">
+            <wp:extent cx="5759450" cy="4025900"/>
+            <wp:effectExtent l="0" t="0" r="0" b="0"/>
+            <wp:docPr id="5" name="Obraz 5" descr="Web 1920 – 7"/>
+            <wp:cNvGraphicFramePr>
+              <a:graphicFrameLocks xmlns:a="http://schemas.openxmlformats.org/drawingml/2006/main" noChangeAspect="1"/>
+            </wp:cNvGraphicFramePr>
+            <a:graphic xmlns:a="http://schemas.openxmlformats.org/drawingml/2006/main">
+              <a:graphicData uri="http://schemas.openxmlformats.org/drawingml/2006/picture">
+                <pic:pic xmlns:pic="http://schemas.openxmlformats.org/drawingml/2006/picture">
+                  <pic:nvPicPr>
+                    <pic:cNvPr id="0" name="Picture 4" descr="Web 1920 – 7"/>
+                    <pic:cNvPicPr>
+                      <a:picLocks noChangeAspect="1" noChangeArrowheads="1"/>
+                    </pic:cNvPicPr>
+                  </pic:nvPicPr>
+                  <pic:blipFill>
+                    <a:blip r:embed="rId13" cstate="print">
+                      <a:extLst>
+                        <a:ext uri="{28A0092B-C50C-407E-A947-70E740481C1C}">
+                          <a14:useLocalDpi xmlns:a14="http://schemas.microsoft.com/office/drawing/2010/main" val="0"/>
+                        </a:ext>
+                      </a:extLst>
+                    </a:blip>
+                    <a:srcRect/>
+                    <a:stretch>
+                      <a:fillRect/>
+                    </a:stretch>
+                  </pic:blipFill>
+                  <pic:spPr bwMode="auto">
+                    <a:xfrm>
+                      <a:off x="0" y="0"/>
+                      <a:ext cx="5759450" cy="4025900"/>
+                    </a:xfrm>
+                    <a:prstGeom prst="rect">
+                      <a:avLst/>
+                    </a:prstGeom>
+                    <a:noFill/>
+                    <a:ln>
+                      <a:noFill/>
+                    </a:ln>
+                  </pic:spPr>
+                </pic:pic>
+              </a:graphicData>
+            </a:graphic>
+          </wp:inline>
+        </w:drawing>
+      </w:r>
+    </w:p>
+    <w:p>
+      <w:pPr>
+        <w:pStyle w:val="Legenda"/>
+        <w:jc w:val="center"/>
+        <w:rPr>
+          <w:i w:val="0"/>
+          <w:sz w:val="32"/>
+          <w:szCs w:val="28"/>
+        </w:rPr>
+      </w:pPr>
+      <w:r>
+        <w:rPr>
+          <w:i w:val="0"/>
+          <w:sz w:val="20"/>
+        </w:rPr>
+        <w:t xml:space="preserve">Rysunek </w:t>
+      </w:r>
+      <w:r>
+        <w:rPr>
+          <w:i w:val="0"/>
+          <w:sz w:val="20"/>
+        </w:rPr>
+        <w:fldChar w:fldCharType="begin"/>
+      </w:r>
+      <w:r>
+        <w:rPr>
+          <w:i w:val="0"/>
+          <w:sz w:val="20"/>
+        </w:rPr>
+        <w:instrText xml:space="preserve"> SEQ Rysunek \* ARABIC </w:instrText>
+      </w:r>
+      <w:r>
+        <w:rPr>
+          <w:i w:val="0"/>
+          <w:sz w:val="20"/>
+        </w:rPr>
+        <w:fldChar w:fldCharType="separate"/>
+      </w:r>
+      <w:r>
+        <w:rPr>
+          <w:i w:val="0"/>
+          <w:noProof/>
+          <w:sz w:val="20"/>
+        </w:rPr>
+        <w:t>4</w:t>
+      </w:r>
+      <w:r>
+        <w:rPr>
+          <w:i w:val="0"/>
+          <w:sz w:val="20"/>
+        </w:rPr>
+        <w:fldChar w:fldCharType="end"/>
+      </w:r>
+      <w:r>
+        <w:rPr>
+          <w:i w:val="0"/>
+          <w:sz w:val="20"/>
+        </w:rPr>
+        <w:t xml:space="preserve"> Okno dodawania nowych workflowów i nowych tasków</w:t>
+      </w:r>
+    </w:p>
+    <w:p>
+      <w:pPr>
+        <w:keepNext/>
+        <w:spacing w:line="360" w:lineRule="auto"/>
+      </w:pPr>
+      <w:r>
+        <w:rPr>
+          <w:noProof/>
+          <w:sz w:val="28"/>
+          <w:szCs w:val="28"/>
+          <w:lang w:eastAsia="pl-PL"/>
+        </w:rPr>
+        <w:drawing>
+          <wp:inline distT="0" distB="0" distL="0" distR="0" wp14:anchorId="7F6677EC" wp14:editId="7DF88E3A">
+            <wp:extent cx="5759450" cy="3230245"/>
+            <wp:effectExtent l="0" t="0" r="0" b="8255"/>
+            <wp:docPr id="4" name="Obraz 4" descr="Web 1920 – 9"/>
+            <wp:cNvGraphicFramePr>
+              <a:graphicFrameLocks xmlns:a="http://schemas.openxmlformats.org/drawingml/2006/main" noChangeAspect="1"/>
+            </wp:cNvGraphicFramePr>
+            <a:graphic xmlns:a="http://schemas.openxmlformats.org/drawingml/2006/main">
+              <a:graphicData uri="http://schemas.openxmlformats.org/drawingml/2006/picture">
+                <pic:pic xmlns:pic="http://schemas.openxmlformats.org/drawingml/2006/picture">
+                  <pic:nvPicPr>
+                    <pic:cNvPr id="0" name="Picture 5" descr="Web 1920 – 9"/>
+                    <pic:cNvPicPr>
+                      <a:picLocks noChangeAspect="1" noChangeArrowheads="1"/>
+                    </pic:cNvPicPr>
+                  </pic:nvPicPr>
+                  <pic:blipFill>
+                    <a:blip r:embed="rId14" cstate="print">
+                      <a:extLst>
+                        <a:ext uri="{28A0092B-C50C-407E-A947-70E740481C1C}">
+                          <a14:useLocalDpi xmlns:a14="http://schemas.microsoft.com/office/drawing/2010/main" val="0"/>
+                        </a:ext>
+                      </a:extLst>
+                    </a:blip>
+                    <a:srcRect/>
+                    <a:stretch>
+                      <a:fillRect/>
+                    </a:stretch>
+                  </pic:blipFill>
+                  <pic:spPr bwMode="auto">
+                    <a:xfrm>
+                      <a:off x="0" y="0"/>
+                      <a:ext cx="5759450" cy="3230245"/>
+                    </a:xfrm>
+                    <a:prstGeom prst="rect">
+                      <a:avLst/>
+                    </a:prstGeom>
+                    <a:noFill/>
+                    <a:ln>
+                      <a:noFill/>
+                    </a:ln>
+                  </pic:spPr>
+                </pic:pic>
+              </a:graphicData>
+            </a:graphic>
+          </wp:inline>
+        </w:drawing>
+      </w:r>
+    </w:p>
+    <w:p>
+      <w:pPr>
+        <w:pStyle w:val="Legenda"/>
+        <w:jc w:val="center"/>
+        <w:rPr>
+          <w:i w:val="0"/>
+          <w:sz w:val="32"/>
+          <w:szCs w:val="28"/>
+        </w:rPr>
+      </w:pPr>
+      <w:r>
+        <w:rPr>
+          <w:i w:val="0"/>
+          <w:sz w:val="20"/>
+        </w:rPr>
+        <w:t xml:space="preserve">Rysunek </w:t>
+      </w:r>
+      <w:r>
+        <w:rPr>
+          <w:i w:val="0"/>
+          <w:sz w:val="20"/>
+        </w:rPr>
+        <w:fldChar w:fldCharType="begin"/>
+      </w:r>
+      <w:r>
+        <w:rPr>
+          <w:i w:val="0"/>
+          <w:sz w:val="20"/>
+        </w:rPr>
+        <w:instrText xml:space="preserve"> SEQ Rysunek \* ARABIC </w:instrText>
+      </w:r>
+      <w:r>
+        <w:rPr>
+          <w:i w:val="0"/>
+          <w:sz w:val="20"/>
+        </w:rPr>
+        <w:fldChar w:fldCharType="separate"/>
+      </w:r>
+      <w:r>
+        <w:rPr>
+          <w:i w:val="0"/>
+          <w:noProof/>
+          <w:sz w:val="20"/>
+        </w:rPr>
+        <w:t>5</w:t>
+      </w:r>
+      <w:r>
+        <w:rPr>
+          <w:i w:val="0"/>
+          <w:sz w:val="20"/>
+        </w:rPr>
+        <w:fldChar w:fldCharType="end"/>
+      </w:r>
+      <w:r>
+        <w:rPr>
+          <w:i w:val="0"/>
+          <w:sz w:val="20"/>
+        </w:rPr>
+        <w:t xml:space="preserve"> Okno zarządzania użytkownikami</w:t>
+      </w:r>
+    </w:p>
+    <w:p>
+      <w:pPr>
+        <w:keepNext/>
+        <w:spacing w:line="360" w:lineRule="auto"/>
+      </w:pPr>
+      <w:r>
+        <w:rPr>
+          <w:noProof/>
+          <w:sz w:val="28"/>
+          <w:szCs w:val="28"/>
+          <w:lang w:eastAsia="pl-PL"/>
+        </w:rPr>
+        <w:lastRenderedPageBreak/>
+        <w:drawing>
+          <wp:inline distT="0" distB="0" distL="0" distR="0" wp14:anchorId="1913908C" wp14:editId="12813C8C">
+            <wp:extent cx="5759450" cy="3241675"/>
+            <wp:effectExtent l="0" t="0" r="0" b="0"/>
+            <wp:docPr id="3" name="Obraz 3" descr="Web 1920 – 6"/>
+            <wp:cNvGraphicFramePr>
+              <a:graphicFrameLocks xmlns:a="http://schemas.openxmlformats.org/drawingml/2006/main" noChangeAspect="1"/>
+            </wp:cNvGraphicFramePr>
+            <a:graphic xmlns:a="http://schemas.openxmlformats.org/drawingml/2006/main">
+              <a:graphicData uri="http://schemas.openxmlformats.org/drawingml/2006/picture">
+                <pic:pic xmlns:pic="http://schemas.openxmlformats.org/drawingml/2006/picture">
+                  <pic:nvPicPr>
+                    <pic:cNvPr id="0" name="Picture 6" descr="Web 1920 – 6"/>
+                    <pic:cNvPicPr>
+                      <a:picLocks noChangeAspect="1" noChangeArrowheads="1"/>
+                    </pic:cNvPicPr>
+                  </pic:nvPicPr>
+                  <pic:blipFill>
+                    <a:blip r:embed="rId15" cstate="print">
+                      <a:extLst>
+                        <a:ext uri="{28A0092B-C50C-407E-A947-70E740481C1C}">
+                          <a14:useLocalDpi xmlns:a14="http://schemas.microsoft.com/office/drawing/2010/main" val="0"/>
+                        </a:ext>
+                      </a:extLst>
+                    </a:blip>
+                    <a:srcRect/>
+                    <a:stretch>
+                      <a:fillRect/>
+                    </a:stretch>
+                  </pic:blipFill>
+                  <pic:spPr bwMode="auto">
+                    <a:xfrm>
+                      <a:off x="0" y="0"/>
+                      <a:ext cx="5759450" cy="3241675"/>
+                    </a:xfrm>
+                    <a:prstGeom prst="rect">
+                      <a:avLst/>
+                    </a:prstGeom>
+                    <a:noFill/>
+                    <a:ln>
+                      <a:noFill/>
+                    </a:ln>
+                  </pic:spPr>
+                </pic:pic>
+              </a:graphicData>
+            </a:graphic>
+          </wp:inline>
+        </w:drawing>
+      </w:r>
+    </w:p>
+    <w:p>
+      <w:pPr>
+        <w:pStyle w:val="Legenda"/>
+        <w:jc w:val="center"/>
+        <w:rPr>
+          <w:i w:val="0"/>
+          <w:sz w:val="32"/>
+          <w:szCs w:val="28"/>
+        </w:rPr>
+      </w:pPr>
+      <w:r>
+        <w:rPr>
+          <w:i w:val="0"/>
+          <w:sz w:val="20"/>
+        </w:rPr>
+        <w:t xml:space="preserve">Rysunek </w:t>
+      </w:r>
+      <w:r>
+        <w:rPr>
+          <w:i w:val="0"/>
+          <w:sz w:val="20"/>
+        </w:rPr>
+        <w:fldChar w:fldCharType="begin"/>
+      </w:r>
+      <w:r>
+        <w:rPr>
+          <w:i w:val="0"/>
+          <w:sz w:val="20"/>
+        </w:rPr>
+        <w:instrText xml:space="preserve"> SEQ Rysunek \* ARABIC </w:instrText>
+      </w:r>
+      <w:r>
+        <w:rPr>
+          <w:i w:val="0"/>
+          <w:sz w:val="20"/>
+        </w:rPr>
+        <w:fldChar w:fldCharType="separate"/>
+      </w:r>
+      <w:r>
+        <w:rPr>
+          <w:i w:val="0"/>
+          <w:noProof/>
+          <w:sz w:val="20"/>
+        </w:rPr>
+        <w:t>6</w:t>
+      </w:r>
+      <w:r>
+        <w:rPr>
+          <w:i w:val="0"/>
+          <w:sz w:val="20"/>
+        </w:rPr>
+        <w:fldChar w:fldCharType="end"/>
+      </w:r>
+      <w:r>
+        <w:rPr>
+          <w:i w:val="0"/>
+          <w:sz w:val="20"/>
+        </w:rPr>
+        <w:t xml:space="preserve"> Okno uruchamiania workflowów</w:t>
+      </w:r>
+    </w:p>
+    <w:p>
+      <w:pPr>
+        <w:keepNext/>
+        <w:spacing w:line="360" w:lineRule="auto"/>
+      </w:pPr>
+      <w:r>
+        <w:rPr>
+          <w:noProof/>
+          <w:sz w:val="28"/>
+          <w:szCs w:val="28"/>
+          <w:lang w:eastAsia="pl-PL"/>
+        </w:rPr>
+        <w:drawing>
+          <wp:inline distT="0" distB="0" distL="0" distR="0" wp14:anchorId="1E9D0F6C" wp14:editId="279BC034">
+            <wp:extent cx="5759450" cy="3241675"/>
+            <wp:effectExtent l="0" t="0" r="0" b="0"/>
+            <wp:docPr id="2" name="Obraz 2" descr="Web 1920 – 10"/>
+            <wp:cNvGraphicFramePr>
+              <a:graphicFrameLocks xmlns:a="http://schemas.openxmlformats.org/drawingml/2006/main" noChangeAspect="1"/>
+            </wp:cNvGraphicFramePr>
+            <a:graphic xmlns:a="http://schemas.openxmlformats.org/drawingml/2006/main">
+              <a:graphicData uri="http://schemas.openxmlformats.org/drawingml/2006/picture">
+                <pic:pic xmlns:pic="http://schemas.openxmlformats.org/drawingml/2006/picture">
+                  <pic:nvPicPr>
+                    <pic:cNvPr id="0" name="Picture 7" descr="Web 1920 – 10"/>
+                    <pic:cNvPicPr>
+                      <a:picLocks noChangeAspect="1" noChangeArrowheads="1"/>
+                    </pic:cNvPicPr>
+                  </pic:nvPicPr>
+                  <pic:blipFill>
+                    <a:blip r:embed="rId16" cstate="print">
+                      <a:extLst>
+                        <a:ext uri="{28A0092B-C50C-407E-A947-70E740481C1C}">
+                          <a14:useLocalDpi xmlns:a14="http://schemas.microsoft.com/office/drawing/2010/main" val="0"/>
+                        </a:ext>
+                      </a:extLst>
+                    </a:blip>
+                    <a:srcRect/>
+                    <a:stretch>
+                      <a:fillRect/>
+                    </a:stretch>
+                  </pic:blipFill>
+                  <pic:spPr bwMode="auto">
+                    <a:xfrm>
+                      <a:off x="0" y="0"/>
+                      <a:ext cx="5759450" cy="3241675"/>
+                    </a:xfrm>
+                    <a:prstGeom prst="rect">
+                      <a:avLst/>
+                    </a:prstGeom>
+                    <a:noFill/>
+                    <a:ln>
+                      <a:noFill/>
+                    </a:ln>
+                  </pic:spPr>
+                </pic:pic>
+              </a:graphicData>
+            </a:graphic>
+          </wp:inline>
+        </w:drawing>
+      </w:r>
+    </w:p>
+    <w:p>
+      <w:pPr>
+        <w:pStyle w:val="Legenda"/>
+        <w:jc w:val="center"/>
+        <w:rPr>
+          <w:i w:val="0"/>
+          <w:sz w:val="32"/>
+          <w:szCs w:val="28"/>
+        </w:rPr>
+      </w:pPr>
+      <w:r>
+        <w:rPr>
+          <w:i w:val="0"/>
+          <w:sz w:val="20"/>
+        </w:rPr>
+        <w:t xml:space="preserve">Rysunek </w:t>
+      </w:r>
+      <w:r>
+        <w:rPr>
+          <w:i w:val="0"/>
+          <w:sz w:val="20"/>
+        </w:rPr>
+        <w:fldChar w:fldCharType="begin"/>
+      </w:r>
+      <w:r>
+        <w:rPr>
+          <w:i w:val="0"/>
+          <w:sz w:val="20"/>
+        </w:rPr>
+        <w:instrText xml:space="preserve"> SEQ Rysunek \* ARABIC </w:instrText>
+      </w:r>
+      <w:r>
+        <w:rPr>
+          <w:i w:val="0"/>
+          <w:sz w:val="20"/>
+        </w:rPr>
+        <w:fldChar w:fldCharType="separate"/>
+      </w:r>
+      <w:r>
+        <w:rPr>
+          <w:i w:val="0"/>
+          <w:noProof/>
+          <w:sz w:val="20"/>
+        </w:rPr>
+        <w:t>7</w:t>
+      </w:r>
+      <w:r>
+        <w:rPr>
+          <w:i w:val="0"/>
+          <w:sz w:val="20"/>
+        </w:rPr>
+        <w:fldChar w:fldCharType="end"/>
+      </w:r>
+      <w:r>
+        <w:rPr>
+          <w:i w:val="0"/>
+          <w:sz w:val="20"/>
+        </w:rPr>
+        <w:t xml:space="preserve"> Okno dodawania nowych subtasków</w:t>
+      </w:r>
+    </w:p>
+    <w:p>
+      <w:pPr>
+        <w:spacing w:line="360" w:lineRule="auto"/>
+        <w:rPr>
+          <w:sz w:val="28"/>
+          <w:szCs w:val="28"/>
+        </w:rPr>
+      </w:pPr>
+    </w:p>
     <w:sectPr>
       <w:pgSz w:w="11906" w:h="16838"/>
       <w:pgMar w:top="1417" w:right="1417" w:bottom="1417" w:left="1417" w:header="708" w:footer="708" w:gutter="0"/>
@@ -4831,7 +4778,7 @@
 </file>
 
 <file path=word/endnotes.xml><?xml version="1.0" encoding="utf-8"?>
-<w:endnotes xmlns:wpc="http://schemas.microsoft.com/office/word/2010/wordprocessingCanvas" xmlns:cx="http://schemas.microsoft.com/office/drawing/2014/chartex" xmlns:cx1="http://schemas.microsoft.com/office/drawing/2015/9/8/chartex" xmlns:cx2="http://schemas.microsoft.com/office/drawing/2015/10/21/chartex" xmlns:cx3="http://schemas.microsoft.com/office/drawing/2016/5/9/chartex" xmlns:cx4="http://schemas.microsoft.com/office/drawing/2016/5/10/chartex" xmlns:cx5="http://schemas.microsoft.com/office/drawing/2016/5/11/chartex" xmlns:cx6="http://schemas.microsoft.com/office/drawing/2016/5/12/chartex" xmlns:cx7="http://schemas.microsoft.com/office/drawing/2016/5/13/chartex" xmlns:cx8="http://schemas.microsoft.com/office/drawing/2016/5/14/chartex" xmlns:mc="http://schemas.openxmlformats.org/markup-compatibility/2006" xmlns:aink="http://schemas.microsoft.com/office/drawing/2016/ink" xmlns:am3d="http://schemas.microsoft.com/office/drawing/2017/model3d" xmlns:o="urn:schemas-microsoft-com:office:office" xmlns:r="http://schemas.openxmlformats.org/officeDocument/2006/relationships" xmlns:m="http://schemas.openxmlformats.org/officeDocument/2006/math" xmlns:v="urn:schemas-microsoft-com:vml" xmlns:wp14="http://schemas.microsoft.com/office/word/2010/wordprocessingDrawing" xmlns:wp="http://schemas.openxmlformats.org/drawingml/2006/wordprocessingDrawing" xmlns:w10="urn:schemas-microsoft-com:office:word" xmlns:w="http://schemas.openxmlformats.org/wordprocessingml/2006/main" xmlns:w14="http://schemas.microsoft.com/office/word/2010/wordml" xmlns:w15="http://schemas.microsoft.com/office/word/2012/wordml" xmlns:w16cex="http://schemas.microsoft.com/office/word/2018/wordml/cex" xmlns:w16cid="http://schemas.microsoft.com/office/word/2016/wordml/cid" xmlns:w16="http://schemas.microsoft.com/office/word/2018/wordml" xmlns:w16se="http://schemas.microsoft.com/office/word/2015/wordml/symex" xmlns:wpg="http://schemas.microsoft.com/office/word/2010/wordprocessingGroup" xmlns:wpi="http://schemas.microsoft.com/office/word/2010/wordprocessingInk" xmlns:wne="http://schemas.microsoft.com/office/word/2006/wordml" xmlns:wps="http://schemas.microsoft.com/office/word/2010/wordprocessingShape" mc:Ignorable="w14 w15 w16se w16cid w16 w16cex wp14">
+<w:endnotes xmlns:wpc="http://schemas.microsoft.com/office/word/2010/wordprocessingCanvas" xmlns:cx="http://schemas.microsoft.com/office/drawing/2014/chartex" xmlns:cx1="http://schemas.microsoft.com/office/drawing/2015/9/8/chartex" xmlns:mc="http://schemas.openxmlformats.org/markup-compatibility/2006" xmlns:o="urn:schemas-microsoft-com:office:office" xmlns:r="http://schemas.openxmlformats.org/officeDocument/2006/relationships" xmlns:m="http://schemas.openxmlformats.org/officeDocument/2006/math" xmlns:v="urn:schemas-microsoft-com:vml" xmlns:wp14="http://schemas.microsoft.com/office/word/2010/wordprocessingDrawing" xmlns:wp="http://schemas.openxmlformats.org/drawingml/2006/wordprocessingDrawing" xmlns:w10="urn:schemas-microsoft-com:office:word" xmlns:w="http://schemas.openxmlformats.org/wordprocessingml/2006/main" xmlns:w14="http://schemas.microsoft.com/office/word/2010/wordml" xmlns:w15="http://schemas.microsoft.com/office/word/2012/wordml" xmlns:w16se="http://schemas.microsoft.com/office/word/2015/wordml/symex" xmlns:wpg="http://schemas.microsoft.com/office/word/2010/wordprocessingGroup" xmlns:wpi="http://schemas.microsoft.com/office/word/2010/wordprocessingInk" xmlns:wne="http://schemas.microsoft.com/office/word/2006/wordml" xmlns:wps="http://schemas.microsoft.com/office/word/2010/wordprocessingShape" mc:Ignorable="w14 w15 w16se wp14">
   <w:endnote w:type="separator" w:id="-1">
     <w:p>
       <w:pPr>
@@ -4856,7 +4803,7 @@
 </file>
 
 <file path=word/footnotes.xml><?xml version="1.0" encoding="utf-8"?>
-<w:footnotes xmlns:wpc="http://schemas.microsoft.com/office/word/2010/wordprocessingCanvas" xmlns:cx="http://schemas.microsoft.com/office/drawing/2014/chartex" xmlns:cx1="http://schemas.microsoft.com/office/drawing/2015/9/8/chartex" xmlns:cx2="http://schemas.microsoft.com/office/drawing/2015/10/21/chartex" xmlns:cx3="http://schemas.microsoft.com/office/drawing/2016/5/9/chartex" xmlns:cx4="http://schemas.microsoft.com/office/drawing/2016/5/10/chartex" xmlns:cx5="http://schemas.microsoft.com/office/drawing/2016/5/11/chartex" xmlns:cx6="http://schemas.microsoft.com/office/drawing/2016/5/12/chartex" xmlns:cx7="http://schemas.microsoft.com/office/drawing/2016/5/13/chartex" xmlns:cx8="http://schemas.microsoft.com/office/drawing/2016/5/14/chartex" xmlns:mc="http://schemas.openxmlformats.org/markup-compatibility/2006" xmlns:aink="http://schemas.microsoft.com/office/drawing/2016/ink" xmlns:am3d="http://schemas.microsoft.com/office/drawing/2017/model3d" xmlns:o="urn:schemas-microsoft-com:office:office" xmlns:r="http://schemas.openxmlformats.org/officeDocument/2006/relationships" xmlns:m="http://schemas.openxmlformats.org/officeDocument/2006/math" xmlns:v="urn:schemas-microsoft-com:vml" xmlns:wp14="http://schemas.microsoft.com/office/word/2010/wordprocessingDrawing" xmlns:wp="http://schemas.openxmlformats.org/drawingml/2006/wordprocessingDrawing" xmlns:w10="urn:schemas-microsoft-com:office:word" xmlns:w="http://schemas.openxmlformats.org/wordprocessingml/2006/main" xmlns:w14="http://schemas.microsoft.com/office/word/2010/wordml" xmlns:w15="http://schemas.microsoft.com/office/word/2012/wordml" xmlns:w16cex="http://schemas.microsoft.com/office/word/2018/wordml/cex" xmlns:w16cid="http://schemas.microsoft.com/office/word/2016/wordml/cid" xmlns:w16="http://schemas.microsoft.com/office/word/2018/wordml" xmlns:w16se="http://schemas.microsoft.com/office/word/2015/wordml/symex" xmlns:wpg="http://schemas.microsoft.com/office/word/2010/wordprocessingGroup" xmlns:wpi="http://schemas.microsoft.com/office/word/2010/wordprocessingInk" xmlns:wne="http://schemas.microsoft.com/office/word/2006/wordml" xmlns:wps="http://schemas.microsoft.com/office/word/2010/wordprocessingShape" mc:Ignorable="w14 w15 w16se w16cid w16 w16cex wp14">
+<w:footnotes xmlns:wpc="http://schemas.microsoft.com/office/word/2010/wordprocessingCanvas" xmlns:cx="http://schemas.microsoft.com/office/drawing/2014/chartex" xmlns:cx1="http://schemas.microsoft.com/office/drawing/2015/9/8/chartex" xmlns:mc="http://schemas.openxmlformats.org/markup-compatibility/2006" xmlns:o="urn:schemas-microsoft-com:office:office" xmlns:r="http://schemas.openxmlformats.org/officeDocument/2006/relationships" xmlns:m="http://schemas.openxmlformats.org/officeDocument/2006/math" xmlns:v="urn:schemas-microsoft-com:vml" xmlns:wp14="http://schemas.microsoft.com/office/word/2010/wordprocessingDrawing" xmlns:wp="http://schemas.openxmlformats.org/drawingml/2006/wordprocessingDrawing" xmlns:w10="urn:schemas-microsoft-com:office:word" xmlns:w="http://schemas.openxmlformats.org/wordprocessingml/2006/main" xmlns:w14="http://schemas.microsoft.com/office/word/2010/wordml" xmlns:w15="http://schemas.microsoft.com/office/word/2012/wordml" xmlns:w16se="http://schemas.microsoft.com/office/word/2015/wordml/symex" xmlns:wpg="http://schemas.microsoft.com/office/word/2010/wordprocessingGroup" xmlns:wpi="http://schemas.microsoft.com/office/word/2010/wordprocessingInk" xmlns:wne="http://schemas.microsoft.com/office/word/2006/wordml" xmlns:wps="http://schemas.microsoft.com/office/word/2010/wordprocessingShape" mc:Ignorable="w14 w15 w16se wp14">
   <w:footnote w:type="separator" w:id="-1">
     <w:p>
       <w:pPr>
@@ -4881,7 +4828,7 @@
 </file>
 
 <file path=word/numbering.xml><?xml version="1.0" encoding="utf-8"?>
-<w:numbering xmlns:wpc="http://schemas.microsoft.com/office/word/2010/wordprocessingCanvas" xmlns:cx="http://schemas.microsoft.com/office/drawing/2014/chartex" xmlns:cx1="http://schemas.microsoft.com/office/drawing/2015/9/8/chartex" xmlns:cx2="http://schemas.microsoft.com/office/drawing/2015/10/21/chartex" xmlns:cx3="http://schemas.microsoft.com/office/drawing/2016/5/9/chartex" xmlns:cx4="http://schemas.microsoft.com/office/drawing/2016/5/10/chartex" xmlns:cx5="http://schemas.microsoft.com/office/drawing/2016/5/11/chartex" xmlns:cx6="http://schemas.microsoft.com/office/drawing/2016/5/12/chartex" xmlns:cx7="http://schemas.microsoft.com/office/drawing/2016/5/13/chartex" xmlns:cx8="http://schemas.microsoft.com/office/drawing/2016/5/14/chartex" xmlns:mc="http://schemas.openxmlformats.org/markup-compatibility/2006" xmlns:aink="http://schemas.microsoft.com/office/drawing/2016/ink" xmlns:am3d="http://schemas.microsoft.com/office/drawing/2017/model3d" xmlns:o="urn:schemas-microsoft-com:office:office" xmlns:r="http://schemas.openxmlformats.org/officeDocument/2006/relationships" xmlns:m="http://schemas.openxmlformats.org/officeDocument/2006/math" xmlns:v="urn:schemas-microsoft-com:vml" xmlns:wp14="http://schemas.microsoft.com/office/word/2010/wordprocessingDrawing" xmlns:wp="http://schemas.openxmlformats.org/drawingml/2006/wordprocessingDrawing" xmlns:w10="urn:schemas-microsoft-com:office:word" xmlns:w="http://schemas.openxmlformats.org/wordprocessingml/2006/main" xmlns:w14="http://schemas.microsoft.com/office/word/2010/wordml" xmlns:w15="http://schemas.microsoft.com/office/word/2012/wordml" xmlns:w16cex="http://schemas.microsoft.com/office/word/2018/wordml/cex" xmlns:w16cid="http://schemas.microsoft.com/office/word/2016/wordml/cid" xmlns:w16="http://schemas.microsoft.com/office/word/2018/wordml" xmlns:w16se="http://schemas.microsoft.com/office/word/2015/wordml/symex" xmlns:wpg="http://schemas.microsoft.com/office/word/2010/wordprocessingGroup" xmlns:wpi="http://schemas.microsoft.com/office/word/2010/wordprocessingInk" xmlns:wne="http://schemas.microsoft.com/office/word/2006/wordml" xmlns:wps="http://schemas.microsoft.com/office/word/2010/wordprocessingShape" mc:Ignorable="w14 w15 w16se w16cid w16 w16cex wp14">
+<w:numbering xmlns:wpc="http://schemas.microsoft.com/office/word/2010/wordprocessingCanvas" xmlns:cx="http://schemas.microsoft.com/office/drawing/2014/chartex" xmlns:cx1="http://schemas.microsoft.com/office/drawing/2015/9/8/chartex" xmlns:mc="http://schemas.openxmlformats.org/markup-compatibility/2006" xmlns:o="urn:schemas-microsoft-com:office:office" xmlns:r="http://schemas.openxmlformats.org/officeDocument/2006/relationships" xmlns:m="http://schemas.openxmlformats.org/officeDocument/2006/math" xmlns:v="urn:schemas-microsoft-com:vml" xmlns:wp14="http://schemas.microsoft.com/office/word/2010/wordprocessingDrawing" xmlns:wp="http://schemas.openxmlformats.org/drawingml/2006/wordprocessingDrawing" xmlns:w10="urn:schemas-microsoft-com:office:word" xmlns:w="http://schemas.openxmlformats.org/wordprocessingml/2006/main" xmlns:w14="http://schemas.microsoft.com/office/word/2010/wordml" xmlns:w15="http://schemas.microsoft.com/office/word/2012/wordml" xmlns:w16se="http://schemas.microsoft.com/office/word/2015/wordml/symex" xmlns:wpg="http://schemas.microsoft.com/office/word/2010/wordprocessingGroup" xmlns:wpi="http://schemas.microsoft.com/office/word/2010/wordprocessingInk" xmlns:wne="http://schemas.microsoft.com/office/word/2006/wordml" xmlns:wps="http://schemas.microsoft.com/office/word/2010/wordprocessingShape" mc:Ignorable="w14 w15 w16se wp14">
   <w:abstractNum w:abstractNumId="0" w15:restartNumberingAfterBreak="0">
     <w:nsid w:val="07C4179E"/>
     <w:multiLevelType w:val="hybridMultilevel"/>
@@ -5350,7 +5297,7 @@
 </file>
 
 <file path=word/styles.xml><?xml version="1.0" encoding="utf-8"?>
-<w:styles xmlns:mc="http://schemas.openxmlformats.org/markup-compatibility/2006" xmlns:r="http://schemas.openxmlformats.org/officeDocument/2006/relationships" xmlns:w="http://schemas.openxmlformats.org/wordprocessingml/2006/main" xmlns:w14="http://schemas.microsoft.com/office/word/2010/wordml" xmlns:w15="http://schemas.microsoft.com/office/word/2012/wordml" xmlns:w16cex="http://schemas.microsoft.com/office/word/2018/wordml/cex" xmlns:w16cid="http://schemas.microsoft.com/office/word/2016/wordml/cid" xmlns:w16="http://schemas.microsoft.com/office/word/2018/wordml" xmlns:w16se="http://schemas.microsoft.com/office/word/2015/wordml/symex" mc:Ignorable="w14 w15 w16se w16cid w16 w16cex">
+<w:styles xmlns:mc="http://schemas.openxmlformats.org/markup-compatibility/2006" xmlns:r="http://schemas.openxmlformats.org/officeDocument/2006/relationships" xmlns:w="http://schemas.openxmlformats.org/wordprocessingml/2006/main" xmlns:w14="http://schemas.microsoft.com/office/word/2010/wordml" xmlns:w15="http://schemas.microsoft.com/office/word/2012/wordml" xmlns:w16se="http://schemas.microsoft.com/office/word/2015/wordml/symex" mc:Ignorable="w14 w15 w16se">
   <w:docDefaults>
     <w:rPrDefault>
       <w:rPr>
@@ -5366,7 +5313,7 @@
       </w:pPr>
     </w:pPrDefault>
   </w:docDefaults>
-  <w:latentStyles w:defLockedState="0" w:defUIPriority="99" w:defSemiHidden="0" w:defUnhideWhenUsed="0" w:defQFormat="0" w:count="376">
+  <w:latentStyles w:defLockedState="0" w:defUIPriority="99" w:defSemiHidden="0" w:defUnhideWhenUsed="0" w:defQFormat="0" w:count="371">
     <w:lsdException w:name="Normal" w:uiPriority="0" w:qFormat="1"/>
     <w:lsdException w:name="heading 1" w:uiPriority="9" w:qFormat="1"/>
     <w:lsdException w:name="heading 2" w:semiHidden="1" w:uiPriority="9" w:unhideWhenUsed="1" w:qFormat="1"/>
@@ -5738,11 +5685,6 @@
     <w:lsdException w:name="List Table 5 Dark Accent 6" w:uiPriority="50"/>
     <w:lsdException w:name="List Table 6 Colorful Accent 6" w:uiPriority="51"/>
     <w:lsdException w:name="List Table 7 Colorful Accent 6" w:uiPriority="52"/>
-    <w:lsdException w:name="Mention" w:semiHidden="1" w:unhideWhenUsed="1"/>
-    <w:lsdException w:name="Smart Hyperlink" w:semiHidden="1" w:unhideWhenUsed="1"/>
-    <w:lsdException w:name="Hashtag" w:semiHidden="1" w:unhideWhenUsed="1"/>
-    <w:lsdException w:name="Unresolved Mention" w:semiHidden="1" w:unhideWhenUsed="1"/>
-    <w:lsdException w:name="Smart Link" w:semiHidden="1" w:unhideWhenUsed="1"/>
   </w:latentStyles>
   <w:style w:type="paragraph" w:default="1" w:styleId="Normalny">
     <w:name w:val="Normal"/>
@@ -5853,6 +5795,25 @@
     <w:link w:val="Stopka"/>
     <w:uiPriority w:val="99"/>
     <w:rsid w:val="00962F6C"/>
+  </w:style>
+  <w:style w:type="paragraph" w:styleId="Legenda">
+    <w:name w:val="caption"/>
+    <w:basedOn w:val="Normalny"/>
+    <w:next w:val="Normalny"/>
+    <w:uiPriority w:val="35"/>
+    <w:unhideWhenUsed/>
+    <w:qFormat/>
+    <w:rsid w:val="00E71343"/>
+    <w:pPr>
+      <w:spacing w:after="200" w:line="240" w:lineRule="auto"/>
+    </w:pPr>
+    <w:rPr>
+      <w:i/>
+      <w:iCs/>
+      <w:color w:val="44546A" w:themeColor="text2"/>
+      <w:sz w:val="18"/>
+      <w:szCs w:val="18"/>
+    </w:rPr>
   </w:style>
 </w:styles>
 </file>
@@ -6157,7 +6118,7 @@
 </file>
 
 <file path=customXml/itemProps1.xml><?xml version="1.0" encoding="utf-8"?>
-<ds:datastoreItem xmlns:ds="http://schemas.openxmlformats.org/officeDocument/2006/customXml" ds:itemID="{5189380F-DD41-4D9E-82E4-661BA427E1AD}">
+<ds:datastoreItem xmlns:ds="http://schemas.openxmlformats.org/officeDocument/2006/customXml" ds:itemID="{4008D3D4-A9FC-413B-8288-4540F862F6AB}">
   <ds:schemaRefs>
     <ds:schemaRef ds:uri="http://schemas.openxmlformats.org/officeDocument/2006/bibliography"/>
   </ds:schemaRefs>

</xml_diff>